<commit_message>
Alterações, sumário e inserimento de dados
</commit_message>
<xml_diff>
--- a/TI-Documentação-TroustSolutions-GrupoX.docx
+++ b/TI-Documentação-TroustSolutions-GrupoX.docx
@@ -791,26 +791,878 @@
         <w:br w:type="page"/>
       </w:r>
     </w:p>
-    <w:p>
-      <w:pPr>
-        <w:spacing w:line="360" w:lineRule="auto"/>
-        <w:jc w:val="both"/>
-        <w:rPr>
-          <w:rFonts w:ascii="Arial" w:eastAsiaTheme="minorEastAsia" w:hAnsi="Arial" w:cs="Arial"/>
-          <w:b/>
-          <w:bCs/>
-        </w:rPr>
-      </w:pPr>
-      <w:r>
-        <w:rPr>
-          <w:rFonts w:ascii="Arial" w:eastAsiaTheme="minorEastAsia" w:hAnsi="Arial" w:cs="Arial"/>
-          <w:b/>
-          <w:bCs/>
-        </w:rPr>
-        <w:lastRenderedPageBreak/>
-        <w:t>CONTEXTO</w:t>
-      </w:r>
-    </w:p>
+    <w:sdt>
+      <w:sdtPr>
+        <w:id w:val="-433824042"/>
+        <w:docPartObj>
+          <w:docPartGallery w:val="Table of Contents"/>
+          <w:docPartUnique/>
+        </w:docPartObj>
+      </w:sdtPr>
+      <w:sdtEndPr>
+        <w:rPr>
+          <w:rFonts w:asciiTheme="minorHAnsi" w:eastAsiaTheme="minorHAnsi" w:hAnsiTheme="minorHAnsi" w:cstheme="minorBidi"/>
+          <w:b/>
+          <w:bCs/>
+          <w:color w:val="auto"/>
+          <w:sz w:val="24"/>
+          <w:szCs w:val="24"/>
+          <w:lang w:eastAsia="en-US"/>
+        </w:rPr>
+      </w:sdtEndPr>
+      <w:sdtContent>
+        <w:p>
+          <w:pPr>
+            <w:pStyle w:val="CabealhodoSumrio"/>
+            <w:rPr>
+              <w:color w:val="000000" w:themeColor="text1"/>
+            </w:rPr>
+          </w:pPr>
+          <w:r>
+            <w:rPr>
+              <w:color w:val="000000" w:themeColor="text1"/>
+            </w:rPr>
+            <w:t>Sumário</w:t>
+          </w:r>
+        </w:p>
+        <w:p>
+          <w:pPr>
+            <w:pStyle w:val="Sumrio1"/>
+            <w:tabs>
+              <w:tab w:val="right" w:leader="dot" w:pos="9061"/>
+            </w:tabs>
+            <w:rPr>
+              <w:rFonts w:eastAsiaTheme="minorEastAsia"/>
+              <w:noProof/>
+              <w:kern w:val="2"/>
+              <w:lang w:eastAsia="pt-BR"/>
+              <w14:ligatures w14:val="standardContextual"/>
+            </w:rPr>
+          </w:pPr>
+          <w:r>
+            <w:fldChar w:fldCharType="begin"/>
+          </w:r>
+          <w:r>
+            <w:instrText xml:space="preserve"> TOC \o "1-3" \h \z \u </w:instrText>
+          </w:r>
+          <w:r>
+            <w:fldChar w:fldCharType="separate"/>
+          </w:r>
+          <w:hyperlink w:anchor="_Toc207291744" w:history="1">
+            <w:r>
+              <w:rPr>
+                <w:rStyle w:val="Hyperlink"/>
+                <w:rFonts w:ascii="Arial" w:hAnsi="Arial" w:cs="Arial"/>
+                <w:noProof/>
+              </w:rPr>
+              <w:t>Contexto</w:t>
+            </w:r>
+            <w:r>
+              <w:rPr>
+                <w:noProof/>
+                <w:webHidden/>
+              </w:rPr>
+              <w:tab/>
+            </w:r>
+            <w:r>
+              <w:rPr>
+                <w:noProof/>
+                <w:webHidden/>
+              </w:rPr>
+              <w:fldChar w:fldCharType="begin"/>
+            </w:r>
+            <w:r>
+              <w:rPr>
+                <w:noProof/>
+                <w:webHidden/>
+              </w:rPr>
+              <w:instrText xml:space="preserve"> PAGEREF _Toc207291744 \h </w:instrText>
+            </w:r>
+            <w:r>
+              <w:rPr>
+                <w:noProof/>
+                <w:webHidden/>
+              </w:rPr>
+            </w:r>
+            <w:r>
+              <w:rPr>
+                <w:noProof/>
+                <w:webHidden/>
+              </w:rPr>
+              <w:fldChar w:fldCharType="separate"/>
+            </w:r>
+            <w:r>
+              <w:rPr>
+                <w:noProof/>
+                <w:webHidden/>
+              </w:rPr>
+              <w:t>3</w:t>
+            </w:r>
+            <w:r>
+              <w:rPr>
+                <w:noProof/>
+                <w:webHidden/>
+              </w:rPr>
+              <w:fldChar w:fldCharType="end"/>
+            </w:r>
+          </w:hyperlink>
+        </w:p>
+        <w:p>
+          <w:pPr>
+            <w:pStyle w:val="Sumrio1"/>
+            <w:tabs>
+              <w:tab w:val="right" w:leader="dot" w:pos="9061"/>
+            </w:tabs>
+            <w:rPr>
+              <w:rFonts w:eastAsiaTheme="minorEastAsia"/>
+              <w:noProof/>
+              <w:kern w:val="2"/>
+              <w:lang w:eastAsia="pt-BR"/>
+              <w14:ligatures w14:val="standardContextual"/>
+            </w:rPr>
+          </w:pPr>
+          <w:hyperlink w:anchor="_Toc207291745" w:history="1">
+            <w:r>
+              <w:rPr>
+                <w:rStyle w:val="Hyperlink"/>
+                <w:rFonts w:ascii="Arial" w:hAnsi="Arial" w:cs="Arial"/>
+                <w:noProof/>
+              </w:rPr>
+              <w:t>Objetivo</w:t>
+            </w:r>
+            <w:r>
+              <w:rPr>
+                <w:noProof/>
+                <w:webHidden/>
+              </w:rPr>
+              <w:tab/>
+            </w:r>
+            <w:r>
+              <w:rPr>
+                <w:noProof/>
+                <w:webHidden/>
+              </w:rPr>
+              <w:fldChar w:fldCharType="begin"/>
+            </w:r>
+            <w:r>
+              <w:rPr>
+                <w:noProof/>
+                <w:webHidden/>
+              </w:rPr>
+              <w:instrText xml:space="preserve"> PAGEREF _Toc207291745 \h </w:instrText>
+            </w:r>
+            <w:r>
+              <w:rPr>
+                <w:noProof/>
+                <w:webHidden/>
+              </w:rPr>
+            </w:r>
+            <w:r>
+              <w:rPr>
+                <w:noProof/>
+                <w:webHidden/>
+              </w:rPr>
+              <w:fldChar w:fldCharType="separate"/>
+            </w:r>
+            <w:r>
+              <w:rPr>
+                <w:noProof/>
+                <w:webHidden/>
+              </w:rPr>
+              <w:t>5</w:t>
+            </w:r>
+            <w:r>
+              <w:rPr>
+                <w:noProof/>
+                <w:webHidden/>
+              </w:rPr>
+              <w:fldChar w:fldCharType="end"/>
+            </w:r>
+          </w:hyperlink>
+        </w:p>
+        <w:p>
+          <w:pPr>
+            <w:pStyle w:val="Sumrio1"/>
+            <w:tabs>
+              <w:tab w:val="right" w:leader="dot" w:pos="9061"/>
+            </w:tabs>
+            <w:rPr>
+              <w:rFonts w:eastAsiaTheme="minorEastAsia"/>
+              <w:noProof/>
+              <w:kern w:val="2"/>
+              <w:lang w:eastAsia="pt-BR"/>
+              <w14:ligatures w14:val="standardContextual"/>
+            </w:rPr>
+          </w:pPr>
+          <w:hyperlink w:anchor="_Toc207291746" w:history="1">
+            <w:r>
+              <w:rPr>
+                <w:rStyle w:val="Hyperlink"/>
+                <w:rFonts w:ascii="Arial" w:hAnsi="Arial" w:cs="Arial"/>
+                <w:noProof/>
+              </w:rPr>
+              <w:t>Justificativa</w:t>
+            </w:r>
+            <w:r>
+              <w:rPr>
+                <w:noProof/>
+                <w:webHidden/>
+              </w:rPr>
+              <w:tab/>
+            </w:r>
+            <w:r>
+              <w:rPr>
+                <w:noProof/>
+                <w:webHidden/>
+              </w:rPr>
+              <w:fldChar w:fldCharType="begin"/>
+            </w:r>
+            <w:r>
+              <w:rPr>
+                <w:noProof/>
+                <w:webHidden/>
+              </w:rPr>
+              <w:instrText xml:space="preserve"> PAGEREF _Toc207291746 \h </w:instrText>
+            </w:r>
+            <w:r>
+              <w:rPr>
+                <w:noProof/>
+                <w:webHidden/>
+              </w:rPr>
+            </w:r>
+            <w:r>
+              <w:rPr>
+                <w:noProof/>
+                <w:webHidden/>
+              </w:rPr>
+              <w:fldChar w:fldCharType="separate"/>
+            </w:r>
+            <w:r>
+              <w:rPr>
+                <w:noProof/>
+                <w:webHidden/>
+              </w:rPr>
+              <w:t>6</w:t>
+            </w:r>
+            <w:r>
+              <w:rPr>
+                <w:noProof/>
+                <w:webHidden/>
+              </w:rPr>
+              <w:fldChar w:fldCharType="end"/>
+            </w:r>
+          </w:hyperlink>
+        </w:p>
+        <w:p>
+          <w:pPr>
+            <w:pStyle w:val="Sumrio2"/>
+            <w:tabs>
+              <w:tab w:val="left" w:pos="720"/>
+              <w:tab w:val="right" w:leader="dot" w:pos="9061"/>
+            </w:tabs>
+            <w:rPr>
+              <w:noProof/>
+            </w:rPr>
+          </w:pPr>
+          <w:hyperlink w:anchor="_Toc207291747" w:history="1">
+            <w:r>
+              <w:rPr>
+                <w:rStyle w:val="Hyperlink"/>
+                <w:rFonts w:ascii="Arial" w:hAnsi="Arial" w:cs="Arial"/>
+                <w:b/>
+                <w:noProof/>
+              </w:rPr>
+              <w:t>1.</w:t>
+            </w:r>
+            <w:r>
+              <w:rPr>
+                <w:noProof/>
+              </w:rPr>
+              <w:tab/>
+            </w:r>
+            <w:r>
+              <w:rPr>
+                <w:rStyle w:val="Hyperlink"/>
+                <w:rFonts w:ascii="Arial" w:hAnsi="Arial" w:cs="Arial"/>
+                <w:b/>
+                <w:bCs/>
+                <w:noProof/>
+              </w:rPr>
+              <w:t>LIMITES:</w:t>
+            </w:r>
+            <w:r>
+              <w:rPr>
+                <w:noProof/>
+                <w:webHidden/>
+              </w:rPr>
+              <w:tab/>
+            </w:r>
+            <w:r>
+              <w:rPr>
+                <w:noProof/>
+                <w:webHidden/>
+              </w:rPr>
+              <w:fldChar w:fldCharType="begin"/>
+            </w:r>
+            <w:r>
+              <w:rPr>
+                <w:noProof/>
+                <w:webHidden/>
+              </w:rPr>
+              <w:instrText xml:space="preserve"> PAGEREF _Toc207291747 \h </w:instrText>
+            </w:r>
+            <w:r>
+              <w:rPr>
+                <w:noProof/>
+                <w:webHidden/>
+              </w:rPr>
+            </w:r>
+            <w:r>
+              <w:rPr>
+                <w:noProof/>
+                <w:webHidden/>
+              </w:rPr>
+              <w:fldChar w:fldCharType="separate"/>
+            </w:r>
+            <w:r>
+              <w:rPr>
+                <w:noProof/>
+                <w:webHidden/>
+              </w:rPr>
+              <w:t>7</w:t>
+            </w:r>
+            <w:r>
+              <w:rPr>
+                <w:noProof/>
+                <w:webHidden/>
+              </w:rPr>
+              <w:fldChar w:fldCharType="end"/>
+            </w:r>
+          </w:hyperlink>
+        </w:p>
+        <w:p>
+          <w:pPr>
+            <w:pStyle w:val="Sumrio2"/>
+            <w:tabs>
+              <w:tab w:val="left" w:pos="720"/>
+              <w:tab w:val="right" w:leader="dot" w:pos="9061"/>
+            </w:tabs>
+            <w:rPr>
+              <w:noProof/>
+            </w:rPr>
+          </w:pPr>
+          <w:hyperlink w:anchor="_Toc207291748" w:history="1">
+            <w:r>
+              <w:rPr>
+                <w:rStyle w:val="Hyperlink"/>
+                <w:rFonts w:ascii="Arial" w:hAnsi="Arial" w:cs="Arial"/>
+                <w:b/>
+                <w:noProof/>
+              </w:rPr>
+              <w:t>2.</w:t>
+            </w:r>
+            <w:r>
+              <w:rPr>
+                <w:noProof/>
+              </w:rPr>
+              <w:tab/>
+            </w:r>
+            <w:r>
+              <w:rPr>
+                <w:rStyle w:val="Hyperlink"/>
+                <w:rFonts w:ascii="Arial" w:hAnsi="Arial" w:cs="Arial"/>
+                <w:b/>
+                <w:bCs/>
+                <w:noProof/>
+              </w:rPr>
+              <w:t>EXCLUSÕES:</w:t>
+            </w:r>
+            <w:r>
+              <w:rPr>
+                <w:noProof/>
+                <w:webHidden/>
+              </w:rPr>
+              <w:tab/>
+            </w:r>
+            <w:r>
+              <w:rPr>
+                <w:noProof/>
+                <w:webHidden/>
+              </w:rPr>
+              <w:fldChar w:fldCharType="begin"/>
+            </w:r>
+            <w:r>
+              <w:rPr>
+                <w:noProof/>
+                <w:webHidden/>
+              </w:rPr>
+              <w:instrText xml:space="preserve"> PAGEREF _Toc207291748 \h </w:instrText>
+            </w:r>
+            <w:r>
+              <w:rPr>
+                <w:noProof/>
+                <w:webHidden/>
+              </w:rPr>
+            </w:r>
+            <w:r>
+              <w:rPr>
+                <w:noProof/>
+                <w:webHidden/>
+              </w:rPr>
+              <w:fldChar w:fldCharType="separate"/>
+            </w:r>
+            <w:r>
+              <w:rPr>
+                <w:noProof/>
+                <w:webHidden/>
+              </w:rPr>
+              <w:t>7</w:t>
+            </w:r>
+            <w:r>
+              <w:rPr>
+                <w:noProof/>
+                <w:webHidden/>
+              </w:rPr>
+              <w:fldChar w:fldCharType="end"/>
+            </w:r>
+          </w:hyperlink>
+        </w:p>
+        <w:p>
+          <w:pPr>
+            <w:pStyle w:val="Sumrio2"/>
+            <w:tabs>
+              <w:tab w:val="left" w:pos="720"/>
+              <w:tab w:val="right" w:leader="dot" w:pos="9061"/>
+            </w:tabs>
+            <w:rPr>
+              <w:noProof/>
+            </w:rPr>
+          </w:pPr>
+          <w:hyperlink w:anchor="_Toc207291749" w:history="1">
+            <w:r>
+              <w:rPr>
+                <w:rStyle w:val="Hyperlink"/>
+                <w:rFonts w:ascii="Arial" w:hAnsi="Arial" w:cs="Arial"/>
+                <w:b/>
+                <w:noProof/>
+              </w:rPr>
+              <w:t>3.</w:t>
+            </w:r>
+            <w:r>
+              <w:rPr>
+                <w:noProof/>
+              </w:rPr>
+              <w:tab/>
+            </w:r>
+            <w:r>
+              <w:rPr>
+                <w:rStyle w:val="Hyperlink"/>
+                <w:rFonts w:ascii="Arial" w:hAnsi="Arial" w:cs="Arial"/>
+                <w:b/>
+                <w:bCs/>
+                <w:noProof/>
+              </w:rPr>
+              <w:t>ENTREGÁVEIS:</w:t>
+            </w:r>
+            <w:r>
+              <w:rPr>
+                <w:noProof/>
+                <w:webHidden/>
+              </w:rPr>
+              <w:tab/>
+            </w:r>
+            <w:r>
+              <w:rPr>
+                <w:noProof/>
+                <w:webHidden/>
+              </w:rPr>
+              <w:fldChar w:fldCharType="begin"/>
+            </w:r>
+            <w:r>
+              <w:rPr>
+                <w:noProof/>
+                <w:webHidden/>
+              </w:rPr>
+              <w:instrText xml:space="preserve"> PAGEREF _Toc207291749 \h </w:instrText>
+            </w:r>
+            <w:r>
+              <w:rPr>
+                <w:noProof/>
+                <w:webHidden/>
+              </w:rPr>
+            </w:r>
+            <w:r>
+              <w:rPr>
+                <w:noProof/>
+                <w:webHidden/>
+              </w:rPr>
+              <w:fldChar w:fldCharType="separate"/>
+            </w:r>
+            <w:r>
+              <w:rPr>
+                <w:noProof/>
+                <w:webHidden/>
+              </w:rPr>
+              <w:t>8</w:t>
+            </w:r>
+            <w:r>
+              <w:rPr>
+                <w:noProof/>
+                <w:webHidden/>
+              </w:rPr>
+              <w:fldChar w:fldCharType="end"/>
+            </w:r>
+          </w:hyperlink>
+        </w:p>
+        <w:p>
+          <w:pPr>
+            <w:pStyle w:val="Sumrio2"/>
+            <w:tabs>
+              <w:tab w:val="left" w:pos="720"/>
+              <w:tab w:val="right" w:leader="dot" w:pos="9061"/>
+            </w:tabs>
+            <w:rPr>
+              <w:noProof/>
+            </w:rPr>
+          </w:pPr>
+          <w:hyperlink w:anchor="_Toc207291750" w:history="1">
+            <w:r>
+              <w:rPr>
+                <w:rStyle w:val="Hyperlink"/>
+                <w:rFonts w:ascii="Arial" w:hAnsi="Arial" w:cs="Arial"/>
+                <w:b/>
+                <w:bCs/>
+                <w:noProof/>
+              </w:rPr>
+              <w:t>4.</w:t>
+            </w:r>
+            <w:r>
+              <w:rPr>
+                <w:noProof/>
+              </w:rPr>
+              <w:tab/>
+            </w:r>
+            <w:r>
+              <w:rPr>
+                <w:rStyle w:val="Hyperlink"/>
+                <w:rFonts w:ascii="Arial" w:hAnsi="Arial" w:cs="Arial"/>
+                <w:b/>
+                <w:bCs/>
+                <w:noProof/>
+              </w:rPr>
+              <w:t>SOBRE O SENSOR DS18B20</w:t>
+            </w:r>
+            <w:r>
+              <w:rPr>
+                <w:noProof/>
+                <w:webHidden/>
+              </w:rPr>
+              <w:tab/>
+            </w:r>
+            <w:r>
+              <w:rPr>
+                <w:noProof/>
+                <w:webHidden/>
+              </w:rPr>
+              <w:fldChar w:fldCharType="begin"/>
+            </w:r>
+            <w:r>
+              <w:rPr>
+                <w:noProof/>
+                <w:webHidden/>
+              </w:rPr>
+              <w:instrText xml:space="preserve"> PAGEREF _Toc207291750 \h </w:instrText>
+            </w:r>
+            <w:r>
+              <w:rPr>
+                <w:noProof/>
+                <w:webHidden/>
+              </w:rPr>
+            </w:r>
+            <w:r>
+              <w:rPr>
+                <w:noProof/>
+                <w:webHidden/>
+              </w:rPr>
+              <w:fldChar w:fldCharType="separate"/>
+            </w:r>
+            <w:r>
+              <w:rPr>
+                <w:noProof/>
+                <w:webHidden/>
+              </w:rPr>
+              <w:t>8</w:t>
+            </w:r>
+            <w:r>
+              <w:rPr>
+                <w:noProof/>
+                <w:webHidden/>
+              </w:rPr>
+              <w:fldChar w:fldCharType="end"/>
+            </w:r>
+          </w:hyperlink>
+        </w:p>
+        <w:p>
+          <w:r>
+            <w:rPr>
+              <w:b/>
+              <w:bCs/>
+            </w:rPr>
+            <w:fldChar w:fldCharType="end"/>
+          </w:r>
+        </w:p>
+      </w:sdtContent>
+    </w:sdt>
+    <w:p>
+      <w:pPr>
+        <w:rPr>
+          <w:rFonts w:eastAsiaTheme="minorEastAsia"/>
+        </w:rPr>
+      </w:pPr>
+    </w:p>
+    <w:p>
+      <w:pPr>
+        <w:spacing w:line="360" w:lineRule="auto"/>
+        <w:jc w:val="both"/>
+        <w:rPr>
+          <w:rFonts w:ascii="Arial" w:eastAsiaTheme="minorEastAsia" w:hAnsi="Arial" w:cs="Arial"/>
+          <w:b/>
+          <w:bCs/>
+        </w:rPr>
+      </w:pPr>
+    </w:p>
+    <w:p>
+      <w:pPr>
+        <w:spacing w:line="360" w:lineRule="auto"/>
+        <w:jc w:val="both"/>
+        <w:rPr>
+          <w:rFonts w:ascii="Arial" w:eastAsiaTheme="minorEastAsia" w:hAnsi="Arial" w:cs="Arial"/>
+          <w:b/>
+          <w:bCs/>
+        </w:rPr>
+      </w:pPr>
+    </w:p>
+    <w:p>
+      <w:pPr>
+        <w:spacing w:line="360" w:lineRule="auto"/>
+        <w:jc w:val="both"/>
+        <w:rPr>
+          <w:rFonts w:ascii="Arial" w:eastAsiaTheme="minorEastAsia" w:hAnsi="Arial" w:cs="Arial"/>
+          <w:b/>
+          <w:bCs/>
+        </w:rPr>
+      </w:pPr>
+    </w:p>
+    <w:p>
+      <w:pPr>
+        <w:spacing w:line="360" w:lineRule="auto"/>
+        <w:jc w:val="both"/>
+        <w:rPr>
+          <w:rFonts w:ascii="Arial" w:eastAsiaTheme="minorEastAsia" w:hAnsi="Arial" w:cs="Arial"/>
+          <w:b/>
+          <w:bCs/>
+        </w:rPr>
+      </w:pPr>
+    </w:p>
+    <w:p>
+      <w:pPr>
+        <w:spacing w:line="360" w:lineRule="auto"/>
+        <w:jc w:val="both"/>
+        <w:rPr>
+          <w:rFonts w:ascii="Arial" w:eastAsiaTheme="minorEastAsia" w:hAnsi="Arial" w:cs="Arial"/>
+          <w:b/>
+          <w:bCs/>
+        </w:rPr>
+      </w:pPr>
+    </w:p>
+    <w:p>
+      <w:pPr>
+        <w:spacing w:line="360" w:lineRule="auto"/>
+        <w:jc w:val="both"/>
+        <w:rPr>
+          <w:rFonts w:ascii="Arial" w:eastAsiaTheme="minorEastAsia" w:hAnsi="Arial" w:cs="Arial"/>
+          <w:b/>
+          <w:bCs/>
+        </w:rPr>
+      </w:pPr>
+    </w:p>
+    <w:p>
+      <w:pPr>
+        <w:spacing w:line="360" w:lineRule="auto"/>
+        <w:jc w:val="both"/>
+        <w:rPr>
+          <w:rFonts w:ascii="Arial" w:eastAsiaTheme="minorEastAsia" w:hAnsi="Arial" w:cs="Arial"/>
+          <w:b/>
+          <w:bCs/>
+        </w:rPr>
+      </w:pPr>
+    </w:p>
+    <w:p>
+      <w:pPr>
+        <w:spacing w:line="360" w:lineRule="auto"/>
+        <w:jc w:val="both"/>
+        <w:rPr>
+          <w:rFonts w:ascii="Arial" w:eastAsiaTheme="minorEastAsia" w:hAnsi="Arial" w:cs="Arial"/>
+          <w:b/>
+          <w:bCs/>
+        </w:rPr>
+      </w:pPr>
+    </w:p>
+    <w:p>
+      <w:pPr>
+        <w:spacing w:line="360" w:lineRule="auto"/>
+        <w:jc w:val="both"/>
+        <w:rPr>
+          <w:rFonts w:ascii="Arial" w:eastAsiaTheme="minorEastAsia" w:hAnsi="Arial" w:cs="Arial"/>
+          <w:b/>
+          <w:bCs/>
+        </w:rPr>
+      </w:pPr>
+    </w:p>
+    <w:p>
+      <w:pPr>
+        <w:spacing w:line="360" w:lineRule="auto"/>
+        <w:jc w:val="both"/>
+        <w:rPr>
+          <w:rFonts w:ascii="Arial" w:eastAsiaTheme="minorEastAsia" w:hAnsi="Arial" w:cs="Arial"/>
+          <w:b/>
+          <w:bCs/>
+        </w:rPr>
+      </w:pPr>
+    </w:p>
+    <w:p>
+      <w:pPr>
+        <w:spacing w:line="360" w:lineRule="auto"/>
+        <w:jc w:val="both"/>
+        <w:rPr>
+          <w:rFonts w:ascii="Arial" w:eastAsiaTheme="minorEastAsia" w:hAnsi="Arial" w:cs="Arial"/>
+          <w:b/>
+          <w:bCs/>
+        </w:rPr>
+      </w:pPr>
+    </w:p>
+    <w:p>
+      <w:pPr>
+        <w:spacing w:line="360" w:lineRule="auto"/>
+        <w:jc w:val="both"/>
+        <w:rPr>
+          <w:rFonts w:ascii="Arial" w:eastAsiaTheme="minorEastAsia" w:hAnsi="Arial" w:cs="Arial"/>
+          <w:b/>
+          <w:bCs/>
+        </w:rPr>
+      </w:pPr>
+    </w:p>
+    <w:p>
+      <w:pPr>
+        <w:spacing w:line="360" w:lineRule="auto"/>
+        <w:jc w:val="both"/>
+        <w:rPr>
+          <w:rFonts w:ascii="Arial" w:eastAsiaTheme="minorEastAsia" w:hAnsi="Arial" w:cs="Arial"/>
+          <w:b/>
+          <w:bCs/>
+        </w:rPr>
+      </w:pPr>
+    </w:p>
+    <w:p>
+      <w:pPr>
+        <w:spacing w:line="360" w:lineRule="auto"/>
+        <w:jc w:val="both"/>
+        <w:rPr>
+          <w:rFonts w:ascii="Arial" w:eastAsiaTheme="minorEastAsia" w:hAnsi="Arial" w:cs="Arial"/>
+          <w:b/>
+          <w:bCs/>
+        </w:rPr>
+      </w:pPr>
+    </w:p>
+    <w:p>
+      <w:pPr>
+        <w:spacing w:line="360" w:lineRule="auto"/>
+        <w:jc w:val="both"/>
+        <w:rPr>
+          <w:rFonts w:ascii="Arial" w:eastAsiaTheme="minorEastAsia" w:hAnsi="Arial" w:cs="Arial"/>
+          <w:b/>
+          <w:bCs/>
+        </w:rPr>
+      </w:pPr>
+    </w:p>
+    <w:p>
+      <w:pPr>
+        <w:spacing w:line="360" w:lineRule="auto"/>
+        <w:jc w:val="both"/>
+        <w:rPr>
+          <w:rFonts w:ascii="Arial" w:eastAsiaTheme="minorEastAsia" w:hAnsi="Arial" w:cs="Arial"/>
+          <w:b/>
+          <w:bCs/>
+        </w:rPr>
+      </w:pPr>
+    </w:p>
+    <w:p>
+      <w:pPr>
+        <w:spacing w:line="360" w:lineRule="auto"/>
+        <w:jc w:val="both"/>
+        <w:rPr>
+          <w:rFonts w:ascii="Arial" w:eastAsiaTheme="minorEastAsia" w:hAnsi="Arial" w:cs="Arial"/>
+          <w:b/>
+          <w:bCs/>
+        </w:rPr>
+      </w:pPr>
+    </w:p>
+    <w:p>
+      <w:pPr>
+        <w:spacing w:line="360" w:lineRule="auto"/>
+        <w:jc w:val="both"/>
+        <w:rPr>
+          <w:rFonts w:ascii="Arial" w:eastAsiaTheme="minorEastAsia" w:hAnsi="Arial" w:cs="Arial"/>
+          <w:b/>
+          <w:bCs/>
+        </w:rPr>
+      </w:pPr>
+    </w:p>
+    <w:p>
+      <w:pPr>
+        <w:spacing w:line="360" w:lineRule="auto"/>
+        <w:jc w:val="both"/>
+        <w:rPr>
+          <w:rFonts w:ascii="Arial" w:eastAsiaTheme="minorEastAsia" w:hAnsi="Arial" w:cs="Arial"/>
+          <w:b/>
+          <w:bCs/>
+        </w:rPr>
+      </w:pPr>
+    </w:p>
+    <w:p>
+      <w:pPr>
+        <w:spacing w:line="360" w:lineRule="auto"/>
+        <w:jc w:val="both"/>
+        <w:rPr>
+          <w:rFonts w:ascii="Arial" w:eastAsiaTheme="minorEastAsia" w:hAnsi="Arial" w:cs="Arial"/>
+          <w:b/>
+          <w:bCs/>
+        </w:rPr>
+      </w:pPr>
+    </w:p>
+    <w:p>
+      <w:pPr>
+        <w:pStyle w:val="Ttulo1"/>
+        <w:rPr>
+          <w:rFonts w:ascii="Arial" w:eastAsiaTheme="minorEastAsia" w:hAnsi="Arial" w:cs="Arial"/>
+          <w:color w:val="000000" w:themeColor="text1"/>
+          <w:sz w:val="28"/>
+          <w:szCs w:val="28"/>
+        </w:rPr>
+      </w:pPr>
+      <w:bookmarkStart w:id="3" w:name="_Toc207291744"/>
+      <w:r>
+        <w:rPr>
+          <w:rFonts w:ascii="Arial" w:eastAsiaTheme="minorEastAsia" w:hAnsi="Arial" w:cs="Arial"/>
+          <w:color w:val="000000" w:themeColor="text1"/>
+          <w:sz w:val="28"/>
+          <w:szCs w:val="28"/>
+        </w:rPr>
+        <w:t>Contexto</w:t>
+      </w:r>
+      <w:bookmarkEnd w:id="3"/>
+    </w:p>
+    <w:p/>
     <w:p>
       <w:pPr>
         <w:spacing w:after="0" w:line="360" w:lineRule="auto"/>
@@ -826,34 +1678,14 @@
         </w:rPr>
         <w:t>A truta arco-íris (</w:t>
       </w:r>
-      <w:proofErr w:type="spellStart"/>
       <w:r>
         <w:rPr>
           <w:rFonts w:ascii="Arial" w:eastAsiaTheme="minorEastAsia" w:hAnsi="Arial" w:cs="Arial"/>
           <w:i/>
           <w:iCs/>
         </w:rPr>
-        <w:t>Oncorhynchus</w:t>
-      </w:r>
-      <w:proofErr w:type="spellEnd"/>
-      <w:r>
-        <w:rPr>
-          <w:rFonts w:ascii="Arial" w:eastAsiaTheme="minorEastAsia" w:hAnsi="Arial" w:cs="Arial"/>
-          <w:i/>
-          <w:iCs/>
-        </w:rPr>
-        <w:t xml:space="preserve"> </w:t>
-      </w:r>
-      <w:proofErr w:type="spellStart"/>
-      <w:r>
-        <w:rPr>
-          <w:rFonts w:ascii="Arial" w:eastAsiaTheme="minorEastAsia" w:hAnsi="Arial" w:cs="Arial"/>
-          <w:i/>
-          <w:iCs/>
-        </w:rPr>
-        <w:t>mykiss</w:t>
-      </w:r>
-      <w:proofErr w:type="spellEnd"/>
+        <w:t>Oncorhynchus mykiss</w:t>
+      </w:r>
       <w:r>
         <w:rPr>
           <w:rFonts w:ascii="Arial" w:eastAsiaTheme="minorEastAsia" w:hAnsi="Arial" w:cs="Arial"/>
@@ -874,21 +1706,7 @@
         <w:rPr>
           <w:rFonts w:ascii="Arial" w:eastAsiaTheme="minorEastAsia" w:hAnsi="Arial" w:cs="Arial"/>
         </w:rPr>
-        <w:t xml:space="preserve">A consolidação da </w:t>
-      </w:r>
-      <w:proofErr w:type="spellStart"/>
-      <w:r>
-        <w:rPr>
-          <w:rFonts w:ascii="Arial" w:eastAsiaTheme="minorEastAsia" w:hAnsi="Arial" w:cs="Arial"/>
-        </w:rPr>
-        <w:t>truticultura</w:t>
-      </w:r>
-      <w:proofErr w:type="spellEnd"/>
-      <w:r>
-        <w:rPr>
-          <w:rFonts w:ascii="Arial" w:eastAsiaTheme="minorEastAsia" w:hAnsi="Arial" w:cs="Arial"/>
-        </w:rPr>
-        <w:t xml:space="preserve"> brasileira deu-se por múltiplos fatores. Em primeiro lugar, a espécie demonstrou alta adaptabilidade às condições de água fria e corrente típica das serras brasileiras, embora tais rios sejam naturalmente pobres em nutrientes e mais vulneráveis a distúrbios externos. Por essa razão, sistemas de tanques com controle de temperatura e qualidade da água tornaram-se fundamentais para o sucesso da produção (ASSAD; BURSZTYN, 2000). Em termos produtivos, os dados evidenciam a relevância da atividade: entre 2008 e 2010, houve um crescimento de 40% na produção nacional, passando de 3.660 toneladas em 2008 para 5.122 toneladas em 2010 (BRASIL, 2012).</w:t>
+        <w:t>A consolidação da truticultura brasileira deu-se por múltiplos fatores. Em primeiro lugar, a espécie demonstrou alta adaptabilidade às condições de água fria e corrente típica das serras brasileiras, embora tais rios sejam naturalmente pobres em nutrientes e mais vulneráveis a distúrbios externos. Por essa razão, sistemas de tanques com controle de temperatura e qualidade da água tornaram-se fundamentais para o sucesso da produção (ASSAD; BURSZTYN, 2000). Em termos produtivos, os dados evidenciam a relevância da atividade: entre 2008 e 2010, houve um crescimento de 40% na produção nacional, passando de 3.660 toneladas em 2008 para 5.122 toneladas em 2010 (BRASIL, 2012).</w:t>
       </w:r>
     </w:p>
     <w:p>
@@ -904,49 +1722,7 @@
         <w:rPr>
           <w:rFonts w:ascii="Arial" w:eastAsiaTheme="minorEastAsia" w:hAnsi="Arial" w:cs="Arial"/>
         </w:rPr>
-        <w:t>Do ponto de vista econômico, a truta arco-íris possui alto valor agregado, sendo utilizada não apenas como pescado regional, mas também como alternativa ao salmão importado. Como o Brasil não apresenta condições naturais para a criação do salmão — que exige águas ainda mais frias —, produtores investiram na truta salmonada, obtida pela adição de carotenoides (</w:t>
-      </w:r>
-      <w:proofErr w:type="spellStart"/>
-      <w:r>
-        <w:rPr>
-          <w:rFonts w:ascii="Arial" w:eastAsiaTheme="minorEastAsia" w:hAnsi="Arial" w:cs="Arial"/>
-        </w:rPr>
-        <w:t>astaxantina</w:t>
-      </w:r>
-      <w:proofErr w:type="spellEnd"/>
-      <w:r>
-        <w:rPr>
-          <w:rFonts w:ascii="Arial" w:eastAsiaTheme="minorEastAsia" w:hAnsi="Arial" w:cs="Arial"/>
-        </w:rPr>
-        <w:t xml:space="preserve"> ou </w:t>
-      </w:r>
-      <w:proofErr w:type="spellStart"/>
-      <w:r>
-        <w:rPr>
-          <w:rFonts w:ascii="Arial" w:eastAsiaTheme="minorEastAsia" w:hAnsi="Arial" w:cs="Arial"/>
-        </w:rPr>
-        <w:t>cantaxantina</w:t>
-      </w:r>
-      <w:proofErr w:type="spellEnd"/>
-      <w:r>
-        <w:rPr>
-          <w:rFonts w:ascii="Arial" w:eastAsiaTheme="minorEastAsia" w:hAnsi="Arial" w:cs="Arial"/>
-        </w:rPr>
-        <w:t xml:space="preserve">) na alimentação do peixe, que confere a coloração característica da carne. Essa prática intensificou-se após a crise de abastecimento do salmão chileno em 2014, ocasionada pelo </w:t>
-      </w:r>
-      <w:proofErr w:type="spellStart"/>
-      <w:r>
-        <w:rPr>
-          <w:rFonts w:ascii="Arial" w:eastAsiaTheme="minorEastAsia" w:hAnsi="Arial" w:cs="Arial"/>
-        </w:rPr>
-        <w:t>Isavírus</w:t>
-      </w:r>
-      <w:proofErr w:type="spellEnd"/>
-      <w:r>
-        <w:rPr>
-          <w:rFonts w:ascii="Arial" w:eastAsiaTheme="minorEastAsia" w:hAnsi="Arial" w:cs="Arial"/>
-        </w:rPr>
-        <w:t>, fortalecendo a truta como alternativa de mercado (G1, 2024).</w:t>
+        <w:t>Do ponto de vista econômico, a truta arco-íris possui alto valor agregado, sendo utilizada não apenas como pescado regional, mas também como alternativa ao salmão importado. Como o Brasil não apresenta condições naturais para a criação do salmão — que exige águas ainda mais frias —, produtores investiram na truta salmonada, obtida pela adição de carotenoides (astaxantina ou cantaxantina) na alimentação do peixe, que confere a coloração característica da carne. Essa prática intensificou-se após a crise de abastecimento do salmão chileno em 2014, ocasionada pelo Isavírus, fortalecendo a truta como alternativa de mercado (G1, 2024).</w:t>
       </w:r>
     </w:p>
     <w:p>
@@ -962,28 +1738,14 @@
         <w:rPr>
           <w:rFonts w:ascii="Arial" w:eastAsiaTheme="minorEastAsia" w:hAnsi="Arial" w:cs="Arial"/>
         </w:rPr>
-        <w:t xml:space="preserve">No cenário global, o Brasil continua sendo um dos principais consumidores de salmão chileno, respondendo por cerca de 10% da produção daquele país (ESTADÃO, 2022). Entretanto, a produção nacional de truta ainda representa menos de 1% da aquicultura brasileira, totalizando 2 mil toneladas em 2019 (IBGE, 2019). Apesar do volume reduzido, a importância da espécie é evidente em regiões serranas, </w:t>
+        <w:t xml:space="preserve">No cenário global, o Brasil continua sendo um dos principais consumidores de salmão chileno, respondendo por cerca de 10% da produção daquele país </w:t>
       </w:r>
       <w:r>
         <w:rPr>
           <w:rFonts w:ascii="Arial" w:eastAsiaTheme="minorEastAsia" w:hAnsi="Arial" w:cs="Arial"/>
         </w:rPr>
         <w:lastRenderedPageBreak/>
-        <w:t xml:space="preserve">onde a </w:t>
-      </w:r>
-      <w:proofErr w:type="spellStart"/>
-      <w:r>
-        <w:rPr>
-          <w:rFonts w:ascii="Arial" w:eastAsiaTheme="minorEastAsia" w:hAnsi="Arial" w:cs="Arial"/>
-        </w:rPr>
-        <w:t>truticultura</w:t>
-      </w:r>
-      <w:proofErr w:type="spellEnd"/>
-      <w:r>
-        <w:rPr>
-          <w:rFonts w:ascii="Arial" w:eastAsiaTheme="minorEastAsia" w:hAnsi="Arial" w:cs="Arial"/>
-        </w:rPr>
-        <w:t xml:space="preserve"> está fortemente associada ao turismo gastronômico e ao abastecimento de restaurantes de alta culinária.</w:t>
+        <w:t>(ESTADÃO, 2022). Entretanto, a produção nacional de truta ainda representa menos de 1% da aquicultura brasileira, totalizando 2 mil toneladas em 2019 (IBGE, 2019). Apesar do volume reduzido, a importância da espécie é evidente em regiões serranas, onde a truticultura está fortemente associada ao turismo gastronômico e ao abastecimento de restaurantes de alta culinária.</w:t>
       </w:r>
     </w:p>
     <w:p>
@@ -1073,21 +1835,7 @@
         <w:rPr>
           <w:rFonts w:ascii="Arial" w:eastAsiaTheme="minorEastAsia" w:hAnsi="Arial" w:cs="Arial"/>
         </w:rPr>
-        <w:t xml:space="preserve">Outro fator determinante é o oxigênio dissolvido (OD). A concentração de OD está associada à temperatura da água, visto que em temperaturas mais baixas há maior capacidade de dissolução de oxigênio proveniente de algas e plantas aquáticas. Assim, a qualidade da água e o monitoramento de parâmetros ambientais tornam-se elementos centrais para o sucesso da </w:t>
-      </w:r>
-      <w:proofErr w:type="spellStart"/>
-      <w:r>
-        <w:rPr>
-          <w:rFonts w:ascii="Arial" w:eastAsiaTheme="minorEastAsia" w:hAnsi="Arial" w:cs="Arial"/>
-        </w:rPr>
-        <w:t>truticultura</w:t>
-      </w:r>
-      <w:proofErr w:type="spellEnd"/>
-      <w:r>
-        <w:rPr>
-          <w:rFonts w:ascii="Arial" w:eastAsiaTheme="minorEastAsia" w:hAnsi="Arial" w:cs="Arial"/>
-        </w:rPr>
-        <w:t>, uma vez que definem tanto a quantidade quanto a qualidade dos lotes produzidos (ANTHEROTEC, 2023).</w:t>
+        <w:t>Outro fator determinante é o oxigênio dissolvido (OD). A concentração de OD está associada à temperatura da água, visto que em temperaturas mais baixas há maior capacidade de dissolução de oxigênio proveniente de algas e plantas aquáticas. Assim, a qualidade da água e o monitoramento de parâmetros ambientais tornam-se elementos centrais para o sucesso da truticultura, uma vez que definem tanto a quantidade quanto a qualidade dos lotes produzidos (ANTHEROTEC, 2023).</w:t>
       </w:r>
     </w:p>
     <w:p>
@@ -1106,33 +1854,77 @@
           <w:rFonts w:ascii="Arial" w:eastAsiaTheme="minorEastAsia" w:hAnsi="Arial" w:cs="Arial"/>
         </w:rPr>
       </w:pPr>
-      <w:r>
-        <w:rPr>
-          <w:rFonts w:ascii="Arial" w:eastAsiaTheme="minorEastAsia" w:hAnsi="Arial" w:cs="Arial"/>
-        </w:rPr>
-        <w:br w:type="page"/>
-      </w:r>
-    </w:p>
-    <w:p>
-      <w:pPr>
-        <w:spacing w:line="360" w:lineRule="auto"/>
-        <w:jc w:val="both"/>
-        <w:rPr>
-          <w:rFonts w:ascii="Arial" w:eastAsiaTheme="minorEastAsia" w:hAnsi="Arial" w:cs="Arial"/>
-          <w:b/>
-          <w:bCs/>
-        </w:rPr>
-      </w:pPr>
-      <w:r>
-        <w:rPr>
-          <w:rFonts w:ascii="Arial" w:eastAsiaTheme="minorEastAsia" w:hAnsi="Arial" w:cs="Arial"/>
-          <w:b/>
-          <w:bCs/>
-        </w:rPr>
-        <w:lastRenderedPageBreak/>
-        <w:t>OBJETIVO</w:t>
-      </w:r>
-    </w:p>
+    </w:p>
+    <w:p>
+      <w:pPr>
+        <w:rPr>
+          <w:rFonts w:ascii="Arial" w:eastAsiaTheme="minorEastAsia" w:hAnsi="Arial" w:cs="Arial"/>
+        </w:rPr>
+      </w:pPr>
+    </w:p>
+    <w:p>
+      <w:pPr>
+        <w:rPr>
+          <w:rFonts w:ascii="Arial" w:eastAsiaTheme="minorEastAsia" w:hAnsi="Arial" w:cs="Arial"/>
+        </w:rPr>
+      </w:pPr>
+    </w:p>
+    <w:p>
+      <w:pPr>
+        <w:rPr>
+          <w:rFonts w:ascii="Arial" w:eastAsiaTheme="minorEastAsia" w:hAnsi="Arial" w:cs="Arial"/>
+        </w:rPr>
+      </w:pPr>
+    </w:p>
+    <w:p>
+      <w:pPr>
+        <w:rPr>
+          <w:rFonts w:ascii="Arial" w:eastAsiaTheme="minorEastAsia" w:hAnsi="Arial" w:cs="Arial"/>
+        </w:rPr>
+      </w:pPr>
+    </w:p>
+    <w:p>
+      <w:pPr>
+        <w:rPr>
+          <w:rFonts w:ascii="Arial" w:eastAsiaTheme="minorEastAsia" w:hAnsi="Arial" w:cs="Arial"/>
+        </w:rPr>
+      </w:pPr>
+    </w:p>
+    <w:p>
+      <w:pPr>
+        <w:pStyle w:val="Ttulo1"/>
+        <w:rPr>
+          <w:rFonts w:ascii="Arial" w:eastAsiaTheme="minorEastAsia" w:hAnsi="Arial" w:cs="Arial"/>
+          <w:color w:val="000000" w:themeColor="text1"/>
+          <w:sz w:val="28"/>
+          <w:szCs w:val="28"/>
+        </w:rPr>
+      </w:pPr>
+    </w:p>
+    <w:p/>
+    <w:p>
+      <w:pPr>
+        <w:pStyle w:val="Ttulo1"/>
+        <w:rPr>
+          <w:rFonts w:ascii="Arial" w:eastAsiaTheme="minorEastAsia" w:hAnsi="Arial" w:cs="Arial"/>
+          <w:color w:val="000000" w:themeColor="text1"/>
+          <w:sz w:val="28"/>
+          <w:szCs w:val="28"/>
+        </w:rPr>
+      </w:pPr>
+      <w:bookmarkStart w:id="4" w:name="_Toc207291745"/>
+      <w:r>
+        <w:rPr>
+          <w:rFonts w:ascii="Arial" w:eastAsiaTheme="minorEastAsia" w:hAnsi="Arial" w:cs="Arial"/>
+          <w:color w:val="000000" w:themeColor="text1"/>
+          <w:sz w:val="28"/>
+          <w:szCs w:val="28"/>
+        </w:rPr>
+        <w:t>Objetivo</w:t>
+      </w:r>
+      <w:bookmarkEnd w:id="4"/>
+    </w:p>
+    <w:p/>
     <w:p>
       <w:pPr>
         <w:spacing w:after="0" w:line="360" w:lineRule="auto"/>
@@ -1174,21 +1966,7 @@
         <w:rPr>
           <w:rFonts w:ascii="Arial" w:eastAsiaTheme="minorEastAsia" w:hAnsi="Arial" w:cs="Arial"/>
         </w:rPr>
-        <w:t xml:space="preserve">projeto tem como objetivo disponibilizar um sensor integrado a uma plataforma online de monitoramento, capaz de assegurar equilíbrio e constância na temperatura da água utilizada na criação de trutas. Por meio da aquisição de uma conta, o </w:t>
-      </w:r>
-      <w:proofErr w:type="spellStart"/>
-      <w:r>
-        <w:rPr>
-          <w:rFonts w:ascii="Arial" w:eastAsiaTheme="minorEastAsia" w:hAnsi="Arial" w:cs="Arial"/>
-        </w:rPr>
-        <w:t>truticultor</w:t>
-      </w:r>
-      <w:proofErr w:type="spellEnd"/>
-      <w:r>
-        <w:rPr>
-          <w:rFonts w:ascii="Arial" w:eastAsiaTheme="minorEastAsia" w:hAnsi="Arial" w:cs="Arial"/>
-        </w:rPr>
-        <w:t xml:space="preserve"> terá acesso a gráficos atualizados em tempo real, alertas automáticos sobre alterações críticas e relatórios diários de desempenho. Assim, será possível alcançar maior controle sobre as condições ambientais de cultivo, aumentando a produtividade e preservando a qualidade dos peixes.</w:t>
+        <w:t>projeto tem como objetivo disponibilizar um sensor integrado a uma plataforma online de monitoramento, capaz de assegurar equilíbrio e constância na temperatura da água utilizada na criação de trutas. Por meio da aquisição de uma conta, o truticultor terá acesso a gráficos atualizados em tempo real, alertas automáticos sobre alterações críticas e relatórios diários de desempenho. Assim, será possível alcançar maior controle sobre as condições ambientais de cultivo, aumentando a produtividade e preservando a qualidade dos peixes.</w:t>
       </w:r>
     </w:p>
     <w:p>
@@ -1222,29 +2000,37 @@
         <w:rPr>
           <w:rFonts w:ascii="Arial" w:eastAsiaTheme="minorEastAsia" w:hAnsi="Arial" w:cs="Arial"/>
         </w:rPr>
-        <w:t xml:space="preserve"> meses, espera-se implementar um sistema funcional de monitoramento da temperatura da água em tanques de </w:t>
-      </w:r>
-      <w:proofErr w:type="spellStart"/>
-      <w:r>
-        <w:rPr>
-          <w:rFonts w:ascii="Arial" w:eastAsiaTheme="minorEastAsia" w:hAnsi="Arial" w:cs="Arial"/>
-        </w:rPr>
-        <w:t>truticultura</w:t>
-      </w:r>
-      <w:proofErr w:type="spellEnd"/>
-      <w:r>
-        <w:rPr>
-          <w:rFonts w:ascii="Arial" w:eastAsiaTheme="minorEastAsia" w:hAnsi="Arial" w:cs="Arial"/>
-        </w:rPr>
-        <w:t>, com capacidade de gerar relatórios diários e alertas automáticos. O objetivo é aumentar em pelo menos 20% a produtividade dos lotes de trutas monitorados, garantindo estabilidade na qualidade da água e redução de perdas associadas a variações térmicas.</w:t>
-      </w:r>
-    </w:p>
-    <w:p>
-      <w:pPr>
-        <w:rPr>
-          <w:rFonts w:ascii="Arial" w:eastAsiaTheme="minorEastAsia" w:hAnsi="Arial" w:cs="Arial"/>
-        </w:rPr>
-      </w:pPr>
+        <w:t xml:space="preserve"> meses, espera-se implementar um sistema funcional de monitoramento da temperatura da água em tanques de truticultura, com capacidade de gerar relatórios diários e alertas automáticos. O objetivo é aumentar em pelo menos 20% a produtividade dos lotes de trutas monitorados, garantindo estabilidade na qualidade da água e redução de perdas associadas a variações térmicas.</w:t>
+      </w:r>
+    </w:p>
+    <w:p>
+      <w:pPr>
+        <w:spacing w:after="0" w:line="360" w:lineRule="auto"/>
+        <w:jc w:val="both"/>
+        <w:rPr>
+          <w:rFonts w:ascii="Arial" w:eastAsiaTheme="minorEastAsia" w:hAnsi="Arial" w:cs="Arial"/>
+        </w:rPr>
+      </w:pPr>
+    </w:p>
+    <w:p>
+      <w:pPr>
+        <w:pStyle w:val="PargrafodaLista"/>
+        <w:numPr>
+          <w:ilvl w:val="0"/>
+          <w:numId w:val="14"/>
+        </w:numPr>
+        <w:spacing w:after="0" w:line="360" w:lineRule="auto"/>
+        <w:jc w:val="both"/>
+        <w:rPr>
+          <w:rFonts w:ascii="Arial" w:eastAsiaTheme="minorEastAsia" w:hAnsi="Arial" w:cs="Arial"/>
+        </w:rPr>
+      </w:pPr>
+      <w:r>
+        <w:rPr>
+          <w:rFonts w:ascii="Arial" w:eastAsiaTheme="minorEastAsia" w:hAnsi="Arial" w:cs="Arial"/>
+        </w:rPr>
+        <w:t xml:space="preserve">Público – alvo: Com base na área de piscicultura, a premissa terá os produtores da área de truticultura. </w:t>
+      </w:r>
       <w:r>
         <w:rPr>
           <w:rFonts w:ascii="Arial" w:eastAsiaTheme="minorEastAsia" w:hAnsi="Arial" w:cs="Arial"/>
@@ -1254,24 +2040,24 @@
     </w:p>
     <w:p>
       <w:pPr>
-        <w:spacing w:line="360" w:lineRule="auto"/>
-        <w:jc w:val="both"/>
-        <w:rPr>
-          <w:rFonts w:ascii="Arial" w:eastAsiaTheme="minorEastAsia" w:hAnsi="Arial" w:cs="Arial"/>
-          <w:b/>
-          <w:bCs/>
-        </w:rPr>
-      </w:pPr>
-      <w:r>
-        <w:rPr>
-          <w:rFonts w:ascii="Arial" w:eastAsiaTheme="minorEastAsia" w:hAnsi="Arial" w:cs="Arial"/>
-          <w:b/>
-          <w:bCs/>
+        <w:pStyle w:val="Ttulo1"/>
+        <w:rPr>
+          <w:rFonts w:ascii="Arial" w:eastAsiaTheme="minorEastAsia" w:hAnsi="Arial" w:cs="Arial"/>
+          <w:color w:val="000000" w:themeColor="text1"/>
+        </w:rPr>
+      </w:pPr>
+      <w:bookmarkStart w:id="5" w:name="_Toc207291746"/>
+      <w:r>
+        <w:rPr>
+          <w:rFonts w:ascii="Arial" w:eastAsiaTheme="minorEastAsia" w:hAnsi="Arial" w:cs="Arial"/>
+          <w:color w:val="000000" w:themeColor="text1"/>
         </w:rPr>
         <w:lastRenderedPageBreak/>
-        <w:t>JUSTIFICATIVA</w:t>
-      </w:r>
-    </w:p>
+        <w:t>Justificativa</w:t>
+      </w:r>
+      <w:bookmarkEnd w:id="5"/>
+    </w:p>
+    <w:p/>
     <w:p>
       <w:pPr>
         <w:spacing w:line="360" w:lineRule="auto"/>
@@ -1281,7 +2067,7 @@
           <w:rFonts w:ascii="Arial" w:eastAsiaTheme="minorEastAsia" w:hAnsi="Arial" w:cs="Arial"/>
         </w:rPr>
       </w:pPr>
-      <w:commentRangeStart w:id="3"/>
+      <w:commentRangeStart w:id="6"/>
       <w:r>
         <w:rPr>
           <w:rFonts w:ascii="Arial" w:eastAsiaTheme="minorEastAsia" w:hAnsi="Arial" w:cs="Arial"/>
@@ -1316,21 +2102,7 @@
         <w:rPr>
           <w:rFonts w:ascii="Arial" w:eastAsiaTheme="minorEastAsia" w:hAnsi="Arial" w:cs="Arial"/>
         </w:rPr>
-        <w:t xml:space="preserve">, o produtor terá acesso a informações precisas e em tempo real, o que possibilita a adoção de medidas preventivas no manejo da </w:t>
-      </w:r>
-      <w:proofErr w:type="spellStart"/>
-      <w:r>
-        <w:rPr>
-          <w:rFonts w:ascii="Arial" w:eastAsiaTheme="minorEastAsia" w:hAnsi="Arial" w:cs="Arial"/>
-        </w:rPr>
-        <w:t>truticultura</w:t>
-      </w:r>
-      <w:proofErr w:type="spellEnd"/>
-      <w:r>
-        <w:rPr>
-          <w:rFonts w:ascii="Arial" w:eastAsiaTheme="minorEastAsia" w:hAnsi="Arial" w:cs="Arial"/>
-        </w:rPr>
-        <w:t>. Isso se traduz em maior controle de gastos, redução de perdas com alimentação, preservação da saúde dos peixes e aumento da taxa de sobrevivência até a fase de venda. Como resultado, a produtividade cresce de forma significativa e a qualidade do pescado se eleva, garantindo maior lucratividade</w:t>
+        <w:t>, o produtor terá acesso a informações precisas e em tempo real, o que possibilita a adoção de medidas preventivas no manejo da truticultura. Isso se traduz em maior controle de gastos, redução de perdas com alimentação, preservação da saúde dos peixes e aumento da taxa de sobrevivência até a fase de venda. Como resultado, a produtividade cresce de forma significativa e a qualidade do pescado se eleva, garantindo maior lucratividade</w:t>
       </w:r>
       <w:r>
         <w:rPr>
@@ -1338,12 +2110,12 @@
         </w:rPr>
         <w:t>.</w:t>
       </w:r>
-      <w:commentRangeEnd w:id="3"/>
+      <w:commentRangeEnd w:id="6"/>
       <w:r>
         <w:rPr>
           <w:rFonts w:ascii="Arial" w:hAnsi="Arial" w:cs="Arial"/>
         </w:rPr>
-        <w:commentReference w:id="3"/>
+        <w:commentReference w:id="6"/>
       </w:r>
     </w:p>
     <w:p>
@@ -1359,31 +2131,155 @@
     <w:p>
       <w:pPr>
         <w:spacing w:line="360" w:lineRule="auto"/>
-        <w:ind w:firstLine="708"/>
-        <w:jc w:val="both"/>
-        <w:rPr>
-          <w:rFonts w:ascii="Arial" w:eastAsiaTheme="minorEastAsia" w:hAnsi="Arial" w:cs="Arial"/>
-        </w:rPr>
-      </w:pPr>
-      <w:r>
-        <w:rPr>
-          <w:rFonts w:ascii="Arial" w:eastAsiaTheme="minorEastAsia" w:hAnsi="Arial" w:cs="Arial"/>
-        </w:rPr>
-        <w:t>ADICIONAR PRINT DA CALCULADORA (Sugerido pela Maria)</w:t>
-      </w:r>
-    </w:p>
-    <w:p>
-      <w:pPr>
-        <w:rPr>
-          <w:rFonts w:ascii="Arial" w:eastAsiaTheme="minorEastAsia" w:hAnsi="Arial" w:cs="Arial"/>
-        </w:rPr>
-      </w:pPr>
-      <w:r>
-        <w:rPr>
-          <w:rFonts w:ascii="Arial" w:eastAsiaTheme="minorEastAsia" w:hAnsi="Arial" w:cs="Arial"/>
-        </w:rPr>
-        <w:br w:type="page"/>
-      </w:r>
+        <w:jc w:val="both"/>
+        <w:rPr>
+          <w:rFonts w:ascii="Arial" w:eastAsiaTheme="minorEastAsia" w:hAnsi="Arial" w:cs="Arial"/>
+        </w:rPr>
+      </w:pPr>
+    </w:p>
+    <w:p>
+      <w:pPr>
+        <w:spacing w:line="360" w:lineRule="auto"/>
+        <w:jc w:val="both"/>
+        <w:rPr>
+          <w:rFonts w:ascii="Arial" w:eastAsiaTheme="minorEastAsia" w:hAnsi="Arial" w:cs="Arial"/>
+        </w:rPr>
+      </w:pPr>
+    </w:p>
+    <w:p>
+      <w:pPr>
+        <w:spacing w:line="360" w:lineRule="auto"/>
+        <w:jc w:val="both"/>
+        <w:rPr>
+          <w:rFonts w:ascii="Arial" w:eastAsiaTheme="minorEastAsia" w:hAnsi="Arial" w:cs="Arial"/>
+        </w:rPr>
+      </w:pPr>
+    </w:p>
+    <w:p>
+      <w:pPr>
+        <w:spacing w:line="360" w:lineRule="auto"/>
+        <w:jc w:val="both"/>
+        <w:rPr>
+          <w:rFonts w:ascii="Arial" w:eastAsiaTheme="minorEastAsia" w:hAnsi="Arial" w:cs="Arial"/>
+        </w:rPr>
+      </w:pPr>
+    </w:p>
+    <w:p>
+      <w:pPr>
+        <w:spacing w:line="360" w:lineRule="auto"/>
+        <w:jc w:val="both"/>
+        <w:rPr>
+          <w:rFonts w:ascii="Arial" w:eastAsiaTheme="minorEastAsia" w:hAnsi="Arial" w:cs="Arial"/>
+        </w:rPr>
+      </w:pPr>
+    </w:p>
+    <w:p>
+      <w:pPr>
+        <w:spacing w:line="360" w:lineRule="auto"/>
+        <w:jc w:val="both"/>
+        <w:rPr>
+          <w:rFonts w:ascii="Arial" w:eastAsiaTheme="minorEastAsia" w:hAnsi="Arial" w:cs="Arial"/>
+        </w:rPr>
+      </w:pPr>
+    </w:p>
+    <w:p>
+      <w:pPr>
+        <w:spacing w:line="360" w:lineRule="auto"/>
+        <w:jc w:val="both"/>
+        <w:rPr>
+          <w:rFonts w:ascii="Arial" w:eastAsiaTheme="minorEastAsia" w:hAnsi="Arial" w:cs="Arial"/>
+        </w:rPr>
+      </w:pPr>
+    </w:p>
+    <w:p>
+      <w:pPr>
+        <w:spacing w:line="360" w:lineRule="auto"/>
+        <w:jc w:val="both"/>
+        <w:rPr>
+          <w:rFonts w:ascii="Arial" w:eastAsiaTheme="minorEastAsia" w:hAnsi="Arial" w:cs="Arial"/>
+        </w:rPr>
+      </w:pPr>
+    </w:p>
+    <w:p>
+      <w:pPr>
+        <w:spacing w:line="360" w:lineRule="auto"/>
+        <w:jc w:val="both"/>
+        <w:rPr>
+          <w:rFonts w:ascii="Arial" w:eastAsiaTheme="minorEastAsia" w:hAnsi="Arial" w:cs="Arial"/>
+        </w:rPr>
+      </w:pPr>
+    </w:p>
+    <w:p>
+      <w:pPr>
+        <w:spacing w:line="360" w:lineRule="auto"/>
+        <w:jc w:val="both"/>
+        <w:rPr>
+          <w:rFonts w:ascii="Arial" w:eastAsiaTheme="minorEastAsia" w:hAnsi="Arial" w:cs="Arial"/>
+        </w:rPr>
+      </w:pPr>
+    </w:p>
+    <w:p>
+      <w:pPr>
+        <w:spacing w:line="360" w:lineRule="auto"/>
+        <w:jc w:val="both"/>
+        <w:rPr>
+          <w:rFonts w:ascii="Arial" w:eastAsiaTheme="minorEastAsia" w:hAnsi="Arial" w:cs="Arial"/>
+        </w:rPr>
+      </w:pPr>
+    </w:p>
+    <w:p>
+      <w:pPr>
+        <w:spacing w:line="360" w:lineRule="auto"/>
+        <w:jc w:val="both"/>
+        <w:rPr>
+          <w:rFonts w:ascii="Arial" w:eastAsiaTheme="minorEastAsia" w:hAnsi="Arial" w:cs="Arial"/>
+        </w:rPr>
+      </w:pPr>
+    </w:p>
+    <w:p>
+      <w:pPr>
+        <w:spacing w:line="360" w:lineRule="auto"/>
+        <w:jc w:val="both"/>
+        <w:rPr>
+          <w:rFonts w:ascii="Arial" w:eastAsiaTheme="minorEastAsia" w:hAnsi="Arial" w:cs="Arial"/>
+        </w:rPr>
+      </w:pPr>
+    </w:p>
+    <w:p>
+      <w:pPr>
+        <w:spacing w:line="360" w:lineRule="auto"/>
+        <w:jc w:val="both"/>
+        <w:rPr>
+          <w:rFonts w:ascii="Arial" w:eastAsiaTheme="minorEastAsia" w:hAnsi="Arial" w:cs="Arial"/>
+        </w:rPr>
+      </w:pPr>
+    </w:p>
+    <w:p>
+      <w:pPr>
+        <w:spacing w:line="360" w:lineRule="auto"/>
+        <w:jc w:val="both"/>
+        <w:rPr>
+          <w:rFonts w:ascii="Arial" w:eastAsiaTheme="minorEastAsia" w:hAnsi="Arial" w:cs="Arial"/>
+        </w:rPr>
+      </w:pPr>
+    </w:p>
+    <w:p>
+      <w:pPr>
+        <w:spacing w:line="360" w:lineRule="auto"/>
+        <w:jc w:val="both"/>
+        <w:rPr>
+          <w:rFonts w:ascii="Arial" w:eastAsiaTheme="minorEastAsia" w:hAnsi="Arial" w:cs="Arial"/>
+        </w:rPr>
+      </w:pPr>
+    </w:p>
+    <w:p>
+      <w:pPr>
+        <w:spacing w:line="360" w:lineRule="auto"/>
+        <w:jc w:val="both"/>
+        <w:rPr>
+          <w:rFonts w:ascii="Arial" w:eastAsiaTheme="minorEastAsia" w:hAnsi="Arial" w:cs="Arial"/>
+        </w:rPr>
+      </w:pPr>
     </w:p>
     <w:p>
       <w:pPr>
@@ -1418,21 +2314,7 @@
         <w:rPr>
           <w:rFonts w:ascii="Arial" w:eastAsiaTheme="minorEastAsia" w:hAnsi="Arial" w:cs="Arial"/>
         </w:rPr>
-        <w:t xml:space="preserve">Nossos serviços englobam a instalação de sensores de temperatura nos tanques de </w:t>
-      </w:r>
-      <w:proofErr w:type="spellStart"/>
-      <w:r>
-        <w:rPr>
-          <w:rFonts w:ascii="Arial" w:eastAsiaTheme="minorEastAsia" w:hAnsi="Arial" w:cs="Arial"/>
-        </w:rPr>
-        <w:t>truticultura</w:t>
-      </w:r>
-      <w:proofErr w:type="spellEnd"/>
-      <w:r>
-        <w:rPr>
-          <w:rFonts w:ascii="Arial" w:eastAsiaTheme="minorEastAsia" w:hAnsi="Arial" w:cs="Arial"/>
-        </w:rPr>
-        <w:t>, permitindo o monitoramento contínuo e a identificação de desvios críticos na criação da truta-arco-íris.</w:t>
+        <w:t>Nossos serviços englobam a instalação de sensores de temperatura nos tanques de truticultura, permitindo o monitoramento contínuo e a identificação de desvios críticos na criação da truta-arco-íris.</w:t>
       </w:r>
     </w:p>
     <w:p>
@@ -1458,35 +2340,58 @@
           <w:ilvl w:val="0"/>
           <w:numId w:val="13"/>
         </w:numPr>
-        <w:spacing w:line="360" w:lineRule="auto"/>
-        <w:jc w:val="both"/>
-        <w:rPr>
-          <w:rFonts w:ascii="Arial" w:eastAsiaTheme="minorEastAsia" w:hAnsi="Arial" w:cs="Arial"/>
-        </w:rPr>
-      </w:pPr>
-      <w:r>
-        <w:rPr>
-          <w:rFonts w:ascii="Arial" w:eastAsiaTheme="minorEastAsia" w:hAnsi="Arial" w:cs="Arial"/>
-          <w:b/>
-          <w:bCs/>
-        </w:rPr>
-        <w:t>VAMOS FAZER:</w:t>
-      </w:r>
-    </w:p>
-    <w:p>
-      <w:pPr>
         <w:spacing w:after="0" w:line="360" w:lineRule="auto"/>
-        <w:ind w:left="360"/>
-        <w:jc w:val="both"/>
-        <w:rPr>
-          <w:rFonts w:ascii="Arial" w:eastAsiaTheme="minorEastAsia" w:hAnsi="Arial" w:cs="Arial"/>
-        </w:rPr>
-      </w:pPr>
-      <w:r>
-        <w:rPr>
-          <w:rFonts w:ascii="Arial" w:eastAsiaTheme="minorEastAsia" w:hAnsi="Arial" w:cs="Arial"/>
-        </w:rPr>
-        <w:t xml:space="preserve">1.1. Instalar os sensores </w:t>
+        <w:ind w:left="0" w:firstLine="709"/>
+        <w:jc w:val="both"/>
+        <w:outlineLvl w:val="1"/>
+        <w:rPr>
+          <w:rFonts w:ascii="Arial" w:eastAsiaTheme="minorEastAsia" w:hAnsi="Arial" w:cs="Arial"/>
+        </w:rPr>
+      </w:pPr>
+      <w:bookmarkStart w:id="7" w:name="_Toc207291747"/>
+      <w:r>
+        <w:rPr>
+          <w:rFonts w:ascii="Arial" w:eastAsiaTheme="minorEastAsia" w:hAnsi="Arial" w:cs="Arial"/>
+          <w:b/>
+          <w:bCs/>
+        </w:rPr>
+        <w:t>LIMITES</w:t>
+      </w:r>
+      <w:r>
+        <w:rPr>
+          <w:rFonts w:ascii="Arial" w:eastAsiaTheme="minorEastAsia" w:hAnsi="Arial" w:cs="Arial"/>
+          <w:b/>
+          <w:bCs/>
+        </w:rPr>
+        <w:t>:</w:t>
+      </w:r>
+      <w:bookmarkEnd w:id="7"/>
+    </w:p>
+    <w:p>
+      <w:pPr>
+        <w:pStyle w:val="PargrafodaLista"/>
+        <w:numPr>
+          <w:ilvl w:val="1"/>
+          <w:numId w:val="13"/>
+        </w:numPr>
+        <w:spacing w:after="0" w:line="360" w:lineRule="auto"/>
+        <w:ind w:left="0" w:firstLine="709"/>
+        <w:jc w:val="both"/>
+        <w:rPr>
+          <w:rFonts w:ascii="Arial" w:eastAsiaTheme="minorEastAsia" w:hAnsi="Arial" w:cs="Arial"/>
+        </w:rPr>
+      </w:pPr>
+      <w:r>
+        <w:rPr>
+          <w:rFonts w:ascii="Arial" w:eastAsiaTheme="minorEastAsia" w:hAnsi="Arial" w:cs="Arial"/>
+        </w:rPr>
+        <w:t>Instalação dos sensores</w:t>
+      </w:r>
+      <w:r>
+        <w:rPr>
+          <w:rFonts w:ascii="Arial" w:eastAsiaTheme="minorEastAsia" w:hAnsi="Arial" w:cs="Arial"/>
+        </w:rPr>
+        <w:t xml:space="preserve"> </w:t>
       </w:r>
       <w:r>
         <w:rPr>
@@ -1500,43 +2405,120 @@
         <w:rPr>
           <w:rFonts w:ascii="Arial" w:eastAsiaTheme="minorEastAsia" w:hAnsi="Arial" w:cs="Arial"/>
         </w:rPr>
-        <w:t>, que são à prova d’água, nos tanques para a medição e monitoramento de temperatura;</w:t>
-      </w:r>
-      <w:r>
-        <w:rPr>
-          <w:rFonts w:ascii="Arial" w:eastAsiaTheme="minorEastAsia" w:hAnsi="Arial" w:cs="Arial"/>
-        </w:rPr>
-        <w:br/>
-        <w:t>1.2. Criar um banco de dados para armazenar os dados de temperatura coletados;</w:t>
-      </w:r>
-      <w:r>
-        <w:rPr>
-          <w:rFonts w:ascii="Arial" w:eastAsiaTheme="minorEastAsia" w:hAnsi="Arial" w:cs="Arial"/>
-        </w:rPr>
-        <w:br/>
+        <w:t xml:space="preserve"> que, s</w:t>
+      </w:r>
+      <w:r>
+        <w:rPr>
+          <w:rFonts w:ascii="Arial" w:eastAsiaTheme="minorEastAsia" w:hAnsi="Arial" w:cs="Arial"/>
+        </w:rPr>
+        <w:t>ão</w:t>
+      </w:r>
+      <w:r>
+        <w:rPr>
+          <w:rFonts w:ascii="Arial" w:eastAsiaTheme="minorEastAsia" w:hAnsi="Arial" w:cs="Arial"/>
+        </w:rPr>
+        <w:t xml:space="preserve"> comprovadamente à prova d’água,</w:t>
+      </w:r>
+      <w:r>
+        <w:rPr>
+          <w:rFonts w:ascii="Arial" w:eastAsiaTheme="minorEastAsia" w:hAnsi="Arial" w:cs="Arial"/>
+        </w:rPr>
+        <w:t xml:space="preserve"> nos tanques </w:t>
+      </w:r>
+      <w:r>
+        <w:rPr>
+          <w:rFonts w:ascii="Arial" w:eastAsiaTheme="minorEastAsia" w:hAnsi="Arial" w:cs="Arial"/>
+        </w:rPr>
+        <w:t>indicados para</w:t>
+      </w:r>
+      <w:r>
+        <w:rPr>
+          <w:rFonts w:ascii="Arial" w:eastAsiaTheme="minorEastAsia" w:hAnsi="Arial" w:cs="Arial"/>
+        </w:rPr>
+        <w:t xml:space="preserve"> a medição e monitoramento de temperatura;</w:t>
+      </w:r>
+    </w:p>
+    <w:p>
+      <w:pPr>
+        <w:pStyle w:val="PargrafodaLista"/>
+        <w:numPr>
+          <w:ilvl w:val="1"/>
+          <w:numId w:val="13"/>
+        </w:numPr>
+        <w:spacing w:after="0" w:line="360" w:lineRule="auto"/>
+        <w:ind w:left="0" w:firstLine="709"/>
+        <w:jc w:val="both"/>
+        <w:rPr>
+          <w:rFonts w:ascii="Arial" w:eastAsiaTheme="minorEastAsia" w:hAnsi="Arial" w:cs="Arial"/>
+        </w:rPr>
+      </w:pPr>
+      <w:r>
+        <w:rPr>
+          <w:rFonts w:ascii="Arial" w:eastAsiaTheme="minorEastAsia" w:hAnsi="Arial" w:cs="Arial"/>
+        </w:rPr>
+        <w:t xml:space="preserve">Criação de dados em MySQL Workbench, para armazenamento de dados de aferimento de temperatura; </w:t>
+      </w:r>
+      <w:r>
+        <w:rPr>
+          <w:rFonts w:ascii="Arial" w:eastAsiaTheme="minorEastAsia" w:hAnsi="Arial" w:cs="Arial"/>
+        </w:rPr>
+        <w:t xml:space="preserve"> </w:t>
+      </w:r>
+      <w:r>
+        <w:rPr>
+          <w:rFonts w:ascii="Arial" w:eastAsiaTheme="minorEastAsia" w:hAnsi="Arial" w:cs="Arial"/>
+        </w:rPr>
+        <w:t xml:space="preserve"> </w:t>
+      </w:r>
+    </w:p>
+    <w:p>
+      <w:pPr>
+        <w:spacing w:after="0" w:line="360" w:lineRule="auto"/>
+        <w:ind w:firstLine="709"/>
+        <w:jc w:val="both"/>
+        <w:rPr>
+          <w:rFonts w:ascii="Arial" w:eastAsiaTheme="minorEastAsia" w:hAnsi="Arial" w:cs="Arial"/>
+        </w:rPr>
+      </w:pPr>
+      <w:r>
+        <w:rPr>
+          <w:rFonts w:ascii="Arial" w:eastAsiaTheme="minorEastAsia" w:hAnsi="Arial" w:cs="Arial"/>
+        </w:rPr>
         <w:t>1.3. Disponibilizar um ambiente para a criação de login em nosso site institucional;</w:t>
       </w:r>
     </w:p>
     <w:p>
       <w:pPr>
         <w:spacing w:after="0" w:line="360" w:lineRule="auto"/>
-        <w:ind w:left="360"/>
-        <w:jc w:val="both"/>
-        <w:rPr>
-          <w:rFonts w:ascii="Arial" w:eastAsiaTheme="minorEastAsia" w:hAnsi="Arial" w:cs="Arial"/>
-        </w:rPr>
-      </w:pPr>
-      <w:r>
-        <w:rPr>
-          <w:rFonts w:ascii="Arial" w:eastAsiaTheme="minorEastAsia" w:hAnsi="Arial" w:cs="Arial"/>
-        </w:rPr>
-        <w:t>1.4. Disponibilizar gráficos feitos com os dados coletados, na página do cliente (após a realização de login), para que o cliente tome providências caso a temperatura esteja acima do ideal para a criação de trutas-arco-íris;</w:t>
+        <w:ind w:firstLine="709"/>
+        <w:jc w:val="both"/>
+        <w:rPr>
+          <w:rFonts w:ascii="Arial" w:eastAsiaTheme="minorEastAsia" w:hAnsi="Arial" w:cs="Arial"/>
+        </w:rPr>
+      </w:pPr>
+      <w:r>
+        <w:rPr>
+          <w:rFonts w:ascii="Arial" w:eastAsiaTheme="minorEastAsia" w:hAnsi="Arial" w:cs="Arial"/>
+        </w:rPr>
+        <w:t>1.4. Disponibilizar</w:t>
+      </w:r>
+      <w:r>
+        <w:rPr>
+          <w:rFonts w:ascii="Arial" w:eastAsiaTheme="minorEastAsia" w:hAnsi="Arial" w:cs="Arial"/>
+        </w:rPr>
+        <w:t xml:space="preserve"> um ambiente de visualização, com exposição de</w:t>
+      </w:r>
+      <w:r>
+        <w:rPr>
+          <w:rFonts w:ascii="Arial" w:eastAsiaTheme="minorEastAsia" w:hAnsi="Arial" w:cs="Arial"/>
+        </w:rPr>
+        <w:t xml:space="preserve"> gráficos feitos com os dados coletados, na página do cliente (após a realização de login), para que o cliente tome providências caso a temperatura esteja acima do ideal para a criação de trutas-arco-íris;</w:t>
       </w:r>
     </w:p>
     <w:p>
       <w:pPr>
         <w:spacing w:after="0" w:line="360" w:lineRule="auto"/>
-        <w:ind w:left="360"/>
+        <w:ind w:firstLine="709"/>
         <w:jc w:val="both"/>
         <w:rPr>
           <w:rFonts w:ascii="Arial" w:eastAsiaTheme="minorEastAsia" w:hAnsi="Arial" w:cs="Arial"/>
@@ -1551,8 +2533,8 @@
     </w:p>
     <w:p>
       <w:pPr>
-        <w:spacing w:line="360" w:lineRule="auto"/>
-        <w:ind w:left="360"/>
+        <w:spacing w:after="0" w:line="360" w:lineRule="auto"/>
+        <w:ind w:firstLine="709"/>
         <w:jc w:val="both"/>
         <w:rPr>
           <w:rFonts w:ascii="Arial" w:eastAsiaTheme="minorEastAsia" w:hAnsi="Arial" w:cs="Arial"/>
@@ -1564,6 +2546,16 @@
         </w:rPr>
         <w:t>1.6. Disponibilizar suporte técnico remoto e manual de uso para o cliente durante o período de 60 dias.</w:t>
       </w:r>
+    </w:p>
+    <w:p>
+      <w:pPr>
+        <w:spacing w:after="0" w:line="360" w:lineRule="auto"/>
+        <w:ind w:firstLine="709"/>
+        <w:jc w:val="both"/>
+        <w:rPr>
+          <w:rFonts w:ascii="Arial" w:eastAsiaTheme="minorEastAsia" w:hAnsi="Arial" w:cs="Arial"/>
+        </w:rPr>
+      </w:pPr>
     </w:p>
     <w:p>
       <w:pPr>
@@ -1572,68 +2564,84 @@
           <w:ilvl w:val="0"/>
           <w:numId w:val="13"/>
         </w:numPr>
-        <w:spacing w:line="360" w:lineRule="auto"/>
-        <w:jc w:val="both"/>
-        <w:rPr>
-          <w:rFonts w:ascii="Arial" w:eastAsiaTheme="minorEastAsia" w:hAnsi="Arial" w:cs="Arial"/>
-        </w:rPr>
-      </w:pPr>
-      <w:r>
-        <w:rPr>
-          <w:rFonts w:ascii="Arial" w:eastAsiaTheme="minorEastAsia" w:hAnsi="Arial" w:cs="Arial"/>
-          <w:b/>
-          <w:bCs/>
-        </w:rPr>
-        <w:t>NÃO VAMOS FAZER:</w:t>
-      </w:r>
-    </w:p>
-    <w:p>
-      <w:pPr>
         <w:spacing w:after="0" w:line="360" w:lineRule="auto"/>
-        <w:ind w:left="360"/>
-        <w:jc w:val="both"/>
-        <w:rPr>
-          <w:rFonts w:ascii="Arial" w:eastAsiaTheme="minorEastAsia" w:hAnsi="Arial" w:cs="Arial"/>
-        </w:rPr>
-      </w:pPr>
-      <w:r>
-        <w:rPr>
-          <w:rFonts w:ascii="Arial" w:eastAsiaTheme="minorEastAsia" w:hAnsi="Arial" w:cs="Arial"/>
-        </w:rPr>
-        <w:t xml:space="preserve">2.1. Instalar sistemas de refrigeração de água. O cliente é responsável pelas decisões tomadas e procedimentos necessários para o resfriamento da água dos tanques para a temperatura ideal de cada reservatório para a </w:t>
-      </w:r>
-      <w:proofErr w:type="spellStart"/>
-      <w:r>
-        <w:rPr>
-          <w:rFonts w:ascii="Arial" w:eastAsiaTheme="minorEastAsia" w:hAnsi="Arial" w:cs="Arial"/>
-        </w:rPr>
-        <w:t>truticultura</w:t>
-      </w:r>
-      <w:proofErr w:type="spellEnd"/>
-      <w:r>
-        <w:rPr>
-          <w:rFonts w:ascii="Arial" w:eastAsiaTheme="minorEastAsia" w:hAnsi="Arial" w:cs="Arial"/>
-        </w:rPr>
-        <w:t>;</w:t>
-      </w:r>
-      <w:r>
-        <w:rPr>
-          <w:rFonts w:ascii="Arial" w:eastAsiaTheme="minorEastAsia" w:hAnsi="Arial" w:cs="Arial"/>
-        </w:rPr>
-        <w:br/>
-        <w:t>2.2. Atualizações futuras e/ou reparos no software após 60 dias da instalação e efetivo funcionamento;</w:t>
-      </w:r>
-      <w:r>
-        <w:rPr>
-          <w:rFonts w:ascii="Arial" w:eastAsiaTheme="minorEastAsia" w:hAnsi="Arial" w:cs="Arial"/>
-        </w:rPr>
-        <w:br/>
+        <w:ind w:left="0" w:firstLine="709"/>
+        <w:jc w:val="both"/>
+        <w:outlineLvl w:val="1"/>
+        <w:rPr>
+          <w:rFonts w:ascii="Arial" w:eastAsiaTheme="minorEastAsia" w:hAnsi="Arial" w:cs="Arial"/>
+        </w:rPr>
+      </w:pPr>
+      <w:bookmarkStart w:id="8" w:name="_Toc207291748"/>
+      <w:r>
+        <w:rPr>
+          <w:rFonts w:ascii="Arial" w:eastAsiaTheme="minorEastAsia" w:hAnsi="Arial" w:cs="Arial"/>
+          <w:b/>
+          <w:bCs/>
+        </w:rPr>
+        <w:t>EXCLUSÕES</w:t>
+      </w:r>
+      <w:r>
+        <w:rPr>
+          <w:rFonts w:ascii="Arial" w:eastAsiaTheme="minorEastAsia" w:hAnsi="Arial" w:cs="Arial"/>
+          <w:b/>
+          <w:bCs/>
+        </w:rPr>
+        <w:t>:</w:t>
+      </w:r>
+      <w:bookmarkEnd w:id="8"/>
+    </w:p>
+    <w:p>
+      <w:pPr>
+        <w:spacing w:after="0" w:line="360" w:lineRule="auto"/>
+        <w:ind w:firstLine="709"/>
+        <w:jc w:val="both"/>
+        <w:rPr>
+          <w:rFonts w:ascii="Arial" w:eastAsiaTheme="minorEastAsia" w:hAnsi="Arial" w:cs="Arial"/>
+        </w:rPr>
+      </w:pPr>
+      <w:r>
+        <w:rPr>
+          <w:rFonts w:ascii="Arial" w:eastAsiaTheme="minorEastAsia" w:hAnsi="Arial" w:cs="Arial"/>
+        </w:rPr>
+        <w:t>2.1. Instalar sistemas de refrigeração de água. O cliente é responsável pelas decisões tomadas e procedimentos necessários para o resfriamento da água dos tanques para a temperatura ideal de cada reservatório para a truticultura;</w:t>
+      </w:r>
+    </w:p>
+    <w:p>
+      <w:pPr>
+        <w:spacing w:after="0" w:line="360" w:lineRule="auto"/>
+        <w:ind w:firstLine="709"/>
+        <w:jc w:val="both"/>
+        <w:rPr>
+          <w:rFonts w:ascii="Arial" w:eastAsiaTheme="minorEastAsia" w:hAnsi="Arial" w:cs="Arial"/>
+        </w:rPr>
+      </w:pPr>
+      <w:r>
+        <w:rPr>
+          <w:rFonts w:ascii="Arial" w:eastAsiaTheme="minorEastAsia" w:hAnsi="Arial" w:cs="Arial"/>
+        </w:rPr>
+        <w:t xml:space="preserve">2.2. Atualização futuras e/ou reparos no software, após 60 dias da instalação e, efetivo funcionamento; </w:t>
+      </w:r>
+    </w:p>
+    <w:p>
+      <w:pPr>
+        <w:spacing w:after="0" w:line="360" w:lineRule="auto"/>
+        <w:ind w:firstLine="709"/>
+        <w:jc w:val="both"/>
+        <w:rPr>
+          <w:rFonts w:ascii="Arial" w:eastAsiaTheme="minorEastAsia" w:hAnsi="Arial" w:cs="Arial"/>
+        </w:rPr>
+      </w:pPr>
+      <w:r>
+        <w:rPr>
+          <w:rFonts w:ascii="Arial" w:eastAsiaTheme="minorEastAsia" w:hAnsi="Arial" w:cs="Arial"/>
+        </w:rPr>
         <w:t>2.3. Garantir diretamente resultados de aumento de safra ou redução de mortalidade, visto que tais fatores dependem também do manejo do cliente.</w:t>
       </w:r>
     </w:p>
     <w:p>
       <w:pPr>
-        <w:spacing w:line="360" w:lineRule="auto"/>
+        <w:spacing w:after="0" w:line="360" w:lineRule="auto"/>
         <w:jc w:val="both"/>
         <w:rPr>
           <w:rFonts w:ascii="Arial" w:eastAsiaTheme="minorEastAsia" w:hAnsi="Arial" w:cs="Arial"/>
@@ -1647,20 +2655,36 @@
           <w:ilvl w:val="0"/>
           <w:numId w:val="13"/>
         </w:numPr>
-        <w:spacing w:line="360" w:lineRule="auto"/>
-        <w:jc w:val="both"/>
-        <w:rPr>
-          <w:rFonts w:ascii="Arial" w:eastAsiaTheme="minorEastAsia" w:hAnsi="Arial" w:cs="Arial"/>
-        </w:rPr>
-      </w:pPr>
-      <w:r>
-        <w:rPr>
-          <w:rFonts w:ascii="Arial" w:eastAsiaTheme="minorEastAsia" w:hAnsi="Arial" w:cs="Arial"/>
-          <w:b/>
-          <w:bCs/>
-        </w:rPr>
+        <w:spacing w:after="0" w:line="360" w:lineRule="auto"/>
+        <w:ind w:left="0" w:firstLine="709"/>
+        <w:jc w:val="both"/>
+        <w:outlineLvl w:val="1"/>
+        <w:rPr>
+          <w:rFonts w:ascii="Arial" w:eastAsiaTheme="minorEastAsia" w:hAnsi="Arial" w:cs="Arial"/>
+        </w:rPr>
+      </w:pPr>
+      <w:bookmarkStart w:id="9" w:name="_Toc207291749"/>
+      <w:r>
+        <w:rPr>
+          <w:rFonts w:ascii="Arial" w:eastAsiaTheme="minorEastAsia" w:hAnsi="Arial" w:cs="Arial"/>
+          <w:b/>
+          <w:bCs/>
+        </w:rPr>
+        <w:lastRenderedPageBreak/>
         <w:t>ENTREGÁVEIS:</w:t>
       </w:r>
+      <w:bookmarkEnd w:id="9"/>
+    </w:p>
+    <w:p>
+      <w:pPr>
+        <w:pStyle w:val="PargrafodaLista"/>
+        <w:spacing w:after="0" w:line="360" w:lineRule="auto"/>
+        <w:ind w:left="709"/>
+        <w:jc w:val="both"/>
+        <w:rPr>
+          <w:rFonts w:ascii="Arial" w:eastAsiaTheme="minorEastAsia" w:hAnsi="Arial" w:cs="Arial"/>
+        </w:rPr>
+      </w:pPr>
     </w:p>
     <w:p>
       <w:pPr>
@@ -1668,7 +2692,8 @@
           <w:ilvl w:val="0"/>
           <w:numId w:val="8"/>
         </w:numPr>
-        <w:spacing w:line="360" w:lineRule="auto"/>
+        <w:spacing w:after="0" w:line="360" w:lineRule="auto"/>
+        <w:ind w:left="0" w:firstLine="709"/>
         <w:jc w:val="both"/>
         <w:rPr>
           <w:rFonts w:ascii="Arial" w:eastAsiaTheme="minorEastAsia" w:hAnsi="Arial" w:cs="Arial"/>
@@ -1687,17 +2712,17 @@
           <w:ilvl w:val="0"/>
           <w:numId w:val="8"/>
         </w:numPr>
-        <w:spacing w:line="360" w:lineRule="auto"/>
-        <w:jc w:val="both"/>
-        <w:rPr>
-          <w:rFonts w:ascii="Arial" w:eastAsiaTheme="minorEastAsia" w:hAnsi="Arial" w:cs="Arial"/>
-        </w:rPr>
-      </w:pPr>
-      <w:r>
-        <w:rPr>
-          <w:rFonts w:ascii="Arial" w:eastAsiaTheme="minorEastAsia" w:hAnsi="Arial" w:cs="Arial"/>
-        </w:rPr>
-        <w:lastRenderedPageBreak/>
+        <w:spacing w:after="0" w:line="360" w:lineRule="auto"/>
+        <w:ind w:left="0" w:firstLine="709"/>
+        <w:jc w:val="both"/>
+        <w:rPr>
+          <w:rFonts w:ascii="Arial" w:eastAsiaTheme="minorEastAsia" w:hAnsi="Arial" w:cs="Arial"/>
+        </w:rPr>
+      </w:pPr>
+      <w:r>
+        <w:rPr>
+          <w:rFonts w:ascii="Arial" w:eastAsiaTheme="minorEastAsia" w:hAnsi="Arial" w:cs="Arial"/>
+        </w:rPr>
         <w:t>Banco de dados funcional para armazenamento das informações;</w:t>
       </w:r>
     </w:p>
@@ -1707,7 +2732,8 @@
           <w:ilvl w:val="0"/>
           <w:numId w:val="8"/>
         </w:numPr>
-        <w:spacing w:line="360" w:lineRule="auto"/>
+        <w:spacing w:after="0" w:line="360" w:lineRule="auto"/>
+        <w:ind w:left="0" w:firstLine="709"/>
         <w:jc w:val="both"/>
         <w:rPr>
           <w:rFonts w:ascii="Arial" w:eastAsiaTheme="minorEastAsia" w:hAnsi="Arial" w:cs="Arial"/>
@@ -1726,7 +2752,8 @@
           <w:ilvl w:val="0"/>
           <w:numId w:val="8"/>
         </w:numPr>
-        <w:spacing w:line="360" w:lineRule="auto"/>
+        <w:spacing w:after="0" w:line="360" w:lineRule="auto"/>
+        <w:ind w:left="0" w:firstLine="709"/>
         <w:jc w:val="both"/>
         <w:rPr>
           <w:rFonts w:ascii="Arial" w:eastAsiaTheme="minorEastAsia" w:hAnsi="Arial" w:cs="Arial"/>
@@ -1745,7 +2772,8 @@
           <w:ilvl w:val="0"/>
           <w:numId w:val="8"/>
         </w:numPr>
-        <w:spacing w:line="360" w:lineRule="auto"/>
+        <w:spacing w:after="0" w:line="360" w:lineRule="auto"/>
+        <w:ind w:left="0" w:firstLine="709"/>
         <w:jc w:val="both"/>
         <w:rPr>
           <w:rFonts w:ascii="Arial" w:eastAsiaTheme="minorEastAsia" w:hAnsi="Arial" w:cs="Arial"/>
@@ -1757,6 +2785,19 @@
         </w:rPr>
         <w:t>Período de suporte e manutenção corretiva de 60 dias.</w:t>
       </w:r>
+    </w:p>
+    <w:p>
+      <w:pPr>
+        <w:pStyle w:val="PargrafodaLista"/>
+        <w:spacing w:after="0" w:line="360" w:lineRule="auto"/>
+        <w:ind w:left="709"/>
+        <w:jc w:val="both"/>
+        <w:rPr>
+          <w:rFonts w:ascii="Arial" w:eastAsiaTheme="minorEastAsia" w:hAnsi="Arial" w:cs="Arial"/>
+          <w:b/>
+          <w:bCs/>
+        </w:rPr>
+      </w:pPr>
     </w:p>
     <w:p>
       <w:pPr>
@@ -1765,14 +2806,17 @@
           <w:ilvl w:val="0"/>
           <w:numId w:val="13"/>
         </w:numPr>
-        <w:spacing w:line="360" w:lineRule="auto"/>
-        <w:jc w:val="both"/>
-        <w:rPr>
-          <w:rFonts w:ascii="Arial" w:eastAsiaTheme="minorEastAsia" w:hAnsi="Arial" w:cs="Arial"/>
-          <w:b/>
-          <w:bCs/>
-        </w:rPr>
-      </w:pPr>
+        <w:spacing w:after="0" w:line="360" w:lineRule="auto"/>
+        <w:ind w:left="0" w:firstLine="709"/>
+        <w:jc w:val="both"/>
+        <w:outlineLvl w:val="1"/>
+        <w:rPr>
+          <w:rFonts w:ascii="Arial" w:eastAsiaTheme="minorEastAsia" w:hAnsi="Arial" w:cs="Arial"/>
+          <w:b/>
+          <w:bCs/>
+        </w:rPr>
+      </w:pPr>
+      <w:bookmarkStart w:id="10" w:name="_Toc207291750"/>
       <w:r>
         <w:rPr>
           <w:rFonts w:ascii="Arial" w:eastAsiaTheme="minorEastAsia" w:hAnsi="Arial" w:cs="Arial"/>
@@ -1797,11 +2841,22 @@
         </w:rPr>
         <w:t>DS18B20</w:t>
       </w:r>
-    </w:p>
-    <w:p>
-      <w:pPr>
-        <w:spacing w:line="360" w:lineRule="auto"/>
-        <w:ind w:firstLine="360"/>
+      <w:bookmarkEnd w:id="10"/>
+    </w:p>
+    <w:p>
+      <w:pPr>
+        <w:spacing w:after="0" w:line="360" w:lineRule="auto"/>
+        <w:ind w:firstLine="709"/>
+        <w:jc w:val="both"/>
+        <w:rPr>
+          <w:rFonts w:ascii="Arial" w:eastAsiaTheme="minorEastAsia" w:hAnsi="Arial" w:cs="Arial"/>
+        </w:rPr>
+      </w:pPr>
+    </w:p>
+    <w:p>
+      <w:pPr>
+        <w:spacing w:after="0" w:line="360" w:lineRule="auto"/>
+        <w:ind w:firstLine="709"/>
         <w:jc w:val="both"/>
         <w:rPr>
           <w:rFonts w:ascii="Arial" w:eastAsiaTheme="minorEastAsia" w:hAnsi="Arial" w:cs="Arial"/>
@@ -1823,6 +2878,17 @@
     <w:p>
       <w:pPr>
         <w:spacing w:after="0" w:line="360" w:lineRule="auto"/>
+        <w:ind w:firstLine="709"/>
+        <w:jc w:val="both"/>
+        <w:rPr>
+          <w:rFonts w:ascii="Arial" w:eastAsiaTheme="minorEastAsia" w:hAnsi="Arial" w:cs="Arial"/>
+        </w:rPr>
+      </w:pPr>
+    </w:p>
+    <w:p>
+      <w:pPr>
+        <w:spacing w:after="0" w:line="360" w:lineRule="auto"/>
+        <w:ind w:firstLine="709"/>
         <w:jc w:val="both"/>
         <w:rPr>
           <w:rFonts w:ascii="Arial" w:eastAsiaTheme="minorEastAsia" w:hAnsi="Arial" w:cs="Arial"/>
@@ -1848,6 +2914,17 @@
         </w:rPr>
         <w:t xml:space="preserve"> Detalhes técnicos referentes ao sensor DS18B20.</w:t>
       </w:r>
+    </w:p>
+    <w:p>
+      <w:pPr>
+        <w:spacing w:after="0" w:line="360" w:lineRule="auto"/>
+        <w:jc w:val="both"/>
+        <w:rPr>
+          <w:rFonts w:ascii="Arial" w:eastAsiaTheme="minorEastAsia" w:hAnsi="Arial" w:cs="Arial"/>
+          <w:sz w:val="22"/>
+          <w:szCs w:val="22"/>
+        </w:rPr>
+      </w:pPr>
     </w:p>
     <w:tbl>
       <w:tblPr>
@@ -2124,25 +3201,7 @@
                 <w:sz w:val="20"/>
                 <w:szCs w:val="20"/>
               </w:rPr>
-              <w:t xml:space="preserve">Ligar o VCC ao 5V, GND ao GND e o pino de dados a um pino digital do Arduino (por exemplo, D10), usando um resistor </w:t>
-            </w:r>
-            <w:proofErr w:type="spellStart"/>
-            <w:r>
-              <w:rPr>
-                <w:rFonts w:ascii="Arial" w:eastAsiaTheme="minorEastAsia" w:hAnsi="Arial" w:cs="Arial"/>
-                <w:sz w:val="20"/>
-                <w:szCs w:val="20"/>
-              </w:rPr>
-              <w:t>pull-up</w:t>
-            </w:r>
-            <w:proofErr w:type="spellEnd"/>
-            <w:r>
-              <w:rPr>
-                <w:rFonts w:ascii="Arial" w:eastAsiaTheme="minorEastAsia" w:hAnsi="Arial" w:cs="Arial"/>
-                <w:sz w:val="20"/>
-                <w:szCs w:val="20"/>
-              </w:rPr>
-              <w:t xml:space="preserve"> de 4.7kΩ.</w:t>
+              <w:t>Ligar o VCC ao 5V, GND ao GND e o pino de dados a um pino digital do Arduino (por exemplo, D10), usando um resistor pull-up de 4.7kΩ.</w:t>
             </w:r>
           </w:p>
         </w:tc>
@@ -2208,43 +3267,64 @@
         <w:jc w:val="both"/>
         <w:rPr>
           <w:rFonts w:ascii="Arial" w:eastAsiaTheme="minorEastAsia" w:hAnsi="Arial" w:cs="Arial"/>
+          <w:b/>
+          <w:bCs/>
           <w:sz w:val="22"/>
           <w:szCs w:val="22"/>
         </w:rPr>
       </w:pPr>
-      <w:r>
-        <w:rPr>
-          <w:rFonts w:ascii="Arial" w:eastAsiaTheme="minorEastAsia" w:hAnsi="Arial" w:cs="Arial"/>
-          <w:b/>
-          <w:bCs/>
+    </w:p>
+    <w:p>
+      <w:pPr>
+        <w:spacing w:line="360" w:lineRule="auto"/>
+        <w:jc w:val="both"/>
+        <w:rPr>
+          <w:rFonts w:ascii="Arial" w:eastAsiaTheme="minorEastAsia" w:hAnsi="Arial" w:cs="Arial"/>
           <w:sz w:val="22"/>
           <w:szCs w:val="22"/>
         </w:rPr>
-        <w:t>Fonte:</w:t>
-      </w:r>
-      <w:r>
-        <w:rPr>
-          <w:rFonts w:ascii="Arial" w:eastAsiaTheme="minorEastAsia" w:hAnsi="Arial" w:cs="Arial"/>
+      </w:pPr>
+      <w:r>
+        <w:rPr>
+          <w:rFonts w:ascii="Arial" w:eastAsiaTheme="minorEastAsia" w:hAnsi="Arial" w:cs="Arial"/>
+          <w:b/>
+          <w:bCs/>
           <w:sz w:val="22"/>
           <w:szCs w:val="22"/>
         </w:rPr>
-        <w:t xml:space="preserve"> Elaborado pelos autores.</w:t>
-      </w:r>
-    </w:p>
-    <w:p>
-      <w:pPr>
+        <w:t>Fonte:</w:t>
+      </w:r>
+      <w:r>
         <w:rPr>
           <w:rFonts w:ascii="Arial" w:eastAsiaTheme="minorEastAsia" w:hAnsi="Arial" w:cs="Arial"/>
           <w:sz w:val="22"/>
           <w:szCs w:val="22"/>
         </w:rPr>
-      </w:pPr>
+        <w:t xml:space="preserve"> </w:t>
+      </w:r>
       <w:r>
         <w:rPr>
           <w:rFonts w:ascii="Arial" w:eastAsiaTheme="minorEastAsia" w:hAnsi="Arial" w:cs="Arial"/>
           <w:sz w:val="22"/>
           <w:szCs w:val="22"/>
         </w:rPr>
+        <w:t xml:space="preserve">Trouts Solutions. </w:t>
+      </w:r>
+    </w:p>
+    <w:p>
+      <w:pPr>
+        <w:rPr>
+          <w:rFonts w:ascii="Arial" w:eastAsiaTheme="minorEastAsia" w:hAnsi="Arial" w:cs="Arial"/>
+          <w:sz w:val="22"/>
+          <w:szCs w:val="22"/>
+        </w:rPr>
+      </w:pPr>
+      <w:r>
+        <w:rPr>
+          <w:rFonts w:ascii="Arial" w:eastAsiaTheme="minorEastAsia" w:hAnsi="Arial" w:cs="Arial"/>
+          <w:sz w:val="22"/>
+          <w:szCs w:val="22"/>
+        </w:rPr>
         <w:br w:type="page"/>
       </w:r>
     </w:p>
@@ -2254,6 +3334,8 @@
         <w:jc w:val="both"/>
         <w:rPr>
           <w:rFonts w:ascii="Arial" w:eastAsiaTheme="minorEastAsia" w:hAnsi="Arial" w:cs="Arial"/>
+          <w:b/>
+          <w:bCs/>
         </w:rPr>
       </w:pPr>
       <w:r>
@@ -2265,6 +3347,15 @@
         <w:lastRenderedPageBreak/>
         <w:t>PREMISSAS:</w:t>
       </w:r>
+    </w:p>
+    <w:p>
+      <w:pPr>
+        <w:spacing w:line="360" w:lineRule="auto"/>
+        <w:jc w:val="both"/>
+        <w:rPr>
+          <w:rFonts w:ascii="Arial" w:eastAsiaTheme="minorEastAsia" w:hAnsi="Arial" w:cs="Arial"/>
+        </w:rPr>
+      </w:pPr>
     </w:p>
     <w:p>
       <w:pPr>
@@ -2282,7 +3373,7 @@
         <w:rPr>
           <w:rFonts w:ascii="Arial" w:eastAsiaTheme="minorEastAsia" w:hAnsi="Arial" w:cs="Arial"/>
         </w:rPr>
-        <w:t>O cliente fornecerá acesso adequado aos tanques para instalação dos sensores;</w:t>
+        <w:t xml:space="preserve">O cliente deverá ter um reservatório de peixes, com funcionamento adequado. </w:t>
       </w:r>
     </w:p>
     <w:p>
@@ -2301,7 +3392,7 @@
         <w:rPr>
           <w:rFonts w:ascii="Arial" w:eastAsiaTheme="minorEastAsia" w:hAnsi="Arial" w:cs="Arial"/>
         </w:rPr>
-        <w:t>O cliente disponibilizará energia elétrica e conexão à internet estáveis para o funcionamento contínuo do sistema;</w:t>
+        <w:t>O cliente será responsável pela leitura e interpretação de dados da tabela gráfica fornecida.</w:t>
       </w:r>
     </w:p>
     <w:p>
@@ -2320,15 +3411,121 @@
         <w:rPr>
           <w:rFonts w:ascii="Arial" w:eastAsiaTheme="minorEastAsia" w:hAnsi="Arial" w:cs="Arial"/>
         </w:rPr>
+        <w:t>O cliente deverá ter autonomia com as decisões quanto aos parâmetros de temperatura</w:t>
+      </w:r>
+      <w:r>
+        <w:rPr>
+          <w:rFonts w:ascii="Arial" w:eastAsiaTheme="minorEastAsia" w:hAnsi="Arial" w:cs="Arial"/>
+        </w:rPr>
+        <w:t>.</w:t>
+      </w:r>
+    </w:p>
+    <w:p>
+      <w:pPr>
+        <w:numPr>
+          <w:ilvl w:val="0"/>
+          <w:numId w:val="10"/>
+        </w:numPr>
+        <w:spacing w:after="0" w:line="360" w:lineRule="auto"/>
+        <w:jc w:val="both"/>
+        <w:rPr>
+          <w:rFonts w:ascii="Arial" w:eastAsiaTheme="minorEastAsia" w:hAnsi="Arial" w:cs="Arial"/>
+        </w:rPr>
+      </w:pPr>
+      <w:r>
+        <w:rPr>
+          <w:rFonts w:ascii="Arial" w:eastAsiaTheme="minorEastAsia" w:hAnsi="Arial" w:cs="Arial"/>
+        </w:rPr>
+        <w:t>O cliente fornecerá acesso adequado aos tanques para instalação dos sensores</w:t>
+      </w:r>
+      <w:r>
+        <w:rPr>
+          <w:rFonts w:ascii="Arial" w:eastAsiaTheme="minorEastAsia" w:hAnsi="Arial" w:cs="Arial"/>
+        </w:rPr>
+        <w:t>.</w:t>
+      </w:r>
+    </w:p>
+    <w:p>
+      <w:pPr>
+        <w:numPr>
+          <w:ilvl w:val="0"/>
+          <w:numId w:val="10"/>
+        </w:numPr>
+        <w:spacing w:after="0" w:line="360" w:lineRule="auto"/>
+        <w:jc w:val="both"/>
+        <w:rPr>
+          <w:rFonts w:ascii="Arial" w:eastAsiaTheme="minorEastAsia" w:hAnsi="Arial" w:cs="Arial"/>
+        </w:rPr>
+      </w:pPr>
+      <w:r>
+        <w:rPr>
+          <w:rFonts w:ascii="Arial" w:eastAsiaTheme="minorEastAsia" w:hAnsi="Arial" w:cs="Arial"/>
+        </w:rPr>
+        <w:t>O cliente disponibilizará energia elétrica e conexão à internet estáveis para o funcionamento contínuo do sistema;</w:t>
+      </w:r>
+    </w:p>
+    <w:p>
+      <w:pPr>
+        <w:numPr>
+          <w:ilvl w:val="0"/>
+          <w:numId w:val="10"/>
+        </w:numPr>
+        <w:spacing w:line="360" w:lineRule="auto"/>
+        <w:jc w:val="both"/>
+        <w:rPr>
+          <w:rFonts w:ascii="Arial" w:eastAsiaTheme="minorEastAsia" w:hAnsi="Arial" w:cs="Arial"/>
+        </w:rPr>
+      </w:pPr>
+      <w:r>
+        <w:rPr>
+          <w:rFonts w:ascii="Arial" w:eastAsiaTheme="minorEastAsia" w:hAnsi="Arial" w:cs="Arial"/>
+        </w:rPr>
         <w:t>O cliente seguirá as orientações básicas de uso fornecidas pela equipe de suporte.</w:t>
       </w:r>
     </w:p>
     <w:p>
       <w:pPr>
-        <w:spacing w:line="360" w:lineRule="auto"/>
-        <w:jc w:val="both"/>
-        <w:rPr>
-          <w:rFonts w:ascii="Arial" w:eastAsiaTheme="minorEastAsia" w:hAnsi="Arial" w:cs="Arial"/>
+        <w:numPr>
+          <w:ilvl w:val="0"/>
+          <w:numId w:val="10"/>
+        </w:numPr>
+        <w:spacing w:line="360" w:lineRule="auto"/>
+        <w:jc w:val="both"/>
+        <w:rPr>
+          <w:rFonts w:ascii="Arial" w:eastAsiaTheme="minorEastAsia" w:hAnsi="Arial" w:cs="Arial"/>
+        </w:rPr>
+      </w:pPr>
+      <w:r>
+        <w:rPr>
+          <w:rFonts w:ascii="Arial" w:eastAsiaTheme="minorEastAsia" w:hAnsi="Arial" w:cs="Arial"/>
+        </w:rPr>
+        <w:t>O cliente fornecerá identificação do funcionário que será responsável pela operação e monitoramento</w:t>
+      </w:r>
+      <w:r>
+        <w:rPr>
+          <w:rFonts w:ascii="Arial" w:eastAsiaTheme="minorEastAsia" w:hAnsi="Arial" w:cs="Arial"/>
+        </w:rPr>
+        <w:t>, para prestação de treinamento.</w:t>
+      </w:r>
+    </w:p>
+    <w:p>
+      <w:pPr>
+        <w:spacing w:line="360" w:lineRule="auto"/>
+        <w:ind w:left="720"/>
+        <w:jc w:val="both"/>
+        <w:rPr>
+          <w:rFonts w:ascii="Arial" w:eastAsiaTheme="minorEastAsia" w:hAnsi="Arial" w:cs="Arial"/>
+        </w:rPr>
+      </w:pPr>
+    </w:p>
+    <w:p>
+      <w:pPr>
+        <w:spacing w:line="360" w:lineRule="auto"/>
+        <w:jc w:val="both"/>
+        <w:rPr>
+          <w:rFonts w:ascii="Arial" w:eastAsiaTheme="minorEastAsia" w:hAnsi="Arial" w:cs="Arial"/>
+          <w:b/>
+          <w:bCs/>
         </w:rPr>
       </w:pPr>
       <w:r>
@@ -2339,6 +3536,15 @@
         </w:rPr>
         <w:t>RESTRIÇÕES:</w:t>
       </w:r>
+    </w:p>
+    <w:p>
+      <w:pPr>
+        <w:spacing w:line="360" w:lineRule="auto"/>
+        <w:jc w:val="both"/>
+        <w:rPr>
+          <w:rFonts w:ascii="Arial" w:eastAsiaTheme="minorEastAsia" w:hAnsi="Arial" w:cs="Arial"/>
+        </w:rPr>
+      </w:pPr>
     </w:p>
     <w:p>
       <w:pPr>
@@ -2394,7 +3600,26 @@
         <w:rPr>
           <w:rFonts w:ascii="Arial" w:eastAsiaTheme="minorEastAsia" w:hAnsi="Arial" w:cs="Arial"/>
         </w:rPr>
-        <w:t>Alterações de escopo solicitadas pelo cliente após a entrega inicial poderão implicar novos custos e prazos.</w:t>
+        <w:t>Não será possível alterações no escopo após o aceite inicial do contrato.</w:t>
+      </w:r>
+    </w:p>
+    <w:p>
+      <w:pPr>
+        <w:numPr>
+          <w:ilvl w:val="0"/>
+          <w:numId w:val="12"/>
+        </w:numPr>
+        <w:spacing w:after="0" w:line="360" w:lineRule="auto"/>
+        <w:jc w:val="both"/>
+        <w:rPr>
+          <w:rFonts w:ascii="Arial" w:eastAsiaTheme="minorEastAsia" w:hAnsi="Arial" w:cs="Arial"/>
+        </w:rPr>
+      </w:pPr>
+      <w:r>
+        <w:rPr>
+          <w:rFonts w:ascii="Arial" w:eastAsiaTheme="minorEastAsia" w:hAnsi="Arial" w:cs="Arial"/>
+        </w:rPr>
+        <w:t>Os sensores se limitam aos parâmetros de temperatura ideais para o cultivo de trutas arco-íris e marrom;</w:t>
       </w:r>
     </w:p>
     <w:p>
@@ -2416,6 +3641,8 @@
         <w:jc w:val="both"/>
         <w:rPr>
           <w:rFonts w:ascii="Arial" w:eastAsiaTheme="minorEastAsia" w:hAnsi="Arial" w:cs="Arial"/>
+          <w:b/>
+          <w:bCs/>
         </w:rPr>
       </w:pPr>
       <w:r>
@@ -2434,49 +3661,254 @@
         <w:jc w:val="both"/>
         <w:rPr>
           <w:rFonts w:ascii="Arial" w:eastAsiaTheme="minorEastAsia" w:hAnsi="Arial" w:cs="Arial"/>
-          <w:b/>
-          <w:bCs/>
-        </w:rPr>
-      </w:pPr>
-      <w:r>
-        <w:rPr>
-          <w:rFonts w:ascii="Arial" w:eastAsiaTheme="minorEastAsia" w:hAnsi="Arial" w:cs="Arial"/>
-          <w:b/>
-          <w:bCs/>
-        </w:rPr>
-        <w:t xml:space="preserve">Colar: (print do Excel) + (print do </w:t>
-      </w:r>
-      <w:proofErr w:type="spellStart"/>
-      <w:r>
-        <w:rPr>
-          <w:rFonts w:ascii="Arial" w:eastAsiaTheme="minorEastAsia" w:hAnsi="Arial" w:cs="Arial"/>
-          <w:b/>
-          <w:bCs/>
-        </w:rPr>
-        <w:t>Trello</w:t>
-      </w:r>
-      <w:proofErr w:type="spellEnd"/>
-      <w:r>
-        <w:rPr>
-          <w:rFonts w:ascii="Arial" w:eastAsiaTheme="minorEastAsia" w:hAnsi="Arial" w:cs="Arial"/>
-          <w:b/>
-          <w:bCs/>
-        </w:rPr>
-        <w:t>)</w:t>
-      </w:r>
-    </w:p>
-    <w:p>
-      <w:pPr>
-        <w:rPr>
-          <w:rFonts w:ascii="Arial" w:eastAsiaTheme="minorEastAsia" w:hAnsi="Arial" w:cs="Arial"/>
-        </w:rPr>
-      </w:pPr>
-      <w:r>
-        <w:rPr>
-          <w:rFonts w:ascii="Arial" w:eastAsiaTheme="minorEastAsia" w:hAnsi="Arial" w:cs="Arial"/>
-        </w:rPr>
-        <w:br w:type="page"/>
-      </w:r>
+        </w:rPr>
+      </w:pPr>
+    </w:p>
+    <w:p>
+      <w:pPr>
+        <w:spacing w:line="360" w:lineRule="auto"/>
+        <w:jc w:val="both"/>
+        <w:rPr>
+          <w:rFonts w:ascii="Arial" w:eastAsiaTheme="minorEastAsia" w:hAnsi="Arial" w:cs="Arial"/>
+          <w:b/>
+          <w:bCs/>
+        </w:rPr>
+      </w:pPr>
+      <w:r>
+        <w:rPr>
+          <w:rFonts w:ascii="Arial" w:eastAsiaTheme="minorEastAsia" w:hAnsi="Arial" w:cs="Arial"/>
+          <w:b/>
+          <w:bCs/>
+        </w:rPr>
+        <w:drawing>
+          <wp:inline distT="0" distB="0" distL="0" distR="0" wp14:anchorId="28360078" wp14:editId="02107579">
+            <wp:extent cx="4784725" cy="2194560"/>
+            <wp:effectExtent l="0" t="0" r="0" b="0"/>
+            <wp:docPr id="1836676520" name="Imagem 1"/>
+            <wp:cNvGraphicFramePr>
+              <a:graphicFrameLocks xmlns:a="http://schemas.openxmlformats.org/drawingml/2006/main" noChangeAspect="1"/>
+            </wp:cNvGraphicFramePr>
+            <a:graphic xmlns:a="http://schemas.openxmlformats.org/drawingml/2006/main">
+              <a:graphicData uri="http://schemas.openxmlformats.org/drawingml/2006/picture">
+                <pic:pic xmlns:pic="http://schemas.openxmlformats.org/drawingml/2006/picture">
+                  <pic:nvPicPr>
+                    <pic:cNvPr id="1836676520" name=""/>
+                    <pic:cNvPicPr/>
+                  </pic:nvPicPr>
+                  <pic:blipFill rotWithShape="1">
+                    <a:blip r:embed="rId12"/>
+                    <a:srcRect l="16933"/>
+                    <a:stretch>
+                      <a:fillRect/>
+                    </a:stretch>
+                  </pic:blipFill>
+                  <pic:spPr bwMode="auto">
+                    <a:xfrm>
+                      <a:off x="0" y="0"/>
+                      <a:ext cx="4784725" cy="2194560"/>
+                    </a:xfrm>
+                    <a:prstGeom prst="rect">
+                      <a:avLst/>
+                    </a:prstGeom>
+                    <a:ln>
+                      <a:noFill/>
+                    </a:ln>
+                    <a:extLst>
+                      <a:ext uri="{53640926-AAD7-44D8-BBD7-CCE9431645EC}">
+                        <a14:shadowObscured xmlns:a14="http://schemas.microsoft.com/office/drawing/2010/main"/>
+                      </a:ext>
+                    </a:extLst>
+                  </pic:spPr>
+                </pic:pic>
+              </a:graphicData>
+            </a:graphic>
+          </wp:inline>
+        </w:drawing>
+      </w:r>
+    </w:p>
+    <w:p>
+      <w:pPr>
+        <w:spacing w:line="360" w:lineRule="auto"/>
+        <w:jc w:val="both"/>
+        <w:rPr>
+          <w:rFonts w:ascii="Arial" w:eastAsiaTheme="minorEastAsia" w:hAnsi="Arial" w:cs="Arial"/>
+          <w:b/>
+          <w:bCs/>
+        </w:rPr>
+      </w:pPr>
+    </w:p>
+    <w:p>
+      <w:pPr>
+        <w:spacing w:line="360" w:lineRule="auto"/>
+        <w:jc w:val="both"/>
+        <w:rPr>
+          <w:rFonts w:ascii="Arial" w:eastAsiaTheme="minorEastAsia" w:hAnsi="Arial" w:cs="Arial"/>
+          <w:b/>
+          <w:bCs/>
+        </w:rPr>
+      </w:pPr>
+    </w:p>
+    <w:p>
+      <w:pPr>
+        <w:spacing w:line="360" w:lineRule="auto"/>
+        <w:jc w:val="both"/>
+        <w:rPr>
+          <w:rFonts w:ascii="Arial" w:eastAsiaTheme="minorEastAsia" w:hAnsi="Arial" w:cs="Arial"/>
+          <w:b/>
+          <w:bCs/>
+        </w:rPr>
+      </w:pPr>
+    </w:p>
+    <w:p>
+      <w:pPr>
+        <w:spacing w:line="360" w:lineRule="auto"/>
+        <w:jc w:val="both"/>
+        <w:rPr>
+          <w:rFonts w:ascii="Arial" w:eastAsiaTheme="minorEastAsia" w:hAnsi="Arial" w:cs="Arial"/>
+          <w:b/>
+          <w:bCs/>
+        </w:rPr>
+      </w:pPr>
+      <w:r>
+        <w:rPr>
+          <w:rFonts w:ascii="Arial" w:eastAsiaTheme="minorEastAsia" w:hAnsi="Arial" w:cs="Arial"/>
+          <w:b/>
+          <w:bCs/>
+        </w:rPr>
+        <w:t>Ex.: Print do Trello</w:t>
+      </w:r>
+    </w:p>
+    <w:p>
+      <w:pPr>
+        <w:spacing w:line="360" w:lineRule="auto"/>
+        <w:jc w:val="both"/>
+        <w:rPr>
+          <w:rFonts w:ascii="Arial" w:eastAsiaTheme="minorEastAsia" w:hAnsi="Arial" w:cs="Arial"/>
+          <w:b/>
+          <w:bCs/>
+        </w:rPr>
+      </w:pPr>
+    </w:p>
+    <w:p>
+      <w:pPr>
+        <w:spacing w:line="360" w:lineRule="auto"/>
+        <w:jc w:val="both"/>
+        <w:rPr>
+          <w:rFonts w:ascii="Arial" w:eastAsiaTheme="minorEastAsia" w:hAnsi="Arial" w:cs="Arial"/>
+          <w:b/>
+          <w:bCs/>
+        </w:rPr>
+      </w:pPr>
+    </w:p>
+    <w:p>
+      <w:pPr>
+        <w:spacing w:line="360" w:lineRule="auto"/>
+        <w:jc w:val="both"/>
+        <w:rPr>
+          <w:rFonts w:ascii="Arial" w:eastAsiaTheme="minorEastAsia" w:hAnsi="Arial" w:cs="Arial"/>
+          <w:b/>
+          <w:bCs/>
+        </w:rPr>
+      </w:pPr>
+    </w:p>
+    <w:p>
+      <w:pPr>
+        <w:spacing w:line="360" w:lineRule="auto"/>
+        <w:jc w:val="both"/>
+        <w:rPr>
+          <w:rFonts w:ascii="Arial" w:eastAsiaTheme="minorEastAsia" w:hAnsi="Arial" w:cs="Arial"/>
+          <w:b/>
+          <w:bCs/>
+        </w:rPr>
+      </w:pPr>
+    </w:p>
+    <w:p>
+      <w:pPr>
+        <w:spacing w:line="360" w:lineRule="auto"/>
+        <w:jc w:val="both"/>
+        <w:rPr>
+          <w:rFonts w:ascii="Arial" w:eastAsiaTheme="minorEastAsia" w:hAnsi="Arial" w:cs="Arial"/>
+          <w:b/>
+          <w:bCs/>
+        </w:rPr>
+      </w:pPr>
+    </w:p>
+    <w:p>
+      <w:pPr>
+        <w:spacing w:line="360" w:lineRule="auto"/>
+        <w:jc w:val="both"/>
+        <w:rPr>
+          <w:rFonts w:ascii="Arial" w:eastAsiaTheme="minorEastAsia" w:hAnsi="Arial" w:cs="Arial"/>
+          <w:b/>
+          <w:bCs/>
+        </w:rPr>
+      </w:pPr>
+    </w:p>
+    <w:p>
+      <w:pPr>
+        <w:spacing w:line="360" w:lineRule="auto"/>
+        <w:jc w:val="both"/>
+        <w:rPr>
+          <w:rFonts w:ascii="Arial" w:eastAsiaTheme="minorEastAsia" w:hAnsi="Arial" w:cs="Arial"/>
+          <w:b/>
+          <w:bCs/>
+        </w:rPr>
+      </w:pPr>
+    </w:p>
+    <w:p>
+      <w:pPr>
+        <w:spacing w:line="360" w:lineRule="auto"/>
+        <w:jc w:val="both"/>
+        <w:rPr>
+          <w:rFonts w:ascii="Arial" w:eastAsiaTheme="minorEastAsia" w:hAnsi="Arial" w:cs="Arial"/>
+          <w:b/>
+          <w:bCs/>
+        </w:rPr>
+      </w:pPr>
+    </w:p>
+    <w:p>
+      <w:pPr>
+        <w:spacing w:line="360" w:lineRule="auto"/>
+        <w:jc w:val="both"/>
+        <w:rPr>
+          <w:rFonts w:ascii="Arial" w:eastAsiaTheme="minorEastAsia" w:hAnsi="Arial" w:cs="Arial"/>
+          <w:b/>
+          <w:bCs/>
+        </w:rPr>
+      </w:pPr>
+    </w:p>
+    <w:p>
+      <w:pPr>
+        <w:spacing w:line="360" w:lineRule="auto"/>
+        <w:jc w:val="both"/>
+        <w:rPr>
+          <w:rFonts w:ascii="Arial" w:eastAsiaTheme="minorEastAsia" w:hAnsi="Arial" w:cs="Arial"/>
+          <w:b/>
+          <w:bCs/>
+        </w:rPr>
+      </w:pPr>
+    </w:p>
+    <w:p>
+      <w:pPr>
+        <w:spacing w:line="360" w:lineRule="auto"/>
+        <w:jc w:val="both"/>
+        <w:rPr>
+          <w:rFonts w:ascii="Arial" w:eastAsiaTheme="minorEastAsia" w:hAnsi="Arial" w:cs="Arial"/>
+          <w:b/>
+          <w:bCs/>
+        </w:rPr>
+      </w:pPr>
+    </w:p>
+    <w:p>
+      <w:pPr>
+        <w:spacing w:line="360" w:lineRule="auto"/>
+        <w:jc w:val="both"/>
+        <w:rPr>
+          <w:rFonts w:ascii="Arial" w:eastAsiaTheme="minorEastAsia" w:hAnsi="Arial" w:cs="Arial"/>
+          <w:b/>
+          <w:bCs/>
+        </w:rPr>
+      </w:pPr>
     </w:p>
     <w:p>
       <w:pPr>
@@ -2713,25 +4145,7 @@
           <w:b/>
           <w:bCs/>
         </w:rPr>
-        <w:t xml:space="preserve">Produção aquícola nacional: </w:t>
-      </w:r>
-      <w:proofErr w:type="spellStart"/>
-      <w:r>
-        <w:rPr>
-          <w:rFonts w:ascii="Arial" w:eastAsiaTheme="minorEastAsia" w:hAnsi="Arial" w:cs="Arial"/>
-          <w:b/>
-          <w:bCs/>
-        </w:rPr>
-        <w:t>truticultura</w:t>
-      </w:r>
-      <w:proofErr w:type="spellEnd"/>
-      <w:r>
-        <w:rPr>
-          <w:rFonts w:ascii="Arial" w:eastAsiaTheme="minorEastAsia" w:hAnsi="Arial" w:cs="Arial"/>
-          <w:b/>
-          <w:bCs/>
-        </w:rPr>
-        <w:t xml:space="preserve"> no Brasil</w:t>
+        <w:t>Produção aquícola nacional: truticultura no Brasil</w:t>
       </w:r>
       <w:r>
         <w:rPr>
@@ -2778,7 +4192,7 @@
     </w:p>
     <w:sectPr>
       <w:pgSz w:w="11906" w:h="16838"/>
-      <w:pgMar w:top="1440" w:right="1440" w:bottom="1440" w:left="1440" w:header="720" w:footer="720" w:gutter="0"/>
+      <w:pgMar w:top="1701" w:right="1134" w:bottom="1134" w:left="1701" w:header="720" w:footer="720" w:gutter="0"/>
       <w:cols w:space="720"/>
       <w:docGrid w:linePitch="360"/>
     </w:sectPr>
@@ -2788,7 +4202,7 @@
 
 <file path=word/comments.xml><?xml version="1.0" encoding="utf-8"?>
 <w:comments xmlns:wpc="http://schemas.microsoft.com/office/word/2010/wordprocessingCanvas" xmlns:cx="http://schemas.microsoft.com/office/drawing/2014/chartex" xmlns:cx1="http://schemas.microsoft.com/office/drawing/2015/9/8/chartex" xmlns:cx2="http://schemas.microsoft.com/office/drawing/2015/10/21/chartex" xmlns:cx3="http://schemas.microsoft.com/office/drawing/2016/5/9/chartex" xmlns:cx4="http://schemas.microsoft.com/office/drawing/2016/5/10/chartex" xmlns:cx5="http://schemas.microsoft.com/office/drawing/2016/5/11/chartex" xmlns:cx6="http://schemas.microsoft.com/office/drawing/2016/5/12/chartex" xmlns:cx7="http://schemas.microsoft.com/office/drawing/2016/5/13/chartex" xmlns:cx8="http://schemas.microsoft.com/office/drawing/2016/5/14/chartex" xmlns:mc="http://schemas.openxmlformats.org/markup-compatibility/2006" xmlns:aink="http://schemas.microsoft.com/office/drawing/2016/ink" xmlns:am3d="http://schemas.microsoft.com/office/drawing/2017/model3d" xmlns:o="urn:schemas-microsoft-com:office:office" xmlns:oel="http://schemas.microsoft.com/office/2019/extlst" xmlns:r="http://schemas.openxmlformats.org/officeDocument/2006/relationships" xmlns:m="http://schemas.openxmlformats.org/officeDocument/2006/math" xmlns:v="urn:schemas-microsoft-com:vml" xmlns:wp14="http://schemas.microsoft.com/office/word/2010/wordprocessingDrawing" xmlns:wp="http://schemas.openxmlformats.org/drawingml/2006/wordprocessingDrawing" xmlns:w10="urn:schemas-microsoft-com:office:word" xmlns:w="http://schemas.openxmlformats.org/wordprocessingml/2006/main" xmlns:w14="http://schemas.microsoft.com/office/word/2010/wordml" xmlns:w15="http://schemas.microsoft.com/office/word/2012/wordml" xmlns:w16cex="http://schemas.microsoft.com/office/word/2018/wordml/cex" xmlns:w16cid="http://schemas.microsoft.com/office/word/2016/wordml/cid" xmlns:w16="http://schemas.microsoft.com/office/word/2018/wordml" xmlns:w16du="http://schemas.microsoft.com/office/word/2023/wordml/word16du" xmlns:w16sdtdh="http://schemas.microsoft.com/office/word/2020/wordml/sdtdatahash" xmlns:w16sdtfl="http://schemas.microsoft.com/office/word/2024/wordml/sdtformatlock" xmlns:w16se="http://schemas.microsoft.com/office/word/2015/wordml/symex" xmlns:wpg="http://schemas.microsoft.com/office/word/2010/wordprocessingGroup" xmlns:wpi="http://schemas.microsoft.com/office/word/2010/wordprocessingInk" xmlns:wne="http://schemas.microsoft.com/office/word/2006/wordml" xmlns:wps="http://schemas.microsoft.com/office/word/2010/wordprocessingShape" mc:Ignorable="w14 w15 w16se w16cid w16 w16cex w16sdtdh w16sdtfl w16du wp14">
-  <w:comment w:id="3" w:author="MARIA ROSA LIMA MAIA ." w:date="2025-08-27T18:13:00Z" w:initials="M.">
+  <w:comment w:id="6" w:author="MARIA ROSA LIMA MAIA ." w:date="2025-08-27T18:13:00Z" w:initials="M.">
     <w:p>
       <w:r>
         <w:annotationRef/>
@@ -2831,6 +4245,56 @@
 </w16cid:commentsIds>
 </file>
 
+<file path=word/endnotes.xml><?xml version="1.0" encoding="utf-8"?>
+<w:endnotes xmlns:wpc="http://schemas.microsoft.com/office/word/2010/wordprocessingCanvas" xmlns:cx="http://schemas.microsoft.com/office/drawing/2014/chartex" xmlns:cx1="http://schemas.microsoft.com/office/drawing/2015/9/8/chartex" xmlns:cx2="http://schemas.microsoft.com/office/drawing/2015/10/21/chartex" xmlns:cx3="http://schemas.microsoft.com/office/drawing/2016/5/9/chartex" xmlns:cx4="http://schemas.microsoft.com/office/drawing/2016/5/10/chartex" xmlns:cx5="http://schemas.microsoft.com/office/drawing/2016/5/11/chartex" xmlns:cx6="http://schemas.microsoft.com/office/drawing/2016/5/12/chartex" xmlns:cx7="http://schemas.microsoft.com/office/drawing/2016/5/13/chartex" xmlns:cx8="http://schemas.microsoft.com/office/drawing/2016/5/14/chartex" xmlns:mc="http://schemas.openxmlformats.org/markup-compatibility/2006" xmlns:aink="http://schemas.microsoft.com/office/drawing/2016/ink" xmlns:am3d="http://schemas.microsoft.com/office/drawing/2017/model3d" xmlns:o="urn:schemas-microsoft-com:office:office" xmlns:oel="http://schemas.microsoft.com/office/2019/extlst" xmlns:r="http://schemas.openxmlformats.org/officeDocument/2006/relationships" xmlns:m="http://schemas.openxmlformats.org/officeDocument/2006/math" xmlns:v="urn:schemas-microsoft-com:vml" xmlns:wp14="http://schemas.microsoft.com/office/word/2010/wordprocessingDrawing" xmlns:wp="http://schemas.openxmlformats.org/drawingml/2006/wordprocessingDrawing" xmlns:w10="urn:schemas-microsoft-com:office:word" xmlns:w="http://schemas.openxmlformats.org/wordprocessingml/2006/main" xmlns:w14="http://schemas.microsoft.com/office/word/2010/wordml" xmlns:w15="http://schemas.microsoft.com/office/word/2012/wordml" xmlns:w16cex="http://schemas.microsoft.com/office/word/2018/wordml/cex" xmlns:w16cid="http://schemas.microsoft.com/office/word/2016/wordml/cid" xmlns:w16="http://schemas.microsoft.com/office/word/2018/wordml" xmlns:w16du="http://schemas.microsoft.com/office/word/2023/wordml/word16du" xmlns:w16sdtdh="http://schemas.microsoft.com/office/word/2020/wordml/sdtdatahash" xmlns:w16sdtfl="http://schemas.microsoft.com/office/word/2024/wordml/sdtformatlock" xmlns:w16se="http://schemas.microsoft.com/office/word/2015/wordml/symex" xmlns:wpg="http://schemas.microsoft.com/office/word/2010/wordprocessingGroup" xmlns:wpi="http://schemas.microsoft.com/office/word/2010/wordprocessingInk" xmlns:wne="http://schemas.microsoft.com/office/word/2006/wordml" xmlns:wps="http://schemas.microsoft.com/office/word/2010/wordprocessingShape" mc:Ignorable="w14 w15 w16se w16cid w16 w16cex w16sdtdh w16sdtfl w16du wp14">
+  <w:endnote w:type="separator" w:id="-1">
+    <w:p>
+      <w:pPr>
+        <w:spacing w:after="0" w:line="240" w:lineRule="auto"/>
+      </w:pPr>
+      <w:r>
+        <w:separator/>
+      </w:r>
+    </w:p>
+  </w:endnote>
+  <w:endnote w:type="continuationSeparator" w:id="0">
+    <w:p>
+      <w:pPr>
+        <w:spacing w:after="0" w:line="240" w:lineRule="auto"/>
+      </w:pPr>
+      <w:r>
+        <w:continuationSeparator/>
+      </w:r>
+    </w:p>
+  </w:endnote>
+</w:endnotes>
+</file>
+
+<file path=word/footnotes.xml><?xml version="1.0" encoding="utf-8"?>
+<w:footnotes xmlns:wpc="http://schemas.microsoft.com/office/word/2010/wordprocessingCanvas" xmlns:cx="http://schemas.microsoft.com/office/drawing/2014/chartex" xmlns:cx1="http://schemas.microsoft.com/office/drawing/2015/9/8/chartex" xmlns:cx2="http://schemas.microsoft.com/office/drawing/2015/10/21/chartex" xmlns:cx3="http://schemas.microsoft.com/office/drawing/2016/5/9/chartex" xmlns:cx4="http://schemas.microsoft.com/office/drawing/2016/5/10/chartex" xmlns:cx5="http://schemas.microsoft.com/office/drawing/2016/5/11/chartex" xmlns:cx6="http://schemas.microsoft.com/office/drawing/2016/5/12/chartex" xmlns:cx7="http://schemas.microsoft.com/office/drawing/2016/5/13/chartex" xmlns:cx8="http://schemas.microsoft.com/office/drawing/2016/5/14/chartex" xmlns:mc="http://schemas.openxmlformats.org/markup-compatibility/2006" xmlns:aink="http://schemas.microsoft.com/office/drawing/2016/ink" xmlns:am3d="http://schemas.microsoft.com/office/drawing/2017/model3d" xmlns:o="urn:schemas-microsoft-com:office:office" xmlns:oel="http://schemas.microsoft.com/office/2019/extlst" xmlns:r="http://schemas.openxmlformats.org/officeDocument/2006/relationships" xmlns:m="http://schemas.openxmlformats.org/officeDocument/2006/math" xmlns:v="urn:schemas-microsoft-com:vml" xmlns:wp14="http://schemas.microsoft.com/office/word/2010/wordprocessingDrawing" xmlns:wp="http://schemas.openxmlformats.org/drawingml/2006/wordprocessingDrawing" xmlns:w10="urn:schemas-microsoft-com:office:word" xmlns:w="http://schemas.openxmlformats.org/wordprocessingml/2006/main" xmlns:w14="http://schemas.microsoft.com/office/word/2010/wordml" xmlns:w15="http://schemas.microsoft.com/office/word/2012/wordml" xmlns:w16cex="http://schemas.microsoft.com/office/word/2018/wordml/cex" xmlns:w16cid="http://schemas.microsoft.com/office/word/2016/wordml/cid" xmlns:w16="http://schemas.microsoft.com/office/word/2018/wordml" xmlns:w16du="http://schemas.microsoft.com/office/word/2023/wordml/word16du" xmlns:w16sdtdh="http://schemas.microsoft.com/office/word/2020/wordml/sdtdatahash" xmlns:w16sdtfl="http://schemas.microsoft.com/office/word/2024/wordml/sdtformatlock" xmlns:w16se="http://schemas.microsoft.com/office/word/2015/wordml/symex" xmlns:wpg="http://schemas.microsoft.com/office/word/2010/wordprocessingGroup" xmlns:wpi="http://schemas.microsoft.com/office/word/2010/wordprocessingInk" xmlns:wne="http://schemas.microsoft.com/office/word/2006/wordml" xmlns:wps="http://schemas.microsoft.com/office/word/2010/wordprocessingShape" mc:Ignorable="w14 w15 w16se w16cid w16 w16cex w16sdtdh w16sdtfl w16du wp14">
+  <w:footnote w:type="separator" w:id="-1">
+    <w:p>
+      <w:pPr>
+        <w:spacing w:after="0" w:line="240" w:lineRule="auto"/>
+      </w:pPr>
+      <w:r>
+        <w:separator/>
+      </w:r>
+    </w:p>
+  </w:footnote>
+  <w:footnote w:type="continuationSeparator" w:id="0">
+    <w:p>
+      <w:pPr>
+        <w:spacing w:after="0" w:line="240" w:lineRule="auto"/>
+      </w:pPr>
+      <w:r>
+        <w:continuationSeparator/>
+      </w:r>
+    </w:p>
+  </w:footnote>
+</w:footnotes>
+</file>
+
 <file path=word/intelligence2.xml><?xml version="1.0" encoding="utf-8"?>
 <int2:intelligence xmlns:int2="http://schemas.microsoft.com/office/intelligence/2020/intelligence" xmlns:oel="http://schemas.microsoft.com/office/2019/extlst">
   <int2:observations>
@@ -3024,10 +4488,123 @@
     </w:lvl>
   </w:abstractNum>
   <w:abstractNum w:abstractNumId="2" w15:restartNumberingAfterBreak="0">
+    <w:nsid w:val="15E81AF1"/>
+    <w:multiLevelType w:val="hybridMultilevel"/>
+    <w:tmpl w:val="73225F0E"/>
+    <w:lvl w:ilvl="0" w:tplc="04160001">
+      <w:start w:val="1"/>
+      <w:numFmt w:val="bullet"/>
+      <w:lvlText w:val=""/>
+      <w:lvlJc w:val="left"/>
+      <w:pPr>
+        <w:ind w:left="720" w:hanging="360"/>
+      </w:pPr>
+      <w:rPr>
+        <w:rFonts w:ascii="Symbol" w:hAnsi="Symbol" w:hint="default"/>
+      </w:rPr>
+    </w:lvl>
+    <w:lvl w:ilvl="1" w:tplc="04160003" w:tentative="1">
+      <w:start w:val="1"/>
+      <w:numFmt w:val="bullet"/>
+      <w:lvlText w:val="o"/>
+      <w:lvlJc w:val="left"/>
+      <w:pPr>
+        <w:ind w:left="1440" w:hanging="360"/>
+      </w:pPr>
+      <w:rPr>
+        <w:rFonts w:ascii="Courier New" w:hAnsi="Courier New" w:cs="Courier New" w:hint="default"/>
+      </w:rPr>
+    </w:lvl>
+    <w:lvl w:ilvl="2" w:tplc="04160005" w:tentative="1">
+      <w:start w:val="1"/>
+      <w:numFmt w:val="bullet"/>
+      <w:lvlText w:val=""/>
+      <w:lvlJc w:val="left"/>
+      <w:pPr>
+        <w:ind w:left="2160" w:hanging="360"/>
+      </w:pPr>
+      <w:rPr>
+        <w:rFonts w:ascii="Wingdings" w:hAnsi="Wingdings" w:hint="default"/>
+      </w:rPr>
+    </w:lvl>
+    <w:lvl w:ilvl="3" w:tplc="04160001" w:tentative="1">
+      <w:start w:val="1"/>
+      <w:numFmt w:val="bullet"/>
+      <w:lvlText w:val=""/>
+      <w:lvlJc w:val="left"/>
+      <w:pPr>
+        <w:ind w:left="2880" w:hanging="360"/>
+      </w:pPr>
+      <w:rPr>
+        <w:rFonts w:ascii="Symbol" w:hAnsi="Symbol" w:hint="default"/>
+      </w:rPr>
+    </w:lvl>
+    <w:lvl w:ilvl="4" w:tplc="04160003" w:tentative="1">
+      <w:start w:val="1"/>
+      <w:numFmt w:val="bullet"/>
+      <w:lvlText w:val="o"/>
+      <w:lvlJc w:val="left"/>
+      <w:pPr>
+        <w:ind w:left="3600" w:hanging="360"/>
+      </w:pPr>
+      <w:rPr>
+        <w:rFonts w:ascii="Courier New" w:hAnsi="Courier New" w:cs="Courier New" w:hint="default"/>
+      </w:rPr>
+    </w:lvl>
+    <w:lvl w:ilvl="5" w:tplc="04160005" w:tentative="1">
+      <w:start w:val="1"/>
+      <w:numFmt w:val="bullet"/>
+      <w:lvlText w:val=""/>
+      <w:lvlJc w:val="left"/>
+      <w:pPr>
+        <w:ind w:left="4320" w:hanging="360"/>
+      </w:pPr>
+      <w:rPr>
+        <w:rFonts w:ascii="Wingdings" w:hAnsi="Wingdings" w:hint="default"/>
+      </w:rPr>
+    </w:lvl>
+    <w:lvl w:ilvl="6" w:tplc="04160001" w:tentative="1">
+      <w:start w:val="1"/>
+      <w:numFmt w:val="bullet"/>
+      <w:lvlText w:val=""/>
+      <w:lvlJc w:val="left"/>
+      <w:pPr>
+        <w:ind w:left="5040" w:hanging="360"/>
+      </w:pPr>
+      <w:rPr>
+        <w:rFonts w:ascii="Symbol" w:hAnsi="Symbol" w:hint="default"/>
+      </w:rPr>
+    </w:lvl>
+    <w:lvl w:ilvl="7" w:tplc="04160003" w:tentative="1">
+      <w:start w:val="1"/>
+      <w:numFmt w:val="bullet"/>
+      <w:lvlText w:val="o"/>
+      <w:lvlJc w:val="left"/>
+      <w:pPr>
+        <w:ind w:left="5760" w:hanging="360"/>
+      </w:pPr>
+      <w:rPr>
+        <w:rFonts w:ascii="Courier New" w:hAnsi="Courier New" w:cs="Courier New" w:hint="default"/>
+      </w:rPr>
+    </w:lvl>
+    <w:lvl w:ilvl="8" w:tplc="04160005" w:tentative="1">
+      <w:start w:val="1"/>
+      <w:numFmt w:val="bullet"/>
+      <w:lvlText w:val=""/>
+      <w:lvlJc w:val="left"/>
+      <w:pPr>
+        <w:ind w:left="6480" w:hanging="360"/>
+      </w:pPr>
+      <w:rPr>
+        <w:rFonts w:ascii="Wingdings" w:hAnsi="Wingdings" w:hint="default"/>
+      </w:rPr>
+    </w:lvl>
+  </w:abstractNum>
+  <w:abstractNum w:abstractNumId="3" w15:restartNumberingAfterBreak="0">
     <w:nsid w:val="19BD2B66"/>
-    <w:multiLevelType w:val="hybridMultilevel"/>
-    <w:tmpl w:val="12A217A2"/>
-    <w:lvl w:ilvl="0" w:tplc="FB2EB616">
+    <w:multiLevelType w:val="multilevel"/>
+    <w:tmpl w:val="A9B4F82C"/>
+    <w:lvl w:ilvl="0">
       <w:start w:val="1"/>
       <w:numFmt w:val="decimal"/>
       <w:lvlText w:val="%1."/>
@@ -3040,80 +4617,112 @@
         <w:b/>
       </w:rPr>
     </w:lvl>
-    <w:lvl w:ilvl="1" w:tplc="04160019" w:tentative="1">
-      <w:start w:val="1"/>
-      <w:numFmt w:val="lowerLetter"/>
-      <w:lvlText w:val="%2."/>
-      <w:lvlJc w:val="left"/>
-      <w:pPr>
-        <w:ind w:left="1440" w:hanging="360"/>
-      </w:pPr>
-    </w:lvl>
-    <w:lvl w:ilvl="2" w:tplc="0416001B" w:tentative="1">
-      <w:start w:val="1"/>
-      <w:numFmt w:val="lowerRoman"/>
-      <w:lvlText w:val="%3."/>
-      <w:lvlJc w:val="right"/>
-      <w:pPr>
-        <w:ind w:left="2160" w:hanging="180"/>
-      </w:pPr>
-    </w:lvl>
-    <w:lvl w:ilvl="3" w:tplc="0416000F" w:tentative="1">
-      <w:start w:val="1"/>
-      <w:numFmt w:val="decimal"/>
-      <w:lvlText w:val="%4."/>
-      <w:lvlJc w:val="left"/>
-      <w:pPr>
-        <w:ind w:left="2880" w:hanging="360"/>
-      </w:pPr>
-    </w:lvl>
-    <w:lvl w:ilvl="4" w:tplc="04160019" w:tentative="1">
-      <w:start w:val="1"/>
-      <w:numFmt w:val="lowerLetter"/>
-      <w:lvlText w:val="%5."/>
-      <w:lvlJc w:val="left"/>
-      <w:pPr>
-        <w:ind w:left="3600" w:hanging="360"/>
-      </w:pPr>
-    </w:lvl>
-    <w:lvl w:ilvl="5" w:tplc="0416001B" w:tentative="1">
-      <w:start w:val="1"/>
-      <w:numFmt w:val="lowerRoman"/>
-      <w:lvlText w:val="%6."/>
-      <w:lvlJc w:val="right"/>
-      <w:pPr>
-        <w:ind w:left="4320" w:hanging="180"/>
-      </w:pPr>
-    </w:lvl>
-    <w:lvl w:ilvl="6" w:tplc="0416000F" w:tentative="1">
-      <w:start w:val="1"/>
-      <w:numFmt w:val="decimal"/>
-      <w:lvlText w:val="%7."/>
-      <w:lvlJc w:val="left"/>
-      <w:pPr>
-        <w:ind w:left="5040" w:hanging="360"/>
-      </w:pPr>
-    </w:lvl>
-    <w:lvl w:ilvl="7" w:tplc="04160019" w:tentative="1">
-      <w:start w:val="1"/>
-      <w:numFmt w:val="lowerLetter"/>
-      <w:lvlText w:val="%8."/>
-      <w:lvlJc w:val="left"/>
-      <w:pPr>
-        <w:ind w:left="5760" w:hanging="360"/>
-      </w:pPr>
-    </w:lvl>
-    <w:lvl w:ilvl="8" w:tplc="0416001B" w:tentative="1">
-      <w:start w:val="1"/>
-      <w:numFmt w:val="lowerRoman"/>
-      <w:lvlText w:val="%9."/>
-      <w:lvlJc w:val="right"/>
-      <w:pPr>
-        <w:ind w:left="6480" w:hanging="180"/>
-      </w:pPr>
+    <w:lvl w:ilvl="1">
+      <w:start w:val="1"/>
+      <w:numFmt w:val="decimal"/>
+      <w:isLgl/>
+      <w:lvlText w:val="%1.%2."/>
+      <w:lvlJc w:val="left"/>
+      <w:pPr>
+        <w:ind w:left="1080" w:hanging="720"/>
+      </w:pPr>
+      <w:rPr>
+        <w:rFonts w:hint="default"/>
+      </w:rPr>
+    </w:lvl>
+    <w:lvl w:ilvl="2">
+      <w:start w:val="1"/>
+      <w:numFmt w:val="decimal"/>
+      <w:isLgl/>
+      <w:lvlText w:val="%1.%2.%3."/>
+      <w:lvlJc w:val="left"/>
+      <w:pPr>
+        <w:ind w:left="1080" w:hanging="720"/>
+      </w:pPr>
+      <w:rPr>
+        <w:rFonts w:hint="default"/>
+      </w:rPr>
+    </w:lvl>
+    <w:lvl w:ilvl="3">
+      <w:start w:val="1"/>
+      <w:numFmt w:val="decimal"/>
+      <w:isLgl/>
+      <w:lvlText w:val="%1.%2.%3.%4."/>
+      <w:lvlJc w:val="left"/>
+      <w:pPr>
+        <w:ind w:left="1440" w:hanging="1080"/>
+      </w:pPr>
+      <w:rPr>
+        <w:rFonts w:hint="default"/>
+      </w:rPr>
+    </w:lvl>
+    <w:lvl w:ilvl="4">
+      <w:start w:val="1"/>
+      <w:numFmt w:val="decimal"/>
+      <w:isLgl/>
+      <w:lvlText w:val="%1.%2.%3.%4.%5."/>
+      <w:lvlJc w:val="left"/>
+      <w:pPr>
+        <w:ind w:left="1440" w:hanging="1080"/>
+      </w:pPr>
+      <w:rPr>
+        <w:rFonts w:hint="default"/>
+      </w:rPr>
+    </w:lvl>
+    <w:lvl w:ilvl="5">
+      <w:start w:val="1"/>
+      <w:numFmt w:val="decimal"/>
+      <w:isLgl/>
+      <w:lvlText w:val="%1.%2.%3.%4.%5.%6."/>
+      <w:lvlJc w:val="left"/>
+      <w:pPr>
+        <w:ind w:left="1800" w:hanging="1440"/>
+      </w:pPr>
+      <w:rPr>
+        <w:rFonts w:hint="default"/>
+      </w:rPr>
+    </w:lvl>
+    <w:lvl w:ilvl="6">
+      <w:start w:val="1"/>
+      <w:numFmt w:val="decimal"/>
+      <w:isLgl/>
+      <w:lvlText w:val="%1.%2.%3.%4.%5.%6.%7."/>
+      <w:lvlJc w:val="left"/>
+      <w:pPr>
+        <w:ind w:left="1800" w:hanging="1440"/>
+      </w:pPr>
+      <w:rPr>
+        <w:rFonts w:hint="default"/>
+      </w:rPr>
+    </w:lvl>
+    <w:lvl w:ilvl="7">
+      <w:start w:val="1"/>
+      <w:numFmt w:val="decimal"/>
+      <w:isLgl/>
+      <w:lvlText w:val="%1.%2.%3.%4.%5.%6.%7.%8."/>
+      <w:lvlJc w:val="left"/>
+      <w:pPr>
+        <w:ind w:left="2160" w:hanging="1800"/>
+      </w:pPr>
+      <w:rPr>
+        <w:rFonts w:hint="default"/>
+      </w:rPr>
+    </w:lvl>
+    <w:lvl w:ilvl="8">
+      <w:start w:val="1"/>
+      <w:numFmt w:val="decimal"/>
+      <w:isLgl/>
+      <w:lvlText w:val="%1.%2.%3.%4.%5.%6.%7.%8.%9."/>
+      <w:lvlJc w:val="left"/>
+      <w:pPr>
+        <w:ind w:left="2520" w:hanging="2160"/>
+      </w:pPr>
+      <w:rPr>
+        <w:rFonts w:hint="default"/>
+      </w:rPr>
     </w:lvl>
   </w:abstractNum>
-  <w:abstractNum w:abstractNumId="3" w15:restartNumberingAfterBreak="0">
+  <w:abstractNum w:abstractNumId="4" w15:restartNumberingAfterBreak="0">
     <w:nsid w:val="1E060336"/>
     <w:multiLevelType w:val="multilevel"/>
     <w:tmpl w:val="D522155A"/>
@@ -3226,7 +4835,7 @@
       </w:pPr>
     </w:lvl>
   </w:abstractNum>
-  <w:abstractNum w:abstractNumId="4" w15:restartNumberingAfterBreak="0">
+  <w:abstractNum w:abstractNumId="5" w15:restartNumberingAfterBreak="0">
     <w:nsid w:val="2672198F"/>
     <w:multiLevelType w:val="multilevel"/>
     <w:tmpl w:val="7FA679A8"/>
@@ -3339,7 +4948,7 @@
       </w:pPr>
     </w:lvl>
   </w:abstractNum>
-  <w:abstractNum w:abstractNumId="5" w15:restartNumberingAfterBreak="0">
+  <w:abstractNum w:abstractNumId="6" w15:restartNumberingAfterBreak="0">
     <w:nsid w:val="2F197D63"/>
     <w:multiLevelType w:val="multilevel"/>
     <w:tmpl w:val="34F85522"/>
@@ -3452,7 +5061,7 @@
       </w:pPr>
     </w:lvl>
   </w:abstractNum>
-  <w:abstractNum w:abstractNumId="6" w15:restartNumberingAfterBreak="0">
+  <w:abstractNum w:abstractNumId="7" w15:restartNumberingAfterBreak="0">
     <w:nsid w:val="311231C5"/>
     <w:multiLevelType w:val="multilevel"/>
     <w:tmpl w:val="0EAAD156"/>
@@ -3565,7 +5174,7 @@
       </w:pPr>
     </w:lvl>
   </w:abstractNum>
-  <w:abstractNum w:abstractNumId="7" w15:restartNumberingAfterBreak="0">
+  <w:abstractNum w:abstractNumId="8" w15:restartNumberingAfterBreak="0">
     <w:nsid w:val="3F3C1780"/>
     <w:multiLevelType w:val="multilevel"/>
     <w:tmpl w:val="895645AE"/>
@@ -3714,7 +5323,7 @@
       </w:rPr>
     </w:lvl>
   </w:abstractNum>
-  <w:abstractNum w:abstractNumId="8" w15:restartNumberingAfterBreak="0">
+  <w:abstractNum w:abstractNumId="9" w15:restartNumberingAfterBreak="0">
     <w:nsid w:val="490C0F24"/>
     <w:multiLevelType w:val="multilevel"/>
     <w:tmpl w:val="FF1A5668"/>
@@ -3827,7 +5436,7 @@
       </w:pPr>
     </w:lvl>
   </w:abstractNum>
-  <w:abstractNum w:abstractNumId="9" w15:restartNumberingAfterBreak="0">
+  <w:abstractNum w:abstractNumId="10" w15:restartNumberingAfterBreak="0">
     <w:nsid w:val="55112B28"/>
     <w:multiLevelType w:val="multilevel"/>
     <w:tmpl w:val="9620ED84"/>
@@ -3940,7 +5549,7 @@
       </w:pPr>
     </w:lvl>
   </w:abstractNum>
-  <w:abstractNum w:abstractNumId="10" w15:restartNumberingAfterBreak="0">
+  <w:abstractNum w:abstractNumId="11" w15:restartNumberingAfterBreak="0">
     <w:nsid w:val="63AD3562"/>
     <w:multiLevelType w:val="hybridMultilevel"/>
     <w:tmpl w:val="A746AD8C"/>
@@ -4026,7 +5635,7 @@
       </w:pPr>
     </w:lvl>
   </w:abstractNum>
-  <w:abstractNum w:abstractNumId="11" w15:restartNumberingAfterBreak="0">
+  <w:abstractNum w:abstractNumId="12" w15:restartNumberingAfterBreak="0">
     <w:nsid w:val="7EC64650"/>
     <w:multiLevelType w:val="multilevel"/>
     <w:tmpl w:val="812A887E"/>
@@ -4175,7 +5784,7 @@
       </w:rPr>
     </w:lvl>
   </w:abstractNum>
-  <w:abstractNum w:abstractNumId="12" w15:restartNumberingAfterBreak="0">
+  <w:abstractNum w:abstractNumId="13" w15:restartNumberingAfterBreak="0">
     <w:nsid w:val="7F5D6F6A"/>
     <w:multiLevelType w:val="multilevel"/>
     <w:tmpl w:val="F1B43C44"/>
@@ -4331,36 +5940,39 @@
     <w:abstractNumId w:val="0"/>
   </w:num>
   <w:num w:numId="3" w16cid:durableId="1252618510">
+    <w:abstractNumId w:val="11"/>
+  </w:num>
+  <w:num w:numId="4" w16cid:durableId="1156992824">
+    <w:abstractNumId w:val="5"/>
+  </w:num>
+  <w:num w:numId="5" w16cid:durableId="1212881866">
     <w:abstractNumId w:val="10"/>
   </w:num>
-  <w:num w:numId="4" w16cid:durableId="1156992824">
+  <w:num w:numId="6" w16cid:durableId="666323847">
+    <w:abstractNumId w:val="9"/>
+  </w:num>
+  <w:num w:numId="7" w16cid:durableId="980695321">
+    <w:abstractNumId w:val="6"/>
+  </w:num>
+  <w:num w:numId="8" w16cid:durableId="937636624">
+    <w:abstractNumId w:val="8"/>
+  </w:num>
+  <w:num w:numId="9" w16cid:durableId="1020086052">
+    <w:abstractNumId w:val="7"/>
+  </w:num>
+  <w:num w:numId="10" w16cid:durableId="2016767410">
+    <w:abstractNumId w:val="12"/>
+  </w:num>
+  <w:num w:numId="11" w16cid:durableId="775710179">
     <w:abstractNumId w:val="4"/>
   </w:num>
-  <w:num w:numId="5" w16cid:durableId="1212881866">
-    <w:abstractNumId w:val="9"/>
+  <w:num w:numId="12" w16cid:durableId="1132207315">
+    <w:abstractNumId w:val="13"/>
   </w:num>
-  <w:num w:numId="6" w16cid:durableId="666323847">
-    <w:abstractNumId w:val="8"/>
-  </w:num>
-  <w:num w:numId="7" w16cid:durableId="980695321">
-    <w:abstractNumId w:val="5"/>
-  </w:num>
-  <w:num w:numId="8" w16cid:durableId="937636624">
-    <w:abstractNumId w:val="7"/>
-  </w:num>
-  <w:num w:numId="9" w16cid:durableId="1020086052">
-    <w:abstractNumId w:val="6"/>
-  </w:num>
-  <w:num w:numId="10" w16cid:durableId="2016767410">
-    <w:abstractNumId w:val="11"/>
-  </w:num>
-  <w:num w:numId="11" w16cid:durableId="775710179">
+  <w:num w:numId="13" w16cid:durableId="495220620">
     <w:abstractNumId w:val="3"/>
   </w:num>
-  <w:num w:numId="12" w16cid:durableId="1132207315">
-    <w:abstractNumId w:val="12"/>
-  </w:num>
-  <w:num w:numId="13" w16cid:durableId="495220620">
+  <w:num w:numId="14" w16cid:durableId="74938803">
     <w:abstractNumId w:val="2"/>
   </w:num>
 </w:numbering>
@@ -4773,6 +6385,27 @@
     <w:name w:val="Normal"/>
     <w:qFormat/>
   </w:style>
+  <w:style w:type="paragraph" w:styleId="Ttulo1">
+    <w:name w:val="heading 1"/>
+    <w:basedOn w:val="Normal"/>
+    <w:next w:val="Normal"/>
+    <w:link w:val="Ttulo1Char"/>
+    <w:uiPriority w:val="9"/>
+    <w:qFormat/>
+    <w:rsid w:val="00F67299"/>
+    <w:pPr>
+      <w:keepNext/>
+      <w:keepLines/>
+      <w:spacing w:before="240" w:after="0"/>
+      <w:outlineLvl w:val="0"/>
+    </w:pPr>
+    <w:rPr>
+      <w:rFonts w:asciiTheme="majorHAnsi" w:eastAsiaTheme="majorEastAsia" w:hAnsiTheme="majorHAnsi" w:cstheme="majorBidi"/>
+      <w:color w:val="0F4761" w:themeColor="accent1" w:themeShade="BF"/>
+      <w:sz w:val="32"/>
+      <w:szCs w:val="32"/>
+    </w:rPr>
+  </w:style>
   <w:style w:type="character" w:default="1" w:styleId="Fontepargpadro">
     <w:name w:val="Default Paragraph Font"/>
     <w:uiPriority w:val="1"/>
@@ -4889,6 +6522,104 @@
       <w:color w:val="605E5C"/>
       <w:shd w:val="clear" w:color="auto" w:fill="E1DFDD"/>
     </w:rPr>
+  </w:style>
+  <w:style w:type="paragraph" w:styleId="Cabealho">
+    <w:name w:val="header"/>
+    <w:basedOn w:val="Normal"/>
+    <w:link w:val="CabealhoChar"/>
+    <w:uiPriority w:val="99"/>
+    <w:unhideWhenUsed/>
+    <w:rsid w:val="00431CB3"/>
+    <w:pPr>
+      <w:tabs>
+        <w:tab w:val="center" w:pos="4252"/>
+        <w:tab w:val="right" w:pos="8504"/>
+      </w:tabs>
+      <w:spacing w:after="0" w:line="240" w:lineRule="auto"/>
+    </w:pPr>
+  </w:style>
+  <w:style w:type="character" w:customStyle="1" w:styleId="CabealhoChar">
+    <w:name w:val="Cabeçalho Char"/>
+    <w:basedOn w:val="Fontepargpadro"/>
+    <w:link w:val="Cabealho"/>
+    <w:uiPriority w:val="99"/>
+    <w:rsid w:val="00431CB3"/>
+  </w:style>
+  <w:style w:type="paragraph" w:styleId="Rodap">
+    <w:name w:val="footer"/>
+    <w:basedOn w:val="Normal"/>
+    <w:link w:val="RodapChar"/>
+    <w:uiPriority w:val="99"/>
+    <w:unhideWhenUsed/>
+    <w:rsid w:val="00431CB3"/>
+    <w:pPr>
+      <w:tabs>
+        <w:tab w:val="center" w:pos="4252"/>
+        <w:tab w:val="right" w:pos="8504"/>
+      </w:tabs>
+      <w:spacing w:after="0" w:line="240" w:lineRule="auto"/>
+    </w:pPr>
+  </w:style>
+  <w:style w:type="character" w:customStyle="1" w:styleId="RodapChar">
+    <w:name w:val="Rodapé Char"/>
+    <w:basedOn w:val="Fontepargpadro"/>
+    <w:link w:val="Rodap"/>
+    <w:uiPriority w:val="99"/>
+    <w:rsid w:val="00431CB3"/>
+  </w:style>
+  <w:style w:type="character" w:customStyle="1" w:styleId="Ttulo1Char">
+    <w:name w:val="Título 1 Char"/>
+    <w:basedOn w:val="Fontepargpadro"/>
+    <w:link w:val="Ttulo1"/>
+    <w:uiPriority w:val="9"/>
+    <w:rsid w:val="00F67299"/>
+    <w:rPr>
+      <w:rFonts w:asciiTheme="majorHAnsi" w:eastAsiaTheme="majorEastAsia" w:hAnsiTheme="majorHAnsi" w:cstheme="majorBidi"/>
+      <w:color w:val="0F4761" w:themeColor="accent1" w:themeShade="BF"/>
+      <w:sz w:val="32"/>
+      <w:szCs w:val="32"/>
+    </w:rPr>
+  </w:style>
+  <w:style w:type="paragraph" w:styleId="CabealhodoSumrio">
+    <w:name w:val="TOC Heading"/>
+    <w:basedOn w:val="Ttulo1"/>
+    <w:next w:val="Normal"/>
+    <w:uiPriority w:val="39"/>
+    <w:unhideWhenUsed/>
+    <w:qFormat/>
+    <w:rsid w:val="00F67299"/>
+    <w:pPr>
+      <w:spacing w:line="259" w:lineRule="auto"/>
+      <w:outlineLvl w:val="9"/>
+    </w:pPr>
+    <w:rPr>
+      <w:lang w:eastAsia="pt-BR"/>
+    </w:rPr>
+  </w:style>
+  <w:style w:type="paragraph" w:styleId="Sumrio1">
+    <w:name w:val="toc 1"/>
+    <w:basedOn w:val="Normal"/>
+    <w:next w:val="Normal"/>
+    <w:autoRedefine/>
+    <w:uiPriority w:val="39"/>
+    <w:unhideWhenUsed/>
+    <w:rsid w:val="00BF1924"/>
+    <w:pPr>
+      <w:spacing w:after="100"/>
+    </w:pPr>
+  </w:style>
+  <w:style w:type="paragraph" w:styleId="Sumrio2">
+    <w:name w:val="toc 2"/>
+    <w:basedOn w:val="Normal"/>
+    <w:next w:val="Normal"/>
+    <w:autoRedefine/>
+    <w:uiPriority w:val="39"/>
+    <w:unhideWhenUsed/>
+    <w:rsid w:val="00022652"/>
+    <w:pPr>
+      <w:spacing w:after="100"/>
+      <w:ind w:left="240"/>
+    </w:pPr>
   </w:style>
 </w:styles>
 </file>

</xml_diff>

<commit_message>
Correção do BackLog e Atualização de Projeto
</commit_message>
<xml_diff>
--- a/TI-Documentação-TroustSolutions-GrupoX.docx
+++ b/TI-Documentação-TroustSolutions-GrupoX.docx
@@ -793,6 +793,12 @@
     </w:p>
     <w:sdt>
       <w:sdtPr>
+        <w:rPr>
+          <w:rFonts w:eastAsiaTheme="minorHAnsi" w:cs="Arial"/>
+          <w:sz w:val="24"/>
+          <w:szCs w:val="24"/>
+          <w:lang w:eastAsia="en-US"/>
+        </w:rPr>
         <w:id w:val="-433824042"/>
         <w:docPartObj>
           <w:docPartGallery w:val="Table of Contents"/>
@@ -801,29 +807,31 @@
       </w:sdtPr>
       <w:sdtEndPr>
         <w:rPr>
-          <w:rFonts w:asciiTheme="minorHAnsi" w:eastAsiaTheme="minorHAnsi" w:hAnsiTheme="minorHAnsi" w:cstheme="minorBidi"/>
-          <w:b/>
           <w:bCs/>
-          <w:color w:val="auto"/>
-          <w:sz w:val="24"/>
-          <w:szCs w:val="24"/>
-          <w:lang w:eastAsia="en-US"/>
         </w:rPr>
       </w:sdtEndPr>
       <w:sdtContent>
         <w:p>
           <w:pPr>
             <w:pStyle w:val="CabealhodoSumrio"/>
+            <w:jc w:val="center"/>
             <w:rPr>
-              <w:color w:val="000000" w:themeColor="text1"/>
+              <w:rStyle w:val="Ttulo1Char"/>
             </w:rPr>
           </w:pPr>
           <w:r>
             <w:rPr>
-              <w:color w:val="000000" w:themeColor="text1"/>
+              <w:rStyle w:val="Ttulo1Char"/>
             </w:rPr>
-            <w:t>Sumário</w:t>
+            <w:t>SUMÁRIO</w:t>
           </w:r>
+        </w:p>
+        <w:p>
+          <w:pPr>
+            <w:rPr>
+              <w:lang w:eastAsia="pt-BR"/>
+            </w:rPr>
+          </w:pPr>
         </w:p>
         <w:p>
           <w:pPr>
@@ -840,22 +848,30 @@
             </w:rPr>
           </w:pPr>
           <w:r>
+            <w:rPr>
+              <w:rFonts w:ascii="Arial" w:hAnsi="Arial" w:cs="Arial"/>
+            </w:rPr>
             <w:fldChar w:fldCharType="begin"/>
           </w:r>
           <w:r>
+            <w:rPr>
+              <w:rFonts w:ascii="Arial" w:hAnsi="Arial" w:cs="Arial"/>
+            </w:rPr>
             <w:instrText xml:space="preserve"> TOC \o "1-3" \h \z \u </w:instrText>
           </w:r>
           <w:r>
+            <w:rPr>
+              <w:rFonts w:ascii="Arial" w:hAnsi="Arial" w:cs="Arial"/>
+            </w:rPr>
             <w:fldChar w:fldCharType="separate"/>
           </w:r>
-          <w:hyperlink w:anchor="_Toc207291744" w:history="1">
+          <w:hyperlink w:anchor="_Toc207361994" w:history="1">
             <w:r>
               <w:rPr>
                 <w:rStyle w:val="Hyperlink"/>
-                <w:rFonts w:ascii="Arial" w:hAnsi="Arial" w:cs="Arial"/>
-                <w:noProof/>
-              </w:rPr>
-              <w:t>Contexto</w:t>
+                <w:noProof/>
+              </w:rPr>
+              <w:t>CONTEXTO</w:t>
             </w:r>
             <w:r>
               <w:rPr>
@@ -876,7 +892,7 @@
                 <w:noProof/>
                 <w:webHidden/>
               </w:rPr>
-              <w:instrText xml:space="preserve"> PAGEREF _Toc207291744 \h </w:instrText>
+              <w:instrText xml:space="preserve"> PAGEREF _Toc207361994 \h </w:instrText>
             </w:r>
             <w:r>
               <w:rPr>
@@ -921,14 +937,13 @@
               <w14:ligatures w14:val="standardContextual"/>
             </w:rPr>
           </w:pPr>
-          <w:hyperlink w:anchor="_Toc207291745" w:history="1">
+          <w:hyperlink w:anchor="_Toc207361995" w:history="1">
             <w:r>
               <w:rPr>
                 <w:rStyle w:val="Hyperlink"/>
-                <w:rFonts w:ascii="Arial" w:hAnsi="Arial" w:cs="Arial"/>
-                <w:noProof/>
-              </w:rPr>
-              <w:t>Objetivo</w:t>
+                <w:noProof/>
+              </w:rPr>
+              <w:t>OBJETIVO</w:t>
             </w:r>
             <w:r>
               <w:rPr>
@@ -949,7 +964,7 @@
                 <w:noProof/>
                 <w:webHidden/>
               </w:rPr>
-              <w:instrText xml:space="preserve"> PAGEREF _Toc207291745 \h </w:instrText>
+              <w:instrText xml:space="preserve"> PAGEREF _Toc207361995 \h </w:instrText>
             </w:r>
             <w:r>
               <w:rPr>
@@ -994,14 +1009,13 @@
               <w14:ligatures w14:val="standardContextual"/>
             </w:rPr>
           </w:pPr>
-          <w:hyperlink w:anchor="_Toc207291746" w:history="1">
+          <w:hyperlink w:anchor="_Toc207361996" w:history="1">
             <w:r>
               <w:rPr>
                 <w:rStyle w:val="Hyperlink"/>
-                <w:rFonts w:ascii="Arial" w:hAnsi="Arial" w:cs="Arial"/>
-                <w:noProof/>
-              </w:rPr>
-              <w:t>Justificativa</w:t>
+                <w:noProof/>
+              </w:rPr>
+              <w:t>JUSTIFICATIVA</w:t>
             </w:r>
             <w:r>
               <w:rPr>
@@ -1022,7 +1036,7 @@
                 <w:noProof/>
                 <w:webHidden/>
               </w:rPr>
-              <w:instrText xml:space="preserve"> PAGEREF _Toc207291746 \h </w:instrText>
+              <w:instrText xml:space="preserve"> PAGEREF _Toc207361996 \h </w:instrText>
             </w:r>
             <w:r>
               <w:rPr>
@@ -1043,6 +1057,78 @@
                 <w:webHidden/>
               </w:rPr>
               <w:t>6</w:t>
+            </w:r>
+            <w:r>
+              <w:rPr>
+                <w:noProof/>
+                <w:webHidden/>
+              </w:rPr>
+              <w:fldChar w:fldCharType="end"/>
+            </w:r>
+          </w:hyperlink>
+        </w:p>
+        <w:p>
+          <w:pPr>
+            <w:pStyle w:val="Sumrio1"/>
+            <w:tabs>
+              <w:tab w:val="right" w:leader="dot" w:pos="9061"/>
+            </w:tabs>
+            <w:rPr>
+              <w:rFonts w:eastAsiaTheme="minorEastAsia"/>
+              <w:noProof/>
+              <w:kern w:val="2"/>
+              <w:lang w:eastAsia="pt-BR"/>
+              <w14:ligatures w14:val="standardContextual"/>
+            </w:rPr>
+          </w:pPr>
+          <w:hyperlink w:anchor="_Toc207361997" w:history="1">
+            <w:r>
+              <w:rPr>
+                <w:rStyle w:val="Hyperlink"/>
+                <w:noProof/>
+              </w:rPr>
+              <w:t>ESCOPO</w:t>
+            </w:r>
+            <w:r>
+              <w:rPr>
+                <w:noProof/>
+                <w:webHidden/>
+              </w:rPr>
+              <w:tab/>
+            </w:r>
+            <w:r>
+              <w:rPr>
+                <w:noProof/>
+                <w:webHidden/>
+              </w:rPr>
+              <w:fldChar w:fldCharType="begin"/>
+            </w:r>
+            <w:r>
+              <w:rPr>
+                <w:noProof/>
+                <w:webHidden/>
+              </w:rPr>
+              <w:instrText xml:space="preserve"> PAGEREF _Toc207361997 \h </w:instrText>
+            </w:r>
+            <w:r>
+              <w:rPr>
+                <w:noProof/>
+                <w:webHidden/>
+              </w:rPr>
+            </w:r>
+            <w:r>
+              <w:rPr>
+                <w:noProof/>
+                <w:webHidden/>
+              </w:rPr>
+              <w:fldChar w:fldCharType="separate"/>
+            </w:r>
+            <w:r>
+              <w:rPr>
+                <w:noProof/>
+                <w:webHidden/>
+              </w:rPr>
+              <w:t>7</w:t>
             </w:r>
             <w:r>
               <w:rPr>
@@ -1061,10 +1147,14 @@
               <w:tab w:val="right" w:leader="dot" w:pos="9061"/>
             </w:tabs>
             <w:rPr>
+              <w:rFonts w:eastAsiaTheme="minorEastAsia"/>
               <w:noProof/>
+              <w:kern w:val="2"/>
+              <w:lang w:eastAsia="pt-BR"/>
+              <w14:ligatures w14:val="standardContextual"/>
             </w:rPr>
           </w:pPr>
-          <w:hyperlink w:anchor="_Toc207291747" w:history="1">
+          <w:hyperlink w:anchor="_Toc207361998" w:history="1">
             <w:r>
               <w:rPr>
                 <w:rStyle w:val="Hyperlink"/>
@@ -1076,9 +1166,22 @@
             </w:r>
             <w:r>
               <w:rPr>
-                <w:noProof/>
+                <w:rFonts w:eastAsiaTheme="minorEastAsia"/>
+                <w:noProof/>
+                <w:kern w:val="2"/>
+                <w:lang w:eastAsia="pt-BR"/>
+                <w14:ligatures w14:val="standardContextual"/>
               </w:rPr>
               <w:tab/>
+            </w:r>
+            <w:r>
+              <w:rPr>
+                <w:rStyle w:val="Hyperlink"/>
+                <w:rFonts w:ascii="Arial" w:eastAsiaTheme="majorEastAsia" w:hAnsi="Arial" w:cstheme="majorBidi"/>
+                <w:b/>
+                <w:noProof/>
+              </w:rPr>
+              <w:t>LIMITES</w:t>
             </w:r>
             <w:r>
               <w:rPr>
@@ -1088,7 +1191,7 @@
                 <w:bCs/>
                 <w:noProof/>
               </w:rPr>
-              <w:t>LIMITES:</w:t>
+              <w:t>:</w:t>
             </w:r>
             <w:r>
               <w:rPr>
@@ -1109,7 +1212,7 @@
                 <w:noProof/>
                 <w:webHidden/>
               </w:rPr>
-              <w:instrText xml:space="preserve"> PAGEREF _Toc207291747 \h </w:instrText>
+              <w:instrText xml:space="preserve"> PAGEREF _Toc207361998 \h </w:instrText>
             </w:r>
             <w:r>
               <w:rPr>
@@ -1148,10 +1251,14 @@
               <w:tab w:val="right" w:leader="dot" w:pos="9061"/>
             </w:tabs>
             <w:rPr>
+              <w:rFonts w:eastAsiaTheme="minorEastAsia"/>
               <w:noProof/>
+              <w:kern w:val="2"/>
+              <w:lang w:eastAsia="pt-BR"/>
+              <w14:ligatures w14:val="standardContextual"/>
             </w:rPr>
           </w:pPr>
-          <w:hyperlink w:anchor="_Toc207291748" w:history="1">
+          <w:hyperlink w:anchor="_Toc207361999" w:history="1">
             <w:r>
               <w:rPr>
                 <w:rStyle w:val="Hyperlink"/>
@@ -1163,9 +1270,22 @@
             </w:r>
             <w:r>
               <w:rPr>
-                <w:noProof/>
+                <w:rFonts w:eastAsiaTheme="minorEastAsia"/>
+                <w:noProof/>
+                <w:kern w:val="2"/>
+                <w:lang w:eastAsia="pt-BR"/>
+                <w14:ligatures w14:val="standardContextual"/>
               </w:rPr>
               <w:tab/>
+            </w:r>
+            <w:r>
+              <w:rPr>
+                <w:rStyle w:val="Hyperlink"/>
+                <w:rFonts w:ascii="Arial" w:eastAsiaTheme="majorEastAsia" w:hAnsi="Arial" w:cstheme="majorBidi"/>
+                <w:b/>
+                <w:noProof/>
+              </w:rPr>
+              <w:t>EXCLUSÕES</w:t>
             </w:r>
             <w:r>
               <w:rPr>
@@ -1175,7 +1295,7 @@
                 <w:bCs/>
                 <w:noProof/>
               </w:rPr>
-              <w:t>EXCLUSÕES:</w:t>
+              <w:t>:</w:t>
             </w:r>
             <w:r>
               <w:rPr>
@@ -1196,7 +1316,7 @@
                 <w:noProof/>
                 <w:webHidden/>
               </w:rPr>
-              <w:instrText xml:space="preserve"> PAGEREF _Toc207291748 \h </w:instrText>
+              <w:instrText xml:space="preserve"> PAGEREF _Toc207361999 \h </w:instrText>
             </w:r>
             <w:r>
               <w:rPr>
@@ -1235,10 +1355,14 @@
               <w:tab w:val="right" w:leader="dot" w:pos="9061"/>
             </w:tabs>
             <w:rPr>
+              <w:rFonts w:eastAsiaTheme="minorEastAsia"/>
               <w:noProof/>
+              <w:kern w:val="2"/>
+              <w:lang w:eastAsia="pt-BR"/>
+              <w14:ligatures w14:val="standardContextual"/>
             </w:rPr>
           </w:pPr>
-          <w:hyperlink w:anchor="_Toc207291749" w:history="1">
+          <w:hyperlink w:anchor="_Toc207362000" w:history="1">
             <w:r>
               <w:rPr>
                 <w:rStyle w:val="Hyperlink"/>
@@ -1250,9 +1374,22 @@
             </w:r>
             <w:r>
               <w:rPr>
-                <w:noProof/>
+                <w:rFonts w:eastAsiaTheme="minorEastAsia"/>
+                <w:noProof/>
+                <w:kern w:val="2"/>
+                <w:lang w:eastAsia="pt-BR"/>
+                <w14:ligatures w14:val="standardContextual"/>
               </w:rPr>
               <w:tab/>
+            </w:r>
+            <w:r>
+              <w:rPr>
+                <w:rStyle w:val="Hyperlink"/>
+                <w:rFonts w:ascii="Arial" w:eastAsiaTheme="majorEastAsia" w:hAnsi="Arial" w:cstheme="majorBidi"/>
+                <w:b/>
+                <w:noProof/>
+              </w:rPr>
+              <w:t>ENTREGÁVEIS</w:t>
             </w:r>
             <w:r>
               <w:rPr>
@@ -1262,7 +1399,7 @@
                 <w:bCs/>
                 <w:noProof/>
               </w:rPr>
-              <w:t>ENTREGÁVEIS:</w:t>
+              <w:t>:</w:t>
             </w:r>
             <w:r>
               <w:rPr>
@@ -1283,7 +1420,7 @@
                 <w:noProof/>
                 <w:webHidden/>
               </w:rPr>
-              <w:instrText xml:space="preserve"> PAGEREF _Toc207291749 \h </w:instrText>
+              <w:instrText xml:space="preserve"> PAGEREF _Toc207362000 \h </w:instrText>
             </w:r>
             <w:r>
               <w:rPr>
@@ -1316,51 +1453,35 @@
         </w:p>
         <w:p>
           <w:pPr>
-            <w:pStyle w:val="Sumrio2"/>
+            <w:pStyle w:val="Sumrio1"/>
             <w:tabs>
-              <w:tab w:val="left" w:pos="720"/>
               <w:tab w:val="right" w:leader="dot" w:pos="9061"/>
             </w:tabs>
             <w:rPr>
+              <w:rFonts w:eastAsiaTheme="minorEastAsia"/>
               <w:noProof/>
+              <w:kern w:val="2"/>
+              <w:lang w:eastAsia="pt-BR"/>
+              <w14:ligatures w14:val="standardContextual"/>
             </w:rPr>
           </w:pPr>
-          <w:hyperlink w:anchor="_Toc207291750" w:history="1">
+          <w:hyperlink w:anchor="_Toc207362001" w:history="1">
             <w:r>
               <w:rPr>
                 <w:rStyle w:val="Hyperlink"/>
-                <w:rFonts w:ascii="Arial" w:hAnsi="Arial" w:cs="Arial"/>
-                <w:b/>
-                <w:bCs/>
-                <w:noProof/>
-              </w:rPr>
-              <w:t>4.</w:t>
-            </w:r>
-            <w:r>
-              <w:rPr>
-                <w:noProof/>
+                <w:noProof/>
+              </w:rPr>
+              <w:t>SOBRE O SENSOR DS18B20</w:t>
+            </w:r>
+            <w:r>
+              <w:rPr>
+                <w:noProof/>
+                <w:webHidden/>
               </w:rPr>
               <w:tab/>
             </w:r>
             <w:r>
               <w:rPr>
-                <w:rStyle w:val="Hyperlink"/>
-                <w:rFonts w:ascii="Arial" w:hAnsi="Arial" w:cs="Arial"/>
-                <w:b/>
-                <w:bCs/>
-                <w:noProof/>
-              </w:rPr>
-              <w:t>SOBRE O SENSOR DS18B20</w:t>
-            </w:r>
-            <w:r>
-              <w:rPr>
-                <w:noProof/>
-                <w:webHidden/>
-              </w:rPr>
-              <w:tab/>
-            </w:r>
-            <w:r>
-              <w:rPr>
                 <w:noProof/>
                 <w:webHidden/>
               </w:rPr>
@@ -1371,7 +1492,7 @@
                 <w:noProof/>
                 <w:webHidden/>
               </w:rPr>
-              <w:instrText xml:space="preserve"> PAGEREF _Toc207291750 \h </w:instrText>
+              <w:instrText xml:space="preserve"> PAGEREF _Toc207362001 \h </w:instrText>
             </w:r>
             <w:r>
               <w:rPr>
@@ -1403,8 +1524,374 @@
           </w:hyperlink>
         </w:p>
         <w:p>
+          <w:pPr>
+            <w:pStyle w:val="Sumrio1"/>
+            <w:tabs>
+              <w:tab w:val="right" w:leader="dot" w:pos="9061"/>
+            </w:tabs>
+            <w:rPr>
+              <w:rFonts w:eastAsiaTheme="minorEastAsia"/>
+              <w:noProof/>
+              <w:kern w:val="2"/>
+              <w:lang w:eastAsia="pt-BR"/>
+              <w14:ligatures w14:val="standardContextual"/>
+            </w:rPr>
+          </w:pPr>
+          <w:hyperlink w:anchor="_Toc207362002" w:history="1">
+            <w:r>
+              <w:rPr>
+                <w:rStyle w:val="Hyperlink"/>
+                <w:noProof/>
+              </w:rPr>
+              <w:t>PREMISSAS</w:t>
+            </w:r>
+            <w:r>
+              <w:rPr>
+                <w:noProof/>
+                <w:webHidden/>
+              </w:rPr>
+              <w:tab/>
+            </w:r>
+            <w:r>
+              <w:rPr>
+                <w:noProof/>
+                <w:webHidden/>
+              </w:rPr>
+              <w:fldChar w:fldCharType="begin"/>
+            </w:r>
+            <w:r>
+              <w:rPr>
+                <w:noProof/>
+                <w:webHidden/>
+              </w:rPr>
+              <w:instrText xml:space="preserve"> PAGEREF _Toc207362002 \h </w:instrText>
+            </w:r>
+            <w:r>
+              <w:rPr>
+                <w:noProof/>
+                <w:webHidden/>
+              </w:rPr>
+            </w:r>
+            <w:r>
+              <w:rPr>
+                <w:noProof/>
+                <w:webHidden/>
+              </w:rPr>
+              <w:fldChar w:fldCharType="separate"/>
+            </w:r>
+            <w:r>
+              <w:rPr>
+                <w:noProof/>
+                <w:webHidden/>
+              </w:rPr>
+              <w:t>9</w:t>
+            </w:r>
+            <w:r>
+              <w:rPr>
+                <w:noProof/>
+                <w:webHidden/>
+              </w:rPr>
+              <w:fldChar w:fldCharType="end"/>
+            </w:r>
+          </w:hyperlink>
+        </w:p>
+        <w:p>
+          <w:pPr>
+            <w:pStyle w:val="Sumrio1"/>
+            <w:tabs>
+              <w:tab w:val="right" w:leader="dot" w:pos="9061"/>
+            </w:tabs>
+            <w:rPr>
+              <w:rFonts w:eastAsiaTheme="minorEastAsia"/>
+              <w:noProof/>
+              <w:kern w:val="2"/>
+              <w:lang w:eastAsia="pt-BR"/>
+              <w14:ligatures w14:val="standardContextual"/>
+            </w:rPr>
+          </w:pPr>
+          <w:hyperlink w:anchor="_Toc207362003" w:history="1">
+            <w:r>
+              <w:rPr>
+                <w:rStyle w:val="Hyperlink"/>
+                <w:noProof/>
+              </w:rPr>
+              <w:t>RESTRIÇÕES</w:t>
+            </w:r>
+            <w:r>
+              <w:rPr>
+                <w:noProof/>
+                <w:webHidden/>
+              </w:rPr>
+              <w:tab/>
+            </w:r>
+            <w:r>
+              <w:rPr>
+                <w:noProof/>
+                <w:webHidden/>
+              </w:rPr>
+              <w:fldChar w:fldCharType="begin"/>
+            </w:r>
+            <w:r>
+              <w:rPr>
+                <w:noProof/>
+                <w:webHidden/>
+              </w:rPr>
+              <w:instrText xml:space="preserve"> PAGEREF _Toc207362003 \h </w:instrText>
+            </w:r>
+            <w:r>
+              <w:rPr>
+                <w:noProof/>
+                <w:webHidden/>
+              </w:rPr>
+            </w:r>
+            <w:r>
+              <w:rPr>
+                <w:noProof/>
+                <w:webHidden/>
+              </w:rPr>
+              <w:fldChar w:fldCharType="separate"/>
+            </w:r>
+            <w:r>
+              <w:rPr>
+                <w:noProof/>
+                <w:webHidden/>
+              </w:rPr>
+              <w:t>9</w:t>
+            </w:r>
+            <w:r>
+              <w:rPr>
+                <w:noProof/>
+                <w:webHidden/>
+              </w:rPr>
+              <w:fldChar w:fldCharType="end"/>
+            </w:r>
+          </w:hyperlink>
+        </w:p>
+        <w:p>
+          <w:pPr>
+            <w:pStyle w:val="Sumrio1"/>
+            <w:tabs>
+              <w:tab w:val="right" w:leader="dot" w:pos="9061"/>
+            </w:tabs>
+            <w:rPr>
+              <w:rFonts w:eastAsiaTheme="minorEastAsia"/>
+              <w:noProof/>
+              <w:kern w:val="2"/>
+              <w:lang w:eastAsia="pt-BR"/>
+              <w14:ligatures w14:val="standardContextual"/>
+            </w:rPr>
+          </w:pPr>
+          <w:hyperlink w:anchor="_Toc207362004" w:history="1">
+            <w:r>
+              <w:rPr>
+                <w:rStyle w:val="Hyperlink"/>
+                <w:noProof/>
+              </w:rPr>
+              <w:t>REQUISITOS – BACKLOG</w:t>
+            </w:r>
+            <w:r>
+              <w:rPr>
+                <w:noProof/>
+                <w:webHidden/>
+              </w:rPr>
+              <w:tab/>
+            </w:r>
+            <w:r>
+              <w:rPr>
+                <w:noProof/>
+                <w:webHidden/>
+              </w:rPr>
+              <w:fldChar w:fldCharType="begin"/>
+            </w:r>
+            <w:r>
+              <w:rPr>
+                <w:noProof/>
+                <w:webHidden/>
+              </w:rPr>
+              <w:instrText xml:space="preserve"> PAGEREF _Toc207362004 \h </w:instrText>
+            </w:r>
+            <w:r>
+              <w:rPr>
+                <w:noProof/>
+                <w:webHidden/>
+              </w:rPr>
+            </w:r>
+            <w:r>
+              <w:rPr>
+                <w:noProof/>
+                <w:webHidden/>
+              </w:rPr>
+              <w:fldChar w:fldCharType="separate"/>
+            </w:r>
+            <w:r>
+              <w:rPr>
+                <w:noProof/>
+                <w:webHidden/>
+              </w:rPr>
+              <w:t>10</w:t>
+            </w:r>
+            <w:r>
+              <w:rPr>
+                <w:noProof/>
+                <w:webHidden/>
+              </w:rPr>
+              <w:fldChar w:fldCharType="end"/>
+            </w:r>
+          </w:hyperlink>
+        </w:p>
+        <w:p>
+          <w:pPr>
+            <w:pStyle w:val="Sumrio1"/>
+            <w:tabs>
+              <w:tab w:val="right" w:leader="dot" w:pos="9061"/>
+            </w:tabs>
+            <w:rPr>
+              <w:rFonts w:eastAsiaTheme="minorEastAsia"/>
+              <w:noProof/>
+              <w:kern w:val="2"/>
+              <w:lang w:eastAsia="pt-BR"/>
+              <w14:ligatures w14:val="standardContextual"/>
+            </w:rPr>
+          </w:pPr>
+          <w:hyperlink w:anchor="_Toc207362005" w:history="1">
+            <w:r>
+              <w:rPr>
+                <w:rStyle w:val="Hyperlink"/>
+                <w:noProof/>
+              </w:rPr>
+              <w:t>MACROCRONOGRAMA</w:t>
+            </w:r>
+            <w:r>
+              <w:rPr>
+                <w:noProof/>
+                <w:webHidden/>
+              </w:rPr>
+              <w:tab/>
+            </w:r>
+            <w:r>
+              <w:rPr>
+                <w:noProof/>
+                <w:webHidden/>
+              </w:rPr>
+              <w:fldChar w:fldCharType="begin"/>
+            </w:r>
+            <w:r>
+              <w:rPr>
+                <w:noProof/>
+                <w:webHidden/>
+              </w:rPr>
+              <w:instrText xml:space="preserve"> PAGEREF _Toc207362005 \h </w:instrText>
+            </w:r>
+            <w:r>
+              <w:rPr>
+                <w:noProof/>
+                <w:webHidden/>
+              </w:rPr>
+            </w:r>
+            <w:r>
+              <w:rPr>
+                <w:noProof/>
+                <w:webHidden/>
+              </w:rPr>
+              <w:fldChar w:fldCharType="separate"/>
+            </w:r>
+            <w:r>
+              <w:rPr>
+                <w:noProof/>
+                <w:webHidden/>
+              </w:rPr>
+              <w:t>11</w:t>
+            </w:r>
+            <w:r>
+              <w:rPr>
+                <w:noProof/>
+                <w:webHidden/>
+              </w:rPr>
+              <w:fldChar w:fldCharType="end"/>
+            </w:r>
+          </w:hyperlink>
+        </w:p>
+        <w:p>
+          <w:pPr>
+            <w:pStyle w:val="Sumrio1"/>
+            <w:tabs>
+              <w:tab w:val="right" w:leader="dot" w:pos="9061"/>
+            </w:tabs>
+            <w:rPr>
+              <w:rFonts w:eastAsiaTheme="minorEastAsia"/>
+              <w:noProof/>
+              <w:kern w:val="2"/>
+              <w:lang w:eastAsia="pt-BR"/>
+              <w14:ligatures w14:val="standardContextual"/>
+            </w:rPr>
+          </w:pPr>
+          <w:hyperlink w:anchor="_Toc207362006" w:history="1">
+            <w:r>
+              <w:rPr>
+                <w:rStyle w:val="Hyperlink"/>
+                <w:noProof/>
+              </w:rPr>
+              <w:t>REFERÊNCIAS UTILIZADAS</w:t>
+            </w:r>
+            <w:r>
+              <w:rPr>
+                <w:noProof/>
+                <w:webHidden/>
+              </w:rPr>
+              <w:tab/>
+            </w:r>
+            <w:r>
+              <w:rPr>
+                <w:noProof/>
+                <w:webHidden/>
+              </w:rPr>
+              <w:fldChar w:fldCharType="begin"/>
+            </w:r>
+            <w:r>
+              <w:rPr>
+                <w:noProof/>
+                <w:webHidden/>
+              </w:rPr>
+              <w:instrText xml:space="preserve"> PAGEREF _Toc207362006 \h </w:instrText>
+            </w:r>
+            <w:r>
+              <w:rPr>
+                <w:noProof/>
+                <w:webHidden/>
+              </w:rPr>
+            </w:r>
+            <w:r>
+              <w:rPr>
+                <w:noProof/>
+                <w:webHidden/>
+              </w:rPr>
+              <w:fldChar w:fldCharType="separate"/>
+            </w:r>
+            <w:r>
+              <w:rPr>
+                <w:noProof/>
+                <w:webHidden/>
+              </w:rPr>
+              <w:t>12</w:t>
+            </w:r>
+            <w:r>
+              <w:rPr>
+                <w:noProof/>
+                <w:webHidden/>
+              </w:rPr>
+              <w:fldChar w:fldCharType="end"/>
+            </w:r>
+          </w:hyperlink>
+        </w:p>
+        <w:p>
+          <w:pPr>
+            <w:rPr>
+              <w:rFonts w:ascii="Arial" w:hAnsi="Arial" w:cs="Arial"/>
+            </w:rPr>
+          </w:pPr>
           <w:r>
             <w:rPr>
+              <w:rFonts w:ascii="Arial" w:hAnsi="Arial" w:cs="Arial"/>
               <w:b/>
               <w:bCs/>
             </w:rPr>
@@ -1416,253 +1903,272 @@
     <w:p>
       <w:pPr>
         <w:rPr>
-          <w:rFonts w:eastAsiaTheme="minorEastAsia"/>
-        </w:rPr>
-      </w:pPr>
-    </w:p>
-    <w:p>
-      <w:pPr>
-        <w:spacing w:line="360" w:lineRule="auto"/>
-        <w:jc w:val="both"/>
-        <w:rPr>
           <w:rFonts w:ascii="Arial" w:eastAsiaTheme="minorEastAsia" w:hAnsi="Arial" w:cs="Arial"/>
           <w:b/>
           <w:bCs/>
         </w:rPr>
-      </w:pPr>
-    </w:p>
-    <w:p>
-      <w:pPr>
-        <w:spacing w:line="360" w:lineRule="auto"/>
-        <w:jc w:val="both"/>
+        <w:sectPr>
+          <w:footerReference w:type="default" r:id="rId8"/>
+          <w:pgSz w:w="11906" w:h="16838"/>
+          <w:pgMar w:top="1701" w:right="1134" w:bottom="1134" w:left="1701" w:header="720" w:footer="720" w:gutter="0"/>
+          <w:cols w:space="720"/>
+          <w:docGrid w:linePitch="360"/>
+        </w:sectPr>
+      </w:pPr>
+      <w:r>
         <w:rPr>
           <w:rFonts w:ascii="Arial" w:eastAsiaTheme="minorEastAsia" w:hAnsi="Arial" w:cs="Arial"/>
           <w:b/>
           <w:bCs/>
         </w:rPr>
-      </w:pPr>
-    </w:p>
-    <w:p>
-      <w:pPr>
-        <w:spacing w:line="360" w:lineRule="auto"/>
-        <w:jc w:val="both"/>
+        <w:br w:type="page"/>
+      </w:r>
+    </w:p>
+    <w:p>
+      <w:pPr>
+        <w:pStyle w:val="Ttulo1"/>
+      </w:pPr>
+      <w:bookmarkStart w:id="3" w:name="_Toc207361994"/>
+      <w:r>
+        <w:lastRenderedPageBreak/>
+        <w:t>CONTEXTO</w:t>
+      </w:r>
+      <w:bookmarkEnd w:id="3"/>
+    </w:p>
+    <w:p/>
+    <w:p>
+      <w:pPr>
+        <w:spacing w:after="0" w:line="360" w:lineRule="auto"/>
+        <w:ind w:firstLine="708"/>
+        <w:jc w:val="both"/>
+        <w:rPr>
+          <w:rFonts w:ascii="Arial" w:eastAsiaTheme="minorEastAsia" w:hAnsi="Arial" w:cs="Arial"/>
+        </w:rPr>
+      </w:pPr>
+      <w:r>
+        <w:rPr>
+          <w:rFonts w:ascii="Arial" w:eastAsiaTheme="minorEastAsia" w:hAnsi="Arial" w:cs="Arial"/>
+        </w:rPr>
+        <w:t>A truta arco-íris (</w:t>
+      </w:r>
+      <w:proofErr w:type="spellStart"/>
+      <w:r>
+        <w:rPr>
+          <w:rFonts w:ascii="Arial" w:eastAsiaTheme="minorEastAsia" w:hAnsi="Arial" w:cs="Arial"/>
+          <w:i/>
+          <w:iCs/>
+        </w:rPr>
+        <w:t>Oncorhynchus</w:t>
+      </w:r>
+      <w:proofErr w:type="spellEnd"/>
+      <w:r>
+        <w:rPr>
+          <w:rFonts w:ascii="Arial" w:eastAsiaTheme="minorEastAsia" w:hAnsi="Arial" w:cs="Arial"/>
+          <w:i/>
+          <w:iCs/>
+        </w:rPr>
+        <w:t xml:space="preserve"> </w:t>
+      </w:r>
+      <w:proofErr w:type="spellStart"/>
+      <w:r>
+        <w:rPr>
+          <w:rFonts w:ascii="Arial" w:eastAsiaTheme="minorEastAsia" w:hAnsi="Arial" w:cs="Arial"/>
+          <w:i/>
+          <w:iCs/>
+        </w:rPr>
+        <w:t>mykiss</w:t>
+      </w:r>
+      <w:proofErr w:type="spellEnd"/>
+      <w:r>
+        <w:rPr>
+          <w:rFonts w:ascii="Arial" w:eastAsiaTheme="minorEastAsia" w:hAnsi="Arial" w:cs="Arial"/>
+        </w:rPr>
+        <w:t>), espécie pertencente à família dos salmonídeos, é originária do hemisfério norte e foi introduzida no Brasil inicialmente em 1913, quando embriões chegaram ao Rio de Janeiro. Apesar das condições precárias do transporte, foi possível incubar parte dos ovos e obter cerca de 150 alevinos, comprovando a viabilidade da criação da espécie em território nacional (EMBRAPA, 2021). Nas décadas seguintes, especialmente a partir dos anos 1950, sua presença consolidou-se no país como alternativa de pescado para regiões serranas pobres em fauna nativa, com destaque para o Sul e Sudeste (UFRJ, 2020).</w:t>
+      </w:r>
+    </w:p>
+    <w:p>
+      <w:pPr>
+        <w:spacing w:after="0" w:line="360" w:lineRule="auto"/>
+        <w:ind w:firstLine="708"/>
+        <w:jc w:val="both"/>
+        <w:rPr>
+          <w:rFonts w:ascii="Arial" w:eastAsiaTheme="minorEastAsia" w:hAnsi="Arial" w:cs="Arial"/>
+        </w:rPr>
+      </w:pPr>
+      <w:r>
+        <w:rPr>
+          <w:rFonts w:ascii="Arial" w:eastAsiaTheme="minorEastAsia" w:hAnsi="Arial" w:cs="Arial"/>
+        </w:rPr>
+        <w:t xml:space="preserve">A consolidação da </w:t>
+      </w:r>
+      <w:proofErr w:type="spellStart"/>
+      <w:r>
+        <w:rPr>
+          <w:rFonts w:ascii="Arial" w:eastAsiaTheme="minorEastAsia" w:hAnsi="Arial" w:cs="Arial"/>
+        </w:rPr>
+        <w:t>truticultura</w:t>
+      </w:r>
+      <w:proofErr w:type="spellEnd"/>
+      <w:r>
+        <w:rPr>
+          <w:rFonts w:ascii="Arial" w:eastAsiaTheme="minorEastAsia" w:hAnsi="Arial" w:cs="Arial"/>
+        </w:rPr>
+        <w:t xml:space="preserve"> brasileira deu-se por múltiplos fatores. Em primeiro lugar, a espécie demonstrou alta adaptabilidade às condições de água fria e corrente típica das serras brasileiras, embora tais rios sejam naturalmente pobres em nutrientes e mais vulneráveis a distúrbios externos. Por essa razão, sistemas de tanques com controle de temperatura e qualidade da água tornaram-se fundamentais para o sucesso da produção (ASSAD; BURSZTYN, 2000). Em termos produtivos, os dados evidenciam a relevância da atividade: entre 2008 e 2010, houve um crescimento de 40% na produção nacional, passando de 3.660 toneladas em 2008 para 5.122 toneladas em 2010 (BRASIL, 2012).</w:t>
+      </w:r>
+    </w:p>
+    <w:p>
+      <w:pPr>
+        <w:spacing w:after="0" w:line="360" w:lineRule="auto"/>
+        <w:ind w:firstLine="708"/>
+        <w:jc w:val="both"/>
+        <w:rPr>
+          <w:rFonts w:ascii="Arial" w:eastAsiaTheme="minorEastAsia" w:hAnsi="Arial" w:cs="Arial"/>
+        </w:rPr>
+      </w:pPr>
+      <w:r>
+        <w:rPr>
+          <w:rFonts w:ascii="Arial" w:eastAsiaTheme="minorEastAsia" w:hAnsi="Arial" w:cs="Arial"/>
+        </w:rPr>
+        <w:t>Do ponto de vista econômico, a truta arco-íris possui alto valor agregado, sendo utilizada não apenas como pescado regional, mas também como alternativa ao salmão importado. Como o Brasil não apresenta condições naturais para a criação do salmão — que exige águas ainda mais frias —, produtores investiram na truta salmonada, obtida pela adição de carotenoides (</w:t>
+      </w:r>
+      <w:proofErr w:type="spellStart"/>
+      <w:r>
+        <w:rPr>
+          <w:rFonts w:ascii="Arial" w:eastAsiaTheme="minorEastAsia" w:hAnsi="Arial" w:cs="Arial"/>
+        </w:rPr>
+        <w:t>astaxantina</w:t>
+      </w:r>
+      <w:proofErr w:type="spellEnd"/>
+      <w:r>
+        <w:rPr>
+          <w:rFonts w:ascii="Arial" w:eastAsiaTheme="minorEastAsia" w:hAnsi="Arial" w:cs="Arial"/>
+        </w:rPr>
+        <w:t xml:space="preserve"> ou </w:t>
+      </w:r>
+      <w:proofErr w:type="spellStart"/>
+      <w:r>
+        <w:rPr>
+          <w:rFonts w:ascii="Arial" w:eastAsiaTheme="minorEastAsia" w:hAnsi="Arial" w:cs="Arial"/>
+        </w:rPr>
+        <w:t>cantaxantina</w:t>
+      </w:r>
+      <w:proofErr w:type="spellEnd"/>
+      <w:r>
+        <w:rPr>
+          <w:rFonts w:ascii="Arial" w:eastAsiaTheme="minorEastAsia" w:hAnsi="Arial" w:cs="Arial"/>
+        </w:rPr>
+        <w:t xml:space="preserve">) na alimentação do peixe, que confere a coloração característica da carne. Essa prática intensificou-se após a crise de abastecimento do salmão chileno em 2014, ocasionada pelo </w:t>
+      </w:r>
+      <w:proofErr w:type="spellStart"/>
+      <w:r>
+        <w:rPr>
+          <w:rFonts w:ascii="Arial" w:eastAsiaTheme="minorEastAsia" w:hAnsi="Arial" w:cs="Arial"/>
+        </w:rPr>
+        <w:t>Isavírus</w:t>
+      </w:r>
+      <w:proofErr w:type="spellEnd"/>
+      <w:r>
+        <w:rPr>
+          <w:rFonts w:ascii="Arial" w:eastAsiaTheme="minorEastAsia" w:hAnsi="Arial" w:cs="Arial"/>
+        </w:rPr>
+        <w:t>, fortalecendo a truta como alternativa de mercado (G1, 2024).</w:t>
+      </w:r>
+    </w:p>
+    <w:p>
+      <w:pPr>
+        <w:spacing w:after="0" w:line="360" w:lineRule="auto"/>
+        <w:ind w:firstLine="708"/>
+        <w:jc w:val="both"/>
+        <w:rPr>
+          <w:rFonts w:ascii="Arial" w:eastAsiaTheme="minorEastAsia" w:hAnsi="Arial" w:cs="Arial"/>
+        </w:rPr>
+      </w:pPr>
+      <w:r>
+        <w:rPr>
+          <w:rFonts w:ascii="Arial" w:eastAsiaTheme="minorEastAsia" w:hAnsi="Arial" w:cs="Arial"/>
+        </w:rPr>
+        <w:t xml:space="preserve">No cenário global, o Brasil continua sendo um dos principais consumidores de salmão chileno, respondendo por cerca de 10% da produção daquele país (ESTADÃO, 2022). Entretanto, a produção nacional de truta ainda representa menos de 1% da aquicultura brasileira, totalizando 2 mil toneladas em 2019 (IBGE, 2019). Apesar do volume reduzido, a importância da espécie é evidente em regiões serranas, </w:t>
+      </w:r>
+      <w:r>
+        <w:rPr>
+          <w:rFonts w:ascii="Arial" w:eastAsiaTheme="minorEastAsia" w:hAnsi="Arial" w:cs="Arial"/>
+        </w:rPr>
+        <w:lastRenderedPageBreak/>
+        <w:t xml:space="preserve">onde a </w:t>
+      </w:r>
+      <w:proofErr w:type="spellStart"/>
+      <w:r>
+        <w:rPr>
+          <w:rFonts w:ascii="Arial" w:eastAsiaTheme="minorEastAsia" w:hAnsi="Arial" w:cs="Arial"/>
+        </w:rPr>
+        <w:t>truticultura</w:t>
+      </w:r>
+      <w:proofErr w:type="spellEnd"/>
+      <w:r>
+        <w:rPr>
+          <w:rFonts w:ascii="Arial" w:eastAsiaTheme="minorEastAsia" w:hAnsi="Arial" w:cs="Arial"/>
+        </w:rPr>
+        <w:t xml:space="preserve"> está fortemente associada ao turismo gastronômico e ao abastecimento de restaurantes de alta culinária.</w:t>
+      </w:r>
+    </w:p>
+    <w:p>
+      <w:pPr>
+        <w:spacing w:after="0" w:line="360" w:lineRule="auto"/>
+        <w:ind w:firstLine="708"/>
+        <w:jc w:val="both"/>
+        <w:rPr>
+          <w:rFonts w:ascii="Arial" w:eastAsiaTheme="minorEastAsia" w:hAnsi="Arial" w:cs="Arial"/>
+        </w:rPr>
+      </w:pPr>
+      <w:r>
+        <w:rPr>
+          <w:rFonts w:ascii="Arial" w:eastAsiaTheme="minorEastAsia" w:hAnsi="Arial" w:cs="Arial"/>
+        </w:rPr>
+        <w:t xml:space="preserve">Nesse contexto, identificam-se dois aspectos centrais. O primeiro é o </w:t>
+      </w:r>
+      <w:r>
         <w:rPr>
           <w:rFonts w:ascii="Arial" w:eastAsiaTheme="minorEastAsia" w:hAnsi="Arial" w:cs="Arial"/>
           <w:b/>
           <w:bCs/>
         </w:rPr>
-      </w:pPr>
-    </w:p>
-    <w:p>
-      <w:pPr>
-        <w:spacing w:line="360" w:lineRule="auto"/>
-        <w:jc w:val="both"/>
+        <w:t>problema</w:t>
+      </w:r>
+      <w:r>
+        <w:rPr>
+          <w:rFonts w:ascii="Arial" w:eastAsiaTheme="minorEastAsia" w:hAnsi="Arial" w:cs="Arial"/>
+        </w:rPr>
+        <w:t xml:space="preserve"> da dependência brasileira do salmão importado, que pressiona o mercado interno e expõe o consumidor à volatilidade internacional. O segundo é a </w:t>
+      </w:r>
+      <w:r>
         <w:rPr>
           <w:rFonts w:ascii="Arial" w:eastAsiaTheme="minorEastAsia" w:hAnsi="Arial" w:cs="Arial"/>
           <w:b/>
           <w:bCs/>
         </w:rPr>
-      </w:pPr>
-    </w:p>
-    <w:p>
-      <w:pPr>
-        <w:spacing w:line="360" w:lineRule="auto"/>
-        <w:jc w:val="both"/>
+        <w:t>necessidade</w:t>
+      </w:r>
+      <w:r>
+        <w:rPr>
+          <w:rFonts w:ascii="Arial" w:eastAsiaTheme="minorEastAsia" w:hAnsi="Arial" w:cs="Arial"/>
+        </w:rPr>
+        <w:t xml:space="preserve"> de fortalecer a produção nacional de trutas como alternativa econômica sustentável para comunidades rurais serranas, explorando o potencial da espécie como substituta parcial do salmão. Por fim, há também uma </w:t>
+      </w:r>
+      <w:r>
         <w:rPr>
           <w:rFonts w:ascii="Arial" w:eastAsiaTheme="minorEastAsia" w:hAnsi="Arial" w:cs="Arial"/>
           <w:b/>
           <w:bCs/>
         </w:rPr>
-      </w:pPr>
-    </w:p>
-    <w:p>
-      <w:pPr>
-        <w:spacing w:line="360" w:lineRule="auto"/>
-        <w:jc w:val="both"/>
-        <w:rPr>
-          <w:rFonts w:ascii="Arial" w:eastAsiaTheme="minorEastAsia" w:hAnsi="Arial" w:cs="Arial"/>
-          <w:b/>
-          <w:bCs/>
-        </w:rPr>
-      </w:pPr>
-    </w:p>
-    <w:p>
-      <w:pPr>
-        <w:spacing w:line="360" w:lineRule="auto"/>
-        <w:jc w:val="both"/>
-        <w:rPr>
-          <w:rFonts w:ascii="Arial" w:eastAsiaTheme="minorEastAsia" w:hAnsi="Arial" w:cs="Arial"/>
-          <w:b/>
-          <w:bCs/>
-        </w:rPr>
-      </w:pPr>
-    </w:p>
-    <w:p>
-      <w:pPr>
-        <w:spacing w:line="360" w:lineRule="auto"/>
-        <w:jc w:val="both"/>
-        <w:rPr>
-          <w:rFonts w:ascii="Arial" w:eastAsiaTheme="minorEastAsia" w:hAnsi="Arial" w:cs="Arial"/>
-          <w:b/>
-          <w:bCs/>
-        </w:rPr>
-      </w:pPr>
-    </w:p>
-    <w:p>
-      <w:pPr>
-        <w:spacing w:line="360" w:lineRule="auto"/>
-        <w:jc w:val="both"/>
-        <w:rPr>
-          <w:rFonts w:ascii="Arial" w:eastAsiaTheme="minorEastAsia" w:hAnsi="Arial" w:cs="Arial"/>
-          <w:b/>
-          <w:bCs/>
-        </w:rPr>
-      </w:pPr>
-    </w:p>
-    <w:p>
-      <w:pPr>
-        <w:spacing w:line="360" w:lineRule="auto"/>
-        <w:jc w:val="both"/>
-        <w:rPr>
-          <w:rFonts w:ascii="Arial" w:eastAsiaTheme="minorEastAsia" w:hAnsi="Arial" w:cs="Arial"/>
-          <w:b/>
-          <w:bCs/>
-        </w:rPr>
-      </w:pPr>
-    </w:p>
-    <w:p>
-      <w:pPr>
-        <w:spacing w:line="360" w:lineRule="auto"/>
-        <w:jc w:val="both"/>
-        <w:rPr>
-          <w:rFonts w:ascii="Arial" w:eastAsiaTheme="minorEastAsia" w:hAnsi="Arial" w:cs="Arial"/>
-          <w:b/>
-          <w:bCs/>
-        </w:rPr>
-      </w:pPr>
-    </w:p>
-    <w:p>
-      <w:pPr>
-        <w:spacing w:line="360" w:lineRule="auto"/>
-        <w:jc w:val="both"/>
-        <w:rPr>
-          <w:rFonts w:ascii="Arial" w:eastAsiaTheme="minorEastAsia" w:hAnsi="Arial" w:cs="Arial"/>
-          <w:b/>
-          <w:bCs/>
-        </w:rPr>
-      </w:pPr>
-    </w:p>
-    <w:p>
-      <w:pPr>
-        <w:spacing w:line="360" w:lineRule="auto"/>
-        <w:jc w:val="both"/>
-        <w:rPr>
-          <w:rFonts w:ascii="Arial" w:eastAsiaTheme="minorEastAsia" w:hAnsi="Arial" w:cs="Arial"/>
-          <w:b/>
-          <w:bCs/>
-        </w:rPr>
-      </w:pPr>
-    </w:p>
-    <w:p>
-      <w:pPr>
-        <w:spacing w:line="360" w:lineRule="auto"/>
-        <w:jc w:val="both"/>
-        <w:rPr>
-          <w:rFonts w:ascii="Arial" w:eastAsiaTheme="minorEastAsia" w:hAnsi="Arial" w:cs="Arial"/>
-          <w:b/>
-          <w:bCs/>
-        </w:rPr>
-      </w:pPr>
-    </w:p>
-    <w:p>
-      <w:pPr>
-        <w:spacing w:line="360" w:lineRule="auto"/>
-        <w:jc w:val="both"/>
-        <w:rPr>
-          <w:rFonts w:ascii="Arial" w:eastAsiaTheme="minorEastAsia" w:hAnsi="Arial" w:cs="Arial"/>
-          <w:b/>
-          <w:bCs/>
-        </w:rPr>
-      </w:pPr>
-    </w:p>
-    <w:p>
-      <w:pPr>
-        <w:spacing w:line="360" w:lineRule="auto"/>
-        <w:jc w:val="both"/>
-        <w:rPr>
-          <w:rFonts w:ascii="Arial" w:eastAsiaTheme="minorEastAsia" w:hAnsi="Arial" w:cs="Arial"/>
-          <w:b/>
-          <w:bCs/>
-        </w:rPr>
-      </w:pPr>
-    </w:p>
-    <w:p>
-      <w:pPr>
-        <w:spacing w:line="360" w:lineRule="auto"/>
-        <w:jc w:val="both"/>
-        <w:rPr>
-          <w:rFonts w:ascii="Arial" w:eastAsiaTheme="minorEastAsia" w:hAnsi="Arial" w:cs="Arial"/>
-          <w:b/>
-          <w:bCs/>
-        </w:rPr>
-      </w:pPr>
-    </w:p>
-    <w:p>
-      <w:pPr>
-        <w:spacing w:line="360" w:lineRule="auto"/>
-        <w:jc w:val="both"/>
-        <w:rPr>
-          <w:rFonts w:ascii="Arial" w:eastAsiaTheme="minorEastAsia" w:hAnsi="Arial" w:cs="Arial"/>
-          <w:b/>
-          <w:bCs/>
-        </w:rPr>
-      </w:pPr>
-    </w:p>
-    <w:p>
-      <w:pPr>
-        <w:spacing w:line="360" w:lineRule="auto"/>
-        <w:jc w:val="both"/>
-        <w:rPr>
-          <w:rFonts w:ascii="Arial" w:eastAsiaTheme="minorEastAsia" w:hAnsi="Arial" w:cs="Arial"/>
-          <w:b/>
-          <w:bCs/>
-        </w:rPr>
-      </w:pPr>
-    </w:p>
-    <w:p>
-      <w:pPr>
-        <w:spacing w:line="360" w:lineRule="auto"/>
-        <w:jc w:val="both"/>
-        <w:rPr>
-          <w:rFonts w:ascii="Arial" w:eastAsiaTheme="minorEastAsia" w:hAnsi="Arial" w:cs="Arial"/>
-          <w:b/>
-          <w:bCs/>
-        </w:rPr>
-      </w:pPr>
-    </w:p>
-    <w:p>
-      <w:pPr>
-        <w:pStyle w:val="Ttulo1"/>
-        <w:rPr>
-          <w:rFonts w:ascii="Arial" w:eastAsiaTheme="minorEastAsia" w:hAnsi="Arial" w:cs="Arial"/>
-          <w:color w:val="000000" w:themeColor="text1"/>
-          <w:sz w:val="28"/>
-          <w:szCs w:val="28"/>
-        </w:rPr>
-      </w:pPr>
-      <w:bookmarkStart w:id="3" w:name="_Toc207291744"/>
-      <w:r>
-        <w:rPr>
-          <w:rFonts w:ascii="Arial" w:eastAsiaTheme="minorEastAsia" w:hAnsi="Arial" w:cs="Arial"/>
-          <w:color w:val="000000" w:themeColor="text1"/>
-          <w:sz w:val="28"/>
-          <w:szCs w:val="28"/>
-        </w:rPr>
-        <w:t>Contexto</w:t>
-      </w:r>
-      <w:bookmarkEnd w:id="3"/>
-    </w:p>
-    <w:p/>
+        <w:t>oportunidade</w:t>
+      </w:r>
+      <w:r>
+        <w:rPr>
+          <w:rFonts w:ascii="Arial" w:eastAsiaTheme="minorEastAsia" w:hAnsi="Arial" w:cs="Arial"/>
+        </w:rPr>
+        <w:t xml:space="preserve"> de incremento tecnológico, seja no controle da água para aumentar a eficiência dos tanques, seja na diversificação de produtos derivados, com vistas a atender tanto ao mercado interno quanto às demandas de exportação, que vêm crescendo significativamente no setor aquícola brasileiro.</w:t>
+      </w:r>
+    </w:p>
     <w:p>
       <w:pPr>
         <w:spacing w:after="0" w:line="360" w:lineRule="auto"/>
@@ -1676,21 +2182,7 @@
         <w:rPr>
           <w:rFonts w:ascii="Arial" w:eastAsiaTheme="minorEastAsia" w:hAnsi="Arial" w:cs="Arial"/>
         </w:rPr>
-        <w:t>A truta arco-íris (</w:t>
-      </w:r>
-      <w:r>
-        <w:rPr>
-          <w:rFonts w:ascii="Arial" w:eastAsiaTheme="minorEastAsia" w:hAnsi="Arial" w:cs="Arial"/>
-          <w:i/>
-          <w:iCs/>
-        </w:rPr>
-        <w:t>Oncorhynchus mykiss</w:t>
-      </w:r>
-      <w:r>
-        <w:rPr>
-          <w:rFonts w:ascii="Arial" w:eastAsiaTheme="minorEastAsia" w:hAnsi="Arial" w:cs="Arial"/>
-        </w:rPr>
-        <w:t>), espécie pertencente à família dos salmonídeos, é originária do hemisfério norte e foi introduzida no Brasil inicialmente em 1913, quando embriões chegaram ao Rio de Janeiro. Apesar das condições precárias do transporte, foi possível incubar parte dos ovos e obter cerca de 150 alevinos, comprovando a viabilidade da criação da espécie em território nacional (EMBRAPA, 2021). Nas décadas seguintes, especialmente a partir dos anos 1950, sua presença consolidou-se no país como alternativa de pescado para regiões serranas pobres em fauna nativa, com destaque para o Sul e Sudeste (UFRJ, 2020).</w:t>
+        <w:t>A truta arco-íris apresenta resistência a variações de temperatura entre 0 °C e 25 °C, porém seu desenvolvimento ideal ocorre em condições mais estáveis, entre 10 °C e 15 °C. Por serem animais ectodérmicos, sua fisiologia depende diretamente do ambiente aquático em que estão inseridos. Nesse sentido, a temperatura da água exerce influência crítica não apenas sobre o metabolismo do peixe, mas também sobre o seu crescimento, ovulação e fertilidade (EMBRAPA, 2024).</w:t>
       </w:r>
     </w:p>
     <w:p>
@@ -1706,9 +2198,88 @@
         <w:rPr>
           <w:rFonts w:ascii="Arial" w:eastAsiaTheme="minorEastAsia" w:hAnsi="Arial" w:cs="Arial"/>
         </w:rPr>
-        <w:t>A consolidação da truticultura brasileira deu-se por múltiplos fatores. Em primeiro lugar, a espécie demonstrou alta adaptabilidade às condições de água fria e corrente típica das serras brasileiras, embora tais rios sejam naturalmente pobres em nutrientes e mais vulneráveis a distúrbios externos. Por essa razão, sistemas de tanques com controle de temperatura e qualidade da água tornaram-se fundamentais para o sucesso da produção (ASSAD; BURSZTYN, 2000). Em termos produtivos, os dados evidenciam a relevância da atividade: entre 2008 e 2010, houve um crescimento de 40% na produção nacional, passando de 3.660 toneladas em 2008 para 5.122 toneladas em 2010 (BRASIL, 2012).</w:t>
-      </w:r>
-    </w:p>
+        <w:t xml:space="preserve">Outro fator determinante é o oxigênio dissolvido (OD). A concentração de OD está associada à temperatura da água, visto que em temperaturas mais baixas há maior capacidade de dissolução de oxigênio proveniente de algas e plantas aquáticas. Assim, a qualidade da água e o monitoramento de parâmetros ambientais tornam-se elementos centrais para o sucesso da </w:t>
+      </w:r>
+      <w:proofErr w:type="spellStart"/>
+      <w:r>
+        <w:rPr>
+          <w:rFonts w:ascii="Arial" w:eastAsiaTheme="minorEastAsia" w:hAnsi="Arial" w:cs="Arial"/>
+        </w:rPr>
+        <w:t>truticultura</w:t>
+      </w:r>
+      <w:proofErr w:type="spellEnd"/>
+      <w:r>
+        <w:rPr>
+          <w:rFonts w:ascii="Arial" w:eastAsiaTheme="minorEastAsia" w:hAnsi="Arial" w:cs="Arial"/>
+        </w:rPr>
+        <w:t>, uma vez que definem tanto a quantidade quanto a qualidade dos lotes produzidos (ANTHEROTEC, 2023).</w:t>
+      </w:r>
+    </w:p>
+    <w:p>
+      <w:pPr>
+        <w:spacing w:line="360" w:lineRule="auto"/>
+        <w:ind w:firstLine="708"/>
+        <w:jc w:val="both"/>
+        <w:rPr>
+          <w:rFonts w:ascii="Arial" w:eastAsiaTheme="minorEastAsia" w:hAnsi="Arial" w:cs="Arial"/>
+        </w:rPr>
+      </w:pPr>
+    </w:p>
+    <w:p>
+      <w:pPr>
+        <w:rPr>
+          <w:rFonts w:ascii="Arial" w:eastAsiaTheme="minorEastAsia" w:hAnsi="Arial" w:cs="Arial"/>
+        </w:rPr>
+      </w:pPr>
+    </w:p>
+    <w:p>
+      <w:pPr>
+        <w:rPr>
+          <w:rFonts w:ascii="Arial" w:eastAsiaTheme="minorEastAsia" w:hAnsi="Arial" w:cs="Arial"/>
+        </w:rPr>
+      </w:pPr>
+    </w:p>
+    <w:p>
+      <w:pPr>
+        <w:rPr>
+          <w:rFonts w:ascii="Arial" w:eastAsiaTheme="minorEastAsia" w:hAnsi="Arial" w:cs="Arial"/>
+        </w:rPr>
+      </w:pPr>
+    </w:p>
+    <w:p>
+      <w:pPr>
+        <w:rPr>
+          <w:rFonts w:ascii="Arial" w:eastAsiaTheme="minorEastAsia" w:hAnsi="Arial" w:cs="Arial"/>
+        </w:rPr>
+      </w:pPr>
+    </w:p>
+    <w:p>
+      <w:pPr>
+        <w:rPr>
+          <w:rFonts w:ascii="Arial" w:eastAsiaTheme="minorEastAsia" w:hAnsi="Arial" w:cs="Arial"/>
+        </w:rPr>
+      </w:pPr>
+    </w:p>
+    <w:p>
+      <w:pPr>
+        <w:rPr>
+          <w:rFonts w:ascii="Arial" w:eastAsiaTheme="minorEastAsia" w:hAnsi="Arial" w:cs="Arial"/>
+        </w:rPr>
+      </w:pPr>
+    </w:p>
+    <w:p/>
+    <w:p>
+      <w:pPr>
+        <w:pStyle w:val="Ttulo1"/>
+      </w:pPr>
+      <w:bookmarkStart w:id="4" w:name="_Toc207361995"/>
+      <w:r>
+        <w:lastRenderedPageBreak/>
+        <w:t>OBJETIVO</w:t>
+      </w:r>
+      <w:bookmarkEnd w:id="4"/>
+    </w:p>
+    <w:p/>
     <w:p>
       <w:pPr>
         <w:spacing w:after="0" w:line="360" w:lineRule="auto"/>
@@ -1722,7 +2293,13 @@
         <w:rPr>
           <w:rFonts w:ascii="Arial" w:eastAsiaTheme="minorEastAsia" w:hAnsi="Arial" w:cs="Arial"/>
         </w:rPr>
-        <w:t>Do ponto de vista econômico, a truta arco-íris possui alto valor agregado, sendo utilizada não apenas como pescado regional, mas também como alternativa ao salmão importado. Como o Brasil não apresenta condições naturais para a criação do salmão — que exige águas ainda mais frias —, produtores investiram na truta salmonada, obtida pela adição de carotenoides (astaxantina ou cantaxantina) na alimentação do peixe, que confere a coloração característica da carne. Essa prática intensificou-se após a crise de abastecimento do salmão chileno em 2014, ocasionada pelo Isavírus, fortalecendo a truta como alternativa de mercado (G1, 2024).</w:t>
+        <w:t>O</w:t>
+      </w:r>
+      <w:r>
+        <w:rPr>
+          <w:rFonts w:ascii="Arial" w:eastAsiaTheme="minorEastAsia" w:hAnsi="Arial" w:cs="Arial"/>
+        </w:rPr>
+        <w:t xml:space="preserve"> controle sistemático da temperatura e do oxigênio dissolvido se apresenta como um dos maiores desafios técnicos da produção. A ausência de mecanismos eficazes de monitoramento pode comprometer a produtividade, elevar custos operacionais e reduzir a competitividade da cadeia produtiva. Por outro lado, a implementação de tecnologias de controle oferece ganhos em escala, ampliando a segurança biológica e a previsibilidade da safra.</w:t>
       </w:r>
     </w:p>
     <w:p>
@@ -1738,14 +2315,75 @@
         <w:rPr>
           <w:rFonts w:ascii="Arial" w:eastAsiaTheme="minorEastAsia" w:hAnsi="Arial" w:cs="Arial"/>
         </w:rPr>
-        <w:t xml:space="preserve">No cenário global, o Brasil continua sendo um dos principais consumidores de salmão chileno, respondendo por cerca de 10% da produção daquele país </w:t>
-      </w:r>
-      <w:r>
-        <w:rPr>
-          <w:rFonts w:ascii="Arial" w:eastAsiaTheme="minorEastAsia" w:hAnsi="Arial" w:cs="Arial"/>
-        </w:rPr>
-        <w:lastRenderedPageBreak/>
-        <w:t>(ESTADÃO, 2022). Entretanto, a produção nacional de truta ainda representa menos de 1% da aquicultura brasileira, totalizando 2 mil toneladas em 2019 (IBGE, 2019). Apesar do volume reduzido, a importância da espécie é evidente em regiões serranas, onde a truticultura está fortemente associada ao turismo gastronômico e ao abastecimento de restaurantes de alta culinária.</w:t>
+        <w:t xml:space="preserve">O </w:t>
+      </w:r>
+      <w:r>
+        <w:rPr>
+          <w:rFonts w:ascii="Arial" w:eastAsiaTheme="minorEastAsia" w:hAnsi="Arial" w:cs="Arial"/>
+        </w:rPr>
+        <w:t xml:space="preserve">projeto tem como objetivo disponibilizar um sensor integrado a uma plataforma online de monitoramento, capaz de assegurar equilíbrio e constância na temperatura da água utilizada na criação de trutas. Por meio da aquisição de uma conta, o </w:t>
+      </w:r>
+      <w:proofErr w:type="spellStart"/>
+      <w:r>
+        <w:rPr>
+          <w:rFonts w:ascii="Arial" w:eastAsiaTheme="minorEastAsia" w:hAnsi="Arial" w:cs="Arial"/>
+        </w:rPr>
+        <w:t>truticultor</w:t>
+      </w:r>
+      <w:proofErr w:type="spellEnd"/>
+      <w:r>
+        <w:rPr>
+          <w:rFonts w:ascii="Arial" w:eastAsiaTheme="minorEastAsia" w:hAnsi="Arial" w:cs="Arial"/>
+        </w:rPr>
+        <w:t xml:space="preserve"> terá acesso a gráficos atualizados em tempo real, alertas automáticos sobre alterações críticas e relatórios diários de desempenho. Assim, será possível alcançar maior controle sobre as condições ambientais de cultivo, aumentando a produtividade e preservando a qualidade dos peixes.</w:t>
+      </w:r>
+    </w:p>
+    <w:p>
+      <w:pPr>
+        <w:spacing w:after="0" w:line="360" w:lineRule="auto"/>
+        <w:jc w:val="both"/>
+        <w:rPr>
+          <w:rFonts w:ascii="Arial" w:eastAsiaTheme="minorEastAsia" w:hAnsi="Arial" w:cs="Arial"/>
+        </w:rPr>
+      </w:pPr>
+      <w:r>
+        <w:rPr>
+          <w:rFonts w:ascii="Arial" w:eastAsiaTheme="minorEastAsia" w:hAnsi="Arial" w:cs="Arial"/>
+        </w:rPr>
+        <w:tab/>
+        <w:t>Sendo assim, a</w:t>
+      </w:r>
+      <w:r>
+        <w:rPr>
+          <w:rFonts w:ascii="Arial" w:eastAsiaTheme="minorEastAsia" w:hAnsi="Arial" w:cs="Arial"/>
+        </w:rPr>
+        <w:t xml:space="preserve">o final de </w:t>
+      </w:r>
+      <w:r>
+        <w:rPr>
+          <w:rFonts w:ascii="Arial" w:eastAsiaTheme="minorEastAsia" w:hAnsi="Arial" w:cs="Arial"/>
+        </w:rPr>
+        <w:t>3</w:t>
+      </w:r>
+      <w:r>
+        <w:rPr>
+          <w:rFonts w:ascii="Arial" w:eastAsiaTheme="minorEastAsia" w:hAnsi="Arial" w:cs="Arial"/>
+        </w:rPr>
+        <w:t xml:space="preserve"> meses, espera-se implementar um sistema funcional de monitoramento da temperatura da água em tanques de </w:t>
+      </w:r>
+      <w:proofErr w:type="spellStart"/>
+      <w:r>
+        <w:rPr>
+          <w:rFonts w:ascii="Arial" w:eastAsiaTheme="minorEastAsia" w:hAnsi="Arial" w:cs="Arial"/>
+        </w:rPr>
+        <w:t>truticultura</w:t>
+      </w:r>
+      <w:proofErr w:type="spellEnd"/>
+      <w:r>
+        <w:rPr>
+          <w:rFonts w:ascii="Arial" w:eastAsiaTheme="minorEastAsia" w:hAnsi="Arial" w:cs="Arial"/>
+        </w:rPr>
+        <w:t>, com capacidade de gerar relatórios diários e alertas automáticos. O objetivo é aumentar em pelo menos 20% a produtividade dos lotes de trutas monitorados, garantindo estabilidade na qualidade da água e redução de perdas associadas a variações térmicas.</w:t>
       </w:r>
     </w:p>
     <w:p>
@@ -1761,50 +2399,288 @@
         <w:rPr>
           <w:rFonts w:ascii="Arial" w:eastAsiaTheme="minorEastAsia" w:hAnsi="Arial" w:cs="Arial"/>
         </w:rPr>
-        <w:t xml:space="preserve">Nesse contexto, identificam-se dois aspectos centrais. O primeiro é o </w:t>
-      </w:r>
-      <w:r>
-        <w:rPr>
-          <w:rFonts w:ascii="Arial" w:eastAsiaTheme="minorEastAsia" w:hAnsi="Arial" w:cs="Arial"/>
-          <w:b/>
-          <w:bCs/>
-        </w:rPr>
-        <w:t>problema</w:t>
-      </w:r>
-      <w:r>
-        <w:rPr>
-          <w:rFonts w:ascii="Arial" w:eastAsiaTheme="minorEastAsia" w:hAnsi="Arial" w:cs="Arial"/>
-        </w:rPr>
-        <w:t xml:space="preserve"> da dependência brasileira do salmão importado, que pressiona o mercado interno e expõe o consumidor à volatilidade internacional. O segundo é a </w:t>
-      </w:r>
-      <w:r>
-        <w:rPr>
-          <w:rFonts w:ascii="Arial" w:eastAsiaTheme="minorEastAsia" w:hAnsi="Arial" w:cs="Arial"/>
-          <w:b/>
-          <w:bCs/>
-        </w:rPr>
-        <w:t>necessidade</w:t>
-      </w:r>
-      <w:r>
-        <w:rPr>
-          <w:rFonts w:ascii="Arial" w:eastAsiaTheme="minorEastAsia" w:hAnsi="Arial" w:cs="Arial"/>
-        </w:rPr>
-        <w:t xml:space="preserve"> de fortalecer a produção nacional de trutas como alternativa econômica sustentável para comunidades rurais serranas, explorando o potencial da espécie como substituta parcial do salmão. Por fim, há também uma </w:t>
-      </w:r>
-      <w:r>
-        <w:rPr>
-          <w:rFonts w:ascii="Arial" w:eastAsiaTheme="minorEastAsia" w:hAnsi="Arial" w:cs="Arial"/>
-          <w:b/>
-          <w:bCs/>
-        </w:rPr>
-        <w:t>oportunidade</w:t>
-      </w:r>
-      <w:r>
-        <w:rPr>
-          <w:rFonts w:ascii="Arial" w:eastAsiaTheme="minorEastAsia" w:hAnsi="Arial" w:cs="Arial"/>
-        </w:rPr>
-        <w:t xml:space="preserve"> de incremento tecnológico, seja no controle da água para aumentar a eficiência dos tanques, seja na diversificação de produtos derivados, com vistas a atender tanto ao mercado interno quanto às demandas de exportação, que vêm crescendo significativamente no setor aquícola brasileiro.</w:t>
-      </w:r>
+        <w:t xml:space="preserve">Público – alvo: Com base na área de piscicultura, a premissa terá os produtores da área de </w:t>
+      </w:r>
+      <w:proofErr w:type="spellStart"/>
+      <w:r>
+        <w:rPr>
+          <w:rFonts w:ascii="Arial" w:eastAsiaTheme="minorEastAsia" w:hAnsi="Arial" w:cs="Arial"/>
+        </w:rPr>
+        <w:t>truticultura</w:t>
+      </w:r>
+      <w:proofErr w:type="spellEnd"/>
+      <w:r>
+        <w:rPr>
+          <w:rFonts w:ascii="Arial" w:eastAsiaTheme="minorEastAsia" w:hAnsi="Arial" w:cs="Arial"/>
+        </w:rPr>
+        <w:t xml:space="preserve">. </w:t>
+      </w:r>
+      <w:r>
+        <w:rPr>
+          <w:rFonts w:ascii="Arial" w:eastAsiaTheme="minorEastAsia" w:hAnsi="Arial" w:cs="Arial"/>
+        </w:rPr>
+        <w:br w:type="page"/>
+      </w:r>
+    </w:p>
+    <w:p>
+      <w:pPr>
+        <w:pStyle w:val="Ttulo1"/>
+      </w:pPr>
+      <w:bookmarkStart w:id="5" w:name="_Toc207361996"/>
+      <w:r>
+        <w:lastRenderedPageBreak/>
+        <w:t>JUSTIFICATIVA</w:t>
+      </w:r>
+      <w:bookmarkEnd w:id="5"/>
+    </w:p>
+    <w:p/>
+    <w:p>
+      <w:pPr>
+        <w:spacing w:line="360" w:lineRule="auto"/>
+        <w:ind w:firstLine="708"/>
+        <w:jc w:val="both"/>
+        <w:rPr>
+          <w:rFonts w:ascii="Arial" w:eastAsiaTheme="minorEastAsia" w:hAnsi="Arial" w:cs="Arial"/>
+        </w:rPr>
+      </w:pPr>
+      <w:commentRangeStart w:id="6"/>
+      <w:r>
+        <w:rPr>
+          <w:rFonts w:ascii="Arial" w:eastAsiaTheme="minorEastAsia" w:hAnsi="Arial" w:cs="Arial"/>
+        </w:rPr>
+        <w:t>U</w:t>
+      </w:r>
+      <w:r>
+        <w:rPr>
+          <w:rFonts w:ascii="Arial" w:eastAsiaTheme="minorEastAsia" w:hAnsi="Arial" w:cs="Arial"/>
+        </w:rPr>
+        <w:t xml:space="preserve">tilizando </w:t>
+      </w:r>
+      <w:r>
+        <w:rPr>
+          <w:rFonts w:ascii="Arial" w:eastAsiaTheme="minorEastAsia" w:hAnsi="Arial" w:cs="Arial"/>
+        </w:rPr>
+        <w:t>o</w:t>
+      </w:r>
+      <w:r>
+        <w:rPr>
+          <w:rFonts w:ascii="Arial" w:eastAsiaTheme="minorEastAsia" w:hAnsi="Arial" w:cs="Arial"/>
+        </w:rPr>
+        <w:t xml:space="preserve"> serviço</w:t>
+      </w:r>
+      <w:r>
+        <w:rPr>
+          <w:rFonts w:ascii="Arial" w:eastAsiaTheme="minorEastAsia" w:hAnsi="Arial" w:cs="Arial"/>
+        </w:rPr>
+        <w:t xml:space="preserve"> proposto</w:t>
+      </w:r>
+      <w:r>
+        <w:rPr>
+          <w:rFonts w:ascii="Arial" w:eastAsiaTheme="minorEastAsia" w:hAnsi="Arial" w:cs="Arial"/>
+        </w:rPr>
+        <w:t xml:space="preserve">, o produtor terá acesso a informações precisas e em tempo real, o que possibilita a adoção de medidas preventivas no manejo da </w:t>
+      </w:r>
+      <w:proofErr w:type="spellStart"/>
+      <w:r>
+        <w:rPr>
+          <w:rFonts w:ascii="Arial" w:eastAsiaTheme="minorEastAsia" w:hAnsi="Arial" w:cs="Arial"/>
+        </w:rPr>
+        <w:t>truticultura</w:t>
+      </w:r>
+      <w:proofErr w:type="spellEnd"/>
+      <w:r>
+        <w:rPr>
+          <w:rFonts w:ascii="Arial" w:eastAsiaTheme="minorEastAsia" w:hAnsi="Arial" w:cs="Arial"/>
+        </w:rPr>
+        <w:t>. Isso se traduz em maior controle de gastos, redução de perdas com alimentação, preservação da saúde dos peixes e aumento da taxa de sobrevivência até a fase de venda. Como resultado, a produtividade cresce de forma significativa e a qualidade do pescado se eleva, garantindo maior lucratividade</w:t>
+      </w:r>
+      <w:r>
+        <w:rPr>
+          <w:rFonts w:ascii="Arial" w:eastAsiaTheme="minorEastAsia" w:hAnsi="Arial" w:cs="Arial"/>
+        </w:rPr>
+        <w:t>.</w:t>
+      </w:r>
+      <w:commentRangeEnd w:id="6"/>
+      <w:r>
+        <w:rPr>
+          <w:rFonts w:ascii="Arial" w:hAnsi="Arial" w:cs="Arial"/>
+        </w:rPr>
+        <w:commentReference w:id="6"/>
+      </w:r>
+    </w:p>
+    <w:p>
+      <w:pPr>
+        <w:spacing w:line="360" w:lineRule="auto"/>
+        <w:ind w:firstLine="708"/>
+        <w:jc w:val="both"/>
+        <w:rPr>
+          <w:rFonts w:ascii="Arial" w:eastAsiaTheme="minorEastAsia" w:hAnsi="Arial" w:cs="Arial"/>
+        </w:rPr>
+      </w:pPr>
+    </w:p>
+    <w:p>
+      <w:pPr>
+        <w:spacing w:line="360" w:lineRule="auto"/>
+        <w:jc w:val="both"/>
+        <w:rPr>
+          <w:rFonts w:ascii="Arial" w:eastAsiaTheme="minorEastAsia" w:hAnsi="Arial" w:cs="Arial"/>
+        </w:rPr>
+      </w:pPr>
+    </w:p>
+    <w:p>
+      <w:pPr>
+        <w:spacing w:line="360" w:lineRule="auto"/>
+        <w:jc w:val="both"/>
+        <w:rPr>
+          <w:rFonts w:ascii="Arial" w:eastAsiaTheme="minorEastAsia" w:hAnsi="Arial" w:cs="Arial"/>
+        </w:rPr>
+      </w:pPr>
+    </w:p>
+    <w:p>
+      <w:pPr>
+        <w:spacing w:line="360" w:lineRule="auto"/>
+        <w:jc w:val="both"/>
+        <w:rPr>
+          <w:rFonts w:ascii="Arial" w:eastAsiaTheme="minorEastAsia" w:hAnsi="Arial" w:cs="Arial"/>
+        </w:rPr>
+      </w:pPr>
+    </w:p>
+    <w:p>
+      <w:pPr>
+        <w:spacing w:line="360" w:lineRule="auto"/>
+        <w:jc w:val="both"/>
+        <w:rPr>
+          <w:rFonts w:ascii="Arial" w:eastAsiaTheme="minorEastAsia" w:hAnsi="Arial" w:cs="Arial"/>
+        </w:rPr>
+      </w:pPr>
+    </w:p>
+    <w:p>
+      <w:pPr>
+        <w:spacing w:line="360" w:lineRule="auto"/>
+        <w:jc w:val="both"/>
+        <w:rPr>
+          <w:rFonts w:ascii="Arial" w:eastAsiaTheme="minorEastAsia" w:hAnsi="Arial" w:cs="Arial"/>
+        </w:rPr>
+      </w:pPr>
+    </w:p>
+    <w:p>
+      <w:pPr>
+        <w:spacing w:line="360" w:lineRule="auto"/>
+        <w:jc w:val="both"/>
+        <w:rPr>
+          <w:rFonts w:ascii="Arial" w:eastAsiaTheme="minorEastAsia" w:hAnsi="Arial" w:cs="Arial"/>
+        </w:rPr>
+      </w:pPr>
+    </w:p>
+    <w:p>
+      <w:pPr>
+        <w:spacing w:line="360" w:lineRule="auto"/>
+        <w:jc w:val="both"/>
+        <w:rPr>
+          <w:rFonts w:ascii="Arial" w:eastAsiaTheme="minorEastAsia" w:hAnsi="Arial" w:cs="Arial"/>
+        </w:rPr>
+      </w:pPr>
+    </w:p>
+    <w:p>
+      <w:pPr>
+        <w:spacing w:line="360" w:lineRule="auto"/>
+        <w:jc w:val="both"/>
+        <w:rPr>
+          <w:rFonts w:ascii="Arial" w:eastAsiaTheme="minorEastAsia" w:hAnsi="Arial" w:cs="Arial"/>
+        </w:rPr>
+      </w:pPr>
+    </w:p>
+    <w:p>
+      <w:pPr>
+        <w:spacing w:line="360" w:lineRule="auto"/>
+        <w:jc w:val="both"/>
+        <w:rPr>
+          <w:rFonts w:ascii="Arial" w:eastAsiaTheme="minorEastAsia" w:hAnsi="Arial" w:cs="Arial"/>
+        </w:rPr>
+      </w:pPr>
+    </w:p>
+    <w:p>
+      <w:pPr>
+        <w:spacing w:line="360" w:lineRule="auto"/>
+        <w:jc w:val="both"/>
+        <w:rPr>
+          <w:rFonts w:ascii="Arial" w:eastAsiaTheme="minorEastAsia" w:hAnsi="Arial" w:cs="Arial"/>
+        </w:rPr>
+      </w:pPr>
+    </w:p>
+    <w:p>
+      <w:pPr>
+        <w:spacing w:line="360" w:lineRule="auto"/>
+        <w:jc w:val="both"/>
+        <w:rPr>
+          <w:rFonts w:ascii="Arial" w:eastAsiaTheme="minorEastAsia" w:hAnsi="Arial" w:cs="Arial"/>
+        </w:rPr>
+      </w:pPr>
+    </w:p>
+    <w:p>
+      <w:pPr>
+        <w:spacing w:line="360" w:lineRule="auto"/>
+        <w:jc w:val="both"/>
+        <w:rPr>
+          <w:rFonts w:ascii="Arial" w:eastAsiaTheme="minorEastAsia" w:hAnsi="Arial" w:cs="Arial"/>
+        </w:rPr>
+      </w:pPr>
+    </w:p>
+    <w:p>
+      <w:pPr>
+        <w:spacing w:line="360" w:lineRule="auto"/>
+        <w:jc w:val="both"/>
+        <w:rPr>
+          <w:rFonts w:ascii="Arial" w:eastAsiaTheme="minorEastAsia" w:hAnsi="Arial" w:cs="Arial"/>
+        </w:rPr>
+      </w:pPr>
+    </w:p>
+    <w:p>
+      <w:pPr>
+        <w:spacing w:line="360" w:lineRule="auto"/>
+        <w:jc w:val="both"/>
+        <w:rPr>
+          <w:rFonts w:ascii="Arial" w:eastAsiaTheme="minorEastAsia" w:hAnsi="Arial" w:cs="Arial"/>
+        </w:rPr>
+      </w:pPr>
+    </w:p>
+    <w:p>
+      <w:pPr>
+        <w:spacing w:line="360" w:lineRule="auto"/>
+        <w:jc w:val="both"/>
+        <w:rPr>
+          <w:rFonts w:ascii="Arial" w:eastAsiaTheme="minorEastAsia" w:hAnsi="Arial" w:cs="Arial"/>
+        </w:rPr>
+      </w:pPr>
+    </w:p>
+    <w:p>
+      <w:pPr>
+        <w:spacing w:line="360" w:lineRule="auto"/>
+        <w:jc w:val="both"/>
+        <w:rPr>
+          <w:rFonts w:ascii="Arial" w:eastAsiaTheme="minorEastAsia" w:hAnsi="Arial" w:cs="Arial"/>
+        </w:rPr>
+      </w:pPr>
+    </w:p>
+    <w:p>
+      <w:pPr>
+        <w:spacing w:line="360" w:lineRule="auto"/>
+        <w:jc w:val="both"/>
+        <w:rPr>
+          <w:rFonts w:ascii="Arial" w:eastAsiaTheme="minorEastAsia" w:hAnsi="Arial" w:cs="Arial"/>
+        </w:rPr>
+      </w:pPr>
+    </w:p>
+    <w:p>
+      <w:pPr>
+        <w:pStyle w:val="Ttulo1"/>
+      </w:pPr>
+      <w:bookmarkStart w:id="7" w:name="_Toc207361997"/>
+      <w:r>
+        <w:lastRenderedPageBreak/>
+        <w:t>ESCOPO</w:t>
+      </w:r>
+      <w:bookmarkEnd w:id="7"/>
     </w:p>
     <w:p>
       <w:pPr>
@@ -1815,12 +2691,6 @@
           <w:rFonts w:ascii="Arial" w:eastAsiaTheme="minorEastAsia" w:hAnsi="Arial" w:cs="Arial"/>
         </w:rPr>
       </w:pPr>
-      <w:r>
-        <w:rPr>
-          <w:rFonts w:ascii="Arial" w:eastAsiaTheme="minorEastAsia" w:hAnsi="Arial" w:cs="Arial"/>
-        </w:rPr>
-        <w:t>A truta arco-íris apresenta resistência a variações de temperatura entre 0 °C e 25 °C, porém seu desenvolvimento ideal ocorre em condições mais estáveis, entre 10 °C e 15 °C. Por serem animais ectodérmicos, sua fisiologia depende diretamente do ambiente aquático em que estão inseridos. Nesse sentido, a temperatura da água exerce influência crítica não apenas sobre o metabolismo do peixe, mas também sobre o seu crescimento, ovulação e fertilidade (EMBRAPA, 2024).</w:t>
-      </w:r>
     </w:p>
     <w:p>
       <w:pPr>
@@ -1835,486 +2705,21 @@
         <w:rPr>
           <w:rFonts w:ascii="Arial" w:eastAsiaTheme="minorEastAsia" w:hAnsi="Arial" w:cs="Arial"/>
         </w:rPr>
-        <w:t>Outro fator determinante é o oxigênio dissolvido (OD). A concentração de OD está associada à temperatura da água, visto que em temperaturas mais baixas há maior capacidade de dissolução de oxigênio proveniente de algas e plantas aquáticas. Assim, a qualidade da água e o monitoramento de parâmetros ambientais tornam-se elementos centrais para o sucesso da truticultura, uma vez que definem tanto a quantidade quanto a qualidade dos lotes produzidos (ANTHEROTEC, 2023).</w:t>
-      </w:r>
-    </w:p>
-    <w:p>
-      <w:pPr>
-        <w:spacing w:line="360" w:lineRule="auto"/>
-        <w:ind w:firstLine="708"/>
-        <w:jc w:val="both"/>
-        <w:rPr>
-          <w:rFonts w:ascii="Arial" w:eastAsiaTheme="minorEastAsia" w:hAnsi="Arial" w:cs="Arial"/>
-        </w:rPr>
-      </w:pPr>
-    </w:p>
-    <w:p>
-      <w:pPr>
-        <w:rPr>
-          <w:rFonts w:ascii="Arial" w:eastAsiaTheme="minorEastAsia" w:hAnsi="Arial" w:cs="Arial"/>
-        </w:rPr>
-      </w:pPr>
-    </w:p>
-    <w:p>
-      <w:pPr>
-        <w:rPr>
-          <w:rFonts w:ascii="Arial" w:eastAsiaTheme="minorEastAsia" w:hAnsi="Arial" w:cs="Arial"/>
-        </w:rPr>
-      </w:pPr>
-    </w:p>
-    <w:p>
-      <w:pPr>
-        <w:rPr>
-          <w:rFonts w:ascii="Arial" w:eastAsiaTheme="minorEastAsia" w:hAnsi="Arial" w:cs="Arial"/>
-        </w:rPr>
-      </w:pPr>
-    </w:p>
-    <w:p>
-      <w:pPr>
-        <w:rPr>
-          <w:rFonts w:ascii="Arial" w:eastAsiaTheme="minorEastAsia" w:hAnsi="Arial" w:cs="Arial"/>
-        </w:rPr>
-      </w:pPr>
-    </w:p>
-    <w:p>
-      <w:pPr>
-        <w:rPr>
-          <w:rFonts w:ascii="Arial" w:eastAsiaTheme="minorEastAsia" w:hAnsi="Arial" w:cs="Arial"/>
-        </w:rPr>
-      </w:pPr>
-    </w:p>
-    <w:p>
-      <w:pPr>
-        <w:rPr>
-          <w:rFonts w:ascii="Arial" w:eastAsiaTheme="minorEastAsia" w:hAnsi="Arial" w:cs="Arial"/>
-        </w:rPr>
-      </w:pPr>
-    </w:p>
-    <w:p>
-      <w:pPr>
-        <w:pStyle w:val="Ttulo1"/>
-        <w:rPr>
-          <w:rFonts w:ascii="Arial" w:eastAsiaTheme="minorEastAsia" w:hAnsi="Arial" w:cs="Arial"/>
-          <w:color w:val="000000" w:themeColor="text1"/>
-          <w:sz w:val="28"/>
-          <w:szCs w:val="28"/>
-        </w:rPr>
-      </w:pPr>
-    </w:p>
-    <w:p/>
-    <w:p>
-      <w:pPr>
-        <w:pStyle w:val="Ttulo1"/>
-        <w:rPr>
-          <w:rFonts w:ascii="Arial" w:eastAsiaTheme="minorEastAsia" w:hAnsi="Arial" w:cs="Arial"/>
-          <w:color w:val="000000" w:themeColor="text1"/>
-          <w:sz w:val="28"/>
-          <w:szCs w:val="28"/>
-        </w:rPr>
-      </w:pPr>
-      <w:bookmarkStart w:id="4" w:name="_Toc207291745"/>
-      <w:r>
-        <w:rPr>
-          <w:rFonts w:ascii="Arial" w:eastAsiaTheme="minorEastAsia" w:hAnsi="Arial" w:cs="Arial"/>
-          <w:color w:val="000000" w:themeColor="text1"/>
-          <w:sz w:val="28"/>
-          <w:szCs w:val="28"/>
-        </w:rPr>
-        <w:t>Objetivo</w:t>
-      </w:r>
-      <w:bookmarkEnd w:id="4"/>
-    </w:p>
-    <w:p/>
-    <w:p>
-      <w:pPr>
-        <w:spacing w:after="0" w:line="360" w:lineRule="auto"/>
-        <w:ind w:firstLine="708"/>
-        <w:jc w:val="both"/>
-        <w:rPr>
-          <w:rFonts w:ascii="Arial" w:eastAsiaTheme="minorEastAsia" w:hAnsi="Arial" w:cs="Arial"/>
-        </w:rPr>
-      </w:pPr>
-      <w:r>
-        <w:rPr>
-          <w:rFonts w:ascii="Arial" w:eastAsiaTheme="minorEastAsia" w:hAnsi="Arial" w:cs="Arial"/>
-        </w:rPr>
-        <w:t>O</w:t>
-      </w:r>
-      <w:r>
-        <w:rPr>
-          <w:rFonts w:ascii="Arial" w:eastAsiaTheme="minorEastAsia" w:hAnsi="Arial" w:cs="Arial"/>
-        </w:rPr>
-        <w:t xml:space="preserve"> controle sistemático da temperatura e do oxigênio dissolvido se apresenta como um dos maiores desafios técnicos da produção. A ausência de mecanismos eficazes de monitoramento pode comprometer a produtividade, elevar custos operacionais e reduzir a competitividade da cadeia produtiva. Por outro lado, a implementação de tecnologias de controle oferece ganhos em escala, ampliando a segurança biológica e a previsibilidade da safra.</w:t>
-      </w:r>
-    </w:p>
-    <w:p>
-      <w:pPr>
-        <w:spacing w:after="0" w:line="360" w:lineRule="auto"/>
-        <w:ind w:firstLine="708"/>
-        <w:jc w:val="both"/>
-        <w:rPr>
-          <w:rFonts w:ascii="Arial" w:eastAsiaTheme="minorEastAsia" w:hAnsi="Arial" w:cs="Arial"/>
-        </w:rPr>
-      </w:pPr>
-      <w:r>
-        <w:rPr>
-          <w:rFonts w:ascii="Arial" w:eastAsiaTheme="minorEastAsia" w:hAnsi="Arial" w:cs="Arial"/>
-        </w:rPr>
-        <w:t xml:space="preserve">O </w:t>
-      </w:r>
-      <w:r>
-        <w:rPr>
-          <w:rFonts w:ascii="Arial" w:eastAsiaTheme="minorEastAsia" w:hAnsi="Arial" w:cs="Arial"/>
-        </w:rPr>
-        <w:t>projeto tem como objetivo disponibilizar um sensor integrado a uma plataforma online de monitoramento, capaz de assegurar equilíbrio e constância na temperatura da água utilizada na criação de trutas. Por meio da aquisição de uma conta, o truticultor terá acesso a gráficos atualizados em tempo real, alertas automáticos sobre alterações críticas e relatórios diários de desempenho. Assim, será possível alcançar maior controle sobre as condições ambientais de cultivo, aumentando a produtividade e preservando a qualidade dos peixes.</w:t>
-      </w:r>
-    </w:p>
-    <w:p>
-      <w:pPr>
-        <w:spacing w:after="0" w:line="360" w:lineRule="auto"/>
-        <w:jc w:val="both"/>
-        <w:rPr>
-          <w:rFonts w:ascii="Arial" w:eastAsiaTheme="minorEastAsia" w:hAnsi="Arial" w:cs="Arial"/>
-        </w:rPr>
-      </w:pPr>
-      <w:r>
-        <w:rPr>
-          <w:rFonts w:ascii="Arial" w:eastAsiaTheme="minorEastAsia" w:hAnsi="Arial" w:cs="Arial"/>
-        </w:rPr>
-        <w:tab/>
-        <w:t>Sendo assim, a</w:t>
-      </w:r>
-      <w:r>
-        <w:rPr>
-          <w:rFonts w:ascii="Arial" w:eastAsiaTheme="minorEastAsia" w:hAnsi="Arial" w:cs="Arial"/>
-        </w:rPr>
-        <w:t xml:space="preserve">o final de </w:t>
-      </w:r>
-      <w:r>
-        <w:rPr>
-          <w:rFonts w:ascii="Arial" w:eastAsiaTheme="minorEastAsia" w:hAnsi="Arial" w:cs="Arial"/>
-        </w:rPr>
-        <w:t>3</w:t>
-      </w:r>
-      <w:r>
-        <w:rPr>
-          <w:rFonts w:ascii="Arial" w:eastAsiaTheme="minorEastAsia" w:hAnsi="Arial" w:cs="Arial"/>
-        </w:rPr>
-        <w:t xml:space="preserve"> meses, espera-se implementar um sistema funcional de monitoramento da temperatura da água em tanques de truticultura, com capacidade de gerar relatórios diários e alertas automáticos. O objetivo é aumentar em pelo menos 20% a produtividade dos lotes de trutas monitorados, garantindo estabilidade na qualidade da água e redução de perdas associadas a variações térmicas.</w:t>
-      </w:r>
-    </w:p>
-    <w:p>
-      <w:pPr>
-        <w:spacing w:after="0" w:line="360" w:lineRule="auto"/>
-        <w:jc w:val="both"/>
-        <w:rPr>
-          <w:rFonts w:ascii="Arial" w:eastAsiaTheme="minorEastAsia" w:hAnsi="Arial" w:cs="Arial"/>
-        </w:rPr>
-      </w:pPr>
-    </w:p>
-    <w:p>
-      <w:pPr>
-        <w:pStyle w:val="PargrafodaLista"/>
-        <w:numPr>
-          <w:ilvl w:val="0"/>
-          <w:numId w:val="14"/>
-        </w:numPr>
-        <w:spacing w:after="0" w:line="360" w:lineRule="auto"/>
-        <w:jc w:val="both"/>
-        <w:rPr>
-          <w:rFonts w:ascii="Arial" w:eastAsiaTheme="minorEastAsia" w:hAnsi="Arial" w:cs="Arial"/>
-        </w:rPr>
-      </w:pPr>
-      <w:r>
-        <w:rPr>
-          <w:rFonts w:ascii="Arial" w:eastAsiaTheme="minorEastAsia" w:hAnsi="Arial" w:cs="Arial"/>
-        </w:rPr>
-        <w:t xml:space="preserve">Público – alvo: Com base na área de piscicultura, a premissa terá os produtores da área de truticultura. </w:t>
-      </w:r>
-      <w:r>
-        <w:rPr>
-          <w:rFonts w:ascii="Arial" w:eastAsiaTheme="minorEastAsia" w:hAnsi="Arial" w:cs="Arial"/>
-        </w:rPr>
-        <w:br w:type="page"/>
-      </w:r>
-    </w:p>
-    <w:p>
-      <w:pPr>
-        <w:pStyle w:val="Ttulo1"/>
-        <w:rPr>
-          <w:rFonts w:ascii="Arial" w:eastAsiaTheme="minorEastAsia" w:hAnsi="Arial" w:cs="Arial"/>
-          <w:color w:val="000000" w:themeColor="text1"/>
-        </w:rPr>
-      </w:pPr>
-      <w:bookmarkStart w:id="5" w:name="_Toc207291746"/>
-      <w:r>
-        <w:rPr>
-          <w:rFonts w:ascii="Arial" w:eastAsiaTheme="minorEastAsia" w:hAnsi="Arial" w:cs="Arial"/>
-          <w:color w:val="000000" w:themeColor="text1"/>
-        </w:rPr>
-        <w:lastRenderedPageBreak/>
-        <w:t>Justificativa</w:t>
-      </w:r>
-      <w:bookmarkEnd w:id="5"/>
-    </w:p>
-    <w:p/>
-    <w:p>
-      <w:pPr>
-        <w:spacing w:line="360" w:lineRule="auto"/>
-        <w:ind w:firstLine="708"/>
-        <w:jc w:val="both"/>
-        <w:rPr>
-          <w:rFonts w:ascii="Arial" w:eastAsiaTheme="minorEastAsia" w:hAnsi="Arial" w:cs="Arial"/>
-        </w:rPr>
-      </w:pPr>
-      <w:commentRangeStart w:id="6"/>
-      <w:r>
-        <w:rPr>
-          <w:rFonts w:ascii="Arial" w:eastAsiaTheme="minorEastAsia" w:hAnsi="Arial" w:cs="Arial"/>
-        </w:rPr>
-        <w:t>U</w:t>
-      </w:r>
-      <w:r>
-        <w:rPr>
-          <w:rFonts w:ascii="Arial" w:eastAsiaTheme="minorEastAsia" w:hAnsi="Arial" w:cs="Arial"/>
-        </w:rPr>
-        <w:t xml:space="preserve">tilizando </w:t>
-      </w:r>
-      <w:r>
-        <w:rPr>
-          <w:rFonts w:ascii="Arial" w:eastAsiaTheme="minorEastAsia" w:hAnsi="Arial" w:cs="Arial"/>
-        </w:rPr>
-        <w:t>o</w:t>
-      </w:r>
-      <w:r>
-        <w:rPr>
-          <w:rFonts w:ascii="Arial" w:eastAsiaTheme="minorEastAsia" w:hAnsi="Arial" w:cs="Arial"/>
-        </w:rPr>
-        <w:t xml:space="preserve"> serviço</w:t>
-      </w:r>
-      <w:r>
-        <w:rPr>
-          <w:rFonts w:ascii="Arial" w:eastAsiaTheme="minorEastAsia" w:hAnsi="Arial" w:cs="Arial"/>
-        </w:rPr>
-        <w:t xml:space="preserve"> proposto</w:t>
-      </w:r>
-      <w:r>
-        <w:rPr>
-          <w:rFonts w:ascii="Arial" w:eastAsiaTheme="minorEastAsia" w:hAnsi="Arial" w:cs="Arial"/>
-        </w:rPr>
-        <w:t>, o produtor terá acesso a informações precisas e em tempo real, o que possibilita a adoção de medidas preventivas no manejo da truticultura. Isso se traduz em maior controle de gastos, redução de perdas com alimentação, preservação da saúde dos peixes e aumento da taxa de sobrevivência até a fase de venda. Como resultado, a produtividade cresce de forma significativa e a qualidade do pescado se eleva, garantindo maior lucratividade</w:t>
-      </w:r>
-      <w:r>
-        <w:rPr>
-          <w:rFonts w:ascii="Arial" w:eastAsiaTheme="minorEastAsia" w:hAnsi="Arial" w:cs="Arial"/>
-        </w:rPr>
-        <w:t>.</w:t>
-      </w:r>
-      <w:commentRangeEnd w:id="6"/>
-      <w:r>
-        <w:rPr>
-          <w:rFonts w:ascii="Arial" w:hAnsi="Arial" w:cs="Arial"/>
-        </w:rPr>
-        <w:commentReference w:id="6"/>
-      </w:r>
-    </w:p>
-    <w:p>
-      <w:pPr>
-        <w:spacing w:line="360" w:lineRule="auto"/>
-        <w:ind w:firstLine="708"/>
-        <w:jc w:val="both"/>
-        <w:rPr>
-          <w:rFonts w:ascii="Arial" w:eastAsiaTheme="minorEastAsia" w:hAnsi="Arial" w:cs="Arial"/>
-        </w:rPr>
-      </w:pPr>
-    </w:p>
-    <w:p>
-      <w:pPr>
-        <w:spacing w:line="360" w:lineRule="auto"/>
-        <w:jc w:val="both"/>
-        <w:rPr>
-          <w:rFonts w:ascii="Arial" w:eastAsiaTheme="minorEastAsia" w:hAnsi="Arial" w:cs="Arial"/>
-        </w:rPr>
-      </w:pPr>
-    </w:p>
-    <w:p>
-      <w:pPr>
-        <w:spacing w:line="360" w:lineRule="auto"/>
-        <w:jc w:val="both"/>
-        <w:rPr>
-          <w:rFonts w:ascii="Arial" w:eastAsiaTheme="minorEastAsia" w:hAnsi="Arial" w:cs="Arial"/>
-        </w:rPr>
-      </w:pPr>
-    </w:p>
-    <w:p>
-      <w:pPr>
-        <w:spacing w:line="360" w:lineRule="auto"/>
-        <w:jc w:val="both"/>
-        <w:rPr>
-          <w:rFonts w:ascii="Arial" w:eastAsiaTheme="minorEastAsia" w:hAnsi="Arial" w:cs="Arial"/>
-        </w:rPr>
-      </w:pPr>
-    </w:p>
-    <w:p>
-      <w:pPr>
-        <w:spacing w:line="360" w:lineRule="auto"/>
-        <w:jc w:val="both"/>
-        <w:rPr>
-          <w:rFonts w:ascii="Arial" w:eastAsiaTheme="minorEastAsia" w:hAnsi="Arial" w:cs="Arial"/>
-        </w:rPr>
-      </w:pPr>
-    </w:p>
-    <w:p>
-      <w:pPr>
-        <w:spacing w:line="360" w:lineRule="auto"/>
-        <w:jc w:val="both"/>
-        <w:rPr>
-          <w:rFonts w:ascii="Arial" w:eastAsiaTheme="minorEastAsia" w:hAnsi="Arial" w:cs="Arial"/>
-        </w:rPr>
-      </w:pPr>
-    </w:p>
-    <w:p>
-      <w:pPr>
-        <w:spacing w:line="360" w:lineRule="auto"/>
-        <w:jc w:val="both"/>
-        <w:rPr>
-          <w:rFonts w:ascii="Arial" w:eastAsiaTheme="minorEastAsia" w:hAnsi="Arial" w:cs="Arial"/>
-        </w:rPr>
-      </w:pPr>
-    </w:p>
-    <w:p>
-      <w:pPr>
-        <w:spacing w:line="360" w:lineRule="auto"/>
-        <w:jc w:val="both"/>
-        <w:rPr>
-          <w:rFonts w:ascii="Arial" w:eastAsiaTheme="minorEastAsia" w:hAnsi="Arial" w:cs="Arial"/>
-        </w:rPr>
-      </w:pPr>
-    </w:p>
-    <w:p>
-      <w:pPr>
-        <w:spacing w:line="360" w:lineRule="auto"/>
-        <w:jc w:val="both"/>
-        <w:rPr>
-          <w:rFonts w:ascii="Arial" w:eastAsiaTheme="minorEastAsia" w:hAnsi="Arial" w:cs="Arial"/>
-        </w:rPr>
-      </w:pPr>
-    </w:p>
-    <w:p>
-      <w:pPr>
-        <w:spacing w:line="360" w:lineRule="auto"/>
-        <w:jc w:val="both"/>
-        <w:rPr>
-          <w:rFonts w:ascii="Arial" w:eastAsiaTheme="minorEastAsia" w:hAnsi="Arial" w:cs="Arial"/>
-        </w:rPr>
-      </w:pPr>
-    </w:p>
-    <w:p>
-      <w:pPr>
-        <w:spacing w:line="360" w:lineRule="auto"/>
-        <w:jc w:val="both"/>
-        <w:rPr>
-          <w:rFonts w:ascii="Arial" w:eastAsiaTheme="minorEastAsia" w:hAnsi="Arial" w:cs="Arial"/>
-        </w:rPr>
-      </w:pPr>
-    </w:p>
-    <w:p>
-      <w:pPr>
-        <w:spacing w:line="360" w:lineRule="auto"/>
-        <w:jc w:val="both"/>
-        <w:rPr>
-          <w:rFonts w:ascii="Arial" w:eastAsiaTheme="minorEastAsia" w:hAnsi="Arial" w:cs="Arial"/>
-        </w:rPr>
-      </w:pPr>
-    </w:p>
-    <w:p>
-      <w:pPr>
-        <w:spacing w:line="360" w:lineRule="auto"/>
-        <w:jc w:val="both"/>
-        <w:rPr>
-          <w:rFonts w:ascii="Arial" w:eastAsiaTheme="minorEastAsia" w:hAnsi="Arial" w:cs="Arial"/>
-        </w:rPr>
-      </w:pPr>
-    </w:p>
-    <w:p>
-      <w:pPr>
-        <w:spacing w:line="360" w:lineRule="auto"/>
-        <w:jc w:val="both"/>
-        <w:rPr>
-          <w:rFonts w:ascii="Arial" w:eastAsiaTheme="minorEastAsia" w:hAnsi="Arial" w:cs="Arial"/>
-        </w:rPr>
-      </w:pPr>
-    </w:p>
-    <w:p>
-      <w:pPr>
-        <w:spacing w:line="360" w:lineRule="auto"/>
-        <w:jc w:val="both"/>
-        <w:rPr>
-          <w:rFonts w:ascii="Arial" w:eastAsiaTheme="minorEastAsia" w:hAnsi="Arial" w:cs="Arial"/>
-        </w:rPr>
-      </w:pPr>
-    </w:p>
-    <w:p>
-      <w:pPr>
-        <w:spacing w:line="360" w:lineRule="auto"/>
-        <w:jc w:val="both"/>
-        <w:rPr>
-          <w:rFonts w:ascii="Arial" w:eastAsiaTheme="minorEastAsia" w:hAnsi="Arial" w:cs="Arial"/>
-        </w:rPr>
-      </w:pPr>
-    </w:p>
-    <w:p>
-      <w:pPr>
-        <w:spacing w:line="360" w:lineRule="auto"/>
-        <w:jc w:val="both"/>
-        <w:rPr>
-          <w:rFonts w:ascii="Arial" w:eastAsiaTheme="minorEastAsia" w:hAnsi="Arial" w:cs="Arial"/>
-        </w:rPr>
-      </w:pPr>
-    </w:p>
-    <w:p>
-      <w:pPr>
-        <w:spacing w:line="360" w:lineRule="auto"/>
-        <w:jc w:val="both"/>
-        <w:rPr>
-          <w:rFonts w:ascii="Arial" w:eastAsiaTheme="minorEastAsia" w:hAnsi="Arial" w:cs="Arial"/>
-        </w:rPr>
-      </w:pPr>
-    </w:p>
-    <w:p>
-      <w:pPr>
-        <w:spacing w:line="360" w:lineRule="auto"/>
-        <w:jc w:val="both"/>
-        <w:rPr>
-          <w:rFonts w:ascii="Arial" w:eastAsiaTheme="minorEastAsia" w:hAnsi="Arial" w:cs="Arial"/>
-          <w:b/>
-          <w:bCs/>
-        </w:rPr>
-      </w:pPr>
-      <w:r>
-        <w:rPr>
-          <w:rFonts w:ascii="Arial" w:eastAsiaTheme="minorEastAsia" w:hAnsi="Arial" w:cs="Arial"/>
-          <w:b/>
-          <w:bCs/>
-        </w:rPr>
-        <w:lastRenderedPageBreak/>
-        <w:t>ESCOPO</w:t>
-      </w:r>
-    </w:p>
-    <w:p>
-      <w:pPr>
-        <w:spacing w:after="0" w:line="360" w:lineRule="auto"/>
-        <w:ind w:firstLine="708"/>
-        <w:jc w:val="both"/>
-        <w:rPr>
-          <w:rFonts w:ascii="Arial" w:eastAsiaTheme="minorEastAsia" w:hAnsi="Arial" w:cs="Arial"/>
-        </w:rPr>
-      </w:pPr>
-      <w:r>
-        <w:rPr>
-          <w:rFonts w:ascii="Arial" w:eastAsiaTheme="minorEastAsia" w:hAnsi="Arial" w:cs="Arial"/>
-        </w:rPr>
-        <w:t>Nossos serviços englobam a instalação de sensores de temperatura nos tanques de truticultura, permitindo o monitoramento contínuo e a identificação de desvios críticos na criação da truta-arco-íris.</w:t>
+        <w:t xml:space="preserve">Nossos serviços englobam a instalação de sensores de temperatura nos tanques de </w:t>
+      </w:r>
+      <w:proofErr w:type="spellStart"/>
+      <w:r>
+        <w:rPr>
+          <w:rFonts w:ascii="Arial" w:eastAsiaTheme="minorEastAsia" w:hAnsi="Arial" w:cs="Arial"/>
+        </w:rPr>
+        <w:t>truticultura</w:t>
+      </w:r>
+      <w:proofErr w:type="spellEnd"/>
+      <w:r>
+        <w:rPr>
+          <w:rFonts w:ascii="Arial" w:eastAsiaTheme="minorEastAsia" w:hAnsi="Arial" w:cs="Arial"/>
+        </w:rPr>
+        <w:t>, permitindo o monitoramento contínuo e a identificação de desvios críticos na criação da truta-arco-íris.</w:t>
       </w:r>
     </w:p>
     <w:p>
@@ -2341,31 +2746,29 @@
           <w:numId w:val="13"/>
         </w:numPr>
         <w:spacing w:after="0" w:line="360" w:lineRule="auto"/>
-        <w:ind w:left="0" w:firstLine="709"/>
+        <w:ind w:left="0" w:firstLine="0"/>
         <w:jc w:val="both"/>
         <w:outlineLvl w:val="1"/>
         <w:rPr>
           <w:rFonts w:ascii="Arial" w:eastAsiaTheme="minorEastAsia" w:hAnsi="Arial" w:cs="Arial"/>
         </w:rPr>
       </w:pPr>
-      <w:bookmarkStart w:id="7" w:name="_Toc207291747"/>
+      <w:bookmarkStart w:id="8" w:name="_Toc207361998"/>
+      <w:r>
+        <w:rPr>
+          <w:rStyle w:val="Ttulo1Char"/>
+        </w:rPr>
+        <w:t>LIMITES</w:t>
+      </w:r>
       <w:r>
         <w:rPr>
           <w:rFonts w:ascii="Arial" w:eastAsiaTheme="minorEastAsia" w:hAnsi="Arial" w:cs="Arial"/>
           <w:b/>
           <w:bCs/>
         </w:rPr>
-        <w:t>LIMITES</w:t>
-      </w:r>
-      <w:r>
-        <w:rPr>
-          <w:rFonts w:ascii="Arial" w:eastAsiaTheme="minorEastAsia" w:hAnsi="Arial" w:cs="Arial"/>
-          <w:b/>
-          <w:bCs/>
-        </w:rPr>
         <w:t>:</w:t>
       </w:r>
-      <w:bookmarkEnd w:id="7"/>
+      <w:bookmarkEnd w:id="8"/>
     </w:p>
     <w:p>
       <w:pPr>
@@ -2565,31 +2968,29 @@
           <w:numId w:val="13"/>
         </w:numPr>
         <w:spacing w:after="0" w:line="360" w:lineRule="auto"/>
-        <w:ind w:left="0" w:firstLine="709"/>
+        <w:ind w:left="0" w:firstLine="0"/>
         <w:jc w:val="both"/>
         <w:outlineLvl w:val="1"/>
         <w:rPr>
           <w:rFonts w:ascii="Arial" w:eastAsiaTheme="minorEastAsia" w:hAnsi="Arial" w:cs="Arial"/>
         </w:rPr>
       </w:pPr>
-      <w:bookmarkStart w:id="8" w:name="_Toc207291748"/>
+      <w:bookmarkStart w:id="9" w:name="_Toc207361999"/>
+      <w:r>
+        <w:rPr>
+          <w:rStyle w:val="Ttulo1Char"/>
+        </w:rPr>
+        <w:t>EXCLUSÕES</w:t>
+      </w:r>
       <w:r>
         <w:rPr>
           <w:rFonts w:ascii="Arial" w:eastAsiaTheme="minorEastAsia" w:hAnsi="Arial" w:cs="Arial"/>
           <w:b/>
           <w:bCs/>
         </w:rPr>
-        <w:t>EXCLUSÕES</w:t>
-      </w:r>
-      <w:r>
-        <w:rPr>
-          <w:rFonts w:ascii="Arial" w:eastAsiaTheme="minorEastAsia" w:hAnsi="Arial" w:cs="Arial"/>
-          <w:b/>
-          <w:bCs/>
-        </w:rPr>
         <w:t>:</w:t>
       </w:r>
-      <w:bookmarkEnd w:id="8"/>
+      <w:bookmarkEnd w:id="9"/>
     </w:p>
     <w:p>
       <w:pPr>
@@ -2604,7 +3005,21 @@
         <w:rPr>
           <w:rFonts w:ascii="Arial" w:eastAsiaTheme="minorEastAsia" w:hAnsi="Arial" w:cs="Arial"/>
         </w:rPr>
-        <w:t>2.1. Instalar sistemas de refrigeração de água. O cliente é responsável pelas decisões tomadas e procedimentos necessários para o resfriamento da água dos tanques para a temperatura ideal de cada reservatório para a truticultura;</w:t>
+        <w:t xml:space="preserve">2.1. Instalar sistemas de refrigeração de água. O cliente é responsável pelas decisões tomadas e procedimentos necessários para o resfriamento da água dos tanques para a temperatura ideal de cada reservatório para a </w:t>
+      </w:r>
+      <w:proofErr w:type="spellStart"/>
+      <w:r>
+        <w:rPr>
+          <w:rFonts w:ascii="Arial" w:eastAsiaTheme="minorEastAsia" w:hAnsi="Arial" w:cs="Arial"/>
+        </w:rPr>
+        <w:t>truticultura</w:t>
+      </w:r>
+      <w:proofErr w:type="spellEnd"/>
+      <w:r>
+        <w:rPr>
+          <w:rFonts w:ascii="Arial" w:eastAsiaTheme="minorEastAsia" w:hAnsi="Arial" w:cs="Arial"/>
+        </w:rPr>
+        <w:t>;</w:t>
       </w:r>
     </w:p>
     <w:p>
@@ -2656,24 +3071,29 @@
           <w:numId w:val="13"/>
         </w:numPr>
         <w:spacing w:after="0" w:line="360" w:lineRule="auto"/>
-        <w:ind w:left="0" w:firstLine="709"/>
+        <w:ind w:left="0" w:firstLine="0"/>
         <w:jc w:val="both"/>
         <w:outlineLvl w:val="1"/>
         <w:rPr>
           <w:rFonts w:ascii="Arial" w:eastAsiaTheme="minorEastAsia" w:hAnsi="Arial" w:cs="Arial"/>
         </w:rPr>
       </w:pPr>
-      <w:bookmarkStart w:id="9" w:name="_Toc207291749"/>
+      <w:bookmarkStart w:id="10" w:name="_Toc207362000"/>
+      <w:r>
+        <w:rPr>
+          <w:rStyle w:val="Ttulo1Char"/>
+        </w:rPr>
+        <w:t>ENTREGÁVEIS</w:t>
+      </w:r>
       <w:r>
         <w:rPr>
           <w:rFonts w:ascii="Arial" w:eastAsiaTheme="minorEastAsia" w:hAnsi="Arial" w:cs="Arial"/>
           <w:b/>
           <w:bCs/>
         </w:rPr>
-        <w:lastRenderedPageBreak/>
-        <w:t>ENTREGÁVEIS:</w:t>
-      </w:r>
-      <w:bookmarkEnd w:id="9"/>
+        <w:t>:</w:t>
+      </w:r>
+      <w:bookmarkEnd w:id="10"/>
     </w:p>
     <w:p>
       <w:pPr>
@@ -2801,47 +3221,31 @@
     </w:p>
     <w:p>
       <w:pPr>
-        <w:pStyle w:val="PargrafodaLista"/>
-        <w:numPr>
-          <w:ilvl w:val="0"/>
-          <w:numId w:val="13"/>
-        </w:numPr>
-        <w:spacing w:after="0" w:line="360" w:lineRule="auto"/>
-        <w:ind w:left="0" w:firstLine="709"/>
-        <w:jc w:val="both"/>
-        <w:outlineLvl w:val="1"/>
-        <w:rPr>
-          <w:rFonts w:ascii="Arial" w:eastAsiaTheme="minorEastAsia" w:hAnsi="Arial" w:cs="Arial"/>
-          <w:b/>
-          <w:bCs/>
-        </w:rPr>
-      </w:pPr>
-      <w:bookmarkStart w:id="10" w:name="_Toc207291750"/>
-      <w:r>
-        <w:rPr>
-          <w:rFonts w:ascii="Arial" w:eastAsiaTheme="minorEastAsia" w:hAnsi="Arial" w:cs="Arial"/>
-          <w:b/>
-          <w:bCs/>
+        <w:pStyle w:val="Ttulo1"/>
+        <w:rPr>
+          <w:rFonts w:eastAsiaTheme="minorEastAsia"/>
+        </w:rPr>
+      </w:pPr>
+      <w:bookmarkStart w:id="11" w:name="_Toc207362001"/>
+      <w:r>
+        <w:rPr>
+          <w:rFonts w:eastAsiaTheme="minorEastAsia"/>
         </w:rPr>
         <w:t>SOBRE O SENSOR</w:t>
       </w:r>
       <w:r>
         <w:rPr>
-          <w:rFonts w:ascii="Arial" w:eastAsiaTheme="minorEastAsia" w:hAnsi="Arial" w:cs="Arial"/>
-          <w:b/>
-          <w:bCs/>
+          <w:rFonts w:eastAsiaTheme="minorEastAsia"/>
         </w:rPr>
         <w:t xml:space="preserve"> </w:t>
       </w:r>
       <w:r>
         <w:rPr>
-          <w:rFonts w:ascii="Arial" w:eastAsiaTheme="minorEastAsia" w:hAnsi="Arial" w:cs="Arial"/>
-          <w:b/>
-          <w:bCs/>
+          <w:rFonts w:eastAsiaTheme="minorEastAsia"/>
         </w:rPr>
         <w:t>DS18B20</w:t>
       </w:r>
-      <w:bookmarkEnd w:id="10"/>
+      <w:bookmarkEnd w:id="11"/>
     </w:p>
     <w:p>
       <w:pPr>
@@ -2888,7 +3292,6 @@
     <w:p>
       <w:pPr>
         <w:spacing w:after="0" w:line="360" w:lineRule="auto"/>
-        <w:ind w:firstLine="709"/>
         <w:jc w:val="both"/>
         <w:rPr>
           <w:rFonts w:ascii="Arial" w:eastAsiaTheme="minorEastAsia" w:hAnsi="Arial" w:cs="Arial"/>
@@ -2914,17 +3317,6 @@
         </w:rPr>
         <w:t xml:space="preserve"> Detalhes técnicos referentes ao sensor DS18B20.</w:t>
       </w:r>
-    </w:p>
-    <w:p>
-      <w:pPr>
-        <w:spacing w:after="0" w:line="360" w:lineRule="auto"/>
-        <w:jc w:val="both"/>
-        <w:rPr>
-          <w:rFonts w:ascii="Arial" w:eastAsiaTheme="minorEastAsia" w:hAnsi="Arial" w:cs="Arial"/>
-          <w:sz w:val="22"/>
-          <w:szCs w:val="22"/>
-        </w:rPr>
-      </w:pPr>
     </w:p>
     <w:tbl>
       <w:tblPr>
@@ -3201,7 +3593,25 @@
                 <w:sz w:val="20"/>
                 <w:szCs w:val="20"/>
               </w:rPr>
-              <w:t>Ligar o VCC ao 5V, GND ao GND e o pino de dados a um pino digital do Arduino (por exemplo, D10), usando um resistor pull-up de 4.7kΩ.</w:t>
+              <w:t xml:space="preserve">Ligar o VCC ao 5V, GND ao GND e o pino de dados a um pino digital do Arduino (por exemplo, D10), usando um resistor </w:t>
+            </w:r>
+            <w:proofErr w:type="spellStart"/>
+            <w:r>
+              <w:rPr>
+                <w:rFonts w:ascii="Arial" w:eastAsiaTheme="minorEastAsia" w:hAnsi="Arial" w:cs="Arial"/>
+                <w:sz w:val="20"/>
+                <w:szCs w:val="20"/>
+              </w:rPr>
+              <w:t>pull-up</w:t>
+            </w:r>
+            <w:proofErr w:type="spellEnd"/>
+            <w:r>
+              <w:rPr>
+                <w:rFonts w:ascii="Arial" w:eastAsiaTheme="minorEastAsia" w:hAnsi="Arial" w:cs="Arial"/>
+                <w:sz w:val="20"/>
+                <w:szCs w:val="20"/>
+              </w:rPr>
+              <w:t xml:space="preserve"> de 4.7kΩ.</w:t>
             </w:r>
           </w:p>
         </w:tc>
@@ -3267,95 +3677,109 @@
         <w:jc w:val="both"/>
         <w:rPr>
           <w:rFonts w:ascii="Arial" w:eastAsiaTheme="minorEastAsia" w:hAnsi="Arial" w:cs="Arial"/>
+          <w:sz w:val="22"/>
+          <w:szCs w:val="22"/>
+        </w:rPr>
+      </w:pPr>
+      <w:r>
+        <w:rPr>
+          <w:rFonts w:ascii="Arial" w:eastAsiaTheme="minorEastAsia" w:hAnsi="Arial" w:cs="Arial"/>
           <w:b/>
           <w:bCs/>
           <w:sz w:val="22"/>
           <w:szCs w:val="22"/>
         </w:rPr>
-      </w:pPr>
-    </w:p>
-    <w:p>
-      <w:pPr>
-        <w:spacing w:line="360" w:lineRule="auto"/>
-        <w:jc w:val="both"/>
+        <w:t>Fonte:</w:t>
+      </w:r>
+      <w:r>
         <w:rPr>
           <w:rFonts w:ascii="Arial" w:eastAsiaTheme="minorEastAsia" w:hAnsi="Arial" w:cs="Arial"/>
           <w:sz w:val="22"/>
           <w:szCs w:val="22"/>
         </w:rPr>
-      </w:pPr>
-      <w:r>
+        <w:t xml:space="preserve"> </w:t>
+      </w:r>
+      <w:proofErr w:type="spellStart"/>
+      <w:r>
+        <w:rPr>
+          <w:rFonts w:ascii="Arial" w:eastAsiaTheme="minorEastAsia" w:hAnsi="Arial" w:cs="Arial"/>
+          <w:sz w:val="22"/>
+          <w:szCs w:val="22"/>
+        </w:rPr>
+        <w:t>Trouts</w:t>
+      </w:r>
+      <w:proofErr w:type="spellEnd"/>
+      <w:r>
+        <w:rPr>
+          <w:rFonts w:ascii="Arial" w:eastAsiaTheme="minorEastAsia" w:hAnsi="Arial" w:cs="Arial"/>
+          <w:sz w:val="22"/>
+          <w:szCs w:val="22"/>
+        </w:rPr>
+        <w:t xml:space="preserve"> </w:t>
+      </w:r>
+      <w:proofErr w:type="spellStart"/>
+      <w:r>
+        <w:rPr>
+          <w:rFonts w:ascii="Arial" w:eastAsiaTheme="minorEastAsia" w:hAnsi="Arial" w:cs="Arial"/>
+          <w:sz w:val="22"/>
+          <w:szCs w:val="22"/>
+        </w:rPr>
+        <w:t>Solutions</w:t>
+      </w:r>
+      <w:proofErr w:type="spellEnd"/>
+      <w:r>
+        <w:rPr>
+          <w:rFonts w:ascii="Arial" w:eastAsiaTheme="minorEastAsia" w:hAnsi="Arial" w:cs="Arial"/>
+          <w:sz w:val="22"/>
+          <w:szCs w:val="22"/>
+        </w:rPr>
+        <w:t xml:space="preserve">. </w:t>
+      </w:r>
+    </w:p>
+    <w:p>
+      <w:pPr>
+        <w:rPr>
+          <w:rFonts w:ascii="Arial" w:eastAsiaTheme="minorEastAsia" w:hAnsi="Arial" w:cs="Arial"/>
+          <w:sz w:val="22"/>
+          <w:szCs w:val="22"/>
+        </w:rPr>
+      </w:pPr>
+      <w:r>
+        <w:rPr>
+          <w:rFonts w:ascii="Arial" w:eastAsiaTheme="minorEastAsia" w:hAnsi="Arial" w:cs="Arial"/>
+          <w:sz w:val="22"/>
+          <w:szCs w:val="22"/>
+        </w:rPr>
+        <w:br w:type="page"/>
+      </w:r>
+    </w:p>
+    <w:p>
+      <w:pPr>
+        <w:spacing w:line="360" w:lineRule="auto"/>
+        <w:jc w:val="both"/>
         <w:rPr>
           <w:rFonts w:ascii="Arial" w:eastAsiaTheme="minorEastAsia" w:hAnsi="Arial" w:cs="Arial"/>
           <w:b/>
           <w:bCs/>
-          <w:sz w:val="22"/>
-          <w:szCs w:val="22"/>
-        </w:rPr>
-        <w:t>Fonte:</w:t>
-      </w:r>
-      <w:r>
-        <w:rPr>
-          <w:rFonts w:ascii="Arial" w:eastAsiaTheme="minorEastAsia" w:hAnsi="Arial" w:cs="Arial"/>
-          <w:sz w:val="22"/>
-          <w:szCs w:val="22"/>
-        </w:rPr>
-        <w:t xml:space="preserve"> </w:t>
-      </w:r>
-      <w:r>
-        <w:rPr>
-          <w:rFonts w:ascii="Arial" w:eastAsiaTheme="minorEastAsia" w:hAnsi="Arial" w:cs="Arial"/>
-          <w:sz w:val="22"/>
-          <w:szCs w:val="22"/>
-        </w:rPr>
-        <w:t xml:space="preserve">Trouts Solutions. </w:t>
-      </w:r>
-    </w:p>
-    <w:p>
-      <w:pPr>
-        <w:rPr>
-          <w:rFonts w:ascii="Arial" w:eastAsiaTheme="minorEastAsia" w:hAnsi="Arial" w:cs="Arial"/>
-          <w:sz w:val="22"/>
-          <w:szCs w:val="22"/>
-        </w:rPr>
-      </w:pPr>
-      <w:r>
-        <w:rPr>
-          <w:rFonts w:ascii="Arial" w:eastAsiaTheme="minorEastAsia" w:hAnsi="Arial" w:cs="Arial"/>
-          <w:sz w:val="22"/>
-          <w:szCs w:val="22"/>
-        </w:rPr>
-        <w:br w:type="page"/>
-      </w:r>
-    </w:p>
-    <w:p>
-      <w:pPr>
-        <w:spacing w:line="360" w:lineRule="auto"/>
-        <w:jc w:val="both"/>
+        </w:rPr>
+      </w:pPr>
+      <w:bookmarkStart w:id="12" w:name="_Toc207362002"/>
+      <w:r>
+        <w:rPr>
+          <w:rStyle w:val="Ttulo1Char"/>
+        </w:rPr>
+        <w:lastRenderedPageBreak/>
+        <w:t>PREMISSAS</w:t>
+      </w:r>
+      <w:bookmarkEnd w:id="12"/>
+      <w:r>
         <w:rPr>
           <w:rFonts w:ascii="Arial" w:eastAsiaTheme="minorEastAsia" w:hAnsi="Arial" w:cs="Arial"/>
           <w:b/>
           <w:bCs/>
         </w:rPr>
-      </w:pPr>
-      <w:r>
-        <w:rPr>
-          <w:rFonts w:ascii="Arial" w:eastAsiaTheme="minorEastAsia" w:hAnsi="Arial" w:cs="Arial"/>
-          <w:b/>
-          <w:bCs/>
-        </w:rPr>
-        <w:lastRenderedPageBreak/>
-        <w:t>PREMISSAS:</w:t>
-      </w:r>
-    </w:p>
-    <w:p>
-      <w:pPr>
-        <w:spacing w:line="360" w:lineRule="auto"/>
-        <w:jc w:val="both"/>
-        <w:rPr>
-          <w:rFonts w:ascii="Arial" w:eastAsiaTheme="minorEastAsia" w:hAnsi="Arial" w:cs="Arial"/>
-        </w:rPr>
-      </w:pPr>
+        <w:t>:</w:t>
+      </w:r>
     </w:p>
     <w:p>
       <w:pPr>
@@ -3411,13 +3835,7 @@
         <w:rPr>
           <w:rFonts w:ascii="Arial" w:eastAsiaTheme="minorEastAsia" w:hAnsi="Arial" w:cs="Arial"/>
         </w:rPr>
-        <w:t>O cliente deverá ter autonomia com as decisões quanto aos parâmetros de temperatura</w:t>
-      </w:r>
-      <w:r>
-        <w:rPr>
-          <w:rFonts w:ascii="Arial" w:eastAsiaTheme="minorEastAsia" w:hAnsi="Arial" w:cs="Arial"/>
-        </w:rPr>
-        <w:t>.</w:t>
+        <w:t>O cliente deverá ter autonomia com as decisões quanto aos parâmetros de temperatura.</w:t>
       </w:r>
     </w:p>
     <w:p>
@@ -3511,16 +3929,6 @@
     <w:p>
       <w:pPr>
         <w:spacing w:line="360" w:lineRule="auto"/>
-        <w:ind w:left="720"/>
-        <w:jc w:val="both"/>
-        <w:rPr>
-          <w:rFonts w:ascii="Arial" w:eastAsiaTheme="minorEastAsia" w:hAnsi="Arial" w:cs="Arial"/>
-        </w:rPr>
-      </w:pPr>
-    </w:p>
-    <w:p>
-      <w:pPr>
-        <w:spacing w:line="360" w:lineRule="auto"/>
         <w:jc w:val="both"/>
         <w:rPr>
           <w:rFonts w:ascii="Arial" w:eastAsiaTheme="minorEastAsia" w:hAnsi="Arial" w:cs="Arial"/>
@@ -3528,23 +3936,22 @@
           <w:bCs/>
         </w:rPr>
       </w:pPr>
+      <w:bookmarkStart w:id="13" w:name="_Toc207362003"/>
+      <w:r>
+        <w:rPr>
+          <w:rStyle w:val="Ttulo1Char"/>
+        </w:rPr>
+        <w:t>RESTRIÇÕES</w:t>
+      </w:r>
+      <w:bookmarkEnd w:id="13"/>
       <w:r>
         <w:rPr>
           <w:rFonts w:ascii="Arial" w:eastAsiaTheme="minorEastAsia" w:hAnsi="Arial" w:cs="Arial"/>
           <w:b/>
           <w:bCs/>
         </w:rPr>
-        <w:t>RESTRIÇÕES:</w:t>
-      </w:r>
-    </w:p>
-    <w:p>
-      <w:pPr>
-        <w:spacing w:line="360" w:lineRule="auto"/>
-        <w:jc w:val="both"/>
-        <w:rPr>
-          <w:rFonts w:ascii="Arial" w:eastAsiaTheme="minorEastAsia" w:hAnsi="Arial" w:cs="Arial"/>
-        </w:rPr>
-      </w:pPr>
+        <w:t>:</w:t>
+      </w:r>
     </w:p>
     <w:p>
       <w:pPr>
@@ -3637,54 +4044,89 @@
     </w:p>
     <w:p>
       <w:pPr>
+        <w:pStyle w:val="Ttulo1"/>
+        <w:rPr>
+          <w:rFonts w:eastAsiaTheme="minorEastAsia"/>
+        </w:rPr>
+      </w:pPr>
+      <w:bookmarkStart w:id="14" w:name="_Toc207362004"/>
+      <w:r>
+        <w:rPr>
+          <w:rFonts w:eastAsiaTheme="minorEastAsia"/>
+        </w:rPr>
+        <w:lastRenderedPageBreak/>
+        <w:t>REQUISITOS – BACKLOG</w:t>
+      </w:r>
+      <w:bookmarkEnd w:id="14"/>
+    </w:p>
+    <w:p/>
+    <w:p>
+      <w:pPr>
         <w:spacing w:line="360" w:lineRule="auto"/>
         <w:jc w:val="both"/>
+        <w:rPr>
+          <w:rFonts w:ascii="Arial" w:eastAsiaTheme="minorEastAsia" w:hAnsi="Arial" w:cs="Arial"/>
+        </w:rPr>
+      </w:pPr>
+      <w:r>
+        <w:rPr>
+          <w:rFonts w:ascii="Arial" w:eastAsiaTheme="minorEastAsia" w:hAnsi="Arial" w:cs="Arial"/>
+        </w:rPr>
+        <w:tab/>
+        <w:t>Abaixo, na figura 1, uma sistematização dos principais requisitos necessários para o desenvolvimento do projeto, com destaque para a classificação em Essenciais, Importantes ou Desejáveis.</w:t>
+      </w:r>
+    </w:p>
+    <w:p>
+      <w:pPr>
+        <w:spacing w:after="0" w:line="240" w:lineRule="auto"/>
+        <w:jc w:val="both"/>
+        <w:rPr>
+          <w:rFonts w:ascii="Arial" w:eastAsiaTheme="minorEastAsia" w:hAnsi="Arial" w:cs="Arial"/>
+          <w:sz w:val="22"/>
+          <w:szCs w:val="22"/>
+        </w:rPr>
+      </w:pPr>
+      <w:r>
         <w:rPr>
           <w:rFonts w:ascii="Arial" w:eastAsiaTheme="minorEastAsia" w:hAnsi="Arial" w:cs="Arial"/>
           <w:b/>
           <w:bCs/>
-        </w:rPr>
-      </w:pPr>
-      <w:r>
+          <w:sz w:val="22"/>
+          <w:szCs w:val="22"/>
+        </w:rPr>
+        <w:t>Figura 1.</w:t>
+      </w:r>
+      <w:r>
+        <w:rPr>
+          <w:rFonts w:ascii="Arial" w:eastAsiaTheme="minorEastAsia" w:hAnsi="Arial" w:cs="Arial"/>
+          <w:sz w:val="22"/>
+          <w:szCs w:val="22"/>
+        </w:rPr>
+        <w:t xml:space="preserve"> Back Log – Requisitos para o desenvolvimento do projeto, com descrição e classificação.</w:t>
+      </w:r>
+    </w:p>
+    <w:p>
+      <w:pPr>
+        <w:spacing w:after="0" w:line="360" w:lineRule="auto"/>
+        <w:jc w:val="both"/>
         <w:rPr>
           <w:rFonts w:ascii="Arial" w:eastAsiaTheme="minorEastAsia" w:hAnsi="Arial" w:cs="Arial"/>
           <w:b/>
           <w:bCs/>
         </w:rPr>
-        <w:lastRenderedPageBreak/>
-        <w:t>REQUISITOS – BACKLOG</w:t>
-      </w:r>
-    </w:p>
-    <w:p>
-      <w:pPr>
-        <w:spacing w:line="360" w:lineRule="auto"/>
-        <w:jc w:val="both"/>
-        <w:rPr>
-          <w:rFonts w:ascii="Arial" w:eastAsiaTheme="minorEastAsia" w:hAnsi="Arial" w:cs="Arial"/>
-        </w:rPr>
-      </w:pPr>
-    </w:p>
-    <w:p>
-      <w:pPr>
-        <w:spacing w:line="360" w:lineRule="auto"/>
-        <w:jc w:val="both"/>
+      </w:pPr>
+      <w:r>
         <w:rPr>
           <w:rFonts w:ascii="Arial" w:eastAsiaTheme="minorEastAsia" w:hAnsi="Arial" w:cs="Arial"/>
           <w:b/>
           <w:bCs/>
-        </w:rPr>
-      </w:pPr>
-      <w:r>
-        <w:rPr>
-          <w:rFonts w:ascii="Arial" w:eastAsiaTheme="minorEastAsia" w:hAnsi="Arial" w:cs="Arial"/>
-          <w:b/>
-          <w:bCs/>
+          <w:noProof/>
         </w:rPr>
         <w:drawing>
-          <wp:inline distT="0" distB="0" distL="0" distR="0" wp14:anchorId="28360078" wp14:editId="02107579">
-            <wp:extent cx="4784725" cy="2194560"/>
+          <wp:inline distT="0" distB="0" distL="0" distR="0" wp14:anchorId="61E651F9" wp14:editId="4E594EF9">
+            <wp:extent cx="5760085" cy="2293620"/>
             <wp:effectExtent l="0" t="0" r="0" b="0"/>
-            <wp:docPr id="1836676520" name="Imagem 1"/>
+            <wp:docPr id="736095038" name="Imagem 1" descr="Interface gráfica do usuário, Texto&#10;&#10;O conteúdo gerado por IA pode estar incorreto."/>
             <wp:cNvGraphicFramePr>
               <a:graphicFrameLocks xmlns:a="http://schemas.openxmlformats.org/drawingml/2006/main" noChangeAspect="1"/>
             </wp:cNvGraphicFramePr>
@@ -3692,32 +4134,23 @@
               <a:graphicData uri="http://schemas.openxmlformats.org/drawingml/2006/picture">
                 <pic:pic xmlns:pic="http://schemas.openxmlformats.org/drawingml/2006/picture">
                   <pic:nvPicPr>
-                    <pic:cNvPr id="1836676520" name=""/>
+                    <pic:cNvPr id="736095038" name="Imagem 1" descr="Interface gráfica do usuário, Texto&#10;&#10;O conteúdo gerado por IA pode estar incorreto."/>
                     <pic:cNvPicPr/>
                   </pic:nvPicPr>
-                  <pic:blipFill rotWithShape="1">
-                    <a:blip r:embed="rId12"/>
-                    <a:srcRect l="16933"/>
+                  <pic:blipFill>
+                    <a:blip r:embed="rId13"/>
                     <a:stretch>
                       <a:fillRect/>
                     </a:stretch>
                   </pic:blipFill>
-                  <pic:spPr bwMode="auto">
+                  <pic:spPr>
                     <a:xfrm>
                       <a:off x="0" y="0"/>
-                      <a:ext cx="4784725" cy="2194560"/>
+                      <a:ext cx="5760085" cy="2293620"/>
                     </a:xfrm>
                     <a:prstGeom prst="rect">
                       <a:avLst/>
                     </a:prstGeom>
-                    <a:ln>
-                      <a:noFill/>
-                    </a:ln>
-                    <a:extLst>
-                      <a:ext uri="{53640926-AAD7-44D8-BBD7-CCE9431645EC}">
-                        <a14:shadowObscured xmlns:a14="http://schemas.microsoft.com/office/drawing/2010/main"/>
-                      </a:ext>
-                    </a:extLst>
                   </pic:spPr>
                 </pic:pic>
               </a:graphicData>
@@ -3732,60 +4165,159 @@
         <w:jc w:val="both"/>
         <w:rPr>
           <w:rFonts w:ascii="Arial" w:eastAsiaTheme="minorEastAsia" w:hAnsi="Arial" w:cs="Arial"/>
+          <w:sz w:val="22"/>
+          <w:szCs w:val="22"/>
+        </w:rPr>
+      </w:pPr>
+      <w:r>
+        <w:rPr>
+          <w:rFonts w:ascii="Arial" w:eastAsiaTheme="minorEastAsia" w:hAnsi="Arial" w:cs="Arial"/>
           <w:b/>
           <w:bCs/>
-        </w:rPr>
-      </w:pPr>
-    </w:p>
-    <w:p>
-      <w:pPr>
-        <w:spacing w:line="360" w:lineRule="auto"/>
-        <w:jc w:val="both"/>
+          <w:sz w:val="22"/>
+          <w:szCs w:val="22"/>
+        </w:rPr>
+        <w:t>Fonte:</w:t>
+      </w:r>
+      <w:r>
         <w:rPr>
           <w:rFonts w:ascii="Arial" w:eastAsiaTheme="minorEastAsia" w:hAnsi="Arial" w:cs="Arial"/>
           <w:b/>
           <w:bCs/>
-        </w:rPr>
-      </w:pPr>
+          <w:sz w:val="22"/>
+          <w:szCs w:val="22"/>
+        </w:rPr>
+        <w:t xml:space="preserve"> </w:t>
+      </w:r>
+      <w:r>
+        <w:rPr>
+          <w:rFonts w:ascii="Arial" w:eastAsiaTheme="minorEastAsia" w:hAnsi="Arial" w:cs="Arial"/>
+          <w:sz w:val="22"/>
+          <w:szCs w:val="22"/>
+        </w:rPr>
+        <w:t>Elaboração pelos autores.</w:t>
+      </w:r>
     </w:p>
     <w:p>
       <w:pPr>
         <w:spacing w:line="360" w:lineRule="auto"/>
         <w:jc w:val="both"/>
+        <w:rPr>
+          <w:rFonts w:ascii="Arial" w:eastAsiaTheme="minorEastAsia" w:hAnsi="Arial" w:cs="Arial"/>
+        </w:rPr>
+      </w:pPr>
+      <w:r>
         <w:rPr>
           <w:rFonts w:ascii="Arial" w:eastAsiaTheme="minorEastAsia" w:hAnsi="Arial" w:cs="Arial"/>
           <w:b/>
           <w:bCs/>
         </w:rPr>
-      </w:pPr>
-    </w:p>
-    <w:p>
-      <w:pPr>
-        <w:spacing w:line="360" w:lineRule="auto"/>
-        <w:jc w:val="both"/>
+        <w:tab/>
+      </w:r>
+      <w:r>
+        <w:rPr>
+          <w:rFonts w:ascii="Arial" w:eastAsiaTheme="minorEastAsia" w:hAnsi="Arial" w:cs="Arial"/>
+        </w:rPr>
+        <w:t xml:space="preserve">Além disso, na Figura 2 também é demonstrada a organização dos requisitos na forma de objetivos entregáveis por meio da plataforma </w:t>
+      </w:r>
+      <w:proofErr w:type="spellStart"/>
+      <w:r>
+        <w:rPr>
+          <w:rFonts w:ascii="Arial" w:eastAsiaTheme="minorEastAsia" w:hAnsi="Arial" w:cs="Arial"/>
+        </w:rPr>
+        <w:t>Trello</w:t>
+      </w:r>
+      <w:proofErr w:type="spellEnd"/>
+      <w:r>
+        <w:rPr>
+          <w:rFonts w:ascii="Arial" w:eastAsiaTheme="minorEastAsia" w:hAnsi="Arial" w:cs="Arial"/>
+        </w:rPr>
+        <w:t>. Dessa forma, permite-se um maior manejo de recursos humanos, melhor monitoramento do desenvolvimento do projeto e transparência.</w:t>
+      </w:r>
+    </w:p>
+    <w:p>
+      <w:pPr>
+        <w:spacing w:after="0" w:line="240" w:lineRule="auto"/>
+        <w:jc w:val="both"/>
+        <w:rPr>
+          <w:rFonts w:ascii="Arial" w:eastAsiaTheme="minorEastAsia" w:hAnsi="Arial" w:cs="Arial"/>
+          <w:sz w:val="22"/>
+          <w:szCs w:val="22"/>
+        </w:rPr>
+      </w:pPr>
+      <w:r>
         <w:rPr>
           <w:rFonts w:ascii="Arial" w:eastAsiaTheme="minorEastAsia" w:hAnsi="Arial" w:cs="Arial"/>
           <w:b/>
           <w:bCs/>
-        </w:rPr>
-      </w:pPr>
+          <w:sz w:val="22"/>
+          <w:szCs w:val="22"/>
+        </w:rPr>
+        <w:t xml:space="preserve">Figura </w:t>
+      </w:r>
       <w:r>
         <w:rPr>
           <w:rFonts w:ascii="Arial" w:eastAsiaTheme="minorEastAsia" w:hAnsi="Arial" w:cs="Arial"/>
           <w:b/>
           <w:bCs/>
-        </w:rPr>
-        <w:t>Ex.: Print do Trello</w:t>
-      </w:r>
-    </w:p>
-    <w:p>
-      <w:pPr>
-        <w:spacing w:line="360" w:lineRule="auto"/>
-        <w:jc w:val="both"/>
+          <w:sz w:val="22"/>
+          <w:szCs w:val="22"/>
+        </w:rPr>
+        <w:t>2</w:t>
+      </w:r>
+      <w:r>
         <w:rPr>
           <w:rFonts w:ascii="Arial" w:eastAsiaTheme="minorEastAsia" w:hAnsi="Arial" w:cs="Arial"/>
           <w:b/>
           <w:bCs/>
+          <w:sz w:val="22"/>
+          <w:szCs w:val="22"/>
+        </w:rPr>
+        <w:t>.</w:t>
+      </w:r>
+      <w:r>
+        <w:rPr>
+          <w:rFonts w:ascii="Arial" w:eastAsiaTheme="minorEastAsia" w:hAnsi="Arial" w:cs="Arial"/>
+          <w:sz w:val="22"/>
+          <w:szCs w:val="22"/>
+        </w:rPr>
+        <w:t xml:space="preserve"> </w:t>
+      </w:r>
+      <w:r>
+        <w:rPr>
+          <w:rFonts w:ascii="Arial" w:eastAsiaTheme="minorEastAsia" w:hAnsi="Arial" w:cs="Arial"/>
+          <w:sz w:val="22"/>
+          <w:szCs w:val="22"/>
+        </w:rPr>
+        <w:t xml:space="preserve">Projeto sistematizado na plataforma </w:t>
+      </w:r>
+      <w:proofErr w:type="spellStart"/>
+      <w:r>
+        <w:rPr>
+          <w:rFonts w:ascii="Arial" w:eastAsiaTheme="minorEastAsia" w:hAnsi="Arial" w:cs="Arial"/>
+          <w:sz w:val="22"/>
+          <w:szCs w:val="22"/>
+        </w:rPr>
+        <w:t>Trello</w:t>
+      </w:r>
+      <w:proofErr w:type="spellEnd"/>
+      <w:r>
+        <w:rPr>
+          <w:rFonts w:ascii="Arial" w:eastAsiaTheme="minorEastAsia" w:hAnsi="Arial" w:cs="Arial"/>
+          <w:sz w:val="22"/>
+          <w:szCs w:val="22"/>
+        </w:rPr>
+        <w:t>.</w:t>
+      </w:r>
+    </w:p>
+    <w:p>
+      <w:pPr>
+        <w:spacing w:after="0" w:line="240" w:lineRule="auto"/>
+        <w:jc w:val="both"/>
+        <w:rPr>
+          <w:rFonts w:ascii="Arial" w:eastAsiaTheme="minorEastAsia" w:hAnsi="Arial" w:cs="Arial"/>
+          <w:sz w:val="22"/>
+          <w:szCs w:val="22"/>
         </w:rPr>
       </w:pPr>
     </w:p>
@@ -3799,51 +4331,601 @@
           <w:bCs/>
         </w:rPr>
       </w:pPr>
-    </w:p>
-    <w:p>
-      <w:pPr>
-        <w:spacing w:line="360" w:lineRule="auto"/>
-        <w:jc w:val="both"/>
+      <w:r>
         <w:rPr>
           <w:rFonts w:ascii="Arial" w:eastAsiaTheme="minorEastAsia" w:hAnsi="Arial" w:cs="Arial"/>
           <w:b/>
           <w:bCs/>
         </w:rPr>
-      </w:pPr>
-    </w:p>
-    <w:p>
-      <w:pPr>
-        <w:spacing w:line="360" w:lineRule="auto"/>
-        <w:jc w:val="both"/>
+        <w:t xml:space="preserve">Ex.: Print do </w:t>
+      </w:r>
+      <w:proofErr w:type="spellStart"/>
+      <w:r>
         <w:rPr>
           <w:rFonts w:ascii="Arial" w:eastAsiaTheme="minorEastAsia" w:hAnsi="Arial" w:cs="Arial"/>
           <w:b/>
           <w:bCs/>
         </w:rPr>
-      </w:pPr>
+        <w:t>Trello</w:t>
+      </w:r>
+      <w:proofErr w:type="spellEnd"/>
     </w:p>
     <w:p>
       <w:pPr>
         <w:spacing w:line="360" w:lineRule="auto"/>
         <w:jc w:val="both"/>
+        <w:rPr>
+          <w:rFonts w:ascii="Arial" w:eastAsiaTheme="minorEastAsia" w:hAnsi="Arial" w:cs="Arial"/>
+          <w:sz w:val="22"/>
+          <w:szCs w:val="22"/>
+        </w:rPr>
+      </w:pPr>
+      <w:r>
         <w:rPr>
           <w:rFonts w:ascii="Arial" w:eastAsiaTheme="minorEastAsia" w:hAnsi="Arial" w:cs="Arial"/>
           <w:b/>
           <w:bCs/>
-        </w:rPr>
-      </w:pPr>
-    </w:p>
+          <w:sz w:val="22"/>
+          <w:szCs w:val="22"/>
+        </w:rPr>
+        <w:t xml:space="preserve">Fonte: </w:t>
+      </w:r>
+      <w:r>
+        <w:rPr>
+          <w:rFonts w:ascii="Arial" w:eastAsiaTheme="minorEastAsia" w:hAnsi="Arial" w:cs="Arial"/>
+          <w:sz w:val="22"/>
+          <w:szCs w:val="22"/>
+        </w:rPr>
+        <w:t>Elaboração pelos autores.</w:t>
+      </w:r>
+    </w:p>
+    <w:p>
+      <w:pPr>
+        <w:rPr>
+          <w:rFonts w:ascii="Arial" w:eastAsiaTheme="minorEastAsia" w:hAnsi="Arial" w:cs="Arial"/>
+          <w:sz w:val="22"/>
+          <w:szCs w:val="22"/>
+        </w:rPr>
+      </w:pPr>
+      <w:r>
+        <w:rPr>
+          <w:rFonts w:ascii="Arial" w:eastAsiaTheme="minorEastAsia" w:hAnsi="Arial" w:cs="Arial"/>
+          <w:sz w:val="22"/>
+          <w:szCs w:val="22"/>
+        </w:rPr>
+        <w:br w:type="page"/>
+      </w:r>
+    </w:p>
+    <w:p>
+      <w:pPr>
+        <w:pStyle w:val="Ttulo1"/>
+        <w:rPr>
+          <w:rFonts w:eastAsiaTheme="minorEastAsia"/>
+        </w:rPr>
+      </w:pPr>
+      <w:bookmarkStart w:id="15" w:name="_Toc207362005"/>
+      <w:r>
+        <w:rPr>
+          <w:rFonts w:eastAsiaTheme="minorEastAsia"/>
+        </w:rPr>
+        <w:lastRenderedPageBreak/>
+        <w:t>MACROCRONOGRAMA</w:t>
+      </w:r>
+      <w:bookmarkEnd w:id="15"/>
+    </w:p>
+    <w:p/>
     <w:p>
       <w:pPr>
         <w:spacing w:line="360" w:lineRule="auto"/>
         <w:jc w:val="both"/>
+        <w:rPr>
+          <w:rFonts w:ascii="Arial" w:eastAsiaTheme="minorEastAsia" w:hAnsi="Arial" w:cs="Arial"/>
+        </w:rPr>
+      </w:pPr>
+      <w:r>
         <w:rPr>
           <w:rFonts w:ascii="Arial" w:eastAsiaTheme="minorEastAsia" w:hAnsi="Arial" w:cs="Arial"/>
           <w:b/>
           <w:bCs/>
         </w:rPr>
-      </w:pPr>
-    </w:p>
+        <w:tab/>
+      </w:r>
+      <w:r>
+        <w:rPr>
+          <w:rFonts w:ascii="Arial" w:eastAsiaTheme="minorEastAsia" w:hAnsi="Arial" w:cs="Arial"/>
+        </w:rPr>
+        <w:t>O projeto está previsto para acontecer conforme o cronograma abaixo, sujeito a alterações conforme o necessário.</w:t>
+      </w:r>
+    </w:p>
+    <w:tbl>
+      <w:tblPr>
+        <w:tblStyle w:val="Tabelacomgrade"/>
+        <w:tblW w:w="0" w:type="auto"/>
+        <w:tblLook w:val="04A0" w:firstRow="1" w:lastRow="0" w:firstColumn="1" w:lastColumn="0" w:noHBand="0" w:noVBand="1"/>
+      </w:tblPr>
+      <w:tblGrid>
+        <w:gridCol w:w="7083"/>
+        <w:gridCol w:w="1978"/>
+      </w:tblGrid>
+      <w:tr>
+        <w:tc>
+          <w:tcPr>
+            <w:tcW w:w="7083" w:type="dxa"/>
+          </w:tcPr>
+          <w:p>
+            <w:pPr>
+              <w:spacing w:line="360" w:lineRule="auto"/>
+              <w:jc w:val="both"/>
+              <w:rPr>
+                <w:rFonts w:ascii="Arial" w:eastAsiaTheme="minorEastAsia" w:hAnsi="Arial" w:cs="Arial"/>
+                <w:b/>
+                <w:bCs/>
+              </w:rPr>
+            </w:pPr>
+            <w:r>
+              <w:rPr>
+                <w:rFonts w:ascii="Arial" w:eastAsiaTheme="minorEastAsia" w:hAnsi="Arial" w:cs="Arial"/>
+                <w:b/>
+                <w:bCs/>
+              </w:rPr>
+              <w:t>Atividade</w:t>
+            </w:r>
+          </w:p>
+        </w:tc>
+        <w:tc>
+          <w:tcPr>
+            <w:tcW w:w="1978" w:type="dxa"/>
+          </w:tcPr>
+          <w:p>
+            <w:pPr>
+              <w:spacing w:line="360" w:lineRule="auto"/>
+              <w:jc w:val="both"/>
+              <w:rPr>
+                <w:rFonts w:ascii="Arial" w:eastAsiaTheme="minorEastAsia" w:hAnsi="Arial" w:cs="Arial"/>
+                <w:b/>
+                <w:bCs/>
+              </w:rPr>
+            </w:pPr>
+            <w:r>
+              <w:rPr>
+                <w:rFonts w:ascii="Arial" w:eastAsiaTheme="minorEastAsia" w:hAnsi="Arial" w:cs="Arial"/>
+                <w:b/>
+                <w:bCs/>
+              </w:rPr>
+              <w:t>Prazo Previsto</w:t>
+            </w:r>
+          </w:p>
+        </w:tc>
+      </w:tr>
+      <w:tr>
+        <w:tc>
+          <w:tcPr>
+            <w:tcW w:w="7083" w:type="dxa"/>
+          </w:tcPr>
+          <w:p>
+            <w:pPr>
+              <w:spacing w:line="360" w:lineRule="auto"/>
+              <w:jc w:val="both"/>
+              <w:rPr>
+                <w:rFonts w:ascii="Arial" w:eastAsiaTheme="minorEastAsia" w:hAnsi="Arial" w:cs="Arial"/>
+              </w:rPr>
+            </w:pPr>
+            <w:r>
+              <w:rPr>
+                <w:rFonts w:ascii="Arial" w:eastAsiaTheme="minorEastAsia" w:hAnsi="Arial" w:cs="Arial"/>
+              </w:rPr>
+              <w:t>Protótipo de Site para aprovação e testes</w:t>
+            </w:r>
+          </w:p>
+        </w:tc>
+        <w:tc>
+          <w:tcPr>
+            <w:tcW w:w="1978" w:type="dxa"/>
+          </w:tcPr>
+          <w:p>
+            <w:pPr>
+              <w:spacing w:line="360" w:lineRule="auto"/>
+              <w:jc w:val="both"/>
+              <w:rPr>
+                <w:rFonts w:ascii="Arial" w:eastAsiaTheme="minorEastAsia" w:hAnsi="Arial" w:cs="Arial"/>
+                <w:b/>
+                <w:bCs/>
+              </w:rPr>
+            </w:pPr>
+            <w:r>
+              <w:rPr>
+                <w:rFonts w:ascii="Arial" w:eastAsiaTheme="minorEastAsia" w:hAnsi="Arial" w:cs="Arial"/>
+                <w:b/>
+                <w:bCs/>
+              </w:rPr>
+              <w:t>10 dias</w:t>
+            </w:r>
+          </w:p>
+        </w:tc>
+      </w:tr>
+      <w:tr>
+        <w:tc>
+          <w:tcPr>
+            <w:tcW w:w="7083" w:type="dxa"/>
+          </w:tcPr>
+          <w:p>
+            <w:pPr>
+              <w:spacing w:line="360" w:lineRule="auto"/>
+              <w:jc w:val="both"/>
+              <w:rPr>
+                <w:rFonts w:ascii="Arial" w:eastAsiaTheme="minorEastAsia" w:hAnsi="Arial" w:cs="Arial"/>
+              </w:rPr>
+            </w:pPr>
+            <w:r>
+              <w:rPr>
+                <w:rFonts w:ascii="Arial" w:eastAsiaTheme="minorEastAsia" w:hAnsi="Arial" w:cs="Arial"/>
+              </w:rPr>
+              <w:t>Elaboração de Apresentação do Projeto</w:t>
+            </w:r>
+          </w:p>
+        </w:tc>
+        <w:tc>
+          <w:tcPr>
+            <w:tcW w:w="1978" w:type="dxa"/>
+          </w:tcPr>
+          <w:p>
+            <w:pPr>
+              <w:spacing w:line="360" w:lineRule="auto"/>
+              <w:jc w:val="both"/>
+              <w:rPr>
+                <w:rFonts w:ascii="Arial" w:eastAsiaTheme="minorEastAsia" w:hAnsi="Arial" w:cs="Arial"/>
+                <w:b/>
+                <w:bCs/>
+              </w:rPr>
+            </w:pPr>
+            <w:r>
+              <w:rPr>
+                <w:rFonts w:ascii="Arial" w:eastAsiaTheme="minorEastAsia" w:hAnsi="Arial" w:cs="Arial"/>
+                <w:b/>
+                <w:bCs/>
+              </w:rPr>
+              <w:t>7 dias</w:t>
+            </w:r>
+          </w:p>
+        </w:tc>
+      </w:tr>
+      <w:tr>
+        <w:tc>
+          <w:tcPr>
+            <w:tcW w:w="7083" w:type="dxa"/>
+          </w:tcPr>
+          <w:p>
+            <w:pPr>
+              <w:spacing w:line="360" w:lineRule="auto"/>
+              <w:jc w:val="both"/>
+              <w:rPr>
+                <w:rFonts w:ascii="Arial" w:eastAsiaTheme="minorEastAsia" w:hAnsi="Arial" w:cs="Arial"/>
+              </w:rPr>
+            </w:pPr>
+            <w:r>
+              <w:rPr>
+                <w:rFonts w:ascii="Arial" w:eastAsiaTheme="minorEastAsia" w:hAnsi="Arial" w:cs="Arial"/>
+              </w:rPr>
+              <w:t>Montagem e Teste de Arquitetura do Sensor</w:t>
+            </w:r>
+          </w:p>
+        </w:tc>
+        <w:tc>
+          <w:tcPr>
+            <w:tcW w:w="1978" w:type="dxa"/>
+          </w:tcPr>
+          <w:p>
+            <w:pPr>
+              <w:spacing w:line="360" w:lineRule="auto"/>
+              <w:jc w:val="both"/>
+              <w:rPr>
+                <w:rFonts w:ascii="Arial" w:eastAsiaTheme="minorEastAsia" w:hAnsi="Arial" w:cs="Arial"/>
+                <w:b/>
+                <w:bCs/>
+              </w:rPr>
+            </w:pPr>
+            <w:r>
+              <w:rPr>
+                <w:rFonts w:ascii="Arial" w:eastAsiaTheme="minorEastAsia" w:hAnsi="Arial" w:cs="Arial"/>
+                <w:b/>
+                <w:bCs/>
+              </w:rPr>
+              <w:t>10 dias</w:t>
+            </w:r>
+          </w:p>
+        </w:tc>
+      </w:tr>
+      <w:tr>
+        <w:tc>
+          <w:tcPr>
+            <w:tcW w:w="7083" w:type="dxa"/>
+          </w:tcPr>
+          <w:p>
+            <w:pPr>
+              <w:spacing w:line="360" w:lineRule="auto"/>
+              <w:jc w:val="both"/>
+              <w:rPr>
+                <w:rFonts w:ascii="Arial" w:eastAsiaTheme="minorEastAsia" w:hAnsi="Arial" w:cs="Arial"/>
+              </w:rPr>
+            </w:pPr>
+            <w:r>
+              <w:rPr>
+                <w:rFonts w:ascii="Arial" w:eastAsiaTheme="minorEastAsia" w:hAnsi="Arial" w:cs="Arial"/>
+              </w:rPr>
+              <w:t>Programação de Software do Sensor</w:t>
+            </w:r>
+          </w:p>
+        </w:tc>
+        <w:tc>
+          <w:tcPr>
+            <w:tcW w:w="1978" w:type="dxa"/>
+          </w:tcPr>
+          <w:p>
+            <w:pPr>
+              <w:spacing w:line="360" w:lineRule="auto"/>
+              <w:jc w:val="both"/>
+              <w:rPr>
+                <w:rFonts w:ascii="Arial" w:eastAsiaTheme="minorEastAsia" w:hAnsi="Arial" w:cs="Arial"/>
+                <w:b/>
+                <w:bCs/>
+              </w:rPr>
+            </w:pPr>
+            <w:r>
+              <w:rPr>
+                <w:rFonts w:ascii="Arial" w:eastAsiaTheme="minorEastAsia" w:hAnsi="Arial" w:cs="Arial"/>
+                <w:b/>
+                <w:bCs/>
+              </w:rPr>
+              <w:t>10 dias</w:t>
+            </w:r>
+          </w:p>
+        </w:tc>
+      </w:tr>
+      <w:tr>
+        <w:tc>
+          <w:tcPr>
+            <w:tcW w:w="7083" w:type="dxa"/>
+          </w:tcPr>
+          <w:p>
+            <w:pPr>
+              <w:spacing w:line="360" w:lineRule="auto"/>
+              <w:jc w:val="both"/>
+              <w:rPr>
+                <w:rFonts w:ascii="Arial" w:eastAsiaTheme="minorEastAsia" w:hAnsi="Arial" w:cs="Arial"/>
+              </w:rPr>
+            </w:pPr>
+            <w:r>
+              <w:rPr>
+                <w:rFonts w:ascii="Arial" w:eastAsiaTheme="minorEastAsia" w:hAnsi="Arial" w:cs="Arial"/>
+              </w:rPr>
+              <w:t xml:space="preserve">Organização do Banco de Dados </w:t>
+            </w:r>
+          </w:p>
+        </w:tc>
+        <w:tc>
+          <w:tcPr>
+            <w:tcW w:w="1978" w:type="dxa"/>
+          </w:tcPr>
+          <w:p>
+            <w:pPr>
+              <w:spacing w:line="360" w:lineRule="auto"/>
+              <w:jc w:val="both"/>
+              <w:rPr>
+                <w:rFonts w:ascii="Arial" w:eastAsiaTheme="minorEastAsia" w:hAnsi="Arial" w:cs="Arial"/>
+                <w:b/>
+                <w:bCs/>
+              </w:rPr>
+            </w:pPr>
+            <w:r>
+              <w:rPr>
+                <w:rFonts w:ascii="Arial" w:eastAsiaTheme="minorEastAsia" w:hAnsi="Arial" w:cs="Arial"/>
+                <w:b/>
+                <w:bCs/>
+              </w:rPr>
+              <w:t>14 dias</w:t>
+            </w:r>
+          </w:p>
+        </w:tc>
+      </w:tr>
+      <w:tr>
+        <w:tc>
+          <w:tcPr>
+            <w:tcW w:w="7083" w:type="dxa"/>
+          </w:tcPr>
+          <w:p>
+            <w:pPr>
+              <w:spacing w:line="360" w:lineRule="auto"/>
+              <w:jc w:val="both"/>
+              <w:rPr>
+                <w:rFonts w:ascii="Arial" w:eastAsiaTheme="minorEastAsia" w:hAnsi="Arial" w:cs="Arial"/>
+              </w:rPr>
+            </w:pPr>
+            <w:r>
+              <w:rPr>
+                <w:rFonts w:ascii="Arial" w:eastAsiaTheme="minorEastAsia" w:hAnsi="Arial" w:cs="Arial"/>
+              </w:rPr>
+              <w:t xml:space="preserve">Elaboração de Aplicação Virtualizada para Tratamento de Dados </w:t>
+            </w:r>
+          </w:p>
+        </w:tc>
+        <w:tc>
+          <w:tcPr>
+            <w:tcW w:w="1978" w:type="dxa"/>
+          </w:tcPr>
+          <w:p>
+            <w:pPr>
+              <w:spacing w:line="360" w:lineRule="auto"/>
+              <w:jc w:val="both"/>
+              <w:rPr>
+                <w:rFonts w:ascii="Arial" w:eastAsiaTheme="minorEastAsia" w:hAnsi="Arial" w:cs="Arial"/>
+                <w:b/>
+                <w:bCs/>
+              </w:rPr>
+            </w:pPr>
+            <w:r>
+              <w:rPr>
+                <w:rFonts w:ascii="Arial" w:eastAsiaTheme="minorEastAsia" w:hAnsi="Arial" w:cs="Arial"/>
+                <w:b/>
+                <w:bCs/>
+              </w:rPr>
+              <w:t>21 dias</w:t>
+            </w:r>
+          </w:p>
+        </w:tc>
+      </w:tr>
+      <w:tr>
+        <w:tc>
+          <w:tcPr>
+            <w:tcW w:w="7083" w:type="dxa"/>
+          </w:tcPr>
+          <w:p>
+            <w:pPr>
+              <w:spacing w:line="360" w:lineRule="auto"/>
+              <w:jc w:val="both"/>
+              <w:rPr>
+                <w:rFonts w:ascii="Arial" w:eastAsiaTheme="minorEastAsia" w:hAnsi="Arial" w:cs="Arial"/>
+              </w:rPr>
+            </w:pPr>
+            <w:r>
+              <w:rPr>
+                <w:rFonts w:ascii="Arial" w:eastAsiaTheme="minorEastAsia" w:hAnsi="Arial" w:cs="Arial"/>
+              </w:rPr>
+              <w:t>Desenvolvimento de página com Dashboard personalizada</w:t>
+            </w:r>
+          </w:p>
+        </w:tc>
+        <w:tc>
+          <w:tcPr>
+            <w:tcW w:w="1978" w:type="dxa"/>
+          </w:tcPr>
+          <w:p>
+            <w:pPr>
+              <w:spacing w:line="360" w:lineRule="auto"/>
+              <w:jc w:val="both"/>
+              <w:rPr>
+                <w:rFonts w:ascii="Arial" w:eastAsiaTheme="minorEastAsia" w:hAnsi="Arial" w:cs="Arial"/>
+                <w:b/>
+                <w:bCs/>
+              </w:rPr>
+            </w:pPr>
+            <w:r>
+              <w:rPr>
+                <w:rFonts w:ascii="Arial" w:eastAsiaTheme="minorEastAsia" w:hAnsi="Arial" w:cs="Arial"/>
+                <w:b/>
+                <w:bCs/>
+              </w:rPr>
+              <w:t>14 dias</w:t>
+            </w:r>
+          </w:p>
+        </w:tc>
+      </w:tr>
+      <w:tr>
+        <w:tc>
+          <w:tcPr>
+            <w:tcW w:w="7083" w:type="dxa"/>
+          </w:tcPr>
+          <w:p>
+            <w:pPr>
+              <w:spacing w:line="360" w:lineRule="auto"/>
+              <w:jc w:val="both"/>
+              <w:rPr>
+                <w:rFonts w:ascii="Arial" w:eastAsiaTheme="minorEastAsia" w:hAnsi="Arial" w:cs="Arial"/>
+              </w:rPr>
+            </w:pPr>
+            <w:r>
+              <w:rPr>
+                <w:rFonts w:ascii="Arial" w:eastAsiaTheme="minorEastAsia" w:hAnsi="Arial" w:cs="Arial"/>
+              </w:rPr>
+              <w:t>Acompanhamento de implementação do sensor e software associado</w:t>
+            </w:r>
+          </w:p>
+        </w:tc>
+        <w:tc>
+          <w:tcPr>
+            <w:tcW w:w="1978" w:type="dxa"/>
+          </w:tcPr>
+          <w:p>
+            <w:pPr>
+              <w:spacing w:line="360" w:lineRule="auto"/>
+              <w:jc w:val="both"/>
+              <w:rPr>
+                <w:rFonts w:ascii="Arial" w:eastAsiaTheme="minorEastAsia" w:hAnsi="Arial" w:cs="Arial"/>
+                <w:b/>
+                <w:bCs/>
+              </w:rPr>
+            </w:pPr>
+            <w:r>
+              <w:rPr>
+                <w:rFonts w:ascii="Arial" w:eastAsiaTheme="minorEastAsia" w:hAnsi="Arial" w:cs="Arial"/>
+                <w:b/>
+                <w:bCs/>
+              </w:rPr>
+              <w:t>14 dias</w:t>
+            </w:r>
+          </w:p>
+        </w:tc>
+      </w:tr>
+      <w:tr>
+        <w:tc>
+          <w:tcPr>
+            <w:tcW w:w="7083" w:type="dxa"/>
+          </w:tcPr>
+          <w:p>
+            <w:pPr>
+              <w:spacing w:line="360" w:lineRule="auto"/>
+              <w:jc w:val="both"/>
+              <w:rPr>
+                <w:rFonts w:ascii="Arial" w:eastAsiaTheme="minorEastAsia" w:hAnsi="Arial" w:cs="Arial"/>
+              </w:rPr>
+            </w:pPr>
+            <w:r>
+              <w:rPr>
+                <w:rFonts w:ascii="Arial" w:eastAsiaTheme="minorEastAsia" w:hAnsi="Arial" w:cs="Arial"/>
+              </w:rPr>
+              <w:t xml:space="preserve">Fornecimento de suporte técnico após </w:t>
+            </w:r>
+            <w:proofErr w:type="spellStart"/>
+            <w:r>
+              <w:rPr>
+                <w:rFonts w:ascii="Arial" w:eastAsiaTheme="minorEastAsia" w:hAnsi="Arial" w:cs="Arial"/>
+              </w:rPr>
+              <w:t>perído</w:t>
+            </w:r>
+            <w:proofErr w:type="spellEnd"/>
+            <w:r>
+              <w:rPr>
+                <w:rFonts w:ascii="Arial" w:eastAsiaTheme="minorEastAsia" w:hAnsi="Arial" w:cs="Arial"/>
+              </w:rPr>
+              <w:t xml:space="preserve"> de testes</w:t>
+            </w:r>
+          </w:p>
+        </w:tc>
+        <w:tc>
+          <w:tcPr>
+            <w:tcW w:w="1978" w:type="dxa"/>
+          </w:tcPr>
+          <w:p>
+            <w:pPr>
+              <w:spacing w:line="360" w:lineRule="auto"/>
+              <w:jc w:val="both"/>
+              <w:rPr>
+                <w:rFonts w:ascii="Arial" w:eastAsiaTheme="minorEastAsia" w:hAnsi="Arial" w:cs="Arial"/>
+                <w:b/>
+                <w:bCs/>
+              </w:rPr>
+            </w:pPr>
+            <w:r>
+              <w:rPr>
+                <w:rFonts w:ascii="Arial" w:eastAsiaTheme="minorEastAsia" w:hAnsi="Arial" w:cs="Arial"/>
+                <w:b/>
+                <w:bCs/>
+              </w:rPr>
+              <w:t>60 dias</w:t>
+            </w:r>
+          </w:p>
+        </w:tc>
+      </w:tr>
+    </w:tbl>
     <w:p>
       <w:pPr>
         <w:spacing w:line="360" w:lineRule="auto"/>
@@ -3868,66 +4950,156 @@
     </w:p>
     <w:p>
       <w:pPr>
-        <w:spacing w:line="360" w:lineRule="auto"/>
-        <w:jc w:val="both"/>
         <w:rPr>
           <w:rFonts w:ascii="Arial" w:eastAsiaTheme="minorEastAsia" w:hAnsi="Arial" w:cs="Arial"/>
           <w:b/>
           <w:bCs/>
         </w:rPr>
       </w:pPr>
-    </w:p>
-    <w:p>
-      <w:pPr>
-        <w:spacing w:line="360" w:lineRule="auto"/>
-        <w:jc w:val="both"/>
+      <w:r>
         <w:rPr>
           <w:rFonts w:ascii="Arial" w:eastAsiaTheme="minorEastAsia" w:hAnsi="Arial" w:cs="Arial"/>
           <w:b/>
           <w:bCs/>
         </w:rPr>
-      </w:pPr>
-    </w:p>
-    <w:p>
-      <w:pPr>
-        <w:spacing w:line="360" w:lineRule="auto"/>
-        <w:jc w:val="both"/>
+        <w:br w:type="page"/>
+      </w:r>
+    </w:p>
+    <w:p>
+      <w:pPr>
+        <w:pStyle w:val="Ttulo1"/>
+        <w:rPr>
+          <w:rFonts w:eastAsiaTheme="minorEastAsia"/>
+        </w:rPr>
+      </w:pPr>
+      <w:bookmarkStart w:id="16" w:name="_Toc207362006"/>
+      <w:r>
+        <w:rPr>
+          <w:rFonts w:eastAsiaTheme="minorEastAsia"/>
+        </w:rPr>
+        <w:lastRenderedPageBreak/>
+        <w:t>REFERÊNCIAS UTILIZADAS</w:t>
+      </w:r>
+      <w:bookmarkEnd w:id="16"/>
+    </w:p>
+    <w:p>
+      <w:pPr>
+        <w:spacing w:line="240" w:lineRule="auto"/>
+        <w:rPr>
+          <w:rFonts w:ascii="Arial" w:eastAsiaTheme="minorEastAsia" w:hAnsi="Arial" w:cs="Arial"/>
+        </w:rPr>
+      </w:pPr>
+    </w:p>
+    <w:p>
+      <w:pPr>
+        <w:spacing w:line="240" w:lineRule="auto"/>
+        <w:rPr>
+          <w:rFonts w:ascii="Arial" w:eastAsiaTheme="minorEastAsia" w:hAnsi="Arial" w:cs="Arial"/>
+        </w:rPr>
+      </w:pPr>
+      <w:r>
+        <w:rPr>
+          <w:rFonts w:ascii="Arial" w:eastAsiaTheme="minorEastAsia" w:hAnsi="Arial" w:cs="Arial"/>
+        </w:rPr>
+        <w:t xml:space="preserve">ANTHEROTEC. </w:t>
+      </w:r>
+      <w:r>
         <w:rPr>
           <w:rFonts w:ascii="Arial" w:eastAsiaTheme="minorEastAsia" w:hAnsi="Arial" w:cs="Arial"/>
           <w:b/>
           <w:bCs/>
         </w:rPr>
-      </w:pPr>
-    </w:p>
-    <w:p>
-      <w:pPr>
-        <w:spacing w:line="360" w:lineRule="auto"/>
-        <w:jc w:val="both"/>
+        <w:t>Truticultura em RAS</w:t>
+      </w:r>
+      <w:r>
+        <w:rPr>
+          <w:rFonts w:ascii="Arial" w:eastAsiaTheme="minorEastAsia" w:hAnsi="Arial" w:cs="Arial"/>
+        </w:rPr>
+        <w:t>. 2023. Disponível em: https://antherotec.com.br/truticultura-em-ras/. Acesso em: 28 ago. 2025.</w:t>
+      </w:r>
+    </w:p>
+    <w:p>
+      <w:pPr>
+        <w:spacing w:line="240" w:lineRule="auto"/>
+        <w:rPr>
+          <w:rFonts w:ascii="Arial" w:eastAsiaTheme="minorEastAsia" w:hAnsi="Arial" w:cs="Arial"/>
+        </w:rPr>
+      </w:pPr>
+      <w:r>
+        <w:rPr>
+          <w:rFonts w:ascii="Arial" w:eastAsiaTheme="minorEastAsia" w:hAnsi="Arial" w:cs="Arial"/>
+        </w:rPr>
+        <w:t xml:space="preserve">ASSAD, L. T.; BURSZTYN, M. </w:t>
+      </w:r>
+      <w:r>
         <w:rPr>
           <w:rFonts w:ascii="Arial" w:eastAsiaTheme="minorEastAsia" w:hAnsi="Arial" w:cs="Arial"/>
           <w:b/>
           <w:bCs/>
         </w:rPr>
-      </w:pPr>
-    </w:p>
-    <w:p>
-      <w:pPr>
-        <w:spacing w:line="360" w:lineRule="auto"/>
-        <w:jc w:val="both"/>
+        <w:t>A qualidade da água como fator limitante para a piscicultura.</w:t>
+      </w:r>
+      <w:r>
+        <w:rPr>
+          <w:rFonts w:ascii="Arial" w:eastAsiaTheme="minorEastAsia" w:hAnsi="Arial" w:cs="Arial"/>
+        </w:rPr>
+        <w:t xml:space="preserve"> Brasília: Universidade de Brasília, 2000.</w:t>
+      </w:r>
+    </w:p>
+    <w:p>
+      <w:pPr>
+        <w:spacing w:line="240" w:lineRule="auto"/>
+        <w:rPr>
+          <w:rFonts w:ascii="Arial" w:eastAsiaTheme="minorEastAsia" w:hAnsi="Arial" w:cs="Arial"/>
+        </w:rPr>
+      </w:pPr>
+      <w:r>
+        <w:rPr>
+          <w:rFonts w:ascii="Arial" w:eastAsiaTheme="minorEastAsia" w:hAnsi="Arial" w:cs="Arial"/>
+        </w:rPr>
+        <w:t xml:space="preserve">BRASIL. Ministério da Pesca e Aquicultura. </w:t>
+      </w:r>
+      <w:r>
         <w:rPr>
           <w:rFonts w:ascii="Arial" w:eastAsiaTheme="minorEastAsia" w:hAnsi="Arial" w:cs="Arial"/>
           <w:b/>
           <w:bCs/>
         </w:rPr>
-      </w:pPr>
+        <w:t>Produção de trutas em tanques-rede: relatório técnico 2008-2010.</w:t>
+      </w:r>
+      <w:r>
+        <w:rPr>
+          <w:rFonts w:ascii="Arial" w:eastAsiaTheme="minorEastAsia" w:hAnsi="Arial" w:cs="Arial"/>
+        </w:rPr>
+        <w:t xml:space="preserve"> Brasília: MPA, 2012.</w:t>
+      </w:r>
+    </w:p>
+    <w:p>
+      <w:pPr>
+        <w:spacing w:line="240" w:lineRule="auto"/>
+        <w:rPr>
+          <w:rFonts w:ascii="Arial" w:eastAsiaTheme="minorEastAsia" w:hAnsi="Arial" w:cs="Arial"/>
+        </w:rPr>
+      </w:pPr>
+      <w:r>
+        <w:rPr>
+          <w:rFonts w:ascii="Arial" w:eastAsiaTheme="minorEastAsia" w:hAnsi="Arial" w:cs="Arial"/>
+        </w:rPr>
+        <w:t xml:space="preserve">EMBRAPA. </w:t>
+      </w:r>
       <w:r>
         <w:rPr>
           <w:rFonts w:ascii="Arial" w:eastAsiaTheme="minorEastAsia" w:hAnsi="Arial" w:cs="Arial"/>
           <w:b/>
           <w:bCs/>
         </w:rPr>
-        <w:lastRenderedPageBreak/>
-        <w:t>REFERÊNCIAS UTILIZADAS</w:t>
+        <w:t>Alevinos são a semente da piscicultura: mostra curso de videoaula.</w:t>
+      </w:r>
+      <w:r>
+        <w:rPr>
+          <w:rFonts w:ascii="Arial" w:eastAsiaTheme="minorEastAsia" w:hAnsi="Arial" w:cs="Arial"/>
+        </w:rPr>
+        <w:t xml:space="preserve"> 2021. Disponível em: https://www.embrapa.br/busca-de-noticias/-/noticia/59944353/alevinos-sao-a-semente-da-piscicultura-mostra-curso-de-videoaula-da-embrapa. Acesso em: 28 ago. 2025.</w:t>
       </w:r>
     </w:p>
     <w:p>
@@ -3941,7 +5113,7 @@
         <w:rPr>
           <w:rFonts w:ascii="Arial" w:eastAsiaTheme="minorEastAsia" w:hAnsi="Arial" w:cs="Arial"/>
         </w:rPr>
-        <w:t xml:space="preserve">ANTHEROTEC. </w:t>
+        <w:t xml:space="preserve">EMBRAPA. </w:t>
       </w:r>
       <w:r>
         <w:rPr>
@@ -3949,13 +5121,13 @@
           <w:b/>
           <w:bCs/>
         </w:rPr>
-        <w:t>Truticultura em RAS</w:t>
-      </w:r>
-      <w:r>
-        <w:rPr>
-          <w:rFonts w:ascii="Arial" w:eastAsiaTheme="minorEastAsia" w:hAnsi="Arial" w:cs="Arial"/>
-        </w:rPr>
-        <w:t>. 2023. Disponível em: https://antherotec.com.br/truticultura-em-ras/. Acesso em: 28 ago. 2025.</w:t>
+        <w:t>Oxigênio dissolvido</w:t>
+      </w:r>
+      <w:r>
+        <w:rPr>
+          <w:rFonts w:ascii="Arial" w:eastAsiaTheme="minorEastAsia" w:hAnsi="Arial" w:cs="Arial"/>
+        </w:rPr>
+        <w:t>. 2024. Disponível em: https://www.cnpma.embrapa.br/projetos/ecoagua/eco/oxigdiss.html. Acesso em: 28 ago. 2025.</w:t>
       </w:r>
     </w:p>
     <w:p>
@@ -3969,7 +5141,7 @@
         <w:rPr>
           <w:rFonts w:ascii="Arial" w:eastAsiaTheme="minorEastAsia" w:hAnsi="Arial" w:cs="Arial"/>
         </w:rPr>
-        <w:t xml:space="preserve">ASSAD, L. T.; BURSZTYN, M. </w:t>
+        <w:t xml:space="preserve">ESTADÃO. </w:t>
       </w:r>
       <w:r>
         <w:rPr>
@@ -3977,13 +5149,13 @@
           <w:b/>
           <w:bCs/>
         </w:rPr>
-        <w:t>A qualidade da água como fator limitante para a piscicultura.</w:t>
-      </w:r>
-      <w:r>
-        <w:rPr>
-          <w:rFonts w:ascii="Arial" w:eastAsiaTheme="minorEastAsia" w:hAnsi="Arial" w:cs="Arial"/>
-        </w:rPr>
-        <w:t xml:space="preserve"> Brasília: Universidade de Brasília, 2000.</w:t>
+        <w:t>De onde vem o salmão consumido no Brasil.</w:t>
+      </w:r>
+      <w:r>
+        <w:rPr>
+          <w:rFonts w:ascii="Arial" w:eastAsiaTheme="minorEastAsia" w:hAnsi="Arial" w:cs="Arial"/>
+        </w:rPr>
+        <w:t xml:space="preserve"> 2022. Disponível em: https://agro.estadao.com.br/economia/de-onde-vem-o-salmao-consumido-no-brasil. Acesso em: 28 ago. 2025.</w:t>
       </w:r>
     </w:p>
     <w:p>
@@ -3997,7 +5169,7 @@
         <w:rPr>
           <w:rFonts w:ascii="Arial" w:eastAsiaTheme="minorEastAsia" w:hAnsi="Arial" w:cs="Arial"/>
         </w:rPr>
-        <w:t xml:space="preserve">BRASIL. Ministério da Pesca e Aquicultura. </w:t>
+        <w:t xml:space="preserve">G1. </w:t>
       </w:r>
       <w:r>
         <w:rPr>
@@ -4005,13 +5177,13 @@
           <w:b/>
           <w:bCs/>
         </w:rPr>
-        <w:t>Produção de trutas em tanques-rede: relatório técnico 2008-2010.</w:t>
-      </w:r>
-      <w:r>
-        <w:rPr>
-          <w:rFonts w:ascii="Arial" w:eastAsiaTheme="minorEastAsia" w:hAnsi="Arial" w:cs="Arial"/>
-        </w:rPr>
-        <w:t xml:space="preserve"> Brasília: MPA, 2012.</w:t>
+        <w:t>Salmão ou truta salmonada: entenda as diferenças.</w:t>
+      </w:r>
+      <w:r>
+        <w:rPr>
+          <w:rFonts w:ascii="Arial" w:eastAsiaTheme="minorEastAsia" w:hAnsi="Arial" w:cs="Arial"/>
+        </w:rPr>
+        <w:t xml:space="preserve"> 2024. Disponível em: https://g1.globo.com/economia/agronegocios/noticia/2024/05/26/salmao-ou-truta-salmonada-entenda-as-diferencas.ghtml. Acesso em: 28 ago. 2025.</w:t>
       </w:r>
     </w:p>
     <w:p>
@@ -4025,7 +5197,7 @@
         <w:rPr>
           <w:rFonts w:ascii="Arial" w:eastAsiaTheme="minorEastAsia" w:hAnsi="Arial" w:cs="Arial"/>
         </w:rPr>
-        <w:t xml:space="preserve">EMBRAPA. </w:t>
+        <w:t xml:space="preserve">IBGE. </w:t>
       </w:r>
       <w:r>
         <w:rPr>
@@ -4033,119 +5205,25 @@
           <w:b/>
           <w:bCs/>
         </w:rPr>
-        <w:t>Alevinos são a semente da piscicultura: mostra curso de videoaula.</w:t>
-      </w:r>
-      <w:r>
-        <w:rPr>
-          <w:rFonts w:ascii="Arial" w:eastAsiaTheme="minorEastAsia" w:hAnsi="Arial" w:cs="Arial"/>
-        </w:rPr>
-        <w:t xml:space="preserve"> 2021. Disponível em: https://www.embrapa.br/busca-de-noticias/-/noticia/59944353/alevinos-sao-a-semente-da-piscicultura-mostra-curso-de-videoaula-da-embrapa. Acesso em: 28 ago. 2025.</w:t>
-      </w:r>
-    </w:p>
-    <w:p>
-      <w:pPr>
-        <w:spacing w:line="240" w:lineRule="auto"/>
-        <w:rPr>
-          <w:rFonts w:ascii="Arial" w:eastAsiaTheme="minorEastAsia" w:hAnsi="Arial" w:cs="Arial"/>
-        </w:rPr>
-      </w:pPr>
-      <w:r>
-        <w:rPr>
-          <w:rFonts w:ascii="Arial" w:eastAsiaTheme="minorEastAsia" w:hAnsi="Arial" w:cs="Arial"/>
-        </w:rPr>
-        <w:t xml:space="preserve">EMBRAPA. </w:t>
-      </w:r>
+        <w:t xml:space="preserve">Produção aquícola nacional: </w:t>
+      </w:r>
+      <w:proofErr w:type="spellStart"/>
       <w:r>
         <w:rPr>
           <w:rFonts w:ascii="Arial" w:eastAsiaTheme="minorEastAsia" w:hAnsi="Arial" w:cs="Arial"/>
           <w:b/>
           <w:bCs/>
         </w:rPr>
-        <w:t>Oxigênio dissolvido</w:t>
-      </w:r>
-      <w:r>
-        <w:rPr>
-          <w:rFonts w:ascii="Arial" w:eastAsiaTheme="minorEastAsia" w:hAnsi="Arial" w:cs="Arial"/>
-        </w:rPr>
-        <w:t>. 2024. Disponível em: https://www.cnpma.embrapa.br/projetos/ecoagua/eco/oxigdiss.html. Acesso em: 28 ago. 2025.</w:t>
-      </w:r>
-    </w:p>
-    <w:p>
-      <w:pPr>
-        <w:spacing w:line="240" w:lineRule="auto"/>
-        <w:rPr>
-          <w:rFonts w:ascii="Arial" w:eastAsiaTheme="minorEastAsia" w:hAnsi="Arial" w:cs="Arial"/>
-        </w:rPr>
-      </w:pPr>
-      <w:r>
-        <w:rPr>
-          <w:rFonts w:ascii="Arial" w:eastAsiaTheme="minorEastAsia" w:hAnsi="Arial" w:cs="Arial"/>
-        </w:rPr>
-        <w:t xml:space="preserve">ESTADÃO. </w:t>
-      </w:r>
+        <w:t>truticultura</w:t>
+      </w:r>
+      <w:proofErr w:type="spellEnd"/>
       <w:r>
         <w:rPr>
           <w:rFonts w:ascii="Arial" w:eastAsiaTheme="minorEastAsia" w:hAnsi="Arial" w:cs="Arial"/>
           <w:b/>
           <w:bCs/>
         </w:rPr>
-        <w:t>De onde vem o salmão consumido no Brasil.</w:t>
-      </w:r>
-      <w:r>
-        <w:rPr>
-          <w:rFonts w:ascii="Arial" w:eastAsiaTheme="minorEastAsia" w:hAnsi="Arial" w:cs="Arial"/>
-        </w:rPr>
-        <w:t xml:space="preserve"> 2022. Disponível em: https://agro.estadao.com.br/economia/de-onde-vem-o-salmao-consumido-no-brasil. Acesso em: 28 ago. 2025.</w:t>
-      </w:r>
-    </w:p>
-    <w:p>
-      <w:pPr>
-        <w:spacing w:line="240" w:lineRule="auto"/>
-        <w:rPr>
-          <w:rFonts w:ascii="Arial" w:eastAsiaTheme="minorEastAsia" w:hAnsi="Arial" w:cs="Arial"/>
-        </w:rPr>
-      </w:pPr>
-      <w:r>
-        <w:rPr>
-          <w:rFonts w:ascii="Arial" w:eastAsiaTheme="minorEastAsia" w:hAnsi="Arial" w:cs="Arial"/>
-        </w:rPr>
-        <w:t xml:space="preserve">G1. </w:t>
-      </w:r>
-      <w:r>
-        <w:rPr>
-          <w:rFonts w:ascii="Arial" w:eastAsiaTheme="minorEastAsia" w:hAnsi="Arial" w:cs="Arial"/>
-          <w:b/>
-          <w:bCs/>
-        </w:rPr>
-        <w:t>Salmão ou truta salmonada: entenda as diferenças.</w:t>
-      </w:r>
-      <w:r>
-        <w:rPr>
-          <w:rFonts w:ascii="Arial" w:eastAsiaTheme="minorEastAsia" w:hAnsi="Arial" w:cs="Arial"/>
-        </w:rPr>
-        <w:t xml:space="preserve"> 2024. Disponível em: https://g1.globo.com/economia/agronegocios/noticia/2024/05/26/salmao-ou-truta-salmonada-entenda-as-diferencas.ghtml. Acesso em: 28 ago. 2025.</w:t>
-      </w:r>
-    </w:p>
-    <w:p>
-      <w:pPr>
-        <w:spacing w:line="240" w:lineRule="auto"/>
-        <w:rPr>
-          <w:rFonts w:ascii="Arial" w:eastAsiaTheme="minorEastAsia" w:hAnsi="Arial" w:cs="Arial"/>
-        </w:rPr>
-      </w:pPr>
-      <w:r>
-        <w:rPr>
-          <w:rFonts w:ascii="Arial" w:eastAsiaTheme="minorEastAsia" w:hAnsi="Arial" w:cs="Arial"/>
-        </w:rPr>
-        <w:t xml:space="preserve">IBGE. </w:t>
-      </w:r>
-      <w:r>
-        <w:rPr>
-          <w:rFonts w:ascii="Arial" w:eastAsiaTheme="minorEastAsia" w:hAnsi="Arial" w:cs="Arial"/>
-          <w:b/>
-          <w:bCs/>
-        </w:rPr>
-        <w:t>Produção aquícola nacional: truticultura no Brasil</w:t>
+        <w:t xml:space="preserve"> no Brasil</w:t>
       </w:r>
       <w:r>
         <w:rPr>
@@ -4268,6 +5346,48 @@
     </w:p>
   </w:endnote>
 </w:endnotes>
+</file>
+
+<file path=word/footer1.xml><?xml version="1.0" encoding="utf-8"?>
+<w:ftr xmlns:wpc="http://schemas.microsoft.com/office/word/2010/wordprocessingCanvas" xmlns:cx="http://schemas.microsoft.com/office/drawing/2014/chartex" xmlns:cx1="http://schemas.microsoft.com/office/drawing/2015/9/8/chartex" xmlns:cx2="http://schemas.microsoft.com/office/drawing/2015/10/21/chartex" xmlns:cx3="http://schemas.microsoft.com/office/drawing/2016/5/9/chartex" xmlns:cx4="http://schemas.microsoft.com/office/drawing/2016/5/10/chartex" xmlns:cx5="http://schemas.microsoft.com/office/drawing/2016/5/11/chartex" xmlns:cx6="http://schemas.microsoft.com/office/drawing/2016/5/12/chartex" xmlns:cx7="http://schemas.microsoft.com/office/drawing/2016/5/13/chartex" xmlns:cx8="http://schemas.microsoft.com/office/drawing/2016/5/14/chartex" xmlns:mc="http://schemas.openxmlformats.org/markup-compatibility/2006" xmlns:aink="http://schemas.microsoft.com/office/drawing/2016/ink" xmlns:am3d="http://schemas.microsoft.com/office/drawing/2017/model3d" xmlns:o="urn:schemas-microsoft-com:office:office" xmlns:oel="http://schemas.microsoft.com/office/2019/extlst" xmlns:r="http://schemas.openxmlformats.org/officeDocument/2006/relationships" xmlns:m="http://schemas.openxmlformats.org/officeDocument/2006/math" xmlns:v="urn:schemas-microsoft-com:vml" xmlns:wp14="http://schemas.microsoft.com/office/word/2010/wordprocessingDrawing" xmlns:wp="http://schemas.openxmlformats.org/drawingml/2006/wordprocessingDrawing" xmlns:w10="urn:schemas-microsoft-com:office:word" xmlns:w="http://schemas.openxmlformats.org/wordprocessingml/2006/main" xmlns:w14="http://schemas.microsoft.com/office/word/2010/wordml" xmlns:w15="http://schemas.microsoft.com/office/word/2012/wordml" xmlns:w16cex="http://schemas.microsoft.com/office/word/2018/wordml/cex" xmlns:w16cid="http://schemas.microsoft.com/office/word/2016/wordml/cid" xmlns:w16="http://schemas.microsoft.com/office/word/2018/wordml" xmlns:w16du="http://schemas.microsoft.com/office/word/2023/wordml/word16du" xmlns:w16sdtdh="http://schemas.microsoft.com/office/word/2020/wordml/sdtdatahash" xmlns:w16sdtfl="http://schemas.microsoft.com/office/word/2024/wordml/sdtformatlock" xmlns:w16se="http://schemas.microsoft.com/office/word/2015/wordml/symex" xmlns:wpg="http://schemas.microsoft.com/office/word/2010/wordprocessingGroup" xmlns:wpi="http://schemas.microsoft.com/office/word/2010/wordprocessingInk" xmlns:wne="http://schemas.microsoft.com/office/word/2006/wordml" xmlns:wps="http://schemas.microsoft.com/office/word/2010/wordprocessingShape" mc:Ignorable="w14 w15 w16se w16cid w16 w16cex w16sdtdh w16sdtfl w16du wp14">
+  <w:sdt>
+    <w:sdtPr>
+      <w:id w:val="-1918157429"/>
+      <w:docPartObj>
+        <w:docPartGallery w:val="Page Numbers (Bottom of Page)"/>
+        <w:docPartUnique/>
+      </w:docPartObj>
+    </w:sdtPr>
+    <w:sdtContent>
+      <w:p>
+        <w:pPr>
+          <w:pStyle w:val="Rodap"/>
+          <w:jc w:val="right"/>
+        </w:pPr>
+        <w:r>
+          <w:fldChar w:fldCharType="begin"/>
+        </w:r>
+        <w:r>
+          <w:instrText>PAGE   \* MERGEFORMAT</w:instrText>
+        </w:r>
+        <w:r>
+          <w:fldChar w:fldCharType="separate"/>
+        </w:r>
+        <w:r>
+          <w:t>2</w:t>
+        </w:r>
+        <w:r>
+          <w:fldChar w:fldCharType="end"/>
+        </w:r>
+      </w:p>
+    </w:sdtContent>
+  </w:sdt>
+  <w:p>
+    <w:pPr>
+      <w:pStyle w:val="Rodap"/>
+    </w:pPr>
+  </w:p>
+</w:ftr>
 </file>
 
 <file path=word/footnotes.xml><?xml version="1.0" encoding="utf-8"?>
@@ -6392,7 +7512,7 @@
     <w:link w:val="Ttulo1Char"/>
     <w:uiPriority w:val="9"/>
     <w:qFormat/>
-    <w:rsid w:val="00F67299"/>
+    <w:rsid w:val="009A376D"/>
     <w:pPr>
       <w:keepNext/>
       <w:keepLines/>
@@ -6400,9 +7520,9 @@
       <w:outlineLvl w:val="0"/>
     </w:pPr>
     <w:rPr>
-      <w:rFonts w:asciiTheme="majorHAnsi" w:eastAsiaTheme="majorEastAsia" w:hAnsiTheme="majorHAnsi" w:cstheme="majorBidi"/>
-      <w:color w:val="0F4761" w:themeColor="accent1" w:themeShade="BF"/>
-      <w:sz w:val="32"/>
+      <w:rFonts w:ascii="Arial" w:eastAsiaTheme="majorEastAsia" w:hAnsi="Arial" w:cstheme="majorBidi"/>
+      <w:b/>
+      <w:sz w:val="28"/>
       <w:szCs w:val="32"/>
     </w:rPr>
   </w:style>
@@ -6572,11 +7692,11 @@
     <w:basedOn w:val="Fontepargpadro"/>
     <w:link w:val="Ttulo1"/>
     <w:uiPriority w:val="9"/>
-    <w:rsid w:val="00F67299"/>
+    <w:rsid w:val="009A376D"/>
     <w:rPr>
-      <w:rFonts w:asciiTheme="majorHAnsi" w:eastAsiaTheme="majorEastAsia" w:hAnsiTheme="majorHAnsi" w:cstheme="majorBidi"/>
-      <w:color w:val="0F4761" w:themeColor="accent1" w:themeShade="BF"/>
-      <w:sz w:val="32"/>
+      <w:rFonts w:ascii="Arial" w:eastAsiaTheme="majorEastAsia" w:hAnsi="Arial" w:cstheme="majorBidi"/>
+      <w:b/>
+      <w:sz w:val="28"/>
       <w:szCs w:val="32"/>
     </w:rPr>
   </w:style>

</xml_diff>

<commit_message>
Projeto com inclusão de Diagrama e Trello
</commit_message>
<xml_diff>
--- a/TI-Documentação-TroustSolutions-GrupoX.docx
+++ b/TI-Documentação-TroustSolutions-GrupoX.docx
@@ -794,7 +794,8 @@
     <w:sdt>
       <w:sdtPr>
         <w:rPr>
-          <w:rFonts w:eastAsiaTheme="minorHAnsi" w:cs="Arial"/>
+          <w:rFonts w:asciiTheme="minorHAnsi" w:eastAsiaTheme="minorHAnsi" w:hAnsiTheme="minorHAnsi" w:cs="Arial"/>
+          <w:b w:val="0"/>
           <w:sz w:val="24"/>
           <w:szCs w:val="24"/>
           <w:lang w:eastAsia="en-US"/>
@@ -865,7 +866,7 @@
             </w:rPr>
             <w:fldChar w:fldCharType="separate"/>
           </w:r>
-          <w:hyperlink w:anchor="_Toc207361994" w:history="1">
+          <w:hyperlink w:anchor="_Toc207399836" w:history="1">
             <w:r>
               <w:rPr>
                 <w:rStyle w:val="Hyperlink"/>
@@ -892,7 +893,7 @@
                 <w:noProof/>
                 <w:webHidden/>
               </w:rPr>
-              <w:instrText xml:space="preserve"> PAGEREF _Toc207361994 \h </w:instrText>
+              <w:instrText xml:space="preserve"> PAGEREF _Toc207399836 \h </w:instrText>
             </w:r>
             <w:r>
               <w:rPr>
@@ -937,7 +938,7 @@
               <w14:ligatures w14:val="standardContextual"/>
             </w:rPr>
           </w:pPr>
-          <w:hyperlink w:anchor="_Toc207361995" w:history="1">
+          <w:hyperlink w:anchor="_Toc207399837" w:history="1">
             <w:r>
               <w:rPr>
                 <w:rStyle w:val="Hyperlink"/>
@@ -964,7 +965,7 @@
                 <w:noProof/>
                 <w:webHidden/>
               </w:rPr>
-              <w:instrText xml:space="preserve"> PAGEREF _Toc207361995 \h </w:instrText>
+              <w:instrText xml:space="preserve"> PAGEREF _Toc207399837 \h </w:instrText>
             </w:r>
             <w:r>
               <w:rPr>
@@ -1009,7 +1010,7 @@
               <w14:ligatures w14:val="standardContextual"/>
             </w:rPr>
           </w:pPr>
-          <w:hyperlink w:anchor="_Toc207361996" w:history="1">
+          <w:hyperlink w:anchor="_Toc207399838" w:history="1">
             <w:r>
               <w:rPr>
                 <w:rStyle w:val="Hyperlink"/>
@@ -1036,7 +1037,7 @@
                 <w:noProof/>
                 <w:webHidden/>
               </w:rPr>
-              <w:instrText xml:space="preserve"> PAGEREF _Toc207361996 \h </w:instrText>
+              <w:instrText xml:space="preserve"> PAGEREF _Toc207399838 \h </w:instrText>
             </w:r>
             <w:r>
               <w:rPr>
@@ -1081,7 +1082,7 @@
               <w14:ligatures w14:val="standardContextual"/>
             </w:rPr>
           </w:pPr>
-          <w:hyperlink w:anchor="_Toc207361997" w:history="1">
+          <w:hyperlink w:anchor="_Toc207399839" w:history="1">
             <w:r>
               <w:rPr>
                 <w:rStyle w:val="Hyperlink"/>
@@ -1108,7 +1109,7 @@
                 <w:noProof/>
                 <w:webHidden/>
               </w:rPr>
-              <w:instrText xml:space="preserve"> PAGEREF _Toc207361997 \h </w:instrText>
+              <w:instrText xml:space="preserve"> PAGEREF _Toc207399839 \h </w:instrText>
             </w:r>
             <w:r>
               <w:rPr>
@@ -1142,32 +1143,23 @@
         <w:p>
           <w:pPr>
             <w:pStyle w:val="Sumrio2"/>
-            <w:tabs>
-              <w:tab w:val="left" w:pos="720"/>
-              <w:tab w:val="right" w:leader="dot" w:pos="9061"/>
-            </w:tabs>
             <w:rPr>
               <w:rFonts w:eastAsiaTheme="minorEastAsia"/>
-              <w:noProof/>
               <w:kern w:val="2"/>
               <w:lang w:eastAsia="pt-BR"/>
               <w14:ligatures w14:val="standardContextual"/>
             </w:rPr>
           </w:pPr>
-          <w:hyperlink w:anchor="_Toc207361998" w:history="1">
+          <w:hyperlink w:anchor="_Toc207399840" w:history="1">
             <w:r>
               <w:rPr>
                 <w:rStyle w:val="Hyperlink"/>
-                <w:rFonts w:ascii="Arial" w:hAnsi="Arial" w:cs="Arial"/>
-                <w:b/>
-                <w:noProof/>
               </w:rPr>
               <w:t>1.</w:t>
             </w:r>
             <w:r>
               <w:rPr>
                 <w:rFonts w:eastAsiaTheme="minorEastAsia"/>
-                <w:noProof/>
                 <w:kern w:val="2"/>
                 <w:lang w:eastAsia="pt-BR"/>
                 <w14:ligatures w14:val="standardContextual"/>
@@ -1177,66 +1169,53 @@
             <w:r>
               <w:rPr>
                 <w:rStyle w:val="Hyperlink"/>
-                <w:rFonts w:ascii="Arial" w:eastAsiaTheme="majorEastAsia" w:hAnsi="Arial" w:cstheme="majorBidi"/>
-                <w:b/>
-                <w:noProof/>
+                <w:rFonts w:eastAsiaTheme="majorEastAsia" w:cstheme="majorBidi"/>
               </w:rPr>
               <w:t>LIMITES</w:t>
             </w:r>
             <w:r>
               <w:rPr>
                 <w:rStyle w:val="Hyperlink"/>
-                <w:rFonts w:ascii="Arial" w:hAnsi="Arial" w:cs="Arial"/>
-                <w:b/>
-                <w:bCs/>
-                <w:noProof/>
               </w:rPr>
               <w:t>:</w:t>
             </w:r>
             <w:r>
               <w:rPr>
-                <w:noProof/>
                 <w:webHidden/>
               </w:rPr>
               <w:tab/>
             </w:r>
             <w:r>
               <w:rPr>
-                <w:noProof/>
                 <w:webHidden/>
               </w:rPr>
               <w:fldChar w:fldCharType="begin"/>
             </w:r>
             <w:r>
               <w:rPr>
-                <w:noProof/>
-                <w:webHidden/>
-              </w:rPr>
-              <w:instrText xml:space="preserve"> PAGEREF _Toc207361998 \h </w:instrText>
-            </w:r>
-            <w:r>
-              <w:rPr>
-                <w:noProof/>
-                <w:webHidden/>
-              </w:rPr>
-            </w:r>
-            <w:r>
-              <w:rPr>
-                <w:noProof/>
+                <w:webHidden/>
+              </w:rPr>
+              <w:instrText xml:space="preserve"> PAGEREF _Toc207399840 \h </w:instrText>
+            </w:r>
+            <w:r>
+              <w:rPr>
+                <w:webHidden/>
+              </w:rPr>
+            </w:r>
+            <w:r>
+              <w:rPr>
                 <w:webHidden/>
               </w:rPr>
               <w:fldChar w:fldCharType="separate"/>
             </w:r>
             <w:r>
               <w:rPr>
-                <w:noProof/>
                 <w:webHidden/>
               </w:rPr>
               <w:t>7</w:t>
             </w:r>
             <w:r>
               <w:rPr>
-                <w:noProof/>
                 <w:webHidden/>
               </w:rPr>
               <w:fldChar w:fldCharType="end"/>
@@ -1246,32 +1225,23 @@
         <w:p>
           <w:pPr>
             <w:pStyle w:val="Sumrio2"/>
-            <w:tabs>
-              <w:tab w:val="left" w:pos="720"/>
-              <w:tab w:val="right" w:leader="dot" w:pos="9061"/>
-            </w:tabs>
             <w:rPr>
               <w:rFonts w:eastAsiaTheme="minorEastAsia"/>
-              <w:noProof/>
               <w:kern w:val="2"/>
               <w:lang w:eastAsia="pt-BR"/>
               <w14:ligatures w14:val="standardContextual"/>
             </w:rPr>
           </w:pPr>
-          <w:hyperlink w:anchor="_Toc207361999" w:history="1">
+          <w:hyperlink w:anchor="_Toc207399841" w:history="1">
             <w:r>
               <w:rPr>
                 <w:rStyle w:val="Hyperlink"/>
-                <w:rFonts w:ascii="Arial" w:hAnsi="Arial" w:cs="Arial"/>
-                <w:b/>
-                <w:noProof/>
               </w:rPr>
               <w:t>2.</w:t>
             </w:r>
             <w:r>
               <w:rPr>
                 <w:rFonts w:eastAsiaTheme="minorEastAsia"/>
-                <w:noProof/>
                 <w:kern w:val="2"/>
                 <w:lang w:eastAsia="pt-BR"/>
                 <w14:ligatures w14:val="standardContextual"/>
@@ -1281,66 +1251,53 @@
             <w:r>
               <w:rPr>
                 <w:rStyle w:val="Hyperlink"/>
-                <w:rFonts w:ascii="Arial" w:eastAsiaTheme="majorEastAsia" w:hAnsi="Arial" w:cstheme="majorBidi"/>
-                <w:b/>
-                <w:noProof/>
+                <w:rFonts w:eastAsiaTheme="majorEastAsia" w:cstheme="majorBidi"/>
               </w:rPr>
               <w:t>EXCLUSÕES</w:t>
             </w:r>
             <w:r>
               <w:rPr>
                 <w:rStyle w:val="Hyperlink"/>
-                <w:rFonts w:ascii="Arial" w:hAnsi="Arial" w:cs="Arial"/>
-                <w:b/>
-                <w:bCs/>
-                <w:noProof/>
               </w:rPr>
               <w:t>:</w:t>
             </w:r>
             <w:r>
               <w:rPr>
-                <w:noProof/>
                 <w:webHidden/>
               </w:rPr>
               <w:tab/>
             </w:r>
             <w:r>
               <w:rPr>
-                <w:noProof/>
                 <w:webHidden/>
               </w:rPr>
               <w:fldChar w:fldCharType="begin"/>
             </w:r>
             <w:r>
               <w:rPr>
-                <w:noProof/>
-                <w:webHidden/>
-              </w:rPr>
-              <w:instrText xml:space="preserve"> PAGEREF _Toc207361999 \h </w:instrText>
-            </w:r>
-            <w:r>
-              <w:rPr>
-                <w:noProof/>
-                <w:webHidden/>
-              </w:rPr>
-            </w:r>
-            <w:r>
-              <w:rPr>
-                <w:noProof/>
+                <w:webHidden/>
+              </w:rPr>
+              <w:instrText xml:space="preserve"> PAGEREF _Toc207399841 \h </w:instrText>
+            </w:r>
+            <w:r>
+              <w:rPr>
+                <w:webHidden/>
+              </w:rPr>
+            </w:r>
+            <w:r>
+              <w:rPr>
                 <w:webHidden/>
               </w:rPr>
               <w:fldChar w:fldCharType="separate"/>
             </w:r>
             <w:r>
               <w:rPr>
-                <w:noProof/>
                 <w:webHidden/>
               </w:rPr>
               <w:t>7</w:t>
             </w:r>
             <w:r>
               <w:rPr>
-                <w:noProof/>
                 <w:webHidden/>
               </w:rPr>
               <w:fldChar w:fldCharType="end"/>
@@ -1350,32 +1307,23 @@
         <w:p>
           <w:pPr>
             <w:pStyle w:val="Sumrio2"/>
-            <w:tabs>
-              <w:tab w:val="left" w:pos="720"/>
-              <w:tab w:val="right" w:leader="dot" w:pos="9061"/>
-            </w:tabs>
             <w:rPr>
               <w:rFonts w:eastAsiaTheme="minorEastAsia"/>
-              <w:noProof/>
               <w:kern w:val="2"/>
               <w:lang w:eastAsia="pt-BR"/>
               <w14:ligatures w14:val="standardContextual"/>
             </w:rPr>
           </w:pPr>
-          <w:hyperlink w:anchor="_Toc207362000" w:history="1">
+          <w:hyperlink w:anchor="_Toc207399842" w:history="1">
             <w:r>
               <w:rPr>
                 <w:rStyle w:val="Hyperlink"/>
-                <w:rFonts w:ascii="Arial" w:hAnsi="Arial" w:cs="Arial"/>
-                <w:b/>
-                <w:noProof/>
               </w:rPr>
               <w:t>3.</w:t>
             </w:r>
             <w:r>
               <w:rPr>
                 <w:rFonts w:eastAsiaTheme="minorEastAsia"/>
-                <w:noProof/>
                 <w:kern w:val="2"/>
                 <w:lang w:eastAsia="pt-BR"/>
                 <w14:ligatures w14:val="standardContextual"/>
@@ -1385,66 +1333,53 @@
             <w:r>
               <w:rPr>
                 <w:rStyle w:val="Hyperlink"/>
-                <w:rFonts w:ascii="Arial" w:eastAsiaTheme="majorEastAsia" w:hAnsi="Arial" w:cstheme="majorBidi"/>
-                <w:b/>
-                <w:noProof/>
+                <w:rFonts w:eastAsiaTheme="majorEastAsia" w:cstheme="majorBidi"/>
               </w:rPr>
               <w:t>ENTREGÁVEIS</w:t>
             </w:r>
             <w:r>
               <w:rPr>
                 <w:rStyle w:val="Hyperlink"/>
-                <w:rFonts w:ascii="Arial" w:hAnsi="Arial" w:cs="Arial"/>
-                <w:b/>
-                <w:bCs/>
-                <w:noProof/>
               </w:rPr>
               <w:t>:</w:t>
             </w:r>
             <w:r>
               <w:rPr>
-                <w:noProof/>
                 <w:webHidden/>
               </w:rPr>
               <w:tab/>
             </w:r>
             <w:r>
               <w:rPr>
-                <w:noProof/>
                 <w:webHidden/>
               </w:rPr>
               <w:fldChar w:fldCharType="begin"/>
             </w:r>
             <w:r>
               <w:rPr>
-                <w:noProof/>
-                <w:webHidden/>
-              </w:rPr>
-              <w:instrText xml:space="preserve"> PAGEREF _Toc207362000 \h </w:instrText>
-            </w:r>
-            <w:r>
-              <w:rPr>
-                <w:noProof/>
-                <w:webHidden/>
-              </w:rPr>
-            </w:r>
-            <w:r>
-              <w:rPr>
-                <w:noProof/>
+                <w:webHidden/>
+              </w:rPr>
+              <w:instrText xml:space="preserve"> PAGEREF _Toc207399842 \h </w:instrText>
+            </w:r>
+            <w:r>
+              <w:rPr>
+                <w:webHidden/>
+              </w:rPr>
+            </w:r>
+            <w:r>
+              <w:rPr>
                 <w:webHidden/>
               </w:rPr>
               <w:fldChar w:fldCharType="separate"/>
             </w:r>
             <w:r>
               <w:rPr>
-                <w:noProof/>
                 <w:webHidden/>
               </w:rPr>
               <w:t>8</w:t>
             </w:r>
             <w:r>
               <w:rPr>
-                <w:noProof/>
                 <w:webHidden/>
               </w:rPr>
               <w:fldChar w:fldCharType="end"/>
@@ -1465,7 +1400,7 @@
               <w14:ligatures w14:val="standardContextual"/>
             </w:rPr>
           </w:pPr>
-          <w:hyperlink w:anchor="_Toc207362001" w:history="1">
+          <w:hyperlink w:anchor="_Toc207399843" w:history="1">
             <w:r>
               <w:rPr>
                 <w:rStyle w:val="Hyperlink"/>
@@ -1492,7 +1427,7 @@
                 <w:noProof/>
                 <w:webHidden/>
               </w:rPr>
-              <w:instrText xml:space="preserve"> PAGEREF _Toc207362001 \h </w:instrText>
+              <w:instrText xml:space="preserve"> PAGEREF _Toc207399843 \h </w:instrText>
             </w:r>
             <w:r>
               <w:rPr>
@@ -1537,7 +1472,7 @@
               <w14:ligatures w14:val="standardContextual"/>
             </w:rPr>
           </w:pPr>
-          <w:hyperlink w:anchor="_Toc207362002" w:history="1">
+          <w:hyperlink w:anchor="_Toc207399844" w:history="1">
             <w:r>
               <w:rPr>
                 <w:rStyle w:val="Hyperlink"/>
@@ -1564,7 +1499,7 @@
                 <w:noProof/>
                 <w:webHidden/>
               </w:rPr>
-              <w:instrText xml:space="preserve"> PAGEREF _Toc207362002 \h </w:instrText>
+              <w:instrText xml:space="preserve"> PAGEREF _Toc207399844 \h </w:instrText>
             </w:r>
             <w:r>
               <w:rPr>
@@ -1609,7 +1544,7 @@
               <w14:ligatures w14:val="standardContextual"/>
             </w:rPr>
           </w:pPr>
-          <w:hyperlink w:anchor="_Toc207362003" w:history="1">
+          <w:hyperlink w:anchor="_Toc207399845" w:history="1">
             <w:r>
               <w:rPr>
                 <w:rStyle w:val="Hyperlink"/>
@@ -1636,7 +1571,7 @@
                 <w:noProof/>
                 <w:webHidden/>
               </w:rPr>
-              <w:instrText xml:space="preserve"> PAGEREF _Toc207362003 \h </w:instrText>
+              <w:instrText xml:space="preserve"> PAGEREF _Toc207399845 \h </w:instrText>
             </w:r>
             <w:r>
               <w:rPr>
@@ -1681,13 +1616,13 @@
               <w14:ligatures w14:val="standardContextual"/>
             </w:rPr>
           </w:pPr>
-          <w:hyperlink w:anchor="_Toc207362004" w:history="1">
+          <w:hyperlink w:anchor="_Toc207399846" w:history="1">
             <w:r>
               <w:rPr>
                 <w:rStyle w:val="Hyperlink"/>
                 <w:noProof/>
               </w:rPr>
-              <w:t>REQUISITOS – BACKLOG</w:t>
+              <w:t>DIAGRAMA DE SOLUÇÃO</w:t>
             </w:r>
             <w:r>
               <w:rPr>
@@ -1708,7 +1643,7 @@
                 <w:noProof/>
                 <w:webHidden/>
               </w:rPr>
-              <w:instrText xml:space="preserve"> PAGEREF _Toc207362004 \h </w:instrText>
+              <w:instrText xml:space="preserve"> PAGEREF _Toc207399846 \h </w:instrText>
             </w:r>
             <w:r>
               <w:rPr>
@@ -1753,13 +1688,13 @@
               <w14:ligatures w14:val="standardContextual"/>
             </w:rPr>
           </w:pPr>
-          <w:hyperlink w:anchor="_Toc207362005" w:history="1">
+          <w:hyperlink w:anchor="_Toc207399847" w:history="1">
             <w:r>
               <w:rPr>
                 <w:rStyle w:val="Hyperlink"/>
                 <w:noProof/>
               </w:rPr>
-              <w:t>MACROCRONOGRAMA</w:t>
+              <w:t>REQUISITOS – BACKLOG</w:t>
             </w:r>
             <w:r>
               <w:rPr>
@@ -1780,7 +1715,7 @@
                 <w:noProof/>
                 <w:webHidden/>
               </w:rPr>
-              <w:instrText xml:space="preserve"> PAGEREF _Toc207362005 \h </w:instrText>
+              <w:instrText xml:space="preserve"> PAGEREF _Toc207399847 \h </w:instrText>
             </w:r>
             <w:r>
               <w:rPr>
@@ -1825,12 +1760,84 @@
               <w14:ligatures w14:val="standardContextual"/>
             </w:rPr>
           </w:pPr>
-          <w:hyperlink w:anchor="_Toc207362006" w:history="1">
+          <w:hyperlink w:anchor="_Toc207399848" w:history="1">
             <w:r>
               <w:rPr>
                 <w:rStyle w:val="Hyperlink"/>
                 <w:noProof/>
               </w:rPr>
+              <w:t>MACROCRONOGRAMA</w:t>
+            </w:r>
+            <w:r>
+              <w:rPr>
+                <w:noProof/>
+                <w:webHidden/>
+              </w:rPr>
+              <w:tab/>
+            </w:r>
+            <w:r>
+              <w:rPr>
+                <w:noProof/>
+                <w:webHidden/>
+              </w:rPr>
+              <w:fldChar w:fldCharType="begin"/>
+            </w:r>
+            <w:r>
+              <w:rPr>
+                <w:noProof/>
+                <w:webHidden/>
+              </w:rPr>
+              <w:instrText xml:space="preserve"> PAGEREF _Toc207399848 \h </w:instrText>
+            </w:r>
+            <w:r>
+              <w:rPr>
+                <w:noProof/>
+                <w:webHidden/>
+              </w:rPr>
+            </w:r>
+            <w:r>
+              <w:rPr>
+                <w:noProof/>
+                <w:webHidden/>
+              </w:rPr>
+              <w:fldChar w:fldCharType="separate"/>
+            </w:r>
+            <w:r>
+              <w:rPr>
+                <w:noProof/>
+                <w:webHidden/>
+              </w:rPr>
+              <w:t>12</w:t>
+            </w:r>
+            <w:r>
+              <w:rPr>
+                <w:noProof/>
+                <w:webHidden/>
+              </w:rPr>
+              <w:fldChar w:fldCharType="end"/>
+            </w:r>
+          </w:hyperlink>
+        </w:p>
+        <w:p>
+          <w:pPr>
+            <w:pStyle w:val="Sumrio1"/>
+            <w:tabs>
+              <w:tab w:val="right" w:leader="dot" w:pos="9061"/>
+            </w:tabs>
+            <w:rPr>
+              <w:rFonts w:eastAsiaTheme="minorEastAsia"/>
+              <w:noProof/>
+              <w:kern w:val="2"/>
+              <w:lang w:eastAsia="pt-BR"/>
+              <w14:ligatures w14:val="standardContextual"/>
+            </w:rPr>
+          </w:pPr>
+          <w:hyperlink w:anchor="_Toc207399849" w:history="1">
+            <w:r>
+              <w:rPr>
+                <w:rStyle w:val="Hyperlink"/>
+                <w:noProof/>
+              </w:rPr>
               <w:t>REFERÊNCIAS UTILIZADAS</w:t>
             </w:r>
             <w:r>
@@ -1852,7 +1859,7 @@
                 <w:noProof/>
                 <w:webHidden/>
               </w:rPr>
-              <w:instrText xml:space="preserve"> PAGEREF _Toc207362006 \h </w:instrText>
+              <w:instrText xml:space="preserve"> PAGEREF _Toc207399849 \h </w:instrText>
             </w:r>
             <w:r>
               <w:rPr>
@@ -1872,7 +1879,7 @@
                 <w:noProof/>
                 <w:webHidden/>
               </w:rPr>
-              <w:t>12</w:t>
+              <w:t>13</w:t>
             </w:r>
             <w:r>
               <w:rPr>
@@ -1928,7 +1935,7 @@
       <w:pPr>
         <w:pStyle w:val="Ttulo1"/>
       </w:pPr>
-      <w:bookmarkStart w:id="3" w:name="_Toc207361994"/>
+      <w:bookmarkStart w:id="3" w:name="_Toc207399836"/>
       <w:r>
         <w:lastRenderedPageBreak/>
         <w:t>CONTEXTO</w:t>
@@ -2272,7 +2279,7 @@
       <w:pPr>
         <w:pStyle w:val="Ttulo1"/>
       </w:pPr>
-      <w:bookmarkStart w:id="4" w:name="_Toc207361995"/>
+      <w:bookmarkStart w:id="4" w:name="_Toc207399837"/>
       <w:r>
         <w:lastRenderedPageBreak/>
         <w:t>OBJETIVO</w:t>
@@ -2426,7 +2433,7 @@
       <w:pPr>
         <w:pStyle w:val="Ttulo1"/>
       </w:pPr>
-      <w:bookmarkStart w:id="5" w:name="_Toc207361996"/>
+      <w:bookmarkStart w:id="5" w:name="_Toc207399838"/>
       <w:r>
         <w:lastRenderedPageBreak/>
         <w:t>JUSTIFICATIVA</w:t>
@@ -2675,7 +2682,7 @@
       <w:pPr>
         <w:pStyle w:val="Ttulo1"/>
       </w:pPr>
-      <w:bookmarkStart w:id="7" w:name="_Toc207361997"/>
+      <w:bookmarkStart w:id="7" w:name="_Toc207399839"/>
       <w:r>
         <w:lastRenderedPageBreak/>
         <w:t>ESCOPO</w:t>
@@ -2753,7 +2760,7 @@
           <w:rFonts w:ascii="Arial" w:eastAsiaTheme="minorEastAsia" w:hAnsi="Arial" w:cs="Arial"/>
         </w:rPr>
       </w:pPr>
-      <w:bookmarkStart w:id="8" w:name="_Toc207361998"/>
+      <w:bookmarkStart w:id="8" w:name="_Toc207399840"/>
       <w:r>
         <w:rPr>
           <w:rStyle w:val="Ttulo1Char"/>
@@ -2975,7 +2982,7 @@
           <w:rFonts w:ascii="Arial" w:eastAsiaTheme="minorEastAsia" w:hAnsi="Arial" w:cs="Arial"/>
         </w:rPr>
       </w:pPr>
-      <w:bookmarkStart w:id="9" w:name="_Toc207361999"/>
+      <w:bookmarkStart w:id="9" w:name="_Toc207399841"/>
       <w:r>
         <w:rPr>
           <w:rStyle w:val="Ttulo1Char"/>
@@ -3078,7 +3085,7 @@
           <w:rFonts w:ascii="Arial" w:eastAsiaTheme="minorEastAsia" w:hAnsi="Arial" w:cs="Arial"/>
         </w:rPr>
       </w:pPr>
-      <w:bookmarkStart w:id="10" w:name="_Toc207362000"/>
+      <w:bookmarkStart w:id="10" w:name="_Toc207399842"/>
       <w:r>
         <w:rPr>
           <w:rStyle w:val="Ttulo1Char"/>
@@ -3226,7 +3233,7 @@
           <w:rFonts w:eastAsiaTheme="minorEastAsia"/>
         </w:rPr>
       </w:pPr>
-      <w:bookmarkStart w:id="11" w:name="_Toc207362001"/>
+      <w:bookmarkStart w:id="11" w:name="_Toc207399843"/>
       <w:r>
         <w:rPr>
           <w:rFonts w:eastAsiaTheme="minorEastAsia"/>
@@ -3763,7 +3770,7 @@
           <w:bCs/>
         </w:rPr>
       </w:pPr>
-      <w:bookmarkStart w:id="12" w:name="_Toc207362002"/>
+      <w:bookmarkStart w:id="12" w:name="_Toc207399844"/>
       <w:r>
         <w:rPr>
           <w:rStyle w:val="Ttulo1Char"/>
@@ -3936,7 +3943,7 @@
           <w:bCs/>
         </w:rPr>
       </w:pPr>
-      <w:bookmarkStart w:id="13" w:name="_Toc207362003"/>
+      <w:bookmarkStart w:id="13" w:name="_Toc207399845"/>
       <w:r>
         <w:rPr>
           <w:rStyle w:val="Ttulo1Char"/>
@@ -4049,39 +4056,36 @@
           <w:rFonts w:eastAsiaTheme="minorEastAsia"/>
         </w:rPr>
       </w:pPr>
-      <w:bookmarkStart w:id="14" w:name="_Toc207362004"/>
+      <w:bookmarkStart w:id="14" w:name="_Toc207399846"/>
       <w:r>
         <w:rPr>
           <w:rFonts w:eastAsiaTheme="minorEastAsia"/>
         </w:rPr>
         <w:lastRenderedPageBreak/>
-        <w:t>REQUISITOS – BACKLOG</w:t>
+        <w:t>DIAGRAMA DE SOLUÇÃO</w:t>
       </w:r>
       <w:bookmarkEnd w:id="14"/>
     </w:p>
-    <w:p/>
-    <w:p>
-      <w:pPr>
-        <w:spacing w:line="360" w:lineRule="auto"/>
-        <w:jc w:val="both"/>
-        <w:rPr>
-          <w:rFonts w:ascii="Arial" w:eastAsiaTheme="minorEastAsia" w:hAnsi="Arial" w:cs="Arial"/>
-        </w:rPr>
-      </w:pPr>
-      <w:r>
-        <w:rPr>
-          <w:rFonts w:ascii="Arial" w:eastAsiaTheme="minorEastAsia" w:hAnsi="Arial" w:cs="Arial"/>
-        </w:rPr>
-        <w:tab/>
-        <w:t>Abaixo, na figura 1, uma sistematização dos principais requisitos necessários para o desenvolvimento do projeto, com destaque para a classificação em Essenciais, Importantes ou Desejáveis.</w:t>
-      </w:r>
-    </w:p>
-    <w:p>
-      <w:pPr>
-        <w:spacing w:after="0" w:line="240" w:lineRule="auto"/>
-        <w:jc w:val="both"/>
-        <w:rPr>
-          <w:rFonts w:ascii="Arial" w:eastAsiaTheme="minorEastAsia" w:hAnsi="Arial" w:cs="Arial"/>
+    <w:p>
+      <w:pPr>
+        <w:spacing w:before="240"/>
+        <w:ind w:firstLine="708"/>
+        <w:rPr>
+          <w:rFonts w:ascii="Arial" w:eastAsiaTheme="minorEastAsia" w:hAnsi="Arial" w:cs="Arial"/>
+        </w:rPr>
+      </w:pPr>
+      <w:r>
+        <w:rPr>
+          <w:rFonts w:ascii="Arial" w:eastAsiaTheme="minorEastAsia" w:hAnsi="Arial" w:cs="Arial"/>
+        </w:rPr>
+        <w:t>A seguir, um diagrama simplificado da solução apresentada pelo projeto em questão.</w:t>
+      </w:r>
+    </w:p>
+    <w:p>
+      <w:pPr>
+        <w:spacing w:before="240" w:after="0"/>
+        <w:jc w:val="both"/>
+        <w:rPr>
           <w:sz w:val="22"/>
           <w:szCs w:val="22"/>
         </w:rPr>
@@ -4102,12 +4106,171 @@
           <w:sz w:val="22"/>
           <w:szCs w:val="22"/>
         </w:rPr>
+        <w:t xml:space="preserve"> Diagrama de solução para a Truticultura com monitoramento dinâmico de temperatura.</w:t>
+      </w:r>
+    </w:p>
+    <w:p>
+      <w:pPr>
+        <w:spacing w:after="0" w:line="240" w:lineRule="auto"/>
+      </w:pPr>
+      <w:r>
+        <w:drawing>
+          <wp:inline distT="0" distB="0" distL="0" distR="0" wp14:anchorId="2F0B41FC" wp14:editId="5903DF8A">
+            <wp:extent cx="5760085" cy="3233420"/>
+            <wp:effectExtent l="0" t="0" r="0" b="5080"/>
+            <wp:docPr id="655717738" name="Imagem 1" descr="Diagrama&#10;&#10;O conteúdo gerado por IA pode estar incorreto."/>
+            <wp:cNvGraphicFramePr>
+              <a:graphicFrameLocks xmlns:a="http://schemas.openxmlformats.org/drawingml/2006/main" noChangeAspect="1"/>
+            </wp:cNvGraphicFramePr>
+            <a:graphic xmlns:a="http://schemas.openxmlformats.org/drawingml/2006/main">
+              <a:graphicData uri="http://schemas.openxmlformats.org/drawingml/2006/picture">
+                <pic:pic xmlns:pic="http://schemas.openxmlformats.org/drawingml/2006/picture">
+                  <pic:nvPicPr>
+                    <pic:cNvPr id="655717738" name="Imagem 1" descr="Diagrama&#10;&#10;O conteúdo gerado por IA pode estar incorreto."/>
+                    <pic:cNvPicPr/>
+                  </pic:nvPicPr>
+                  <pic:blipFill>
+                    <a:blip r:embed="rId13"/>
+                    <a:stretch>
+                      <a:fillRect/>
+                    </a:stretch>
+                  </pic:blipFill>
+                  <pic:spPr>
+                    <a:xfrm>
+                      <a:off x="0" y="0"/>
+                      <a:ext cx="5760085" cy="3233420"/>
+                    </a:xfrm>
+                    <a:prstGeom prst="rect">
+                      <a:avLst/>
+                    </a:prstGeom>
+                  </pic:spPr>
+                </pic:pic>
+              </a:graphicData>
+            </a:graphic>
+          </wp:inline>
+        </w:drawing>
+      </w:r>
+    </w:p>
+    <w:p>
+      <w:pPr>
+        <w:spacing w:line="240" w:lineRule="auto"/>
+        <w:jc w:val="both"/>
+        <w:rPr>
+          <w:rFonts w:ascii="Arial" w:eastAsiaTheme="minorEastAsia" w:hAnsi="Arial" w:cs="Arial"/>
+          <w:sz w:val="22"/>
+          <w:szCs w:val="22"/>
+        </w:rPr>
+      </w:pPr>
+      <w:r>
+        <w:rPr>
+          <w:rFonts w:ascii="Arial" w:eastAsiaTheme="minorEastAsia" w:hAnsi="Arial" w:cs="Arial"/>
+          <w:b/>
+          <w:bCs/>
+          <w:sz w:val="22"/>
+          <w:szCs w:val="22"/>
+        </w:rPr>
+        <w:t xml:space="preserve">Fonte: </w:t>
+      </w:r>
+      <w:r>
+        <w:rPr>
+          <w:rFonts w:ascii="Arial" w:eastAsiaTheme="minorEastAsia" w:hAnsi="Arial" w:cs="Arial"/>
+          <w:sz w:val="22"/>
+          <w:szCs w:val="22"/>
+        </w:rPr>
+        <w:t>Elaboração pelos autores.</w:t>
+      </w:r>
+    </w:p>
+    <w:p>
+      <w:r>
+        <w:br w:type="page"/>
+      </w:r>
+    </w:p>
+    <w:p>
+      <w:pPr>
+        <w:pStyle w:val="Ttulo1"/>
+        <w:rPr>
+          <w:rFonts w:eastAsiaTheme="minorEastAsia"/>
+        </w:rPr>
+      </w:pPr>
+      <w:bookmarkStart w:id="15" w:name="_Toc207399847"/>
+      <w:r>
+        <w:rPr>
+          <w:rFonts w:eastAsiaTheme="minorEastAsia"/>
+        </w:rPr>
+        <w:lastRenderedPageBreak/>
+        <w:t>REQUISITOS – BACKLOG</w:t>
+      </w:r>
+      <w:bookmarkEnd w:id="15"/>
+    </w:p>
+    <w:p/>
+    <w:p>
+      <w:pPr>
+        <w:spacing w:line="360" w:lineRule="auto"/>
+        <w:jc w:val="both"/>
+        <w:rPr>
+          <w:rFonts w:ascii="Arial" w:eastAsiaTheme="minorEastAsia" w:hAnsi="Arial" w:cs="Arial"/>
+        </w:rPr>
+      </w:pPr>
+      <w:r>
+        <w:rPr>
+          <w:rFonts w:ascii="Arial" w:eastAsiaTheme="minorEastAsia" w:hAnsi="Arial" w:cs="Arial"/>
+        </w:rPr>
+        <w:tab/>
+        <w:t>Abaixo, na figura 1, uma sistematização dos principais requisitos necessários para o desenvolvimento do projeto, com destaque para a classificação em Essenciais, Importantes ou Desejáveis.</w:t>
+      </w:r>
+    </w:p>
+    <w:p>
+      <w:pPr>
+        <w:spacing w:after="0" w:line="240" w:lineRule="auto"/>
+        <w:jc w:val="both"/>
+        <w:rPr>
+          <w:rFonts w:ascii="Arial" w:eastAsiaTheme="minorEastAsia" w:hAnsi="Arial" w:cs="Arial"/>
+          <w:sz w:val="22"/>
+          <w:szCs w:val="22"/>
+        </w:rPr>
+      </w:pPr>
+      <w:r>
+        <w:rPr>
+          <w:rFonts w:ascii="Arial" w:eastAsiaTheme="minorEastAsia" w:hAnsi="Arial" w:cs="Arial"/>
+          <w:b/>
+          <w:bCs/>
+          <w:sz w:val="22"/>
+          <w:szCs w:val="22"/>
+        </w:rPr>
+        <w:t xml:space="preserve">Figura </w:t>
+      </w:r>
+      <w:r>
+        <w:rPr>
+          <w:rFonts w:ascii="Arial" w:eastAsiaTheme="minorEastAsia" w:hAnsi="Arial" w:cs="Arial"/>
+          <w:b/>
+          <w:bCs/>
+          <w:sz w:val="22"/>
+          <w:szCs w:val="22"/>
+        </w:rPr>
+        <w:t>2</w:t>
+      </w:r>
+      <w:r>
+        <w:rPr>
+          <w:rFonts w:ascii="Arial" w:eastAsiaTheme="minorEastAsia" w:hAnsi="Arial" w:cs="Arial"/>
+          <w:b/>
+          <w:bCs/>
+          <w:sz w:val="22"/>
+          <w:szCs w:val="22"/>
+        </w:rPr>
+        <w:t>.</w:t>
+      </w:r>
+      <w:r>
+        <w:rPr>
+          <w:rFonts w:ascii="Arial" w:eastAsiaTheme="minorEastAsia" w:hAnsi="Arial" w:cs="Arial"/>
+          <w:sz w:val="22"/>
+          <w:szCs w:val="22"/>
+        </w:rPr>
         <w:t xml:space="preserve"> Back Log – Requisitos para o desenvolvimento do projeto, com descrição e classificação.</w:t>
       </w:r>
     </w:p>
     <w:p>
       <w:pPr>
-        <w:spacing w:after="0" w:line="360" w:lineRule="auto"/>
+        <w:spacing w:after="0" w:line="240" w:lineRule="auto"/>
         <w:jc w:val="both"/>
         <w:rPr>
           <w:rFonts w:ascii="Arial" w:eastAsiaTheme="minorEastAsia" w:hAnsi="Arial" w:cs="Arial"/>
@@ -4138,7 +4301,7 @@
                     <pic:cNvPicPr/>
                   </pic:nvPicPr>
                   <pic:blipFill>
-                    <a:blip r:embed="rId13"/>
+                    <a:blip r:embed="rId14"/>
                     <a:stretch>
                       <a:fillRect/>
                     </a:stretch>
@@ -4263,7 +4426,7 @@
           <w:sz w:val="22"/>
           <w:szCs w:val="22"/>
         </w:rPr>
-        <w:t>2</w:t>
+        <w:t>3</w:t>
       </w:r>
       <w:r>
         <w:rPr>
@@ -4320,46 +4483,48 @@
           <w:szCs w:val="22"/>
         </w:rPr>
       </w:pPr>
-    </w:p>
-    <w:p>
-      <w:pPr>
-        <w:spacing w:line="360" w:lineRule="auto"/>
-        <w:jc w:val="both"/>
+      <w:r>
         <w:rPr>
           <w:rFonts w:ascii="Arial" w:eastAsiaTheme="minorEastAsia" w:hAnsi="Arial" w:cs="Arial"/>
           <w:b/>
           <w:bCs/>
         </w:rPr>
-      </w:pPr>
-      <w:r>
-        <w:rPr>
-          <w:rFonts w:ascii="Arial" w:eastAsiaTheme="minorEastAsia" w:hAnsi="Arial" w:cs="Arial"/>
-          <w:b/>
-          <w:bCs/>
-        </w:rPr>
-        <w:t xml:space="preserve">Ex.: Print do </w:t>
-      </w:r>
-      <w:proofErr w:type="spellStart"/>
-      <w:r>
-        <w:rPr>
-          <w:rFonts w:ascii="Arial" w:eastAsiaTheme="minorEastAsia" w:hAnsi="Arial" w:cs="Arial"/>
-          <w:b/>
-          <w:bCs/>
-        </w:rPr>
-        <w:t>Trello</w:t>
-      </w:r>
-      <w:proofErr w:type="spellEnd"/>
-    </w:p>
-    <w:p>
-      <w:pPr>
-        <w:spacing w:line="360" w:lineRule="auto"/>
-        <w:jc w:val="both"/>
-        <w:rPr>
-          <w:rFonts w:ascii="Arial" w:eastAsiaTheme="minorEastAsia" w:hAnsi="Arial" w:cs="Arial"/>
-          <w:sz w:val="22"/>
-          <w:szCs w:val="22"/>
-        </w:rPr>
-      </w:pPr>
+        <w:drawing>
+          <wp:inline distT="0" distB="0" distL="0" distR="0" wp14:anchorId="6CBFC107" wp14:editId="3213C874">
+            <wp:extent cx="5760085" cy="1899920"/>
+            <wp:effectExtent l="0" t="0" r="0" b="5080"/>
+            <wp:docPr id="633856819" name="Imagem 1" descr="Interface gráfica do usuário&#10;&#10;O conteúdo gerado por IA pode estar incorreto."/>
+            <wp:cNvGraphicFramePr>
+              <a:graphicFrameLocks xmlns:a="http://schemas.openxmlformats.org/drawingml/2006/main" noChangeAspect="1"/>
+            </wp:cNvGraphicFramePr>
+            <a:graphic xmlns:a="http://schemas.openxmlformats.org/drawingml/2006/main">
+              <a:graphicData uri="http://schemas.openxmlformats.org/drawingml/2006/picture">
+                <pic:pic xmlns:pic="http://schemas.openxmlformats.org/drawingml/2006/picture">
+                  <pic:nvPicPr>
+                    <pic:cNvPr id="633856819" name="Imagem 1" descr="Interface gráfica do usuário&#10;&#10;O conteúdo gerado por IA pode estar incorreto."/>
+                    <pic:cNvPicPr/>
+                  </pic:nvPicPr>
+                  <pic:blipFill>
+                    <a:blip r:embed="rId15"/>
+                    <a:stretch>
+                      <a:fillRect/>
+                    </a:stretch>
+                  </pic:blipFill>
+                  <pic:spPr>
+                    <a:xfrm>
+                      <a:off x="0" y="0"/>
+                      <a:ext cx="5760085" cy="1899920"/>
+                    </a:xfrm>
+                    <a:prstGeom prst="rect">
+                      <a:avLst/>
+                    </a:prstGeom>
+                  </pic:spPr>
+                </pic:pic>
+              </a:graphicData>
+            </a:graphic>
+          </wp:inline>
+        </w:drawing>
+      </w:r>
       <w:r>
         <w:rPr>
           <w:rFonts w:ascii="Arial" w:eastAsiaTheme="minorEastAsia" w:hAnsi="Arial" w:cs="Arial"/>
@@ -4403,7 +4568,7 @@
           <w:rFonts w:eastAsiaTheme="minorEastAsia"/>
         </w:rPr>
       </w:pPr>
-      <w:bookmarkStart w:id="15" w:name="_Toc207362005"/>
+      <w:bookmarkStart w:id="16" w:name="_Toc207399848"/>
       <w:r>
         <w:rPr>
           <w:rFonts w:eastAsiaTheme="minorEastAsia"/>
@@ -4411,7 +4576,7 @@
         <w:lastRenderedPageBreak/>
         <w:t>MACROCRONOGRAMA</w:t>
       </w:r>
-      <w:bookmarkEnd w:id="15"/>
+      <w:bookmarkEnd w:id="16"/>
     </w:p>
     <w:p/>
     <w:p>
@@ -4528,15 +4693,11 @@
               <w:jc w:val="both"/>
               <w:rPr>
                 <w:rFonts w:ascii="Arial" w:eastAsiaTheme="minorEastAsia" w:hAnsi="Arial" w:cs="Arial"/>
-                <w:b/>
-                <w:bCs/>
               </w:rPr>
             </w:pPr>
             <w:r>
               <w:rPr>
                 <w:rFonts w:ascii="Arial" w:eastAsiaTheme="minorEastAsia" w:hAnsi="Arial" w:cs="Arial"/>
-                <w:b/>
-                <w:bCs/>
               </w:rPr>
               <w:t>10 dias</w:t>
             </w:r>
@@ -4574,15 +4735,11 @@
               <w:jc w:val="both"/>
               <w:rPr>
                 <w:rFonts w:ascii="Arial" w:eastAsiaTheme="minorEastAsia" w:hAnsi="Arial" w:cs="Arial"/>
-                <w:b/>
-                <w:bCs/>
               </w:rPr>
             </w:pPr>
             <w:r>
               <w:rPr>
                 <w:rFonts w:ascii="Arial" w:eastAsiaTheme="minorEastAsia" w:hAnsi="Arial" w:cs="Arial"/>
-                <w:b/>
-                <w:bCs/>
               </w:rPr>
               <w:t>7 dias</w:t>
             </w:r>
@@ -4620,15 +4777,11 @@
               <w:jc w:val="both"/>
               <w:rPr>
                 <w:rFonts w:ascii="Arial" w:eastAsiaTheme="minorEastAsia" w:hAnsi="Arial" w:cs="Arial"/>
-                <w:b/>
-                <w:bCs/>
               </w:rPr>
             </w:pPr>
             <w:r>
               <w:rPr>
                 <w:rFonts w:ascii="Arial" w:eastAsiaTheme="minorEastAsia" w:hAnsi="Arial" w:cs="Arial"/>
-                <w:b/>
-                <w:bCs/>
               </w:rPr>
               <w:t>10 dias</w:t>
             </w:r>
@@ -4666,15 +4819,11 @@
               <w:jc w:val="both"/>
               <w:rPr>
                 <w:rFonts w:ascii="Arial" w:eastAsiaTheme="minorEastAsia" w:hAnsi="Arial" w:cs="Arial"/>
-                <w:b/>
-                <w:bCs/>
               </w:rPr>
             </w:pPr>
             <w:r>
               <w:rPr>
                 <w:rFonts w:ascii="Arial" w:eastAsiaTheme="minorEastAsia" w:hAnsi="Arial" w:cs="Arial"/>
-                <w:b/>
-                <w:bCs/>
               </w:rPr>
               <w:t>10 dias</w:t>
             </w:r>
@@ -4712,15 +4861,11 @@
               <w:jc w:val="both"/>
               <w:rPr>
                 <w:rFonts w:ascii="Arial" w:eastAsiaTheme="minorEastAsia" w:hAnsi="Arial" w:cs="Arial"/>
-                <w:b/>
-                <w:bCs/>
               </w:rPr>
             </w:pPr>
             <w:r>
               <w:rPr>
                 <w:rFonts w:ascii="Arial" w:eastAsiaTheme="minorEastAsia" w:hAnsi="Arial" w:cs="Arial"/>
-                <w:b/>
-                <w:bCs/>
               </w:rPr>
               <w:t>14 dias</w:t>
             </w:r>
@@ -4758,15 +4903,11 @@
               <w:jc w:val="both"/>
               <w:rPr>
                 <w:rFonts w:ascii="Arial" w:eastAsiaTheme="minorEastAsia" w:hAnsi="Arial" w:cs="Arial"/>
-                <w:b/>
-                <w:bCs/>
               </w:rPr>
             </w:pPr>
             <w:r>
               <w:rPr>
                 <w:rFonts w:ascii="Arial" w:eastAsiaTheme="minorEastAsia" w:hAnsi="Arial" w:cs="Arial"/>
-                <w:b/>
-                <w:bCs/>
               </w:rPr>
               <w:t>21 dias</w:t>
             </w:r>
@@ -4804,15 +4945,11 @@
               <w:jc w:val="both"/>
               <w:rPr>
                 <w:rFonts w:ascii="Arial" w:eastAsiaTheme="minorEastAsia" w:hAnsi="Arial" w:cs="Arial"/>
-                <w:b/>
-                <w:bCs/>
               </w:rPr>
             </w:pPr>
             <w:r>
               <w:rPr>
                 <w:rFonts w:ascii="Arial" w:eastAsiaTheme="minorEastAsia" w:hAnsi="Arial" w:cs="Arial"/>
-                <w:b/>
-                <w:bCs/>
               </w:rPr>
               <w:t>14 dias</w:t>
             </w:r>
@@ -4850,15 +4987,11 @@
               <w:jc w:val="both"/>
               <w:rPr>
                 <w:rFonts w:ascii="Arial" w:eastAsiaTheme="minorEastAsia" w:hAnsi="Arial" w:cs="Arial"/>
-                <w:b/>
-                <w:bCs/>
               </w:rPr>
             </w:pPr>
             <w:r>
               <w:rPr>
                 <w:rFonts w:ascii="Arial" w:eastAsiaTheme="minorEastAsia" w:hAnsi="Arial" w:cs="Arial"/>
-                <w:b/>
-                <w:bCs/>
               </w:rPr>
               <w:t>14 dias</w:t>
             </w:r>
@@ -4910,15 +5043,11 @@
               <w:jc w:val="both"/>
               <w:rPr>
                 <w:rFonts w:ascii="Arial" w:eastAsiaTheme="minorEastAsia" w:hAnsi="Arial" w:cs="Arial"/>
-                <w:b/>
-                <w:bCs/>
               </w:rPr>
             </w:pPr>
             <w:r>
               <w:rPr>
                 <w:rFonts w:ascii="Arial" w:eastAsiaTheme="minorEastAsia" w:hAnsi="Arial" w:cs="Arial"/>
-                <w:b/>
-                <w:bCs/>
               </w:rPr>
               <w:t>60 dias</w:t>
             </w:r>
@@ -4972,7 +5101,7 @@
           <w:rFonts w:eastAsiaTheme="minorEastAsia"/>
         </w:rPr>
       </w:pPr>
-      <w:bookmarkStart w:id="16" w:name="_Toc207362006"/>
+      <w:bookmarkStart w:id="17" w:name="_Toc207399849"/>
       <w:r>
         <w:rPr>
           <w:rFonts w:eastAsiaTheme="minorEastAsia"/>
@@ -4980,7 +5109,7 @@
         <w:lastRenderedPageBreak/>
         <w:t>REFERÊNCIAS UTILIZADAS</w:t>
       </w:r>
-      <w:bookmarkEnd w:id="16"/>
+      <w:bookmarkEnd w:id="17"/>
     </w:p>
     <w:p>
       <w:pPr>
@@ -7735,11 +7864,19 @@
     <w:autoRedefine/>
     <w:uiPriority w:val="39"/>
     <w:unhideWhenUsed/>
-    <w:rsid w:val="00022652"/>
+    <w:rsid w:val="009409F9"/>
     <w:pPr>
+      <w:tabs>
+        <w:tab w:val="left" w:pos="720"/>
+        <w:tab w:val="right" w:leader="dot" w:pos="9061"/>
+      </w:tabs>
       <w:spacing w:after="100"/>
       <w:ind w:left="240"/>
     </w:pPr>
+    <w:rPr>
+      <w:rFonts w:ascii="Arial" w:hAnsi="Arial" w:cs="Arial"/>
+      <w:noProof/>
+    </w:rPr>
   </w:style>
 </w:styles>
 </file>

</xml_diff>

<commit_message>
Adicionei o gráfico sobre importação e exportação do nosso slide
</commit_message>
<xml_diff>
--- a/TI-Documentação-TroustSolutions-GrupoX.docx
+++ b/TI-Documentação-TroustSolutions-GrupoX.docx
@@ -1,19 +1,19 @@
 
 <file path=word/document.xml><?xml version="1.0" encoding="utf-8"?>
-<w:document xmlns:wpc="http://schemas.microsoft.com/office/word/2010/wordprocessingCanvas" xmlns:cx="http://schemas.microsoft.com/office/drawing/2014/chartex" xmlns:cx1="http://schemas.microsoft.com/office/drawing/2015/9/8/chartex" xmlns:cx2="http://schemas.microsoft.com/office/drawing/2015/10/21/chartex" xmlns:cx3="http://schemas.microsoft.com/office/drawing/2016/5/9/chartex" xmlns:cx4="http://schemas.microsoft.com/office/drawing/2016/5/10/chartex" xmlns:cx5="http://schemas.microsoft.com/office/drawing/2016/5/11/chartex" xmlns:cx6="http://schemas.microsoft.com/office/drawing/2016/5/12/chartex" xmlns:cx7="http://schemas.microsoft.com/office/drawing/2016/5/13/chartex" xmlns:cx8="http://schemas.microsoft.com/office/drawing/2016/5/14/chartex" xmlns:mc="http://schemas.openxmlformats.org/markup-compatibility/2006" xmlns:aink="http://schemas.microsoft.com/office/drawing/2016/ink" xmlns:am3d="http://schemas.microsoft.com/office/drawing/2017/model3d" xmlns:o="urn:schemas-microsoft-com:office:office" xmlns:oel="http://schemas.microsoft.com/office/2019/extlst" xmlns:r="http://schemas.openxmlformats.org/officeDocument/2006/relationships" xmlns:m="http://schemas.openxmlformats.org/officeDocument/2006/math" xmlns:v="urn:schemas-microsoft-com:vml" xmlns:wp14="http://schemas.microsoft.com/office/word/2010/wordprocessingDrawing" xmlns:wp="http://schemas.openxmlformats.org/drawingml/2006/wordprocessingDrawing" xmlns:w10="urn:schemas-microsoft-com:office:word" xmlns:w="http://schemas.openxmlformats.org/wordprocessingml/2006/main" xmlns:w14="http://schemas.microsoft.com/office/word/2010/wordml" xmlns:w15="http://schemas.microsoft.com/office/word/2012/wordml" xmlns:w16cex="http://schemas.microsoft.com/office/word/2018/wordml/cex" xmlns:w16cid="http://schemas.microsoft.com/office/word/2016/wordml/cid" xmlns:w16="http://schemas.microsoft.com/office/word/2018/wordml" xmlns:w16du="http://schemas.microsoft.com/office/word/2023/wordml/word16du" xmlns:w16sdtdh="http://schemas.microsoft.com/office/word/2020/wordml/sdtdatahash" xmlns:w16sdtfl="http://schemas.microsoft.com/office/word/2024/wordml/sdtformatlock" xmlns:w16se="http://schemas.microsoft.com/office/word/2015/wordml/symex" xmlns:wpg="http://schemas.microsoft.com/office/word/2010/wordprocessingGroup" xmlns:wpi="http://schemas.microsoft.com/office/word/2010/wordprocessingInk" xmlns:wne="http://schemas.microsoft.com/office/word/2006/wordml" xmlns:wps="http://schemas.microsoft.com/office/word/2010/wordprocessingShape" mc:Ignorable="w14 w15 w16se w16cid w16 w16cex w16sdtdh w16sdtfl w16du wp14">
+<w:document xmlns:wpc="http://schemas.microsoft.com/office/word/2010/wordprocessingCanvas" xmlns:cx="http://schemas.microsoft.com/office/drawing/2014/chartex" xmlns:cx1="http://schemas.microsoft.com/office/drawing/2015/9/8/chartex" xmlns:cx2="http://schemas.microsoft.com/office/drawing/2015/10/21/chartex" xmlns:cx3="http://schemas.microsoft.com/office/drawing/2016/5/9/chartex" xmlns:cx4="http://schemas.microsoft.com/office/drawing/2016/5/10/chartex" xmlns:cx5="http://schemas.microsoft.com/office/drawing/2016/5/11/chartex" xmlns:cx6="http://schemas.microsoft.com/office/drawing/2016/5/12/chartex" xmlns:cx7="http://schemas.microsoft.com/office/drawing/2016/5/13/chartex" xmlns:cx8="http://schemas.microsoft.com/office/drawing/2016/5/14/chartex" xmlns:mc="http://schemas.openxmlformats.org/markup-compatibility/2006" xmlns:aink="http://schemas.microsoft.com/office/drawing/2016/ink" xmlns:am3d="http://schemas.microsoft.com/office/drawing/2017/model3d" xmlns:o="urn:schemas-microsoft-com:office:office" xmlns:oel="http://schemas.microsoft.com/office/2019/extlst" xmlns:r="http://schemas.openxmlformats.org/officeDocument/2006/relationships" xmlns:m="http://schemas.openxmlformats.org/officeDocument/2006/math" xmlns:v="urn:schemas-microsoft-com:vml" xmlns:wp14="http://schemas.microsoft.com/office/word/2010/wordprocessingDrawing" xmlns:wp="http://schemas.openxmlformats.org/drawingml/2006/wordprocessingDrawing" xmlns:w10="urn:schemas-microsoft-com:office:word" xmlns:w="http://schemas.openxmlformats.org/wordprocessingml/2006/main" xmlns:w14="http://schemas.microsoft.com/office/word/2010/wordml" xmlns:w15="http://schemas.microsoft.com/office/word/2012/wordml" xmlns:w16cex="http://schemas.microsoft.com/office/word/2018/wordml/cex" xmlns:w16cid="http://schemas.microsoft.com/office/word/2016/wordml/cid" xmlns:w16="http://schemas.microsoft.com/office/word/2018/wordml" xmlns:w16du="http://schemas.microsoft.com/office/word/2023/wordml/word16du" xmlns:w16sdtdh="http://schemas.microsoft.com/office/word/2020/wordml/sdtdatahash" xmlns:w16sdtfl="http://schemas.microsoft.com/office/word/2024/wordml/sdtformatlock" xmlns:w16se="http://schemas.microsoft.com/office/word/2015/wordml/symex" xmlns:wpg="http://schemas.microsoft.com/office/word/2010/wordprocessingGroup" xmlns:wpi="http://schemas.microsoft.com/office/word/2010/wordprocessingInk" xmlns:wne="http://schemas.microsoft.com/office/word/2006/wordml" xmlns:wps="http://schemas.microsoft.com/office/word/2010/wordprocessingShape" xmlns:a="http://schemas.openxmlformats.org/drawingml/2006/main" xmlns:pic="http://schemas.openxmlformats.org/drawingml/2006/picture" xmlns:a14="http://schemas.microsoft.com/office/drawing/2010/main" mc:Ignorable="w14 w15 w16se w16cid w16 w16cex w16sdtdh w16sdtfl w16du wp14">
   <w:body>
     <w:p>
       <w:pPr>
         <w:spacing w:after="0"/>
         <w:jc w:val="center"/>
         <w:rPr>
-          <w:rFonts w:ascii="Arial" w:eastAsiaTheme="minorEastAsia" w:hAnsi="Arial" w:cs="Arial"/>
+          <w:rFonts w:ascii="Arial" w:hAnsi="Arial" w:cs="Arial" w:eastAsiaTheme="minorEastAsia"/>
           <w:color w:val="000000" w:themeColor="text1"/>
         </w:rPr>
       </w:pPr>
       <w:r>
         <w:rPr>
-          <w:rFonts w:ascii="Arial" w:eastAsiaTheme="minorEastAsia" w:hAnsi="Arial" w:cs="Arial"/>
+          <w:rFonts w:ascii="Arial" w:hAnsi="Arial" w:cs="Arial" w:eastAsiaTheme="minorEastAsia"/>
         </w:rPr>
         <w:t>SÃO PAULO TECH SCHOOL</w:t>
       </w:r>
@@ -23,13 +23,13 @@
         <w:spacing w:after="0"/>
         <w:jc w:val="center"/>
         <w:rPr>
-          <w:rFonts w:ascii="Arial" w:eastAsiaTheme="minorEastAsia" w:hAnsi="Arial" w:cs="Arial"/>
+          <w:rFonts w:ascii="Arial" w:hAnsi="Arial" w:cs="Arial" w:eastAsiaTheme="minorEastAsia"/>
           <w:color w:val="000000" w:themeColor="text1"/>
         </w:rPr>
       </w:pPr>
       <w:r>
         <w:rPr>
-          <w:rFonts w:ascii="Arial" w:eastAsiaTheme="minorEastAsia" w:hAnsi="Arial" w:cs="Arial"/>
+          <w:rFonts w:ascii="Arial" w:hAnsi="Arial" w:cs="Arial" w:eastAsiaTheme="minorEastAsia"/>
         </w:rPr>
         <w:t>GRADUAÇÃO EM CIÊNCIA DA COMPUTAÇÃO</w:t>
       </w:r>
@@ -39,7 +39,7 @@
         <w:spacing w:after="0"/>
         <w:jc w:val="center"/>
         <w:rPr>
-          <w:rFonts w:ascii="Arial" w:eastAsiaTheme="minorEastAsia" w:hAnsi="Arial" w:cs="Arial"/>
+          <w:rFonts w:ascii="Arial" w:hAnsi="Arial" w:cs="Arial" w:eastAsiaTheme="minorEastAsia"/>
           <w:color w:val="000000" w:themeColor="text1"/>
         </w:rPr>
       </w:pPr>
@@ -49,12 +49,12 @@
         <w:spacing w:after="0"/>
         <w:jc w:val="center"/>
         <w:rPr>
-          <w:rFonts w:ascii="Arial" w:eastAsiaTheme="minorEastAsia" w:hAnsi="Arial" w:cs="Arial"/>
-        </w:rPr>
-      </w:pPr>
-      <w:r>
-        <w:rPr>
-          <w:rFonts w:ascii="Arial" w:eastAsiaTheme="minorEastAsia" w:hAnsi="Arial" w:cs="Arial"/>
+          <w:rFonts w:ascii="Arial" w:hAnsi="Arial" w:cs="Arial" w:eastAsiaTheme="minorEastAsia"/>
+        </w:rPr>
+      </w:pPr>
+      <w:r>
+        <w:rPr>
+          <w:rFonts w:ascii="Arial" w:hAnsi="Arial" w:cs="Arial" w:eastAsiaTheme="minorEastAsia"/>
         </w:rPr>
         <w:t>PESQUISA E INOVAÇÃO</w:t>
       </w:r>
@@ -64,13 +64,13 @@
         <w:spacing w:after="0"/>
         <w:jc w:val="center"/>
         <w:rPr>
-          <w:rFonts w:ascii="Arial" w:eastAsiaTheme="minorEastAsia" w:hAnsi="Arial" w:cs="Arial"/>
+          <w:rFonts w:ascii="Arial" w:hAnsi="Arial" w:cs="Arial" w:eastAsiaTheme="minorEastAsia"/>
           <w:color w:val="000000" w:themeColor="text1"/>
         </w:rPr>
       </w:pPr>
       <w:r>
         <w:rPr>
-          <w:rFonts w:ascii="Arial" w:eastAsiaTheme="minorEastAsia" w:hAnsi="Arial" w:cs="Arial"/>
+          <w:rFonts w:ascii="Arial" w:hAnsi="Arial" w:cs="Arial" w:eastAsiaTheme="minorEastAsia"/>
         </w:rPr>
         <w:t>SPRINT 01</w:t>
       </w:r>
@@ -79,7 +79,7 @@
       <w:pPr>
         <w:jc w:val="both"/>
         <w:rPr>
-          <w:rFonts w:ascii="Arial" w:eastAsiaTheme="minorEastAsia" w:hAnsi="Arial" w:cs="Arial"/>
+          <w:rFonts w:ascii="Arial" w:hAnsi="Arial" w:cs="Arial" w:eastAsiaTheme="minorEastAsia"/>
           <w:color w:val="000000" w:themeColor="text1"/>
         </w:rPr>
       </w:pPr>
@@ -88,7 +88,7 @@
       <w:pPr>
         <w:jc w:val="both"/>
         <w:rPr>
-          <w:rFonts w:ascii="Arial" w:eastAsiaTheme="minorEastAsia" w:hAnsi="Arial" w:cs="Arial"/>
+          <w:rFonts w:ascii="Arial" w:hAnsi="Arial" w:cs="Arial" w:eastAsiaTheme="minorEastAsia"/>
           <w:color w:val="000000" w:themeColor="text1"/>
         </w:rPr>
       </w:pPr>
@@ -97,7 +97,7 @@
       <w:pPr>
         <w:jc w:val="both"/>
         <w:rPr>
-          <w:rFonts w:ascii="Arial" w:eastAsiaTheme="minorEastAsia" w:hAnsi="Arial" w:cs="Arial"/>
+          <w:rFonts w:ascii="Arial" w:hAnsi="Arial" w:cs="Arial" w:eastAsiaTheme="minorEastAsia"/>
           <w:color w:val="000000" w:themeColor="text1"/>
         </w:rPr>
       </w:pPr>
@@ -121,23 +121,23 @@
           <w:tcPr>
             <w:tcW w:w="7320" w:type="dxa"/>
             <w:tcBorders>
-              <w:top w:val="none" w:sz="4" w:space="0" w:color="000000" w:themeColor="text1"/>
-              <w:left w:val="none" w:sz="4" w:space="0" w:color="000000" w:themeColor="text1"/>
-              <w:bottom w:val="none" w:sz="4" w:space="0" w:color="000000" w:themeColor="text1"/>
-              <w:right w:val="none" w:sz="2" w:space="0" w:color="000000" w:themeColor="text1"/>
+              <w:top w:val="none" w:color="000000" w:themeColor="text1" w:sz="4" w:space="0"/>
+              <w:left w:val="none" w:color="000000" w:themeColor="text1" w:sz="4" w:space="0"/>
+              <w:bottom w:val="none" w:color="000000" w:themeColor="text1" w:sz="4" w:space="0"/>
+              <w:right w:val="none" w:color="000000" w:themeColor="text1" w:sz="2" w:space="0"/>
             </w:tcBorders>
           </w:tcPr>
           <w:p>
             <w:pPr>
               <w:jc w:val="both"/>
               <w:rPr>
-                <w:rFonts w:ascii="Arial" w:eastAsiaTheme="minorEastAsia" w:hAnsi="Arial" w:cs="Arial"/>
+                <w:rFonts w:ascii="Arial" w:hAnsi="Arial" w:cs="Arial" w:eastAsiaTheme="minorEastAsia"/>
                 <w:color w:val="000000" w:themeColor="text1"/>
               </w:rPr>
             </w:pPr>
             <w:r>
               <w:rPr>
-                <w:rFonts w:ascii="Arial" w:eastAsiaTheme="minorEastAsia" w:hAnsi="Arial" w:cs="Arial"/>
+                <w:rFonts w:ascii="Arial" w:hAnsi="Arial" w:cs="Arial" w:eastAsiaTheme="minorEastAsia"/>
               </w:rPr>
               <w:t xml:space="preserve">Andrei Sato </w:t>
             </w:r>
@@ -153,23 +153,23 @@
           <w:tcPr>
             <w:tcW w:w="1804" w:type="dxa"/>
             <w:tcBorders>
-              <w:top w:val="none" w:sz="2" w:space="0" w:color="000000" w:themeColor="text1"/>
-              <w:left w:val="none" w:sz="2" w:space="0" w:color="000000" w:themeColor="text1"/>
-              <w:bottom w:val="none" w:sz="2" w:space="0" w:color="000000" w:themeColor="text1"/>
-              <w:right w:val="none" w:sz="2" w:space="0" w:color="000000" w:themeColor="text1"/>
+              <w:top w:val="none" w:color="000000" w:themeColor="text1" w:sz="2" w:space="0"/>
+              <w:left w:val="none" w:color="000000" w:themeColor="text1" w:sz="2" w:space="0"/>
+              <w:bottom w:val="none" w:color="000000" w:themeColor="text1" w:sz="2" w:space="0"/>
+              <w:right w:val="none" w:color="000000" w:themeColor="text1" w:sz="2" w:space="0"/>
             </w:tcBorders>
           </w:tcPr>
           <w:p>
             <w:pPr>
               <w:jc w:val="both"/>
               <w:rPr>
-                <w:rFonts w:ascii="Arial" w:eastAsiaTheme="minorEastAsia" w:hAnsi="Arial" w:cs="Arial"/>
+                <w:rFonts w:ascii="Arial" w:hAnsi="Arial" w:cs="Arial" w:eastAsiaTheme="minorEastAsia"/>
                 <w:color w:val="000000" w:themeColor="text1"/>
               </w:rPr>
             </w:pPr>
             <w:r>
               <w:rPr>
-                <w:rFonts w:ascii="Arial" w:eastAsiaTheme="minorEastAsia" w:hAnsi="Arial" w:cs="Arial"/>
+                <w:rFonts w:ascii="Arial" w:hAnsi="Arial" w:cs="Arial" w:eastAsiaTheme="minorEastAsia"/>
               </w:rPr>
               <w:t>[RA 04252015]</w:t>
             </w:r>
@@ -184,44 +184,44 @@
           <w:tcPr>
             <w:tcW w:w="7320" w:type="dxa"/>
             <w:tcBorders>
-              <w:top w:val="none" w:sz="4" w:space="0" w:color="000000" w:themeColor="text1"/>
-              <w:left w:val="none" w:sz="4" w:space="0" w:color="000000" w:themeColor="text1"/>
-              <w:bottom w:val="none" w:sz="4" w:space="0" w:color="000000" w:themeColor="text1"/>
-              <w:right w:val="none" w:sz="2" w:space="0" w:color="000000" w:themeColor="text1"/>
+              <w:top w:val="none" w:color="000000" w:themeColor="text1" w:sz="4" w:space="0"/>
+              <w:left w:val="none" w:color="000000" w:themeColor="text1" w:sz="4" w:space="0"/>
+              <w:bottom w:val="none" w:color="000000" w:themeColor="text1" w:sz="4" w:space="0"/>
+              <w:right w:val="none" w:color="000000" w:themeColor="text1" w:sz="2" w:space="0"/>
             </w:tcBorders>
           </w:tcPr>
           <w:p>
             <w:pPr>
               <w:jc w:val="both"/>
               <w:rPr>
-                <w:rFonts w:ascii="Arial" w:eastAsiaTheme="minorEastAsia" w:hAnsi="Arial" w:cs="Arial"/>
+                <w:rFonts w:ascii="Arial" w:hAnsi="Arial" w:cs="Arial" w:eastAsiaTheme="minorEastAsia"/>
                 <w:color w:val="000000" w:themeColor="text1"/>
               </w:rPr>
             </w:pPr>
             <w:r>
               <w:rPr>
-                <w:rFonts w:ascii="Arial" w:eastAsiaTheme="minorEastAsia" w:hAnsi="Arial" w:cs="Arial"/>
+                <w:rFonts w:ascii="Arial" w:hAnsi="Arial" w:cs="Arial" w:eastAsiaTheme="minorEastAsia"/>
               </w:rPr>
               <w:t xml:space="preserve">Andreia </w:t>
             </w:r>
-            <w:bookmarkStart w:id="0" w:name="_Int_aaVWZOVX"/>
-            <w:r>
-              <w:rPr>
-                <w:rFonts w:ascii="Arial" w:eastAsiaTheme="minorEastAsia" w:hAnsi="Arial" w:cs="Arial"/>
+            <w:bookmarkStart w:name="_Int_aaVWZOVX" w:id="0"/>
+            <w:r>
+              <w:rPr>
+                <w:rFonts w:ascii="Arial" w:hAnsi="Arial" w:cs="Arial" w:eastAsiaTheme="minorEastAsia"/>
               </w:rPr>
               <w:t>Miyuki</w:t>
             </w:r>
             <w:bookmarkEnd w:id="0"/>
             <w:r>
               <w:rPr>
-                <w:rFonts w:ascii="Arial" w:eastAsiaTheme="minorEastAsia" w:hAnsi="Arial" w:cs="Arial"/>
+                <w:rFonts w:ascii="Arial" w:hAnsi="Arial" w:cs="Arial" w:eastAsiaTheme="minorEastAsia"/>
               </w:rPr>
               <w:t xml:space="preserve"> </w:t>
             </w:r>
-            <w:bookmarkStart w:id="1" w:name="_Int_dbkrEF1u"/>
-            <w:r>
-              <w:rPr>
-                <w:rFonts w:ascii="Arial" w:eastAsiaTheme="minorEastAsia" w:hAnsi="Arial" w:cs="Arial"/>
+            <w:bookmarkStart w:name="_Int_dbkrEF1u" w:id="1"/>
+            <w:r>
+              <w:rPr>
+                <w:rFonts w:ascii="Arial" w:hAnsi="Arial" w:cs="Arial" w:eastAsiaTheme="minorEastAsia"/>
               </w:rPr>
               <w:t>Kubota</w:t>
             </w:r>
@@ -232,22 +232,22 @@
           <w:tcPr>
             <w:tcW w:w="1804" w:type="dxa"/>
             <w:tcBorders>
-              <w:top w:val="none" w:sz="2" w:space="0" w:color="000000" w:themeColor="text1"/>
-              <w:left w:val="none" w:sz="2" w:space="0" w:color="000000" w:themeColor="text1"/>
-              <w:bottom w:val="none" w:sz="2" w:space="0" w:color="000000" w:themeColor="text1"/>
-              <w:right w:val="none" w:sz="2" w:space="0" w:color="000000" w:themeColor="text1"/>
+              <w:top w:val="none" w:color="000000" w:themeColor="text1" w:sz="2" w:space="0"/>
+              <w:left w:val="none" w:color="000000" w:themeColor="text1" w:sz="2" w:space="0"/>
+              <w:bottom w:val="none" w:color="000000" w:themeColor="text1" w:sz="2" w:space="0"/>
+              <w:right w:val="none" w:color="000000" w:themeColor="text1" w:sz="2" w:space="0"/>
             </w:tcBorders>
           </w:tcPr>
           <w:p>
             <w:pPr>
               <w:jc w:val="both"/>
               <w:rPr>
-                <w:rFonts w:ascii="Arial" w:eastAsiaTheme="minorEastAsia" w:hAnsi="Arial" w:cs="Arial"/>
+                <w:rFonts w:ascii="Arial" w:hAnsi="Arial" w:cs="Arial" w:eastAsiaTheme="minorEastAsia"/>
               </w:rPr>
             </w:pPr>
             <w:r>
               <w:rPr>
-                <w:rFonts w:ascii="Arial" w:eastAsiaTheme="minorEastAsia" w:hAnsi="Arial" w:cs="Arial"/>
+                <w:rFonts w:ascii="Arial" w:hAnsi="Arial" w:cs="Arial" w:eastAsiaTheme="minorEastAsia"/>
               </w:rPr>
               <w:t>[RA 04252014]</w:t>
             </w:r>
@@ -262,23 +262,23 @@
           <w:tcPr>
             <w:tcW w:w="7320" w:type="dxa"/>
             <w:tcBorders>
-              <w:top w:val="none" w:sz="4" w:space="0" w:color="000000" w:themeColor="text1"/>
-              <w:left w:val="none" w:sz="4" w:space="0" w:color="000000" w:themeColor="text1"/>
-              <w:bottom w:val="none" w:sz="4" w:space="0" w:color="000000" w:themeColor="text1"/>
-              <w:right w:val="none" w:sz="2" w:space="0" w:color="000000" w:themeColor="text1"/>
+              <w:top w:val="none" w:color="000000" w:themeColor="text1" w:sz="4" w:space="0"/>
+              <w:left w:val="none" w:color="000000" w:themeColor="text1" w:sz="4" w:space="0"/>
+              <w:bottom w:val="none" w:color="000000" w:themeColor="text1" w:sz="4" w:space="0"/>
+              <w:right w:val="none" w:color="000000" w:themeColor="text1" w:sz="2" w:space="0"/>
             </w:tcBorders>
           </w:tcPr>
           <w:p>
             <w:pPr>
               <w:jc w:val="both"/>
               <w:rPr>
-                <w:rFonts w:ascii="Arial" w:eastAsiaTheme="minorEastAsia" w:hAnsi="Arial" w:cs="Arial"/>
+                <w:rFonts w:ascii="Arial" w:hAnsi="Arial" w:cs="Arial" w:eastAsiaTheme="minorEastAsia"/>
                 <w:color w:val="000000" w:themeColor="text1"/>
               </w:rPr>
             </w:pPr>
             <w:r>
               <w:rPr>
-                <w:rFonts w:ascii="Arial" w:eastAsiaTheme="minorEastAsia" w:hAnsi="Arial" w:cs="Arial"/>
+                <w:rFonts w:ascii="Arial" w:hAnsi="Arial" w:cs="Arial" w:eastAsiaTheme="minorEastAsia"/>
               </w:rPr>
               <w:t>Deivid Duarte Oliveira</w:t>
             </w:r>
@@ -288,22 +288,22 @@
           <w:tcPr>
             <w:tcW w:w="1804" w:type="dxa"/>
             <w:tcBorders>
-              <w:top w:val="none" w:sz="2" w:space="0" w:color="000000" w:themeColor="text1"/>
-              <w:left w:val="none" w:sz="2" w:space="0" w:color="000000" w:themeColor="text1"/>
-              <w:bottom w:val="none" w:sz="2" w:space="0" w:color="000000" w:themeColor="text1"/>
-              <w:right w:val="none" w:sz="2" w:space="0" w:color="000000" w:themeColor="text1"/>
+              <w:top w:val="none" w:color="000000" w:themeColor="text1" w:sz="2" w:space="0"/>
+              <w:left w:val="none" w:color="000000" w:themeColor="text1" w:sz="2" w:space="0"/>
+              <w:bottom w:val="none" w:color="000000" w:themeColor="text1" w:sz="2" w:space="0"/>
+              <w:right w:val="none" w:color="000000" w:themeColor="text1" w:sz="2" w:space="0"/>
             </w:tcBorders>
           </w:tcPr>
           <w:p>
             <w:pPr>
               <w:jc w:val="both"/>
               <w:rPr>
-                <w:rFonts w:ascii="Arial" w:eastAsiaTheme="minorEastAsia" w:hAnsi="Arial" w:cs="Arial"/>
+                <w:rFonts w:ascii="Arial" w:hAnsi="Arial" w:cs="Arial" w:eastAsiaTheme="minorEastAsia"/>
               </w:rPr>
             </w:pPr>
             <w:r>
               <w:rPr>
-                <w:rFonts w:ascii="Arial" w:eastAsiaTheme="minorEastAsia" w:hAnsi="Arial" w:cs="Arial"/>
+                <w:rFonts w:ascii="Arial" w:hAnsi="Arial" w:cs="Arial" w:eastAsiaTheme="minorEastAsia"/>
               </w:rPr>
               <w:t>[RA 04252007]</w:t>
             </w:r>
@@ -318,22 +318,22 @@
           <w:tcPr>
             <w:tcW w:w="7320" w:type="dxa"/>
             <w:tcBorders>
-              <w:top w:val="none" w:sz="4" w:space="0" w:color="000000" w:themeColor="text1"/>
-              <w:left w:val="none" w:sz="4" w:space="0" w:color="000000" w:themeColor="text1"/>
-              <w:bottom w:val="none" w:sz="4" w:space="0" w:color="000000" w:themeColor="text1"/>
-              <w:right w:val="none" w:sz="2" w:space="0" w:color="000000" w:themeColor="text1"/>
+              <w:top w:val="none" w:color="000000" w:themeColor="text1" w:sz="4" w:space="0"/>
+              <w:left w:val="none" w:color="000000" w:themeColor="text1" w:sz="4" w:space="0"/>
+              <w:bottom w:val="none" w:color="000000" w:themeColor="text1" w:sz="4" w:space="0"/>
+              <w:right w:val="none" w:color="000000" w:themeColor="text1" w:sz="2" w:space="0"/>
             </w:tcBorders>
           </w:tcPr>
           <w:p>
             <w:pPr>
               <w:jc w:val="both"/>
               <w:rPr>
-                <w:rFonts w:ascii="Arial" w:eastAsiaTheme="minorEastAsia" w:hAnsi="Arial" w:cs="Arial"/>
+                <w:rFonts w:ascii="Arial" w:hAnsi="Arial" w:cs="Arial" w:eastAsiaTheme="minorEastAsia"/>
               </w:rPr>
             </w:pPr>
             <w:r>
               <w:rPr>
-                <w:rFonts w:ascii="Arial" w:eastAsiaTheme="minorEastAsia" w:hAnsi="Arial" w:cs="Arial"/>
+                <w:rFonts w:ascii="Arial" w:hAnsi="Arial" w:cs="Arial" w:eastAsiaTheme="minorEastAsia"/>
               </w:rPr>
               <w:t>João Ricardo Jortieke Junior</w:t>
             </w:r>
@@ -343,22 +343,22 @@
           <w:tcPr>
             <w:tcW w:w="1804" w:type="dxa"/>
             <w:tcBorders>
-              <w:top w:val="none" w:sz="2" w:space="0" w:color="000000" w:themeColor="text1"/>
-              <w:left w:val="none" w:sz="2" w:space="0" w:color="000000" w:themeColor="text1"/>
-              <w:bottom w:val="none" w:sz="2" w:space="0" w:color="000000" w:themeColor="text1"/>
-              <w:right w:val="none" w:sz="2" w:space="0" w:color="000000" w:themeColor="text1"/>
+              <w:top w:val="none" w:color="000000" w:themeColor="text1" w:sz="2" w:space="0"/>
+              <w:left w:val="none" w:color="000000" w:themeColor="text1" w:sz="2" w:space="0"/>
+              <w:bottom w:val="none" w:color="000000" w:themeColor="text1" w:sz="2" w:space="0"/>
+              <w:right w:val="none" w:color="000000" w:themeColor="text1" w:sz="2" w:space="0"/>
             </w:tcBorders>
           </w:tcPr>
           <w:p>
             <w:pPr>
               <w:jc w:val="both"/>
               <w:rPr>
-                <w:rFonts w:ascii="Arial" w:eastAsiaTheme="minorEastAsia" w:hAnsi="Arial" w:cs="Arial"/>
+                <w:rFonts w:ascii="Arial" w:hAnsi="Arial" w:cs="Arial" w:eastAsiaTheme="minorEastAsia"/>
               </w:rPr>
             </w:pPr>
             <w:r>
               <w:rPr>
-                <w:rFonts w:ascii="Arial" w:eastAsiaTheme="minorEastAsia" w:hAnsi="Arial" w:cs="Arial"/>
+                <w:rFonts w:ascii="Arial" w:hAnsi="Arial" w:cs="Arial" w:eastAsiaTheme="minorEastAsia"/>
               </w:rPr>
               <w:t>[RA 04252002]</w:t>
             </w:r>
@@ -373,23 +373,23 @@
           <w:tcPr>
             <w:tcW w:w="7320" w:type="dxa"/>
             <w:tcBorders>
-              <w:top w:val="none" w:sz="4" w:space="0" w:color="000000" w:themeColor="text1"/>
-              <w:left w:val="none" w:sz="4" w:space="0" w:color="000000" w:themeColor="text1"/>
-              <w:bottom w:val="none" w:sz="4" w:space="0" w:color="000000" w:themeColor="text1"/>
-              <w:right w:val="none" w:sz="2" w:space="0" w:color="000000" w:themeColor="text1"/>
+              <w:top w:val="none" w:color="000000" w:themeColor="text1" w:sz="4" w:space="0"/>
+              <w:left w:val="none" w:color="000000" w:themeColor="text1" w:sz="4" w:space="0"/>
+              <w:bottom w:val="none" w:color="000000" w:themeColor="text1" w:sz="4" w:space="0"/>
+              <w:right w:val="none" w:color="000000" w:themeColor="text1" w:sz="2" w:space="0"/>
             </w:tcBorders>
           </w:tcPr>
           <w:p>
             <w:pPr>
               <w:jc w:val="both"/>
               <w:rPr>
-                <w:rFonts w:ascii="Arial" w:eastAsiaTheme="minorEastAsia" w:hAnsi="Arial" w:cs="Arial"/>
+                <w:rFonts w:ascii="Arial" w:hAnsi="Arial" w:cs="Arial" w:eastAsiaTheme="minorEastAsia"/>
                 <w:color w:val="000000" w:themeColor="text1"/>
               </w:rPr>
             </w:pPr>
             <w:r>
               <w:rPr>
-                <w:rFonts w:ascii="Arial" w:eastAsiaTheme="minorEastAsia" w:hAnsi="Arial" w:cs="Arial"/>
+                <w:rFonts w:ascii="Arial" w:hAnsi="Arial" w:cs="Arial" w:eastAsiaTheme="minorEastAsia"/>
               </w:rPr>
               <w:t>Maria Maia</w:t>
             </w:r>
@@ -399,22 +399,22 @@
           <w:tcPr>
             <w:tcW w:w="1804" w:type="dxa"/>
             <w:tcBorders>
-              <w:top w:val="none" w:sz="2" w:space="0" w:color="000000" w:themeColor="text1"/>
-              <w:left w:val="none" w:sz="2" w:space="0" w:color="000000" w:themeColor="text1"/>
-              <w:bottom w:val="none" w:sz="2" w:space="0" w:color="000000" w:themeColor="text1"/>
-              <w:right w:val="none" w:sz="2" w:space="0" w:color="000000" w:themeColor="text1"/>
+              <w:top w:val="none" w:color="000000" w:themeColor="text1" w:sz="2" w:space="0"/>
+              <w:left w:val="none" w:color="000000" w:themeColor="text1" w:sz="2" w:space="0"/>
+              <w:bottom w:val="none" w:color="000000" w:themeColor="text1" w:sz="2" w:space="0"/>
+              <w:right w:val="none" w:color="000000" w:themeColor="text1" w:sz="2" w:space="0"/>
             </w:tcBorders>
           </w:tcPr>
           <w:p>
             <w:pPr>
               <w:jc w:val="both"/>
               <w:rPr>
-                <w:rFonts w:ascii="Arial" w:eastAsiaTheme="minorEastAsia" w:hAnsi="Arial" w:cs="Arial"/>
+                <w:rFonts w:ascii="Arial" w:hAnsi="Arial" w:cs="Arial" w:eastAsiaTheme="minorEastAsia"/>
               </w:rPr>
             </w:pPr>
             <w:r>
               <w:rPr>
-                <w:rFonts w:ascii="Arial" w:eastAsiaTheme="minorEastAsia" w:hAnsi="Arial" w:cs="Arial"/>
+                <w:rFonts w:ascii="Arial" w:hAnsi="Arial" w:cs="Arial" w:eastAsiaTheme="minorEastAsia"/>
               </w:rPr>
               <w:t>[RA 04252011]</w:t>
             </w:r>
@@ -429,22 +429,22 @@
           <w:tcPr>
             <w:tcW w:w="7320" w:type="dxa"/>
             <w:tcBorders>
-              <w:top w:val="none" w:sz="4" w:space="0" w:color="000000" w:themeColor="text1"/>
-              <w:left w:val="none" w:sz="4" w:space="0" w:color="000000" w:themeColor="text1"/>
-              <w:bottom w:val="none" w:sz="4" w:space="0" w:color="000000" w:themeColor="text1"/>
-              <w:right w:val="none" w:sz="2" w:space="0" w:color="000000" w:themeColor="text1"/>
+              <w:top w:val="none" w:color="000000" w:themeColor="text1" w:sz="4" w:space="0"/>
+              <w:left w:val="none" w:color="000000" w:themeColor="text1" w:sz="4" w:space="0"/>
+              <w:bottom w:val="none" w:color="000000" w:themeColor="text1" w:sz="4" w:space="0"/>
+              <w:right w:val="none" w:color="000000" w:themeColor="text1" w:sz="2" w:space="0"/>
             </w:tcBorders>
           </w:tcPr>
           <w:p>
             <w:pPr>
               <w:jc w:val="both"/>
               <w:rPr>
-                <w:rFonts w:ascii="Arial" w:eastAsiaTheme="minorEastAsia" w:hAnsi="Arial" w:cs="Arial"/>
+                <w:rFonts w:ascii="Arial" w:hAnsi="Arial" w:cs="Arial" w:eastAsiaTheme="minorEastAsia"/>
               </w:rPr>
             </w:pPr>
             <w:r>
               <w:rPr>
-                <w:rFonts w:ascii="Arial" w:eastAsiaTheme="minorEastAsia" w:hAnsi="Arial" w:cs="Arial"/>
+                <w:rFonts w:ascii="Arial" w:hAnsi="Arial" w:cs="Arial" w:eastAsiaTheme="minorEastAsia"/>
               </w:rPr>
               <w:t>Pedro Augusto L. Rodrigues</w:t>
             </w:r>
@@ -454,22 +454,22 @@
           <w:tcPr>
             <w:tcW w:w="1804" w:type="dxa"/>
             <w:tcBorders>
-              <w:top w:val="none" w:sz="2" w:space="0" w:color="000000" w:themeColor="text1"/>
-              <w:left w:val="none" w:sz="2" w:space="0" w:color="000000" w:themeColor="text1"/>
-              <w:bottom w:val="none" w:sz="2" w:space="0" w:color="000000" w:themeColor="text1"/>
-              <w:right w:val="none" w:sz="2" w:space="0" w:color="000000" w:themeColor="text1"/>
+              <w:top w:val="none" w:color="000000" w:themeColor="text1" w:sz="2" w:space="0"/>
+              <w:left w:val="none" w:color="000000" w:themeColor="text1" w:sz="2" w:space="0"/>
+              <w:bottom w:val="none" w:color="000000" w:themeColor="text1" w:sz="2" w:space="0"/>
+              <w:right w:val="none" w:color="000000" w:themeColor="text1" w:sz="2" w:space="0"/>
             </w:tcBorders>
           </w:tcPr>
           <w:p>
             <w:pPr>
               <w:jc w:val="both"/>
               <w:rPr>
-                <w:rFonts w:ascii="Arial" w:eastAsiaTheme="minorEastAsia" w:hAnsi="Arial" w:cs="Arial"/>
+                <w:rFonts w:ascii="Arial" w:hAnsi="Arial" w:cs="Arial" w:eastAsiaTheme="minorEastAsia"/>
               </w:rPr>
             </w:pPr>
             <w:r>
               <w:rPr>
-                <w:rFonts w:ascii="Arial" w:eastAsiaTheme="minorEastAsia" w:hAnsi="Arial" w:cs="Arial"/>
+                <w:rFonts w:ascii="Arial" w:hAnsi="Arial" w:cs="Arial" w:eastAsiaTheme="minorEastAsia"/>
               </w:rPr>
               <w:t>[RA 04252020]</w:t>
             </w:r>
@@ -484,23 +484,23 @@
           <w:tcPr>
             <w:tcW w:w="7320" w:type="dxa"/>
             <w:tcBorders>
-              <w:top w:val="none" w:sz="4" w:space="0" w:color="000000" w:themeColor="text1"/>
-              <w:left w:val="none" w:sz="4" w:space="0" w:color="000000" w:themeColor="text1"/>
-              <w:bottom w:val="none" w:sz="4" w:space="0" w:color="000000" w:themeColor="text1"/>
-              <w:right w:val="none" w:sz="2" w:space="0" w:color="000000" w:themeColor="text1"/>
+              <w:top w:val="none" w:color="000000" w:themeColor="text1" w:sz="4" w:space="0"/>
+              <w:left w:val="none" w:color="000000" w:themeColor="text1" w:sz="4" w:space="0"/>
+              <w:bottom w:val="none" w:color="000000" w:themeColor="text1" w:sz="4" w:space="0"/>
+              <w:right w:val="none" w:color="000000" w:themeColor="text1" w:sz="2" w:space="0"/>
             </w:tcBorders>
           </w:tcPr>
           <w:p>
             <w:pPr>
               <w:jc w:val="both"/>
               <w:rPr>
-                <w:rFonts w:ascii="Arial" w:eastAsiaTheme="minorEastAsia" w:hAnsi="Arial" w:cs="Arial"/>
+                <w:rFonts w:ascii="Arial" w:hAnsi="Arial" w:cs="Arial" w:eastAsiaTheme="minorEastAsia"/>
                 <w:color w:val="000000" w:themeColor="text1"/>
               </w:rPr>
             </w:pPr>
             <w:r>
               <w:rPr>
-                <w:rFonts w:ascii="Arial" w:eastAsiaTheme="minorEastAsia" w:hAnsi="Arial" w:cs="Arial"/>
+                <w:rFonts w:ascii="Arial" w:hAnsi="Arial" w:cs="Arial" w:eastAsiaTheme="minorEastAsia"/>
               </w:rPr>
               <w:t>Victor Gastardeli</w:t>
             </w:r>
@@ -510,23 +510,23 @@
           <w:tcPr>
             <w:tcW w:w="1804" w:type="dxa"/>
             <w:tcBorders>
-              <w:top w:val="none" w:sz="2" w:space="0" w:color="000000" w:themeColor="text1"/>
-              <w:left w:val="none" w:sz="2" w:space="0" w:color="000000" w:themeColor="text1"/>
-              <w:bottom w:val="none" w:sz="2" w:space="0" w:color="000000" w:themeColor="text1"/>
-              <w:right w:val="none" w:sz="2" w:space="0" w:color="000000" w:themeColor="text1"/>
+              <w:top w:val="none" w:color="000000" w:themeColor="text1" w:sz="2" w:space="0"/>
+              <w:left w:val="none" w:color="000000" w:themeColor="text1" w:sz="2" w:space="0"/>
+              <w:bottom w:val="none" w:color="000000" w:themeColor="text1" w:sz="2" w:space="0"/>
+              <w:right w:val="none" w:color="000000" w:themeColor="text1" w:sz="2" w:space="0"/>
             </w:tcBorders>
           </w:tcPr>
           <w:p>
             <w:pPr>
               <w:jc w:val="both"/>
               <w:rPr>
-                <w:rFonts w:ascii="Arial" w:eastAsiaTheme="minorEastAsia" w:hAnsi="Arial" w:cs="Arial"/>
+                <w:rFonts w:ascii="Arial" w:hAnsi="Arial" w:cs="Arial" w:eastAsiaTheme="minorEastAsia"/>
                 <w:color w:val="000000" w:themeColor="text1"/>
               </w:rPr>
             </w:pPr>
             <w:r>
               <w:rPr>
-                <w:rFonts w:ascii="Arial" w:eastAsiaTheme="minorEastAsia" w:hAnsi="Arial" w:cs="Arial"/>
+                <w:rFonts w:ascii="Arial" w:hAnsi="Arial" w:cs="Arial" w:eastAsiaTheme="minorEastAsia"/>
               </w:rPr>
               <w:t>[RA 04252050]</w:t>
             </w:r>
@@ -539,7 +539,7 @@
         <w:spacing w:after="0"/>
         <w:jc w:val="both"/>
         <w:rPr>
-          <w:rFonts w:ascii="Arial" w:eastAsiaTheme="minorEastAsia" w:hAnsi="Arial" w:cs="Arial"/>
+          <w:rFonts w:ascii="Arial" w:hAnsi="Arial" w:cs="Arial" w:eastAsiaTheme="minorEastAsia"/>
           <w:color w:val="000000" w:themeColor="text1"/>
         </w:rPr>
       </w:pPr>
@@ -550,7 +550,7 @@
         <w:ind w:left="4320"/>
         <w:jc w:val="both"/>
         <w:rPr>
-          <w:rFonts w:ascii="Arial" w:eastAsiaTheme="minorEastAsia" w:hAnsi="Arial" w:cs="Arial"/>
+          <w:rFonts w:ascii="Arial" w:hAnsi="Arial" w:cs="Arial" w:eastAsiaTheme="minorEastAsia"/>
           <w:color w:val="000000" w:themeColor="text1"/>
         </w:rPr>
       </w:pPr>
@@ -561,13 +561,13 @@
         <w:ind w:left="4320"/>
         <w:jc w:val="both"/>
         <w:rPr>
-          <w:rFonts w:ascii="Arial" w:eastAsiaTheme="minorEastAsia" w:hAnsi="Arial" w:cs="Arial"/>
+          <w:rFonts w:ascii="Arial" w:hAnsi="Arial" w:cs="Arial" w:eastAsiaTheme="minorEastAsia"/>
           <w:color w:val="000000" w:themeColor="text1"/>
         </w:rPr>
       </w:pPr>
       <w:r>
         <w:rPr>
-          <w:rFonts w:ascii="Arial" w:eastAsiaTheme="minorEastAsia" w:hAnsi="Arial" w:cs="Arial"/>
+          <w:rFonts w:ascii="Arial" w:hAnsi="Arial" w:cs="Arial" w:eastAsiaTheme="minorEastAsia"/>
         </w:rPr>
         <w:t xml:space="preserve">    </w:t>
       </w:r>
@@ -614,7 +614,7 @@
         <w:spacing w:after="0"/>
         <w:jc w:val="center"/>
         <w:rPr>
-          <w:rFonts w:ascii="Arial" w:eastAsiaTheme="minorEastAsia" w:hAnsi="Arial" w:cs="Arial"/>
+          <w:rFonts w:ascii="Arial" w:hAnsi="Arial" w:cs="Arial" w:eastAsiaTheme="minorEastAsia"/>
           <w:b/>
           <w:bCs/>
           <w:color w:val="000000" w:themeColor="text1"/>
@@ -624,7 +624,7 @@
       </w:pPr>
       <w:r>
         <w:rPr>
-          <w:rFonts w:ascii="Arial" w:eastAsiaTheme="minorEastAsia" w:hAnsi="Arial" w:cs="Arial"/>
+          <w:rFonts w:ascii="Arial" w:hAnsi="Arial" w:cs="Arial" w:eastAsiaTheme="minorEastAsia"/>
           <w:b/>
           <w:bCs/>
           <w:sz w:val="32"/>
@@ -632,10 +632,10 @@
         </w:rPr>
         <w:t xml:space="preserve">Controle de Temperatura aplicado à </w:t>
       </w:r>
-      <w:bookmarkStart w:id="2" w:name="_Int_tv4sUtVd"/>
-      <w:r>
-        <w:rPr>
-          <w:rFonts w:ascii="Arial" w:eastAsiaTheme="minorEastAsia" w:hAnsi="Arial" w:cs="Arial"/>
+      <w:bookmarkStart w:name="_Int_tv4sUtVd" w:id="2"/>
+      <w:r>
+        <w:rPr>
+          <w:rFonts w:ascii="Arial" w:hAnsi="Arial" w:cs="Arial" w:eastAsiaTheme="minorEastAsia"/>
           <w:b/>
           <w:bCs/>
           <w:sz w:val="32"/>
@@ -646,7 +646,7 @@
       <w:bookmarkEnd w:id="2"/>
       <w:r>
         <w:rPr>
-          <w:rFonts w:ascii="Arial" w:eastAsiaTheme="minorEastAsia" w:hAnsi="Arial" w:cs="Arial"/>
+          <w:rFonts w:ascii="Arial" w:hAnsi="Arial" w:cs="Arial" w:eastAsiaTheme="minorEastAsia"/>
           <w:b/>
           <w:bCs/>
           <w:sz w:val="32"/>
@@ -660,7 +660,7 @@
         <w:spacing w:after="0"/>
         <w:jc w:val="center"/>
         <w:rPr>
-          <w:rFonts w:ascii="Arial" w:eastAsiaTheme="minorEastAsia" w:hAnsi="Arial" w:cs="Arial"/>
+          <w:rFonts w:ascii="Arial" w:hAnsi="Arial" w:cs="Arial" w:eastAsiaTheme="minorEastAsia"/>
           <w:b/>
           <w:bCs/>
           <w:color w:val="000000" w:themeColor="text1"/>
@@ -670,7 +670,7 @@
       </w:pPr>
       <w:r>
         <w:rPr>
-          <w:rFonts w:ascii="Arial" w:eastAsiaTheme="minorEastAsia" w:hAnsi="Arial" w:cs="Arial"/>
+          <w:rFonts w:ascii="Arial" w:hAnsi="Arial" w:cs="Arial" w:eastAsiaTheme="minorEastAsia"/>
           <w:b/>
           <w:bCs/>
           <w:sz w:val="32"/>
@@ -683,7 +683,7 @@
       <w:pPr>
         <w:jc w:val="center"/>
         <w:rPr>
-          <w:rFonts w:ascii="Arial" w:eastAsiaTheme="minorEastAsia" w:hAnsi="Arial" w:cs="Arial"/>
+          <w:rFonts w:ascii="Arial" w:hAnsi="Arial" w:cs="Arial" w:eastAsiaTheme="minorEastAsia"/>
           <w:color w:val="000000" w:themeColor="text1"/>
         </w:rPr>
       </w:pPr>
@@ -692,7 +692,7 @@
       <w:pPr>
         <w:jc w:val="center"/>
         <w:rPr>
-          <w:rFonts w:ascii="Arial" w:eastAsiaTheme="minorEastAsia" w:hAnsi="Arial" w:cs="Arial"/>
+          <w:rFonts w:ascii="Arial" w:hAnsi="Arial" w:cs="Arial" w:eastAsiaTheme="minorEastAsia"/>
           <w:color w:val="000000" w:themeColor="text1"/>
         </w:rPr>
       </w:pPr>
@@ -701,7 +701,7 @@
       <w:pPr>
         <w:jc w:val="center"/>
         <w:rPr>
-          <w:rFonts w:ascii="Arial" w:eastAsiaTheme="minorEastAsia" w:hAnsi="Arial" w:cs="Arial"/>
+          <w:rFonts w:ascii="Arial" w:hAnsi="Arial" w:cs="Arial" w:eastAsiaTheme="minorEastAsia"/>
           <w:color w:val="000000" w:themeColor="text1"/>
         </w:rPr>
       </w:pPr>
@@ -710,7 +710,7 @@
       <w:pPr>
         <w:jc w:val="center"/>
         <w:rPr>
-          <w:rFonts w:ascii="Arial" w:eastAsiaTheme="minorEastAsia" w:hAnsi="Arial" w:cs="Arial"/>
+          <w:rFonts w:ascii="Arial" w:hAnsi="Arial" w:cs="Arial" w:eastAsiaTheme="minorEastAsia"/>
           <w:color w:val="000000" w:themeColor="text1"/>
         </w:rPr>
       </w:pPr>
@@ -718,7 +718,7 @@
     <w:p>
       <w:pPr>
         <w:rPr>
-          <w:rFonts w:ascii="Arial" w:eastAsiaTheme="minorEastAsia" w:hAnsi="Arial" w:cs="Arial"/>
+          <w:rFonts w:ascii="Arial" w:hAnsi="Arial" w:cs="Arial" w:eastAsiaTheme="minorEastAsia"/>
           <w:color w:val="000000" w:themeColor="text1"/>
         </w:rPr>
       </w:pPr>
@@ -727,7 +727,7 @@
       <w:pPr>
         <w:jc w:val="center"/>
         <w:rPr>
-          <w:rFonts w:ascii="Arial" w:eastAsiaTheme="minorEastAsia" w:hAnsi="Arial" w:cs="Arial"/>
+          <w:rFonts w:ascii="Arial" w:hAnsi="Arial" w:cs="Arial" w:eastAsiaTheme="minorEastAsia"/>
           <w:color w:val="000000" w:themeColor="text1"/>
         </w:rPr>
       </w:pPr>
@@ -736,7 +736,7 @@
       <w:pPr>
         <w:jc w:val="center"/>
         <w:rPr>
-          <w:rFonts w:ascii="Arial" w:eastAsiaTheme="minorEastAsia" w:hAnsi="Arial" w:cs="Arial"/>
+          <w:rFonts w:ascii="Arial" w:hAnsi="Arial" w:cs="Arial" w:eastAsiaTheme="minorEastAsia"/>
           <w:color w:val="000000" w:themeColor="text1"/>
         </w:rPr>
       </w:pPr>
@@ -746,13 +746,13 @@
         <w:spacing w:after="0"/>
         <w:jc w:val="center"/>
         <w:rPr>
-          <w:rFonts w:ascii="Arial" w:eastAsiaTheme="minorEastAsia" w:hAnsi="Arial" w:cs="Arial"/>
+          <w:rFonts w:ascii="Arial" w:hAnsi="Arial" w:cs="Arial" w:eastAsiaTheme="minorEastAsia"/>
           <w:color w:val="000000" w:themeColor="text1"/>
         </w:rPr>
       </w:pPr>
       <w:r>
         <w:rPr>
-          <w:rFonts w:ascii="Arial" w:eastAsiaTheme="minorEastAsia" w:hAnsi="Arial" w:cs="Arial"/>
+          <w:rFonts w:ascii="Arial" w:hAnsi="Arial" w:cs="Arial" w:eastAsiaTheme="minorEastAsia"/>
         </w:rPr>
         <w:t>SÃO PAULO/SP</w:t>
       </w:r>
@@ -762,18 +762,18 @@
         <w:spacing w:after="0"/>
         <w:jc w:val="center"/>
         <w:rPr>
-          <w:rFonts w:ascii="Arial" w:eastAsiaTheme="minorEastAsia" w:hAnsi="Arial" w:cs="Arial"/>
-        </w:rPr>
-      </w:pPr>
-      <w:r>
-        <w:rPr>
-          <w:rFonts w:ascii="Arial" w:eastAsiaTheme="minorEastAsia" w:hAnsi="Arial" w:cs="Arial"/>
+          <w:rFonts w:ascii="Arial" w:hAnsi="Arial" w:cs="Arial" w:eastAsiaTheme="minorEastAsia"/>
+        </w:rPr>
+      </w:pPr>
+      <w:r>
+        <w:rPr>
+          <w:rFonts w:ascii="Arial" w:hAnsi="Arial" w:cs="Arial" w:eastAsiaTheme="minorEastAsia"/>
         </w:rPr>
         <w:t>Ago./</w:t>
       </w:r>
       <w:r>
         <w:rPr>
-          <w:rFonts w:ascii="Arial" w:eastAsiaTheme="minorEastAsia" w:hAnsi="Arial" w:cs="Arial"/>
+          <w:rFonts w:ascii="Arial" w:hAnsi="Arial" w:cs="Arial" w:eastAsiaTheme="minorEastAsia"/>
         </w:rPr>
         <w:t>2025</w:t>
       </w:r>
@@ -786,29 +786,35 @@
       </w:pPr>
       <w:r>
         <w:rPr>
-          <w:rFonts w:ascii="Arial" w:eastAsiaTheme="minorEastAsia" w:hAnsi="Arial" w:cs="Arial"/>
+          <w:rFonts w:ascii="Arial" w:hAnsi="Arial" w:cs="Arial" w:eastAsiaTheme="minorEastAsia"/>
         </w:rPr>
         <w:br w:type="page"/>
       </w:r>
     </w:p>
     <w:sdt>
       <w:sdtPr>
-        <w:rPr>
-          <w:rFonts w:asciiTheme="minorHAnsi" w:eastAsiaTheme="minorHAnsi" w:hAnsiTheme="minorHAnsi" w:cs="Arial"/>
-          <w:b w:val="0"/>
-          <w:sz w:val="24"/>
-          <w:szCs w:val="24"/>
-          <w:lang w:eastAsia="en-US"/>
-        </w:rPr>
         <w:id w:val="-433824042"/>
         <w:docPartObj>
           <w:docPartGallery w:val="Table of Contents"/>
           <w:docPartUnique/>
         </w:docPartObj>
+        <w:rPr>
+          <w:rFonts w:ascii="Aptos" w:hAnsi="Aptos" w:eastAsia="Aptos" w:cs="Arial" w:asciiTheme="minorAscii" w:hAnsiTheme="minorAscii" w:eastAsiaTheme="minorAscii"/>
+          <w:b w:val="0"/>
+          <w:bCs w:val="0"/>
+          <w:sz w:val="24"/>
+          <w:szCs w:val="24"/>
+          <w:lang w:eastAsia="en-US"/>
+        </w:rPr>
       </w:sdtPr>
       <w:sdtEndPr>
         <w:rPr>
-          <w:bCs/>
+          <w:rFonts w:ascii="Aptos" w:hAnsi="Aptos" w:eastAsia="Aptos" w:cs="Arial" w:asciiTheme="minorAscii" w:hAnsiTheme="minorAscii" w:eastAsiaTheme="minorAscii"/>
+          <w:b w:val="0"/>
+          <w:bCs w:val="0"/>
+          <w:sz w:val="24"/>
+          <w:szCs w:val="24"/>
+          <w:lang w:eastAsia="en-US"/>
         </w:rPr>
       </w:sdtEndPr>
       <w:sdtContent>
@@ -866,7 +872,7 @@
             </w:rPr>
             <w:fldChar w:fldCharType="separate"/>
           </w:r>
-          <w:hyperlink w:anchor="_Toc207399836" w:history="1">
+          <w:hyperlink w:history="1" w:anchor="_Toc207399836">
             <w:r>
               <w:rPr>
                 <w:rStyle w:val="Hyperlink"/>
@@ -938,7 +944,7 @@
               <w14:ligatures w14:val="standardContextual"/>
             </w:rPr>
           </w:pPr>
-          <w:hyperlink w:anchor="_Toc207399837" w:history="1">
+          <w:hyperlink w:history="1" w:anchor="_Toc207399837">
             <w:r>
               <w:rPr>
                 <w:rStyle w:val="Hyperlink"/>
@@ -1010,7 +1016,7 @@
               <w14:ligatures w14:val="standardContextual"/>
             </w:rPr>
           </w:pPr>
-          <w:hyperlink w:anchor="_Toc207399838" w:history="1">
+          <w:hyperlink w:history="1" w:anchor="_Toc207399838">
             <w:r>
               <w:rPr>
                 <w:rStyle w:val="Hyperlink"/>
@@ -1082,7 +1088,7 @@
               <w14:ligatures w14:val="standardContextual"/>
             </w:rPr>
           </w:pPr>
-          <w:hyperlink w:anchor="_Toc207399839" w:history="1">
+          <w:hyperlink w:history="1" w:anchor="_Toc207399839">
             <w:r>
               <w:rPr>
                 <w:rStyle w:val="Hyperlink"/>
@@ -1150,7 +1156,7 @@
               <w14:ligatures w14:val="standardContextual"/>
             </w:rPr>
           </w:pPr>
-          <w:hyperlink w:anchor="_Toc207399840" w:history="1">
+          <w:hyperlink w:history="1" w:anchor="_Toc207399840">
             <w:r>
               <w:rPr>
                 <w:rStyle w:val="Hyperlink"/>
@@ -1232,7 +1238,7 @@
               <w14:ligatures w14:val="standardContextual"/>
             </w:rPr>
           </w:pPr>
-          <w:hyperlink w:anchor="_Toc207399841" w:history="1">
+          <w:hyperlink w:history="1" w:anchor="_Toc207399841">
             <w:r>
               <w:rPr>
                 <w:rStyle w:val="Hyperlink"/>
@@ -1314,7 +1320,7 @@
               <w14:ligatures w14:val="standardContextual"/>
             </w:rPr>
           </w:pPr>
-          <w:hyperlink w:anchor="_Toc207399842" w:history="1">
+          <w:hyperlink w:history="1" w:anchor="_Toc207399842">
             <w:r>
               <w:rPr>
                 <w:rStyle w:val="Hyperlink"/>
@@ -1400,7 +1406,7 @@
               <w14:ligatures w14:val="standardContextual"/>
             </w:rPr>
           </w:pPr>
-          <w:hyperlink w:anchor="_Toc207399843" w:history="1">
+          <w:hyperlink w:history="1" w:anchor="_Toc207399843">
             <w:r>
               <w:rPr>
                 <w:rStyle w:val="Hyperlink"/>
@@ -1472,7 +1478,7 @@
               <w14:ligatures w14:val="standardContextual"/>
             </w:rPr>
           </w:pPr>
-          <w:hyperlink w:anchor="_Toc207399844" w:history="1">
+          <w:hyperlink w:history="1" w:anchor="_Toc207399844">
             <w:r>
               <w:rPr>
                 <w:rStyle w:val="Hyperlink"/>
@@ -1544,7 +1550,7 @@
               <w14:ligatures w14:val="standardContextual"/>
             </w:rPr>
           </w:pPr>
-          <w:hyperlink w:anchor="_Toc207399845" w:history="1">
+          <w:hyperlink w:history="1" w:anchor="_Toc207399845">
             <w:r>
               <w:rPr>
                 <w:rStyle w:val="Hyperlink"/>
@@ -1616,7 +1622,7 @@
               <w14:ligatures w14:val="standardContextual"/>
             </w:rPr>
           </w:pPr>
-          <w:hyperlink w:anchor="_Toc207399846" w:history="1">
+          <w:hyperlink w:history="1" w:anchor="_Toc207399846">
             <w:r>
               <w:rPr>
                 <w:rStyle w:val="Hyperlink"/>
@@ -1688,7 +1694,7 @@
               <w14:ligatures w14:val="standardContextual"/>
             </w:rPr>
           </w:pPr>
-          <w:hyperlink w:anchor="_Toc207399847" w:history="1">
+          <w:hyperlink w:history="1" w:anchor="_Toc207399847">
             <w:r>
               <w:rPr>
                 <w:rStyle w:val="Hyperlink"/>
@@ -1760,7 +1766,7 @@
               <w14:ligatures w14:val="standardContextual"/>
             </w:rPr>
           </w:pPr>
-          <w:hyperlink w:anchor="_Toc207399848" w:history="1">
+          <w:hyperlink w:history="1" w:anchor="_Toc207399848">
             <w:r>
               <w:rPr>
                 <w:rStyle w:val="Hyperlink"/>
@@ -1832,7 +1838,7 @@
               <w14:ligatures w14:val="standardContextual"/>
             </w:rPr>
           </w:pPr>
-          <w:hyperlink w:anchor="_Toc207399849" w:history="1">
+          <w:hyperlink w:history="1" w:anchor="_Toc207399849">
             <w:r>
               <w:rPr>
                 <w:rStyle w:val="Hyperlink"/>
@@ -1910,13 +1916,13 @@
     <w:p>
       <w:pPr>
         <w:rPr>
-          <w:rFonts w:ascii="Arial" w:eastAsiaTheme="minorEastAsia" w:hAnsi="Arial" w:cs="Arial"/>
+          <w:rFonts w:ascii="Arial" w:hAnsi="Arial" w:cs="Arial" w:eastAsiaTheme="minorEastAsia"/>
           <w:b/>
           <w:bCs/>
         </w:rPr>
         <w:sectPr>
           <w:footerReference w:type="default" r:id="rId8"/>
-          <w:pgSz w:w="11906" w:h="16838"/>
+          <w:pgSz w:w="11906" w:h="16838" w:orient="portrait"/>
           <w:pgMar w:top="1701" w:right="1134" w:bottom="1134" w:left="1701" w:header="720" w:footer="720" w:gutter="0"/>
           <w:cols w:space="720"/>
           <w:docGrid w:linePitch="360"/>
@@ -1924,7 +1930,7 @@
       </w:pPr>
       <w:r>
         <w:rPr>
-          <w:rFonts w:ascii="Arial" w:eastAsiaTheme="minorEastAsia" w:hAnsi="Arial" w:cs="Arial"/>
+          <w:rFonts w:ascii="Arial" w:hAnsi="Arial" w:cs="Arial" w:eastAsiaTheme="minorEastAsia"/>
           <w:b/>
           <w:bCs/>
         </w:rPr>
@@ -1935,9 +1941,8 @@
       <w:pPr>
         <w:pStyle w:val="Ttulo1"/>
       </w:pPr>
-      <w:bookmarkStart w:id="3" w:name="_Toc207399836"/>
-      <w:r>
-        <w:lastRenderedPageBreak/>
+      <w:bookmarkStart w:name="_Toc207399836" w:id="3"/>
+      <w:r>
         <w:t>CONTEXTO</w:t>
       </w:r>
       <w:bookmarkEnd w:id="3"/>
@@ -1949,19 +1954,19 @@
         <w:ind w:firstLine="708"/>
         <w:jc w:val="both"/>
         <w:rPr>
-          <w:rFonts w:ascii="Arial" w:eastAsiaTheme="minorEastAsia" w:hAnsi="Arial" w:cs="Arial"/>
-        </w:rPr>
-      </w:pPr>
-      <w:r>
-        <w:rPr>
-          <w:rFonts w:ascii="Arial" w:eastAsiaTheme="minorEastAsia" w:hAnsi="Arial" w:cs="Arial"/>
+          <w:rFonts w:ascii="Arial" w:hAnsi="Arial" w:cs="Arial" w:eastAsiaTheme="minorEastAsia"/>
+        </w:rPr>
+      </w:pPr>
+      <w:r>
+        <w:rPr>
+          <w:rFonts w:ascii="Arial" w:hAnsi="Arial" w:cs="Arial" w:eastAsiaTheme="minorEastAsia"/>
         </w:rPr>
         <w:t>A truta arco-íris (</w:t>
       </w:r>
       <w:proofErr w:type="spellStart"/>
       <w:r>
         <w:rPr>
-          <w:rFonts w:ascii="Arial" w:eastAsiaTheme="minorEastAsia" w:hAnsi="Arial" w:cs="Arial"/>
+          <w:rFonts w:ascii="Arial" w:hAnsi="Arial" w:cs="Arial" w:eastAsiaTheme="minorEastAsia"/>
           <w:i/>
           <w:iCs/>
         </w:rPr>
@@ -1970,7 +1975,7 @@
       <w:proofErr w:type="spellEnd"/>
       <w:r>
         <w:rPr>
-          <w:rFonts w:ascii="Arial" w:eastAsiaTheme="minorEastAsia" w:hAnsi="Arial" w:cs="Arial"/>
+          <w:rFonts w:ascii="Arial" w:hAnsi="Arial" w:cs="Arial" w:eastAsiaTheme="minorEastAsia"/>
           <w:i/>
           <w:iCs/>
         </w:rPr>
@@ -1979,7 +1984,7 @@
       <w:proofErr w:type="spellStart"/>
       <w:r>
         <w:rPr>
-          <w:rFonts w:ascii="Arial" w:eastAsiaTheme="minorEastAsia" w:hAnsi="Arial" w:cs="Arial"/>
+          <w:rFonts w:ascii="Arial" w:hAnsi="Arial" w:cs="Arial" w:eastAsiaTheme="minorEastAsia"/>
           <w:i/>
           <w:iCs/>
         </w:rPr>
@@ -1988,7 +1993,7 @@
       <w:proofErr w:type="spellEnd"/>
       <w:r>
         <w:rPr>
-          <w:rFonts w:ascii="Arial" w:eastAsiaTheme="minorEastAsia" w:hAnsi="Arial" w:cs="Arial"/>
+          <w:rFonts w:ascii="Arial" w:hAnsi="Arial" w:cs="Arial" w:eastAsiaTheme="minorEastAsia"/>
         </w:rPr>
         <w:t>), espécie pertencente à família dos salmonídeos, é originária do hemisfério norte e foi introduzida no Brasil inicialmente em 1913, quando embriões chegaram ao Rio de Janeiro. Apesar das condições precárias do transporte, foi possível incubar parte dos ovos e obter cerca de 150 alevinos, comprovando a viabilidade da criação da espécie em território nacional (EMBRAPA, 2021). Nas décadas seguintes, especialmente a partir dos anos 1950, sua presença consolidou-se no país como alternativa de pescado para regiões serranas pobres em fauna nativa, com destaque para o Sul e Sudeste (UFRJ, 2020).</w:t>
       </w:r>
@@ -1999,26 +2004,26 @@
         <w:ind w:firstLine="708"/>
         <w:jc w:val="both"/>
         <w:rPr>
-          <w:rFonts w:ascii="Arial" w:eastAsiaTheme="minorEastAsia" w:hAnsi="Arial" w:cs="Arial"/>
-        </w:rPr>
-      </w:pPr>
-      <w:r>
-        <w:rPr>
-          <w:rFonts w:ascii="Arial" w:eastAsiaTheme="minorEastAsia" w:hAnsi="Arial" w:cs="Arial"/>
+          <w:rFonts w:ascii="Arial" w:hAnsi="Arial" w:cs="Arial" w:eastAsiaTheme="minorEastAsia"/>
+        </w:rPr>
+      </w:pPr>
+      <w:r>
+        <w:rPr>
+          <w:rFonts w:ascii="Arial" w:hAnsi="Arial" w:cs="Arial" w:eastAsiaTheme="minorEastAsia"/>
         </w:rPr>
         <w:t xml:space="preserve">A consolidação da </w:t>
       </w:r>
       <w:proofErr w:type="spellStart"/>
       <w:r>
         <w:rPr>
-          <w:rFonts w:ascii="Arial" w:eastAsiaTheme="minorEastAsia" w:hAnsi="Arial" w:cs="Arial"/>
+          <w:rFonts w:ascii="Arial" w:hAnsi="Arial" w:cs="Arial" w:eastAsiaTheme="minorEastAsia"/>
         </w:rPr>
         <w:t>truticultura</w:t>
       </w:r>
       <w:proofErr w:type="spellEnd"/>
       <w:r>
         <w:rPr>
-          <w:rFonts w:ascii="Arial" w:eastAsiaTheme="minorEastAsia" w:hAnsi="Arial" w:cs="Arial"/>
+          <w:rFonts w:ascii="Arial" w:hAnsi="Arial" w:cs="Arial" w:eastAsiaTheme="minorEastAsia"/>
         </w:rPr>
         <w:t xml:space="preserve"> brasileira deu-se por múltiplos fatores. Em primeiro lugar, a espécie demonstrou alta adaptabilidade às condições de água fria e corrente típica das serras brasileiras, embora tais rios sejam naturalmente pobres em nutrientes e mais vulneráveis a distúrbios externos. Por essa razão, sistemas de tanques com controle de temperatura e qualidade da água tornaram-se fundamentais para o sucesso da produção (ASSAD; BURSZTYN, 2000). Em termos produtivos, os dados evidenciam a relevância da atividade: entre 2008 e 2010, houve um crescimento de 40% na produção nacional, passando de 3.660 toneladas em 2008 para 5.122 toneladas em 2010 (BRASIL, 2012).</w:t>
       </w:r>
@@ -2029,54 +2034,54 @@
         <w:ind w:firstLine="708"/>
         <w:jc w:val="both"/>
         <w:rPr>
-          <w:rFonts w:ascii="Arial" w:eastAsiaTheme="minorEastAsia" w:hAnsi="Arial" w:cs="Arial"/>
-        </w:rPr>
-      </w:pPr>
-      <w:r>
-        <w:rPr>
-          <w:rFonts w:ascii="Arial" w:eastAsiaTheme="minorEastAsia" w:hAnsi="Arial" w:cs="Arial"/>
+          <w:rFonts w:ascii="Arial" w:hAnsi="Arial" w:cs="Arial" w:eastAsiaTheme="minorEastAsia"/>
+        </w:rPr>
+      </w:pPr>
+      <w:r>
+        <w:rPr>
+          <w:rFonts w:ascii="Arial" w:hAnsi="Arial" w:cs="Arial" w:eastAsiaTheme="minorEastAsia"/>
         </w:rPr>
         <w:t>Do ponto de vista econômico, a truta arco-íris possui alto valor agregado, sendo utilizada não apenas como pescado regional, mas também como alternativa ao salmão importado. Como o Brasil não apresenta condições naturais para a criação do salmão — que exige águas ainda mais frias —, produtores investiram na truta salmonada, obtida pela adição de carotenoides (</w:t>
       </w:r>
       <w:proofErr w:type="spellStart"/>
       <w:r>
         <w:rPr>
-          <w:rFonts w:ascii="Arial" w:eastAsiaTheme="minorEastAsia" w:hAnsi="Arial" w:cs="Arial"/>
+          <w:rFonts w:ascii="Arial" w:hAnsi="Arial" w:cs="Arial" w:eastAsiaTheme="minorEastAsia"/>
         </w:rPr>
         <w:t>astaxantina</w:t>
       </w:r>
       <w:proofErr w:type="spellEnd"/>
       <w:r>
         <w:rPr>
-          <w:rFonts w:ascii="Arial" w:eastAsiaTheme="minorEastAsia" w:hAnsi="Arial" w:cs="Arial"/>
+          <w:rFonts w:ascii="Arial" w:hAnsi="Arial" w:cs="Arial" w:eastAsiaTheme="minorEastAsia"/>
         </w:rPr>
         <w:t xml:space="preserve"> ou </w:t>
       </w:r>
       <w:proofErr w:type="spellStart"/>
       <w:r>
         <w:rPr>
-          <w:rFonts w:ascii="Arial" w:eastAsiaTheme="minorEastAsia" w:hAnsi="Arial" w:cs="Arial"/>
+          <w:rFonts w:ascii="Arial" w:hAnsi="Arial" w:cs="Arial" w:eastAsiaTheme="minorEastAsia"/>
         </w:rPr>
         <w:t>cantaxantina</w:t>
       </w:r>
       <w:proofErr w:type="spellEnd"/>
       <w:r>
         <w:rPr>
-          <w:rFonts w:ascii="Arial" w:eastAsiaTheme="minorEastAsia" w:hAnsi="Arial" w:cs="Arial"/>
+          <w:rFonts w:ascii="Arial" w:hAnsi="Arial" w:cs="Arial" w:eastAsiaTheme="minorEastAsia"/>
         </w:rPr>
         <w:t xml:space="preserve">) na alimentação do peixe, que confere a coloração característica da carne. Essa prática intensificou-se após a crise de abastecimento do salmão chileno em 2014, ocasionada pelo </w:t>
       </w:r>
       <w:proofErr w:type="spellStart"/>
       <w:r>
         <w:rPr>
-          <w:rFonts w:ascii="Arial" w:eastAsiaTheme="minorEastAsia" w:hAnsi="Arial" w:cs="Arial"/>
+          <w:rFonts w:ascii="Arial" w:hAnsi="Arial" w:cs="Arial" w:eastAsiaTheme="minorEastAsia"/>
         </w:rPr>
         <w:t>Isavírus</w:t>
       </w:r>
       <w:proofErr w:type="spellEnd"/>
       <w:r>
         <w:rPr>
-          <w:rFonts w:ascii="Arial" w:eastAsiaTheme="minorEastAsia" w:hAnsi="Arial" w:cs="Arial"/>
+          <w:rFonts w:ascii="Arial" w:hAnsi="Arial" w:cs="Arial" w:eastAsiaTheme="minorEastAsia"/>
         </w:rPr>
         <w:t>, fortalecendo a truta como alternativa de mercado (G1, 2024).</w:t>
       </w:r>
@@ -2087,33 +2092,30 @@
         <w:ind w:firstLine="708"/>
         <w:jc w:val="both"/>
         <w:rPr>
-          <w:rFonts w:ascii="Arial" w:eastAsiaTheme="minorEastAsia" w:hAnsi="Arial" w:cs="Arial"/>
-        </w:rPr>
-      </w:pPr>
-      <w:r>
-        <w:rPr>
-          <w:rFonts w:ascii="Arial" w:eastAsiaTheme="minorEastAsia" w:hAnsi="Arial" w:cs="Arial"/>
+          <w:rFonts w:ascii="Arial" w:hAnsi="Arial" w:eastAsia="" w:cs="Arial" w:eastAsiaTheme="minorEastAsia"/>
+        </w:rPr>
+      </w:pPr>
+      <w:r>
+        <w:rPr>
+          <w:rFonts w:ascii="Arial" w:hAnsi="Arial" w:eastAsia="" w:cs="Arial" w:eastAsiaTheme="minorEastAsia"/>
         </w:rPr>
         <w:t xml:space="preserve">No cenário global, o Brasil continua sendo um dos principais consumidores de salmão chileno, respondendo por cerca de 10% da produção daquele país (ESTADÃO, 2022). Entretanto, a produção nacional de truta ainda representa menos de 1% da aquicultura brasileira, totalizando 2 mil toneladas em 2019 (IBGE, 2019). Apesar do volume reduzido, a importância da espécie é evidente em regiões serranas, </w:t>
       </w:r>
       <w:r>
         <w:rPr>
-          <w:rFonts w:ascii="Arial" w:eastAsiaTheme="minorEastAsia" w:hAnsi="Arial" w:cs="Arial"/>
-        </w:rPr>
-        <w:lastRenderedPageBreak/>
+          <w:rFonts w:ascii="Arial" w:hAnsi="Arial" w:eastAsia="" w:cs="Arial" w:eastAsiaTheme="minorEastAsia"/>
+        </w:rPr>
         <w:t xml:space="preserve">onde a </w:t>
       </w:r>
-      <w:proofErr w:type="spellStart"/>
-      <w:r>
-        <w:rPr>
-          <w:rFonts w:ascii="Arial" w:eastAsiaTheme="minorEastAsia" w:hAnsi="Arial" w:cs="Arial"/>
+      <w:r>
+        <w:rPr>
+          <w:rFonts w:ascii="Arial" w:hAnsi="Arial" w:eastAsia="" w:cs="Arial" w:eastAsiaTheme="minorEastAsia"/>
         </w:rPr>
         <w:t>truticultura</w:t>
       </w:r>
-      <w:proofErr w:type="spellEnd"/>
-      <w:r>
-        <w:rPr>
-          <w:rFonts w:ascii="Arial" w:eastAsiaTheme="minorEastAsia" w:hAnsi="Arial" w:cs="Arial"/>
+      <w:r>
+        <w:rPr>
+          <w:rFonts w:ascii="Arial" w:hAnsi="Arial" w:eastAsia="" w:cs="Arial" w:eastAsiaTheme="minorEastAsia"/>
         </w:rPr>
         <w:t xml:space="preserve"> está fortemente associada ao turismo gastronômico e ao abastecimento de restaurantes de alta culinária.</w:t>
       </w:r>
@@ -2124,54 +2126,54 @@
         <w:ind w:firstLine="708"/>
         <w:jc w:val="both"/>
         <w:rPr>
-          <w:rFonts w:ascii="Arial" w:eastAsiaTheme="minorEastAsia" w:hAnsi="Arial" w:cs="Arial"/>
-        </w:rPr>
-      </w:pPr>
-      <w:r>
-        <w:rPr>
-          <w:rFonts w:ascii="Arial" w:eastAsiaTheme="minorEastAsia" w:hAnsi="Arial" w:cs="Arial"/>
+          <w:rFonts w:ascii="Arial" w:hAnsi="Arial" w:eastAsia="" w:cs="Arial" w:eastAsiaTheme="minorEastAsia"/>
+        </w:rPr>
+      </w:pPr>
+      <w:r>
+        <w:rPr>
+          <w:rFonts w:ascii="Arial" w:hAnsi="Arial" w:eastAsia="" w:cs="Arial" w:eastAsiaTheme="minorEastAsia"/>
         </w:rPr>
         <w:t xml:space="preserve">Nesse contexto, identificam-se dois aspectos centrais. O primeiro é o </w:t>
       </w:r>
       <w:r>
         <w:rPr>
-          <w:rFonts w:ascii="Arial" w:eastAsiaTheme="minorEastAsia" w:hAnsi="Arial" w:cs="Arial"/>
-          <w:b/>
-          <w:bCs/>
+          <w:rFonts w:ascii="Arial" w:hAnsi="Arial" w:eastAsia="" w:cs="Arial" w:eastAsiaTheme="minorEastAsia"/>
+          <w:b w:val="1"/>
+          <w:bCs w:val="1"/>
         </w:rPr>
         <w:t>problema</w:t>
       </w:r>
       <w:r>
         <w:rPr>
-          <w:rFonts w:ascii="Arial" w:eastAsiaTheme="minorEastAsia" w:hAnsi="Arial" w:cs="Arial"/>
+          <w:rFonts w:ascii="Arial" w:hAnsi="Arial" w:eastAsia="" w:cs="Arial" w:eastAsiaTheme="minorEastAsia"/>
         </w:rPr>
         <w:t xml:space="preserve"> da dependência brasileira do salmão importado, que pressiona o mercado interno e expõe o consumidor à volatilidade internacional. O segundo é a </w:t>
       </w:r>
       <w:r>
         <w:rPr>
-          <w:rFonts w:ascii="Arial" w:eastAsiaTheme="minorEastAsia" w:hAnsi="Arial" w:cs="Arial"/>
-          <w:b/>
-          <w:bCs/>
+          <w:rFonts w:ascii="Arial" w:hAnsi="Arial" w:eastAsia="" w:cs="Arial" w:eastAsiaTheme="minorEastAsia"/>
+          <w:b w:val="1"/>
+          <w:bCs w:val="1"/>
         </w:rPr>
         <w:t>necessidade</w:t>
       </w:r>
       <w:r>
         <w:rPr>
-          <w:rFonts w:ascii="Arial" w:eastAsiaTheme="minorEastAsia" w:hAnsi="Arial" w:cs="Arial"/>
+          <w:rFonts w:ascii="Arial" w:hAnsi="Arial" w:eastAsia="" w:cs="Arial" w:eastAsiaTheme="minorEastAsia"/>
         </w:rPr>
         <w:t xml:space="preserve"> de fortalecer a produção nacional de trutas como alternativa econômica sustentável para comunidades rurais serranas, explorando o potencial da espécie como substituta parcial do salmão. Por fim, há também uma </w:t>
       </w:r>
       <w:r>
         <w:rPr>
-          <w:rFonts w:ascii="Arial" w:eastAsiaTheme="minorEastAsia" w:hAnsi="Arial" w:cs="Arial"/>
-          <w:b/>
-          <w:bCs/>
+          <w:rFonts w:ascii="Arial" w:hAnsi="Arial" w:eastAsia="" w:cs="Arial" w:eastAsiaTheme="minorEastAsia"/>
+          <w:b w:val="1"/>
+          <w:bCs w:val="1"/>
         </w:rPr>
         <w:t>oportunidade</w:t>
       </w:r>
       <w:r>
         <w:rPr>
-          <w:rFonts w:ascii="Arial" w:eastAsiaTheme="minorEastAsia" w:hAnsi="Arial" w:cs="Arial"/>
+          <w:rFonts w:ascii="Arial" w:hAnsi="Arial" w:eastAsia="" w:cs="Arial" w:eastAsiaTheme="minorEastAsia"/>
         </w:rPr>
         <w:t xml:space="preserve"> de incremento tecnológico, seja no controle da água para aumentar a eficiência dos tanques, seja na diversificação de produtos derivados, com vistas a atender tanto ao mercado interno quanto às demandas de exportação, que vêm crescendo significativamente no setor aquícola brasileiro.</w:t>
       </w:r>
@@ -2182,14 +2184,92 @@
         <w:ind w:firstLine="708"/>
         <w:jc w:val="both"/>
         <w:rPr>
-          <w:rFonts w:ascii="Arial" w:eastAsiaTheme="minorEastAsia" w:hAnsi="Arial" w:cs="Arial"/>
-        </w:rPr>
-      </w:pPr>
-      <w:r>
-        <w:rPr>
-          <w:rFonts w:ascii="Arial" w:eastAsiaTheme="minorEastAsia" w:hAnsi="Arial" w:cs="Arial"/>
-        </w:rPr>
-        <w:t>A truta arco-íris apresenta resistência a variações de temperatura entre 0 °C e 25 °C, porém seu desenvolvimento ideal ocorre em condições mais estáveis, entre 10 °C e 15 °C. Por serem animais ectodérmicos, sua fisiologia depende diretamente do ambiente aquático em que estão inseridos. Nesse sentido, a temperatura da água exerce influência crítica não apenas sobre o metabolismo do peixe, mas também sobre o seu crescimento, ovulação e fertilidade (EMBRAPA, 2024).</w:t>
+          <w:rFonts w:ascii="Arial" w:hAnsi="Arial" w:eastAsia="" w:cs="Arial" w:eastAsiaTheme="minorEastAsia"/>
+        </w:rPr>
+      </w:pPr>
+    </w:p>
+    <w:p>
+      <w:pPr>
+        <w:spacing w:after="0" w:line="360" w:lineRule="auto"/>
+        <w:ind w:firstLine="0"/>
+        <w:jc w:val="both"/>
+        <w:rPr>
+          <w:rFonts w:ascii="Arial" w:hAnsi="Arial" w:eastAsia="" w:cs="Arial" w:eastAsiaTheme="minorEastAsia"/>
+        </w:rPr>
+      </w:pPr>
+      <w:r>
+        <w:drawing>
+          <wp:inline wp14:editId="4D213C5D" wp14:anchorId="64AD6C88">
+            <wp:extent cx="5762625" cy="3238500"/>
+            <wp:effectExtent l="0" t="0" r="0" b="0"/>
+            <wp:docPr id="1202252454" name="drawing"/>
+            <wp:cNvGraphicFramePr>
+              <a:graphicFrameLocks noChangeAspect="1"/>
+            </wp:cNvGraphicFramePr>
+            <a:graphic>
+              <a:graphicData xmlns:a="http://schemas.openxmlformats.org/drawingml/2006/main" uri="http://schemas.openxmlformats.org/drawingml/2006/picture">
+                <pic:pic xmlns:pic="http://schemas.openxmlformats.org/drawingml/2006/picture">
+                  <pic:nvPicPr>
+                    <pic:cNvPr id="1202252454" name=""/>
+                    <pic:cNvPicPr/>
+                  </pic:nvPicPr>
+                  <pic:blipFill>
+                    <a:blip xmlns:r="http://schemas.openxmlformats.org/officeDocument/2006/relationships" r:embed="rId664760581">
+                      <a:extLst>
+                        <a:ext xmlns:a="http://schemas.openxmlformats.org/drawingml/2006/main" uri="{28A0092B-C50C-407E-A947-70E740481C1C}">
+                          <a14:useLocalDpi xmlns:a14="http://schemas.microsoft.com/office/drawing/2010/main" val="0"/>
+                        </a:ext>
+                      </a:extLst>
+                    </a:blip>
+                    <a:stretch>
+                      <a:fillRect/>
+                    </a:stretch>
+                  </pic:blipFill>
+                  <pic:spPr>
+                    <a:xfrm>
+                      <a:off x="0" y="0"/>
+                      <a:ext cx="5762625" cy="3238500"/>
+                    </a:xfrm>
+                    <a:prstGeom prst="rect">
+                      <a:avLst/>
+                    </a:prstGeom>
+                  </pic:spPr>
+                </pic:pic>
+              </a:graphicData>
+            </a:graphic>
+          </wp:inline>
+        </w:drawing>
+      </w:r>
+    </w:p>
+    <w:p>
+      <w:pPr>
+        <w:pStyle w:val="Normal"/>
+        <w:suppressLineNumbers w:val="0"/>
+        <w:bidi w:val="0"/>
+        <w:spacing w:before="0" w:beforeAutospacing="off" w:after="0" w:afterAutospacing="off" w:line="360" w:lineRule="auto"/>
+        <w:ind w:left="0" w:right="0" w:firstLine="708"/>
+        <w:jc w:val="both"/>
+        <w:rPr>
+          <w:rFonts w:ascii="Arial" w:hAnsi="Arial" w:eastAsia="" w:cs="Arial" w:eastAsiaTheme="minorEastAsia"/>
+        </w:rPr>
+      </w:pPr>
+      <w:r>
+        <w:rPr>
+          <w:rFonts w:ascii="Arial" w:hAnsi="Arial" w:eastAsia="" w:cs="Arial" w:eastAsiaTheme="minorEastAsia"/>
+        </w:rPr>
+        <w:t>No gráfico acima, é mostrado a pesquisa trimestral feita pela Embrapa, mostrando os números de importação e exportação do setor da psicultura no ano de 2020</w:t>
+      </w:r>
+      <w:r>
+        <w:rPr>
+          <w:rFonts w:ascii="Arial" w:hAnsi="Arial" w:eastAsia="" w:cs="Arial" w:eastAsiaTheme="minorEastAsia"/>
+        </w:rPr>
+        <w:t>. Pode-se analisar quê: O Brasil importa mais peixes do que exporta, e mostra-se importan</w:t>
+      </w:r>
+      <w:r>
+        <w:rPr>
+          <w:rFonts w:ascii="Arial" w:hAnsi="Arial" w:eastAsia="" w:cs="Arial" w:eastAsiaTheme="minorEastAsia"/>
+        </w:rPr>
+        <w:t>tíssimo tomar medidas para modificar este cenário.</w:t>
       </w:r>
     </w:p>
     <w:p>
@@ -2198,26 +2278,42 @@
         <w:ind w:firstLine="708"/>
         <w:jc w:val="both"/>
         <w:rPr>
-          <w:rFonts w:ascii="Arial" w:eastAsiaTheme="minorEastAsia" w:hAnsi="Arial" w:cs="Arial"/>
-        </w:rPr>
-      </w:pPr>
-      <w:r>
-        <w:rPr>
-          <w:rFonts w:ascii="Arial" w:eastAsiaTheme="minorEastAsia" w:hAnsi="Arial" w:cs="Arial"/>
+          <w:rFonts w:ascii="Arial" w:hAnsi="Arial" w:cs="Arial" w:eastAsiaTheme="minorEastAsia"/>
+        </w:rPr>
+      </w:pPr>
+      <w:r>
+        <w:rPr>
+          <w:rFonts w:ascii="Arial" w:hAnsi="Arial" w:cs="Arial" w:eastAsiaTheme="minorEastAsia"/>
+        </w:rPr>
+        <w:t>A truta arco-íris apresenta resistência a variações de temperatura entre 0 °C e 25 °C, porém seu desenvolvimento ideal ocorre em condições mais estáveis, entre 10 °C e 15 °C. Por serem animais ectodérmicos, sua fisiologia depende diretamente do ambiente aquático em que estão inseridos. Nesse sentido, a temperatura da água exerce influência crítica não apenas sobre o metabolismo do peixe, mas também sobre o seu crescimento, ovulação e fertilidade (EMBRAPA, 2024).</w:t>
+      </w:r>
+    </w:p>
+    <w:p>
+      <w:pPr>
+        <w:spacing w:after="0" w:line="360" w:lineRule="auto"/>
+        <w:ind w:firstLine="708"/>
+        <w:jc w:val="both"/>
+        <w:rPr>
+          <w:rFonts w:ascii="Arial" w:hAnsi="Arial" w:cs="Arial" w:eastAsiaTheme="minorEastAsia"/>
+        </w:rPr>
+      </w:pPr>
+      <w:r>
+        <w:rPr>
+          <w:rFonts w:ascii="Arial" w:hAnsi="Arial" w:cs="Arial" w:eastAsiaTheme="minorEastAsia"/>
         </w:rPr>
         <w:t xml:space="preserve">Outro fator determinante é o oxigênio dissolvido (OD). A concentração de OD está associada à temperatura da água, visto que em temperaturas mais baixas há maior capacidade de dissolução de oxigênio proveniente de algas e plantas aquáticas. Assim, a qualidade da água e o monitoramento de parâmetros ambientais tornam-se elementos centrais para o sucesso da </w:t>
       </w:r>
       <w:proofErr w:type="spellStart"/>
       <w:r>
         <w:rPr>
-          <w:rFonts w:ascii="Arial" w:eastAsiaTheme="minorEastAsia" w:hAnsi="Arial" w:cs="Arial"/>
+          <w:rFonts w:ascii="Arial" w:hAnsi="Arial" w:cs="Arial" w:eastAsiaTheme="minorEastAsia"/>
         </w:rPr>
         <w:t>truticultura</w:t>
       </w:r>
       <w:proofErr w:type="spellEnd"/>
       <w:r>
         <w:rPr>
-          <w:rFonts w:ascii="Arial" w:eastAsiaTheme="minorEastAsia" w:hAnsi="Arial" w:cs="Arial"/>
+          <w:rFonts w:ascii="Arial" w:hAnsi="Arial" w:cs="Arial" w:eastAsiaTheme="minorEastAsia"/>
         </w:rPr>
         <w:t>, uma vez que definem tanto a quantidade quanto a qualidade dos lotes produzidos (ANTHEROTEC, 2023).</w:t>
       </w:r>
@@ -2228,49 +2324,49 @@
         <w:ind w:firstLine="708"/>
         <w:jc w:val="both"/>
         <w:rPr>
-          <w:rFonts w:ascii="Arial" w:eastAsiaTheme="minorEastAsia" w:hAnsi="Arial" w:cs="Arial"/>
-        </w:rPr>
-      </w:pPr>
-    </w:p>
-    <w:p>
-      <w:pPr>
-        <w:rPr>
-          <w:rFonts w:ascii="Arial" w:eastAsiaTheme="minorEastAsia" w:hAnsi="Arial" w:cs="Arial"/>
-        </w:rPr>
-      </w:pPr>
-    </w:p>
-    <w:p>
-      <w:pPr>
-        <w:rPr>
-          <w:rFonts w:ascii="Arial" w:eastAsiaTheme="minorEastAsia" w:hAnsi="Arial" w:cs="Arial"/>
-        </w:rPr>
-      </w:pPr>
-    </w:p>
-    <w:p>
-      <w:pPr>
-        <w:rPr>
-          <w:rFonts w:ascii="Arial" w:eastAsiaTheme="minorEastAsia" w:hAnsi="Arial" w:cs="Arial"/>
-        </w:rPr>
-      </w:pPr>
-    </w:p>
-    <w:p>
-      <w:pPr>
-        <w:rPr>
-          <w:rFonts w:ascii="Arial" w:eastAsiaTheme="minorEastAsia" w:hAnsi="Arial" w:cs="Arial"/>
-        </w:rPr>
-      </w:pPr>
-    </w:p>
-    <w:p>
-      <w:pPr>
-        <w:rPr>
-          <w:rFonts w:ascii="Arial" w:eastAsiaTheme="minorEastAsia" w:hAnsi="Arial" w:cs="Arial"/>
-        </w:rPr>
-      </w:pPr>
-    </w:p>
-    <w:p>
-      <w:pPr>
-        <w:rPr>
-          <w:rFonts w:ascii="Arial" w:eastAsiaTheme="minorEastAsia" w:hAnsi="Arial" w:cs="Arial"/>
+          <w:rFonts w:ascii="Arial" w:hAnsi="Arial" w:cs="Arial" w:eastAsiaTheme="minorEastAsia"/>
+        </w:rPr>
+      </w:pPr>
+    </w:p>
+    <w:p>
+      <w:pPr>
+        <w:rPr>
+          <w:rFonts w:ascii="Arial" w:hAnsi="Arial" w:cs="Arial" w:eastAsiaTheme="minorEastAsia"/>
+        </w:rPr>
+      </w:pPr>
+    </w:p>
+    <w:p>
+      <w:pPr>
+        <w:rPr>
+          <w:rFonts w:ascii="Arial" w:hAnsi="Arial" w:cs="Arial" w:eastAsiaTheme="minorEastAsia"/>
+        </w:rPr>
+      </w:pPr>
+    </w:p>
+    <w:p>
+      <w:pPr>
+        <w:rPr>
+          <w:rFonts w:ascii="Arial" w:hAnsi="Arial" w:cs="Arial" w:eastAsiaTheme="minorEastAsia"/>
+        </w:rPr>
+      </w:pPr>
+    </w:p>
+    <w:p>
+      <w:pPr>
+        <w:rPr>
+          <w:rFonts w:ascii="Arial" w:hAnsi="Arial" w:cs="Arial" w:eastAsiaTheme="minorEastAsia"/>
+        </w:rPr>
+      </w:pPr>
+    </w:p>
+    <w:p>
+      <w:pPr>
+        <w:rPr>
+          <w:rFonts w:ascii="Arial" w:hAnsi="Arial" w:cs="Arial" w:eastAsiaTheme="minorEastAsia"/>
+        </w:rPr>
+      </w:pPr>
+    </w:p>
+    <w:p>
+      <w:pPr>
+        <w:rPr>
+          <w:rFonts w:ascii="Arial" w:hAnsi="Arial" w:cs="Arial" w:eastAsiaTheme="minorEastAsia"/>
         </w:rPr>
       </w:pPr>
     </w:p>
@@ -2279,9 +2375,8 @@
       <w:pPr>
         <w:pStyle w:val="Ttulo1"/>
       </w:pPr>
-      <w:bookmarkStart w:id="4" w:name="_Toc207399837"/>
-      <w:r>
-        <w:lastRenderedPageBreak/>
+      <w:bookmarkStart w:name="_Toc207399837" w:id="4"/>
+      <w:r>
         <w:t>OBJETIVO</w:t>
       </w:r>
       <w:bookmarkEnd w:id="4"/>
@@ -2293,18 +2388,18 @@
         <w:ind w:firstLine="708"/>
         <w:jc w:val="both"/>
         <w:rPr>
-          <w:rFonts w:ascii="Arial" w:eastAsiaTheme="minorEastAsia" w:hAnsi="Arial" w:cs="Arial"/>
-        </w:rPr>
-      </w:pPr>
-      <w:r>
-        <w:rPr>
-          <w:rFonts w:ascii="Arial" w:eastAsiaTheme="minorEastAsia" w:hAnsi="Arial" w:cs="Arial"/>
+          <w:rFonts w:ascii="Arial" w:hAnsi="Arial" w:cs="Arial" w:eastAsiaTheme="minorEastAsia"/>
+        </w:rPr>
+      </w:pPr>
+      <w:r>
+        <w:rPr>
+          <w:rFonts w:ascii="Arial" w:hAnsi="Arial" w:cs="Arial" w:eastAsiaTheme="minorEastAsia"/>
         </w:rPr>
         <w:t>O</w:t>
       </w:r>
       <w:r>
         <w:rPr>
-          <w:rFonts w:ascii="Arial" w:eastAsiaTheme="minorEastAsia" w:hAnsi="Arial" w:cs="Arial"/>
+          <w:rFonts w:ascii="Arial" w:hAnsi="Arial" w:cs="Arial" w:eastAsiaTheme="minorEastAsia"/>
         </w:rPr>
         <w:t xml:space="preserve"> controle sistemático da temperatura e do oxigênio dissolvido se apresenta como um dos maiores desafios técnicos da produção. A ausência de mecanismos eficazes de monitoramento pode comprometer a produtividade, elevar custos operacionais e reduzir a competitividade da cadeia produtiva. Por outro lado, a implementação de tecnologias de controle oferece ganhos em escala, ampliando a segurança biológica e a previsibilidade da safra.</w:t>
       </w:r>
@@ -2315,32 +2410,32 @@
         <w:ind w:firstLine="708"/>
         <w:jc w:val="both"/>
         <w:rPr>
-          <w:rFonts w:ascii="Arial" w:eastAsiaTheme="minorEastAsia" w:hAnsi="Arial" w:cs="Arial"/>
-        </w:rPr>
-      </w:pPr>
-      <w:r>
-        <w:rPr>
-          <w:rFonts w:ascii="Arial" w:eastAsiaTheme="minorEastAsia" w:hAnsi="Arial" w:cs="Arial"/>
+          <w:rFonts w:ascii="Arial" w:hAnsi="Arial" w:cs="Arial" w:eastAsiaTheme="minorEastAsia"/>
+        </w:rPr>
+      </w:pPr>
+      <w:r>
+        <w:rPr>
+          <w:rFonts w:ascii="Arial" w:hAnsi="Arial" w:cs="Arial" w:eastAsiaTheme="minorEastAsia"/>
         </w:rPr>
         <w:t xml:space="preserve">O </w:t>
       </w:r>
       <w:r>
         <w:rPr>
-          <w:rFonts w:ascii="Arial" w:eastAsiaTheme="minorEastAsia" w:hAnsi="Arial" w:cs="Arial"/>
+          <w:rFonts w:ascii="Arial" w:hAnsi="Arial" w:cs="Arial" w:eastAsiaTheme="minorEastAsia"/>
         </w:rPr>
         <w:t xml:space="preserve">projeto tem como objetivo disponibilizar um sensor integrado a uma plataforma online de monitoramento, capaz de assegurar equilíbrio e constância na temperatura da água utilizada na criação de trutas. Por meio da aquisição de uma conta, o </w:t>
       </w:r>
       <w:proofErr w:type="spellStart"/>
       <w:r>
         <w:rPr>
-          <w:rFonts w:ascii="Arial" w:eastAsiaTheme="minorEastAsia" w:hAnsi="Arial" w:cs="Arial"/>
+          <w:rFonts w:ascii="Arial" w:hAnsi="Arial" w:cs="Arial" w:eastAsiaTheme="minorEastAsia"/>
         </w:rPr>
         <w:t>truticultor</w:t>
       </w:r>
       <w:proofErr w:type="spellEnd"/>
       <w:r>
         <w:rPr>
-          <w:rFonts w:ascii="Arial" w:eastAsiaTheme="minorEastAsia" w:hAnsi="Arial" w:cs="Arial"/>
+          <w:rFonts w:ascii="Arial" w:hAnsi="Arial" w:cs="Arial" w:eastAsiaTheme="minorEastAsia"/>
         </w:rPr>
         <w:t xml:space="preserve"> terá acesso a gráficos atualizados em tempo real, alertas automáticos sobre alterações críticas e relatórios diários de desempenho. Assim, será possível alcançar maior controle sobre as condições ambientais de cultivo, aumentando a produtividade e preservando a qualidade dos peixes.</w:t>
       </w:r>
@@ -2350,45 +2445,50 @@
         <w:spacing w:after="0" w:line="360" w:lineRule="auto"/>
         <w:jc w:val="both"/>
         <w:rPr>
-          <w:rFonts w:ascii="Arial" w:eastAsiaTheme="minorEastAsia" w:hAnsi="Arial" w:cs="Arial"/>
-        </w:rPr>
-      </w:pPr>
-      <w:r>
-        <w:rPr>
-          <w:rFonts w:ascii="Arial" w:eastAsiaTheme="minorEastAsia" w:hAnsi="Arial" w:cs="Arial"/>
+          <w:rFonts w:ascii="Arial" w:hAnsi="Arial" w:cs="Arial" w:eastAsiaTheme="minorEastAsia"/>
+        </w:rPr>
+      </w:pPr>
+      <w:r>
+        <w:rPr>
+          <w:rFonts w:ascii="Arial" w:hAnsi="Arial" w:cs="Arial" w:eastAsiaTheme="minorEastAsia"/>
         </w:rPr>
         <w:tab/>
+      </w:r>
+      <w:r>
+        <w:rPr>
+          <w:rFonts w:ascii="Arial" w:hAnsi="Arial" w:cs="Arial" w:eastAsiaTheme="minorEastAsia"/>
+        </w:rPr>
         <w:t>Sendo assim, a</w:t>
       </w:r>
       <w:r>
         <w:rPr>
-          <w:rFonts w:ascii="Arial" w:eastAsiaTheme="minorEastAsia" w:hAnsi="Arial" w:cs="Arial"/>
+          <w:rFonts w:ascii="Arial" w:hAnsi="Arial" w:cs="Arial" w:eastAsiaTheme="minorEastAsia"/>
         </w:rPr>
         <w:t xml:space="preserve">o final de </w:t>
       </w:r>
       <w:r>
         <w:rPr>
-          <w:rFonts w:ascii="Arial" w:eastAsiaTheme="minorEastAsia" w:hAnsi="Arial" w:cs="Arial"/>
+          <w:rFonts w:ascii="Arial" w:hAnsi="Arial" w:cs="Arial" w:eastAsiaTheme="minorEastAsia"/>
         </w:rPr>
         <w:t>3</w:t>
       </w:r>
       <w:r>
         <w:rPr>
-          <w:rFonts w:ascii="Arial" w:eastAsiaTheme="minorEastAsia" w:hAnsi="Arial" w:cs="Arial"/>
+          <w:rFonts w:ascii="Arial" w:hAnsi="Arial" w:cs="Arial" w:eastAsiaTheme="minorEastAsia"/>
         </w:rPr>
         <w:t xml:space="preserve"> meses, espera-se implementar um sistema funcional de monitoramento da temperatura da água em tanques de </w:t>
       </w:r>
       <w:proofErr w:type="spellStart"/>
       <w:r>
         <w:rPr>
-          <w:rFonts w:ascii="Arial" w:eastAsiaTheme="minorEastAsia" w:hAnsi="Arial" w:cs="Arial"/>
+          <w:rFonts w:ascii="Arial" w:hAnsi="Arial" w:cs="Arial" w:eastAsiaTheme="minorEastAsia"/>
         </w:rPr>
         <w:t>truticultura</w:t>
       </w:r>
       <w:proofErr w:type="spellEnd"/>
       <w:r>
         <w:rPr>
-          <w:rFonts w:ascii="Arial" w:eastAsiaTheme="minorEastAsia" w:hAnsi="Arial" w:cs="Arial"/>
+          <w:rFonts w:ascii="Arial" w:hAnsi="Arial" w:cs="Arial" w:eastAsiaTheme="minorEastAsia"/>
         </w:rPr>
         <w:t>, com capacidade de gerar relatórios diários e alertas automáticos. O objetivo é aumentar em pelo menos 20% a produtividade dos lotes de trutas monitorados, garantindo estabilidade na qualidade da água e redução de perdas associadas a variações térmicas.</w:t>
       </w:r>
@@ -2399,32 +2499,32 @@
         <w:ind w:firstLine="708"/>
         <w:jc w:val="both"/>
         <w:rPr>
-          <w:rFonts w:ascii="Arial" w:eastAsiaTheme="minorEastAsia" w:hAnsi="Arial" w:cs="Arial"/>
-        </w:rPr>
-      </w:pPr>
-      <w:r>
-        <w:rPr>
-          <w:rFonts w:ascii="Arial" w:eastAsiaTheme="minorEastAsia" w:hAnsi="Arial" w:cs="Arial"/>
+          <w:rFonts w:ascii="Arial" w:hAnsi="Arial" w:cs="Arial" w:eastAsiaTheme="minorEastAsia"/>
+        </w:rPr>
+      </w:pPr>
+      <w:r>
+        <w:rPr>
+          <w:rFonts w:ascii="Arial" w:hAnsi="Arial" w:cs="Arial" w:eastAsiaTheme="minorEastAsia"/>
         </w:rPr>
         <w:t xml:space="preserve">Público – alvo: Com base na área de piscicultura, a premissa terá os produtores da área de </w:t>
       </w:r>
       <w:proofErr w:type="spellStart"/>
       <w:r>
         <w:rPr>
-          <w:rFonts w:ascii="Arial" w:eastAsiaTheme="minorEastAsia" w:hAnsi="Arial" w:cs="Arial"/>
+          <w:rFonts w:ascii="Arial" w:hAnsi="Arial" w:cs="Arial" w:eastAsiaTheme="minorEastAsia"/>
         </w:rPr>
         <w:t>truticultura</w:t>
       </w:r>
       <w:proofErr w:type="spellEnd"/>
       <w:r>
         <w:rPr>
-          <w:rFonts w:ascii="Arial" w:eastAsiaTheme="minorEastAsia" w:hAnsi="Arial" w:cs="Arial"/>
+          <w:rFonts w:ascii="Arial" w:hAnsi="Arial" w:cs="Arial" w:eastAsiaTheme="minorEastAsia"/>
         </w:rPr>
         <w:t xml:space="preserve">. </w:t>
       </w:r>
       <w:r>
         <w:rPr>
-          <w:rFonts w:ascii="Arial" w:eastAsiaTheme="minorEastAsia" w:hAnsi="Arial" w:cs="Arial"/>
+          <w:rFonts w:ascii="Arial" w:hAnsi="Arial" w:cs="Arial" w:eastAsiaTheme="minorEastAsia"/>
         </w:rPr>
         <w:br w:type="page"/>
       </w:r>
@@ -2433,9 +2533,8 @@
       <w:pPr>
         <w:pStyle w:val="Ttulo1"/>
       </w:pPr>
-      <w:bookmarkStart w:id="5" w:name="_Toc207399838"/>
-      <w:r>
-        <w:lastRenderedPageBreak/>
+      <w:bookmarkStart w:name="_Toc207399838" w:id="5"/>
+      <w:r>
         <w:t>JUSTIFICATIVA</w:t>
       </w:r>
       <w:bookmarkEnd w:id="5"/>
@@ -2447,63 +2546,63 @@
         <w:ind w:firstLine="708"/>
         <w:jc w:val="both"/>
         <w:rPr>
-          <w:rFonts w:ascii="Arial" w:eastAsiaTheme="minorEastAsia" w:hAnsi="Arial" w:cs="Arial"/>
+          <w:rFonts w:ascii="Arial" w:hAnsi="Arial" w:cs="Arial" w:eastAsiaTheme="minorEastAsia"/>
         </w:rPr>
       </w:pPr>
       <w:commentRangeStart w:id="6"/>
       <w:r>
         <w:rPr>
-          <w:rFonts w:ascii="Arial" w:eastAsiaTheme="minorEastAsia" w:hAnsi="Arial" w:cs="Arial"/>
+          <w:rFonts w:ascii="Arial" w:hAnsi="Arial" w:cs="Arial" w:eastAsiaTheme="minorEastAsia"/>
         </w:rPr>
         <w:t>U</w:t>
       </w:r>
       <w:r>
         <w:rPr>
-          <w:rFonts w:ascii="Arial" w:eastAsiaTheme="minorEastAsia" w:hAnsi="Arial" w:cs="Arial"/>
+          <w:rFonts w:ascii="Arial" w:hAnsi="Arial" w:cs="Arial" w:eastAsiaTheme="minorEastAsia"/>
         </w:rPr>
         <w:t xml:space="preserve">tilizando </w:t>
       </w:r>
       <w:r>
         <w:rPr>
-          <w:rFonts w:ascii="Arial" w:eastAsiaTheme="minorEastAsia" w:hAnsi="Arial" w:cs="Arial"/>
+          <w:rFonts w:ascii="Arial" w:hAnsi="Arial" w:cs="Arial" w:eastAsiaTheme="minorEastAsia"/>
         </w:rPr>
         <w:t>o</w:t>
       </w:r>
       <w:r>
         <w:rPr>
-          <w:rFonts w:ascii="Arial" w:eastAsiaTheme="minorEastAsia" w:hAnsi="Arial" w:cs="Arial"/>
+          <w:rFonts w:ascii="Arial" w:hAnsi="Arial" w:cs="Arial" w:eastAsiaTheme="minorEastAsia"/>
         </w:rPr>
         <w:t xml:space="preserve"> serviço</w:t>
       </w:r>
       <w:r>
         <w:rPr>
-          <w:rFonts w:ascii="Arial" w:eastAsiaTheme="minorEastAsia" w:hAnsi="Arial" w:cs="Arial"/>
+          <w:rFonts w:ascii="Arial" w:hAnsi="Arial" w:cs="Arial" w:eastAsiaTheme="minorEastAsia"/>
         </w:rPr>
         <w:t xml:space="preserve"> proposto</w:t>
       </w:r>
       <w:r>
         <w:rPr>
-          <w:rFonts w:ascii="Arial" w:eastAsiaTheme="minorEastAsia" w:hAnsi="Arial" w:cs="Arial"/>
+          <w:rFonts w:ascii="Arial" w:hAnsi="Arial" w:cs="Arial" w:eastAsiaTheme="minorEastAsia"/>
         </w:rPr>
         <w:t xml:space="preserve">, o produtor terá acesso a informações precisas e em tempo real, o que possibilita a adoção de medidas preventivas no manejo da </w:t>
       </w:r>
       <w:proofErr w:type="spellStart"/>
       <w:r>
         <w:rPr>
-          <w:rFonts w:ascii="Arial" w:eastAsiaTheme="minorEastAsia" w:hAnsi="Arial" w:cs="Arial"/>
+          <w:rFonts w:ascii="Arial" w:hAnsi="Arial" w:cs="Arial" w:eastAsiaTheme="minorEastAsia"/>
         </w:rPr>
         <w:t>truticultura</w:t>
       </w:r>
       <w:proofErr w:type="spellEnd"/>
       <w:r>
         <w:rPr>
-          <w:rFonts w:ascii="Arial" w:eastAsiaTheme="minorEastAsia" w:hAnsi="Arial" w:cs="Arial"/>
+          <w:rFonts w:ascii="Arial" w:hAnsi="Arial" w:cs="Arial" w:eastAsiaTheme="minorEastAsia"/>
         </w:rPr>
         <w:t>. Isso se traduz em maior controle de gastos, redução de perdas com alimentação, preservação da saúde dos peixes e aumento da taxa de sobrevivência até a fase de venda. Como resultado, a produtividade cresce de forma significativa e a qualidade do pescado se eleva, garantindo maior lucratividade</w:t>
       </w:r>
       <w:r>
         <w:rPr>
-          <w:rFonts w:ascii="Arial" w:eastAsiaTheme="minorEastAsia" w:hAnsi="Arial" w:cs="Arial"/>
+          <w:rFonts w:ascii="Arial" w:hAnsi="Arial" w:cs="Arial" w:eastAsiaTheme="minorEastAsia"/>
         </w:rPr>
         <w:t>.</w:t>
       </w:r>
@@ -2521,7 +2620,7 @@
         <w:ind w:firstLine="708"/>
         <w:jc w:val="both"/>
         <w:rPr>
-          <w:rFonts w:ascii="Arial" w:eastAsiaTheme="minorEastAsia" w:hAnsi="Arial" w:cs="Arial"/>
+          <w:rFonts w:ascii="Arial" w:hAnsi="Arial" w:cs="Arial" w:eastAsiaTheme="minorEastAsia"/>
         </w:rPr>
       </w:pPr>
     </w:p>
@@ -2530,7 +2629,7 @@
         <w:spacing w:line="360" w:lineRule="auto"/>
         <w:jc w:val="both"/>
         <w:rPr>
-          <w:rFonts w:ascii="Arial" w:eastAsiaTheme="minorEastAsia" w:hAnsi="Arial" w:cs="Arial"/>
+          <w:rFonts w:ascii="Arial" w:hAnsi="Arial" w:cs="Arial" w:eastAsiaTheme="minorEastAsia"/>
         </w:rPr>
       </w:pPr>
     </w:p>
@@ -2539,7 +2638,7 @@
         <w:spacing w:line="360" w:lineRule="auto"/>
         <w:jc w:val="both"/>
         <w:rPr>
-          <w:rFonts w:ascii="Arial" w:eastAsiaTheme="minorEastAsia" w:hAnsi="Arial" w:cs="Arial"/>
+          <w:rFonts w:ascii="Arial" w:hAnsi="Arial" w:cs="Arial" w:eastAsiaTheme="minorEastAsia"/>
         </w:rPr>
       </w:pPr>
     </w:p>
@@ -2548,7 +2647,7 @@
         <w:spacing w:line="360" w:lineRule="auto"/>
         <w:jc w:val="both"/>
         <w:rPr>
-          <w:rFonts w:ascii="Arial" w:eastAsiaTheme="minorEastAsia" w:hAnsi="Arial" w:cs="Arial"/>
+          <w:rFonts w:ascii="Arial" w:hAnsi="Arial" w:cs="Arial" w:eastAsiaTheme="minorEastAsia"/>
         </w:rPr>
       </w:pPr>
     </w:p>
@@ -2557,7 +2656,7 @@
         <w:spacing w:line="360" w:lineRule="auto"/>
         <w:jc w:val="both"/>
         <w:rPr>
-          <w:rFonts w:ascii="Arial" w:eastAsiaTheme="minorEastAsia" w:hAnsi="Arial" w:cs="Arial"/>
+          <w:rFonts w:ascii="Arial" w:hAnsi="Arial" w:cs="Arial" w:eastAsiaTheme="minorEastAsia"/>
         </w:rPr>
       </w:pPr>
     </w:p>
@@ -2566,7 +2665,7 @@
         <w:spacing w:line="360" w:lineRule="auto"/>
         <w:jc w:val="both"/>
         <w:rPr>
-          <w:rFonts w:ascii="Arial" w:eastAsiaTheme="minorEastAsia" w:hAnsi="Arial" w:cs="Arial"/>
+          <w:rFonts w:ascii="Arial" w:hAnsi="Arial" w:cs="Arial" w:eastAsiaTheme="minorEastAsia"/>
         </w:rPr>
       </w:pPr>
     </w:p>
@@ -2575,7 +2674,7 @@
         <w:spacing w:line="360" w:lineRule="auto"/>
         <w:jc w:val="both"/>
         <w:rPr>
-          <w:rFonts w:ascii="Arial" w:eastAsiaTheme="minorEastAsia" w:hAnsi="Arial" w:cs="Arial"/>
+          <w:rFonts w:ascii="Arial" w:hAnsi="Arial" w:cs="Arial" w:eastAsiaTheme="minorEastAsia"/>
         </w:rPr>
       </w:pPr>
     </w:p>
@@ -2584,7 +2683,7 @@
         <w:spacing w:line="360" w:lineRule="auto"/>
         <w:jc w:val="both"/>
         <w:rPr>
-          <w:rFonts w:ascii="Arial" w:eastAsiaTheme="minorEastAsia" w:hAnsi="Arial" w:cs="Arial"/>
+          <w:rFonts w:ascii="Arial" w:hAnsi="Arial" w:cs="Arial" w:eastAsiaTheme="minorEastAsia"/>
         </w:rPr>
       </w:pPr>
     </w:p>
@@ -2593,7 +2692,7 @@
         <w:spacing w:line="360" w:lineRule="auto"/>
         <w:jc w:val="both"/>
         <w:rPr>
-          <w:rFonts w:ascii="Arial" w:eastAsiaTheme="minorEastAsia" w:hAnsi="Arial" w:cs="Arial"/>
+          <w:rFonts w:ascii="Arial" w:hAnsi="Arial" w:cs="Arial" w:eastAsiaTheme="minorEastAsia"/>
         </w:rPr>
       </w:pPr>
     </w:p>
@@ -2602,7 +2701,7 @@
         <w:spacing w:line="360" w:lineRule="auto"/>
         <w:jc w:val="both"/>
         <w:rPr>
-          <w:rFonts w:ascii="Arial" w:eastAsiaTheme="minorEastAsia" w:hAnsi="Arial" w:cs="Arial"/>
+          <w:rFonts w:ascii="Arial" w:hAnsi="Arial" w:cs="Arial" w:eastAsiaTheme="minorEastAsia"/>
         </w:rPr>
       </w:pPr>
     </w:p>
@@ -2611,7 +2710,7 @@
         <w:spacing w:line="360" w:lineRule="auto"/>
         <w:jc w:val="both"/>
         <w:rPr>
-          <w:rFonts w:ascii="Arial" w:eastAsiaTheme="minorEastAsia" w:hAnsi="Arial" w:cs="Arial"/>
+          <w:rFonts w:ascii="Arial" w:hAnsi="Arial" w:cs="Arial" w:eastAsiaTheme="minorEastAsia"/>
         </w:rPr>
       </w:pPr>
     </w:p>
@@ -2620,7 +2719,7 @@
         <w:spacing w:line="360" w:lineRule="auto"/>
         <w:jc w:val="both"/>
         <w:rPr>
-          <w:rFonts w:ascii="Arial" w:eastAsiaTheme="minorEastAsia" w:hAnsi="Arial" w:cs="Arial"/>
+          <w:rFonts w:ascii="Arial" w:hAnsi="Arial" w:cs="Arial" w:eastAsiaTheme="minorEastAsia"/>
         </w:rPr>
       </w:pPr>
     </w:p>
@@ -2629,7 +2728,7 @@
         <w:spacing w:line="360" w:lineRule="auto"/>
         <w:jc w:val="both"/>
         <w:rPr>
-          <w:rFonts w:ascii="Arial" w:eastAsiaTheme="minorEastAsia" w:hAnsi="Arial" w:cs="Arial"/>
+          <w:rFonts w:ascii="Arial" w:hAnsi="Arial" w:cs="Arial" w:eastAsiaTheme="minorEastAsia"/>
         </w:rPr>
       </w:pPr>
     </w:p>
@@ -2638,7 +2737,7 @@
         <w:spacing w:line="360" w:lineRule="auto"/>
         <w:jc w:val="both"/>
         <w:rPr>
-          <w:rFonts w:ascii="Arial" w:eastAsiaTheme="minorEastAsia" w:hAnsi="Arial" w:cs="Arial"/>
+          <w:rFonts w:ascii="Arial" w:hAnsi="Arial" w:cs="Arial" w:eastAsiaTheme="minorEastAsia"/>
         </w:rPr>
       </w:pPr>
     </w:p>
@@ -2647,7 +2746,7 @@
         <w:spacing w:line="360" w:lineRule="auto"/>
         <w:jc w:val="both"/>
         <w:rPr>
-          <w:rFonts w:ascii="Arial" w:eastAsiaTheme="minorEastAsia" w:hAnsi="Arial" w:cs="Arial"/>
+          <w:rFonts w:ascii="Arial" w:hAnsi="Arial" w:cs="Arial" w:eastAsiaTheme="minorEastAsia"/>
         </w:rPr>
       </w:pPr>
     </w:p>
@@ -2656,7 +2755,7 @@
         <w:spacing w:line="360" w:lineRule="auto"/>
         <w:jc w:val="both"/>
         <w:rPr>
-          <w:rFonts w:ascii="Arial" w:eastAsiaTheme="minorEastAsia" w:hAnsi="Arial" w:cs="Arial"/>
+          <w:rFonts w:ascii="Arial" w:hAnsi="Arial" w:cs="Arial" w:eastAsiaTheme="minorEastAsia"/>
         </w:rPr>
       </w:pPr>
     </w:p>
@@ -2665,7 +2764,7 @@
         <w:spacing w:line="360" w:lineRule="auto"/>
         <w:jc w:val="both"/>
         <w:rPr>
-          <w:rFonts w:ascii="Arial" w:eastAsiaTheme="minorEastAsia" w:hAnsi="Arial" w:cs="Arial"/>
+          <w:rFonts w:ascii="Arial" w:hAnsi="Arial" w:cs="Arial" w:eastAsiaTheme="minorEastAsia"/>
         </w:rPr>
       </w:pPr>
     </w:p>
@@ -2674,7 +2773,7 @@
         <w:spacing w:line="360" w:lineRule="auto"/>
         <w:jc w:val="both"/>
         <w:rPr>
-          <w:rFonts w:ascii="Arial" w:eastAsiaTheme="minorEastAsia" w:hAnsi="Arial" w:cs="Arial"/>
+          <w:rFonts w:ascii="Arial" w:hAnsi="Arial" w:cs="Arial" w:eastAsiaTheme="minorEastAsia"/>
         </w:rPr>
       </w:pPr>
     </w:p>
@@ -2682,9 +2781,8 @@
       <w:pPr>
         <w:pStyle w:val="Ttulo1"/>
       </w:pPr>
-      <w:bookmarkStart w:id="7" w:name="_Toc207399839"/>
-      <w:r>
-        <w:lastRenderedPageBreak/>
+      <w:bookmarkStart w:name="_Toc207399839" w:id="7"/>
+      <w:r>
         <w:t>ESCOPO</w:t>
       </w:r>
       <w:bookmarkEnd w:id="7"/>
@@ -2695,7 +2793,7 @@
         <w:ind w:firstLine="708"/>
         <w:jc w:val="both"/>
         <w:rPr>
-          <w:rFonts w:ascii="Arial" w:eastAsiaTheme="minorEastAsia" w:hAnsi="Arial" w:cs="Arial"/>
+          <w:rFonts w:ascii="Arial" w:hAnsi="Arial" w:cs="Arial" w:eastAsiaTheme="minorEastAsia"/>
         </w:rPr>
       </w:pPr>
     </w:p>
@@ -2705,26 +2803,26 @@
         <w:ind w:firstLine="708"/>
         <w:jc w:val="both"/>
         <w:rPr>
-          <w:rFonts w:ascii="Arial" w:eastAsiaTheme="minorEastAsia" w:hAnsi="Arial" w:cs="Arial"/>
-        </w:rPr>
-      </w:pPr>
-      <w:r>
-        <w:rPr>
-          <w:rFonts w:ascii="Arial" w:eastAsiaTheme="minorEastAsia" w:hAnsi="Arial" w:cs="Arial"/>
+          <w:rFonts w:ascii="Arial" w:hAnsi="Arial" w:cs="Arial" w:eastAsiaTheme="minorEastAsia"/>
+        </w:rPr>
+      </w:pPr>
+      <w:r>
+        <w:rPr>
+          <w:rFonts w:ascii="Arial" w:hAnsi="Arial" w:cs="Arial" w:eastAsiaTheme="minorEastAsia"/>
         </w:rPr>
         <w:t xml:space="preserve">Nossos serviços englobam a instalação de sensores de temperatura nos tanques de </w:t>
       </w:r>
       <w:proofErr w:type="spellStart"/>
       <w:r>
         <w:rPr>
-          <w:rFonts w:ascii="Arial" w:eastAsiaTheme="minorEastAsia" w:hAnsi="Arial" w:cs="Arial"/>
+          <w:rFonts w:ascii="Arial" w:hAnsi="Arial" w:cs="Arial" w:eastAsiaTheme="minorEastAsia"/>
         </w:rPr>
         <w:t>truticultura</w:t>
       </w:r>
       <w:proofErr w:type="spellEnd"/>
       <w:r>
         <w:rPr>
-          <w:rFonts w:ascii="Arial" w:eastAsiaTheme="minorEastAsia" w:hAnsi="Arial" w:cs="Arial"/>
+          <w:rFonts w:ascii="Arial" w:hAnsi="Arial" w:cs="Arial" w:eastAsiaTheme="minorEastAsia"/>
         </w:rPr>
         <w:t>, permitindo o monitoramento contínuo e a identificação de desvios críticos na criação da truta-arco-íris.</w:t>
       </w:r>
@@ -2735,12 +2833,12 @@
         <w:ind w:firstLine="708"/>
         <w:jc w:val="both"/>
         <w:rPr>
-          <w:rFonts w:ascii="Arial" w:eastAsiaTheme="minorEastAsia" w:hAnsi="Arial" w:cs="Arial"/>
-        </w:rPr>
-      </w:pPr>
-      <w:r>
-        <w:rPr>
-          <w:rFonts w:ascii="Arial" w:eastAsiaTheme="minorEastAsia" w:hAnsi="Arial" w:cs="Arial"/>
+          <w:rFonts w:ascii="Arial" w:hAnsi="Arial" w:cs="Arial" w:eastAsiaTheme="minorEastAsia"/>
+        </w:rPr>
+      </w:pPr>
+      <w:r>
+        <w:rPr>
+          <w:rFonts w:ascii="Arial" w:hAnsi="Arial" w:cs="Arial" w:eastAsiaTheme="minorEastAsia"/>
         </w:rPr>
         <w:t>Os dados coletados serão processados em relatórios e gráficos intuitivos, auxiliando o produtor na tomada de decisões preventivas e estratégicas, visando maior controle de gastos, bem-estar animal e aumento da produtividade.</w:t>
       </w:r>
@@ -2757,10 +2855,10 @@
         <w:jc w:val="both"/>
         <w:outlineLvl w:val="1"/>
         <w:rPr>
-          <w:rFonts w:ascii="Arial" w:eastAsiaTheme="minorEastAsia" w:hAnsi="Arial" w:cs="Arial"/>
-        </w:rPr>
-      </w:pPr>
-      <w:bookmarkStart w:id="8" w:name="_Toc207399840"/>
+          <w:rFonts w:ascii="Arial" w:hAnsi="Arial" w:cs="Arial" w:eastAsiaTheme="minorEastAsia"/>
+        </w:rPr>
+      </w:pPr>
+      <w:bookmarkStart w:name="_Toc207399840" w:id="8"/>
       <w:r>
         <w:rPr>
           <w:rStyle w:val="Ttulo1Char"/>
@@ -2769,7 +2867,7 @@
       </w:r>
       <w:r>
         <w:rPr>
-          <w:rFonts w:ascii="Arial" w:eastAsiaTheme="minorEastAsia" w:hAnsi="Arial" w:cs="Arial"/>
+          <w:rFonts w:ascii="Arial" w:hAnsi="Arial" w:cs="Arial" w:eastAsiaTheme="minorEastAsia"/>
           <w:b/>
           <w:bCs/>
         </w:rPr>
@@ -2788,24 +2886,24 @@
         <w:ind w:left="0" w:firstLine="709"/>
         <w:jc w:val="both"/>
         <w:rPr>
-          <w:rFonts w:ascii="Arial" w:eastAsiaTheme="minorEastAsia" w:hAnsi="Arial" w:cs="Arial"/>
-        </w:rPr>
-      </w:pPr>
-      <w:r>
-        <w:rPr>
-          <w:rFonts w:ascii="Arial" w:eastAsiaTheme="minorEastAsia" w:hAnsi="Arial" w:cs="Arial"/>
+          <w:rFonts w:ascii="Arial" w:hAnsi="Arial" w:cs="Arial" w:eastAsiaTheme="minorEastAsia"/>
+        </w:rPr>
+      </w:pPr>
+      <w:r>
+        <w:rPr>
+          <w:rFonts w:ascii="Arial" w:hAnsi="Arial" w:cs="Arial" w:eastAsiaTheme="minorEastAsia"/>
         </w:rPr>
         <w:t>Instalação dos sensores</w:t>
       </w:r>
       <w:r>
         <w:rPr>
-          <w:rFonts w:ascii="Arial" w:eastAsiaTheme="minorEastAsia" w:hAnsi="Arial" w:cs="Arial"/>
+          <w:rFonts w:ascii="Arial" w:hAnsi="Arial" w:cs="Arial" w:eastAsiaTheme="minorEastAsia"/>
         </w:rPr>
         <w:t xml:space="preserve"> </w:t>
       </w:r>
       <w:r>
         <w:rPr>
-          <w:rFonts w:ascii="Arial" w:eastAsiaTheme="minorEastAsia" w:hAnsi="Arial" w:cs="Arial"/>
+          <w:rFonts w:ascii="Arial" w:hAnsi="Arial" w:cs="Arial" w:eastAsiaTheme="minorEastAsia"/>
           <w:b/>
           <w:bCs/>
         </w:rPr>
@@ -2813,37 +2911,37 @@
       </w:r>
       <w:r>
         <w:rPr>
-          <w:rFonts w:ascii="Arial" w:eastAsiaTheme="minorEastAsia" w:hAnsi="Arial" w:cs="Arial"/>
+          <w:rFonts w:ascii="Arial" w:hAnsi="Arial" w:cs="Arial" w:eastAsiaTheme="minorEastAsia"/>
         </w:rPr>
         <w:t xml:space="preserve"> que, s</w:t>
       </w:r>
       <w:r>
         <w:rPr>
-          <w:rFonts w:ascii="Arial" w:eastAsiaTheme="minorEastAsia" w:hAnsi="Arial" w:cs="Arial"/>
+          <w:rFonts w:ascii="Arial" w:hAnsi="Arial" w:cs="Arial" w:eastAsiaTheme="minorEastAsia"/>
         </w:rPr>
         <w:t>ão</w:t>
       </w:r>
       <w:r>
         <w:rPr>
-          <w:rFonts w:ascii="Arial" w:eastAsiaTheme="minorEastAsia" w:hAnsi="Arial" w:cs="Arial"/>
+          <w:rFonts w:ascii="Arial" w:hAnsi="Arial" w:cs="Arial" w:eastAsiaTheme="minorEastAsia"/>
         </w:rPr>
         <w:t xml:space="preserve"> comprovadamente à prova d’água,</w:t>
       </w:r>
       <w:r>
         <w:rPr>
-          <w:rFonts w:ascii="Arial" w:eastAsiaTheme="minorEastAsia" w:hAnsi="Arial" w:cs="Arial"/>
+          <w:rFonts w:ascii="Arial" w:hAnsi="Arial" w:cs="Arial" w:eastAsiaTheme="minorEastAsia"/>
         </w:rPr>
         <w:t xml:space="preserve"> nos tanques </w:t>
       </w:r>
       <w:r>
         <w:rPr>
-          <w:rFonts w:ascii="Arial" w:eastAsiaTheme="minorEastAsia" w:hAnsi="Arial" w:cs="Arial"/>
+          <w:rFonts w:ascii="Arial" w:hAnsi="Arial" w:cs="Arial" w:eastAsiaTheme="minorEastAsia"/>
         </w:rPr>
         <w:t>indicados para</w:t>
       </w:r>
       <w:r>
         <w:rPr>
-          <w:rFonts w:ascii="Arial" w:eastAsiaTheme="minorEastAsia" w:hAnsi="Arial" w:cs="Arial"/>
+          <w:rFonts w:ascii="Arial" w:hAnsi="Arial" w:cs="Arial" w:eastAsiaTheme="minorEastAsia"/>
         </w:rPr>
         <w:t xml:space="preserve"> a medição e monitoramento de temperatura;</w:t>
       </w:r>
@@ -2859,24 +2957,24 @@
         <w:ind w:left="0" w:firstLine="709"/>
         <w:jc w:val="both"/>
         <w:rPr>
-          <w:rFonts w:ascii="Arial" w:eastAsiaTheme="minorEastAsia" w:hAnsi="Arial" w:cs="Arial"/>
-        </w:rPr>
-      </w:pPr>
-      <w:r>
-        <w:rPr>
-          <w:rFonts w:ascii="Arial" w:eastAsiaTheme="minorEastAsia" w:hAnsi="Arial" w:cs="Arial"/>
+          <w:rFonts w:ascii="Arial" w:hAnsi="Arial" w:cs="Arial" w:eastAsiaTheme="minorEastAsia"/>
+        </w:rPr>
+      </w:pPr>
+      <w:r>
+        <w:rPr>
+          <w:rFonts w:ascii="Arial" w:hAnsi="Arial" w:cs="Arial" w:eastAsiaTheme="minorEastAsia"/>
         </w:rPr>
         <w:t xml:space="preserve">Criação de dados em MySQL Workbench, para armazenamento de dados de aferimento de temperatura; </w:t>
       </w:r>
       <w:r>
         <w:rPr>
-          <w:rFonts w:ascii="Arial" w:eastAsiaTheme="minorEastAsia" w:hAnsi="Arial" w:cs="Arial"/>
+          <w:rFonts w:ascii="Arial" w:hAnsi="Arial" w:cs="Arial" w:eastAsiaTheme="minorEastAsia"/>
         </w:rPr>
         <w:t xml:space="preserve"> </w:t>
       </w:r>
       <w:r>
         <w:rPr>
-          <w:rFonts w:ascii="Arial" w:eastAsiaTheme="minorEastAsia" w:hAnsi="Arial" w:cs="Arial"/>
+          <w:rFonts w:ascii="Arial" w:hAnsi="Arial" w:cs="Arial" w:eastAsiaTheme="minorEastAsia"/>
         </w:rPr>
         <w:t xml:space="preserve"> </w:t>
       </w:r>
@@ -2887,12 +2985,12 @@
         <w:ind w:firstLine="709"/>
         <w:jc w:val="both"/>
         <w:rPr>
-          <w:rFonts w:ascii="Arial" w:eastAsiaTheme="minorEastAsia" w:hAnsi="Arial" w:cs="Arial"/>
-        </w:rPr>
-      </w:pPr>
-      <w:r>
-        <w:rPr>
-          <w:rFonts w:ascii="Arial" w:eastAsiaTheme="minorEastAsia" w:hAnsi="Arial" w:cs="Arial"/>
+          <w:rFonts w:ascii="Arial" w:hAnsi="Arial" w:cs="Arial" w:eastAsiaTheme="minorEastAsia"/>
+        </w:rPr>
+      </w:pPr>
+      <w:r>
+        <w:rPr>
+          <w:rFonts w:ascii="Arial" w:hAnsi="Arial" w:cs="Arial" w:eastAsiaTheme="minorEastAsia"/>
         </w:rPr>
         <w:t>1.3. Disponibilizar um ambiente para a criação de login em nosso site institucional;</w:t>
       </w:r>
@@ -2903,24 +3001,24 @@
         <w:ind w:firstLine="709"/>
         <w:jc w:val="both"/>
         <w:rPr>
-          <w:rFonts w:ascii="Arial" w:eastAsiaTheme="minorEastAsia" w:hAnsi="Arial" w:cs="Arial"/>
-        </w:rPr>
-      </w:pPr>
-      <w:r>
-        <w:rPr>
-          <w:rFonts w:ascii="Arial" w:eastAsiaTheme="minorEastAsia" w:hAnsi="Arial" w:cs="Arial"/>
+          <w:rFonts w:ascii="Arial" w:hAnsi="Arial" w:cs="Arial" w:eastAsiaTheme="minorEastAsia"/>
+        </w:rPr>
+      </w:pPr>
+      <w:r>
+        <w:rPr>
+          <w:rFonts w:ascii="Arial" w:hAnsi="Arial" w:cs="Arial" w:eastAsiaTheme="minorEastAsia"/>
         </w:rPr>
         <w:t>1.4. Disponibilizar</w:t>
       </w:r>
       <w:r>
         <w:rPr>
-          <w:rFonts w:ascii="Arial" w:eastAsiaTheme="minorEastAsia" w:hAnsi="Arial" w:cs="Arial"/>
+          <w:rFonts w:ascii="Arial" w:hAnsi="Arial" w:cs="Arial" w:eastAsiaTheme="minorEastAsia"/>
         </w:rPr>
         <w:t xml:space="preserve"> um ambiente de visualização, com exposição de</w:t>
       </w:r>
       <w:r>
         <w:rPr>
-          <w:rFonts w:ascii="Arial" w:eastAsiaTheme="minorEastAsia" w:hAnsi="Arial" w:cs="Arial"/>
+          <w:rFonts w:ascii="Arial" w:hAnsi="Arial" w:cs="Arial" w:eastAsiaTheme="minorEastAsia"/>
         </w:rPr>
         <w:t xml:space="preserve"> gráficos feitos com os dados coletados, na página do cliente (após a realização de login), para que o cliente tome providências caso a temperatura esteja acima do ideal para a criação de trutas-arco-íris;</w:t>
       </w:r>
@@ -2931,12 +3029,12 @@
         <w:ind w:firstLine="709"/>
         <w:jc w:val="both"/>
         <w:rPr>
-          <w:rFonts w:ascii="Arial" w:eastAsiaTheme="minorEastAsia" w:hAnsi="Arial" w:cs="Arial"/>
-        </w:rPr>
-      </w:pPr>
-      <w:r>
-        <w:rPr>
-          <w:rFonts w:ascii="Arial" w:eastAsiaTheme="minorEastAsia" w:hAnsi="Arial" w:cs="Arial"/>
+          <w:rFonts w:ascii="Arial" w:hAnsi="Arial" w:cs="Arial" w:eastAsiaTheme="minorEastAsia"/>
+        </w:rPr>
+      </w:pPr>
+      <w:r>
+        <w:rPr>
+          <w:rFonts w:ascii="Arial" w:hAnsi="Arial" w:cs="Arial" w:eastAsiaTheme="minorEastAsia"/>
         </w:rPr>
         <w:t>1.5. Garantir a manutenção do site com base em bugs e erros encontrados durante o uso no período de 60 dias, de forma que o sistema funcione adequadamente;</w:t>
       </w:r>
@@ -2947,12 +3045,12 @@
         <w:ind w:firstLine="709"/>
         <w:jc w:val="both"/>
         <w:rPr>
-          <w:rFonts w:ascii="Arial" w:eastAsiaTheme="minorEastAsia" w:hAnsi="Arial" w:cs="Arial"/>
-        </w:rPr>
-      </w:pPr>
-      <w:r>
-        <w:rPr>
-          <w:rFonts w:ascii="Arial" w:eastAsiaTheme="minorEastAsia" w:hAnsi="Arial" w:cs="Arial"/>
+          <w:rFonts w:ascii="Arial" w:hAnsi="Arial" w:cs="Arial" w:eastAsiaTheme="minorEastAsia"/>
+        </w:rPr>
+      </w:pPr>
+      <w:r>
+        <w:rPr>
+          <w:rFonts w:ascii="Arial" w:hAnsi="Arial" w:cs="Arial" w:eastAsiaTheme="minorEastAsia"/>
         </w:rPr>
         <w:t>1.6. Disponibilizar suporte técnico remoto e manual de uso para o cliente durante o período de 60 dias.</w:t>
       </w:r>
@@ -2963,7 +3061,7 @@
         <w:ind w:firstLine="709"/>
         <w:jc w:val="both"/>
         <w:rPr>
-          <w:rFonts w:ascii="Arial" w:eastAsiaTheme="minorEastAsia" w:hAnsi="Arial" w:cs="Arial"/>
+          <w:rFonts w:ascii="Arial" w:hAnsi="Arial" w:cs="Arial" w:eastAsiaTheme="minorEastAsia"/>
         </w:rPr>
       </w:pPr>
     </w:p>
@@ -2979,10 +3077,10 @@
         <w:jc w:val="both"/>
         <w:outlineLvl w:val="1"/>
         <w:rPr>
-          <w:rFonts w:ascii="Arial" w:eastAsiaTheme="minorEastAsia" w:hAnsi="Arial" w:cs="Arial"/>
-        </w:rPr>
-      </w:pPr>
-      <w:bookmarkStart w:id="9" w:name="_Toc207399841"/>
+          <w:rFonts w:ascii="Arial" w:hAnsi="Arial" w:cs="Arial" w:eastAsiaTheme="minorEastAsia"/>
+        </w:rPr>
+      </w:pPr>
+      <w:bookmarkStart w:name="_Toc207399841" w:id="9"/>
       <w:r>
         <w:rPr>
           <w:rStyle w:val="Ttulo1Char"/>
@@ -2991,7 +3089,7 @@
       </w:r>
       <w:r>
         <w:rPr>
-          <w:rFonts w:ascii="Arial" w:eastAsiaTheme="minorEastAsia" w:hAnsi="Arial" w:cs="Arial"/>
+          <w:rFonts w:ascii="Arial" w:hAnsi="Arial" w:cs="Arial" w:eastAsiaTheme="minorEastAsia"/>
           <w:b/>
           <w:bCs/>
         </w:rPr>
@@ -3005,26 +3103,26 @@
         <w:ind w:firstLine="709"/>
         <w:jc w:val="both"/>
         <w:rPr>
-          <w:rFonts w:ascii="Arial" w:eastAsiaTheme="minorEastAsia" w:hAnsi="Arial" w:cs="Arial"/>
-        </w:rPr>
-      </w:pPr>
-      <w:r>
-        <w:rPr>
-          <w:rFonts w:ascii="Arial" w:eastAsiaTheme="minorEastAsia" w:hAnsi="Arial" w:cs="Arial"/>
+          <w:rFonts w:ascii="Arial" w:hAnsi="Arial" w:cs="Arial" w:eastAsiaTheme="minorEastAsia"/>
+        </w:rPr>
+      </w:pPr>
+      <w:r>
+        <w:rPr>
+          <w:rFonts w:ascii="Arial" w:hAnsi="Arial" w:cs="Arial" w:eastAsiaTheme="minorEastAsia"/>
         </w:rPr>
         <w:t xml:space="preserve">2.1. Instalar sistemas de refrigeração de água. O cliente é responsável pelas decisões tomadas e procedimentos necessários para o resfriamento da água dos tanques para a temperatura ideal de cada reservatório para a </w:t>
       </w:r>
       <w:proofErr w:type="spellStart"/>
       <w:r>
         <w:rPr>
-          <w:rFonts w:ascii="Arial" w:eastAsiaTheme="minorEastAsia" w:hAnsi="Arial" w:cs="Arial"/>
+          <w:rFonts w:ascii="Arial" w:hAnsi="Arial" w:cs="Arial" w:eastAsiaTheme="minorEastAsia"/>
         </w:rPr>
         <w:t>truticultura</w:t>
       </w:r>
       <w:proofErr w:type="spellEnd"/>
       <w:r>
         <w:rPr>
-          <w:rFonts w:ascii="Arial" w:eastAsiaTheme="minorEastAsia" w:hAnsi="Arial" w:cs="Arial"/>
+          <w:rFonts w:ascii="Arial" w:hAnsi="Arial" w:cs="Arial" w:eastAsiaTheme="minorEastAsia"/>
         </w:rPr>
         <w:t>;</w:t>
       </w:r>
@@ -3035,12 +3133,12 @@
         <w:ind w:firstLine="709"/>
         <w:jc w:val="both"/>
         <w:rPr>
-          <w:rFonts w:ascii="Arial" w:eastAsiaTheme="minorEastAsia" w:hAnsi="Arial" w:cs="Arial"/>
-        </w:rPr>
-      </w:pPr>
-      <w:r>
-        <w:rPr>
-          <w:rFonts w:ascii="Arial" w:eastAsiaTheme="minorEastAsia" w:hAnsi="Arial" w:cs="Arial"/>
+          <w:rFonts w:ascii="Arial" w:hAnsi="Arial" w:cs="Arial" w:eastAsiaTheme="minorEastAsia"/>
+        </w:rPr>
+      </w:pPr>
+      <w:r>
+        <w:rPr>
+          <w:rFonts w:ascii="Arial" w:hAnsi="Arial" w:cs="Arial" w:eastAsiaTheme="minorEastAsia"/>
         </w:rPr>
         <w:t xml:space="preserve">2.2. Atualização futuras e/ou reparos no software, após 60 dias da instalação e, efetivo funcionamento; </w:t>
       </w:r>
@@ -3051,12 +3149,12 @@
         <w:ind w:firstLine="709"/>
         <w:jc w:val="both"/>
         <w:rPr>
-          <w:rFonts w:ascii="Arial" w:eastAsiaTheme="minorEastAsia" w:hAnsi="Arial" w:cs="Arial"/>
-        </w:rPr>
-      </w:pPr>
-      <w:r>
-        <w:rPr>
-          <w:rFonts w:ascii="Arial" w:eastAsiaTheme="minorEastAsia" w:hAnsi="Arial" w:cs="Arial"/>
+          <w:rFonts w:ascii="Arial" w:hAnsi="Arial" w:cs="Arial" w:eastAsiaTheme="minorEastAsia"/>
+        </w:rPr>
+      </w:pPr>
+      <w:r>
+        <w:rPr>
+          <w:rFonts w:ascii="Arial" w:hAnsi="Arial" w:cs="Arial" w:eastAsiaTheme="minorEastAsia"/>
         </w:rPr>
         <w:t>2.3. Garantir diretamente resultados de aumento de safra ou redução de mortalidade, visto que tais fatores dependem também do manejo do cliente.</w:t>
       </w:r>
@@ -3066,7 +3164,7 @@
         <w:spacing w:after="0" w:line="360" w:lineRule="auto"/>
         <w:jc w:val="both"/>
         <w:rPr>
-          <w:rFonts w:ascii="Arial" w:eastAsiaTheme="minorEastAsia" w:hAnsi="Arial" w:cs="Arial"/>
+          <w:rFonts w:ascii="Arial" w:hAnsi="Arial" w:cs="Arial" w:eastAsiaTheme="minorEastAsia"/>
         </w:rPr>
       </w:pPr>
     </w:p>
@@ -3082,10 +3180,10 @@
         <w:jc w:val="both"/>
         <w:outlineLvl w:val="1"/>
         <w:rPr>
-          <w:rFonts w:ascii="Arial" w:eastAsiaTheme="minorEastAsia" w:hAnsi="Arial" w:cs="Arial"/>
-        </w:rPr>
-      </w:pPr>
-      <w:bookmarkStart w:id="10" w:name="_Toc207399842"/>
+          <w:rFonts w:ascii="Arial" w:hAnsi="Arial" w:cs="Arial" w:eastAsiaTheme="minorEastAsia"/>
+        </w:rPr>
+      </w:pPr>
+      <w:bookmarkStart w:name="_Toc207399842" w:id="10"/>
       <w:r>
         <w:rPr>
           <w:rStyle w:val="Ttulo1Char"/>
@@ -3094,7 +3192,7 @@
       </w:r>
       <w:r>
         <w:rPr>
-          <w:rFonts w:ascii="Arial" w:eastAsiaTheme="minorEastAsia" w:hAnsi="Arial" w:cs="Arial"/>
+          <w:rFonts w:ascii="Arial" w:hAnsi="Arial" w:cs="Arial" w:eastAsiaTheme="minorEastAsia"/>
           <w:b/>
           <w:bCs/>
         </w:rPr>
@@ -3109,7 +3207,7 @@
         <w:ind w:left="709"/>
         <w:jc w:val="both"/>
         <w:rPr>
-          <w:rFonts w:ascii="Arial" w:eastAsiaTheme="minorEastAsia" w:hAnsi="Arial" w:cs="Arial"/>
+          <w:rFonts w:ascii="Arial" w:hAnsi="Arial" w:cs="Arial" w:eastAsiaTheme="minorEastAsia"/>
         </w:rPr>
       </w:pPr>
     </w:p>
@@ -3123,12 +3221,12 @@
         <w:ind w:left="0" w:firstLine="709"/>
         <w:jc w:val="both"/>
         <w:rPr>
-          <w:rFonts w:ascii="Arial" w:eastAsiaTheme="minorEastAsia" w:hAnsi="Arial" w:cs="Arial"/>
-        </w:rPr>
-      </w:pPr>
-      <w:r>
-        <w:rPr>
-          <w:rFonts w:ascii="Arial" w:eastAsiaTheme="minorEastAsia" w:hAnsi="Arial" w:cs="Arial"/>
+          <w:rFonts w:ascii="Arial" w:hAnsi="Arial" w:cs="Arial" w:eastAsiaTheme="minorEastAsia"/>
+        </w:rPr>
+      </w:pPr>
+      <w:r>
+        <w:rPr>
+          <w:rFonts w:ascii="Arial" w:hAnsi="Arial" w:cs="Arial" w:eastAsiaTheme="minorEastAsia"/>
         </w:rPr>
         <w:t>Sensores DS18B20 instalados e em funcionamento;</w:t>
       </w:r>
@@ -3143,12 +3241,12 @@
         <w:ind w:left="0" w:firstLine="709"/>
         <w:jc w:val="both"/>
         <w:rPr>
-          <w:rFonts w:ascii="Arial" w:eastAsiaTheme="minorEastAsia" w:hAnsi="Arial" w:cs="Arial"/>
-        </w:rPr>
-      </w:pPr>
-      <w:r>
-        <w:rPr>
-          <w:rFonts w:ascii="Arial" w:eastAsiaTheme="minorEastAsia" w:hAnsi="Arial" w:cs="Arial"/>
+          <w:rFonts w:ascii="Arial" w:hAnsi="Arial" w:cs="Arial" w:eastAsiaTheme="minorEastAsia"/>
+        </w:rPr>
+      </w:pPr>
+      <w:r>
+        <w:rPr>
+          <w:rFonts w:ascii="Arial" w:hAnsi="Arial" w:cs="Arial" w:eastAsiaTheme="minorEastAsia"/>
         </w:rPr>
         <w:t>Banco de dados funcional para armazenamento das informações;</w:t>
       </w:r>
@@ -3163,12 +3261,12 @@
         <w:ind w:left="0" w:firstLine="709"/>
         <w:jc w:val="both"/>
         <w:rPr>
-          <w:rFonts w:ascii="Arial" w:eastAsiaTheme="minorEastAsia" w:hAnsi="Arial" w:cs="Arial"/>
-        </w:rPr>
-      </w:pPr>
-      <w:r>
-        <w:rPr>
-          <w:rFonts w:ascii="Arial" w:eastAsiaTheme="minorEastAsia" w:hAnsi="Arial" w:cs="Arial"/>
+          <w:rFonts w:ascii="Arial" w:hAnsi="Arial" w:cs="Arial" w:eastAsiaTheme="minorEastAsia"/>
+        </w:rPr>
+      </w:pPr>
+      <w:r>
+        <w:rPr>
+          <w:rFonts w:ascii="Arial" w:hAnsi="Arial" w:cs="Arial" w:eastAsiaTheme="minorEastAsia"/>
         </w:rPr>
         <w:t>Ambiente online com login e senha para o cliente;</w:t>
       </w:r>
@@ -3183,12 +3281,12 @@
         <w:ind w:left="0" w:firstLine="709"/>
         <w:jc w:val="both"/>
         <w:rPr>
-          <w:rFonts w:ascii="Arial" w:eastAsiaTheme="minorEastAsia" w:hAnsi="Arial" w:cs="Arial"/>
-        </w:rPr>
-      </w:pPr>
-      <w:r>
-        <w:rPr>
-          <w:rFonts w:ascii="Arial" w:eastAsiaTheme="minorEastAsia" w:hAnsi="Arial" w:cs="Arial"/>
+          <w:rFonts w:ascii="Arial" w:hAnsi="Arial" w:cs="Arial" w:eastAsiaTheme="minorEastAsia"/>
+        </w:rPr>
+      </w:pPr>
+      <w:r>
+        <w:rPr>
+          <w:rFonts w:ascii="Arial" w:hAnsi="Arial" w:cs="Arial" w:eastAsiaTheme="minorEastAsia"/>
         </w:rPr>
         <w:t>Gráficos e relatórios atualizados com base nos dados coletados;</w:t>
       </w:r>
@@ -3203,12 +3301,12 @@
         <w:ind w:left="0" w:firstLine="709"/>
         <w:jc w:val="both"/>
         <w:rPr>
-          <w:rFonts w:ascii="Arial" w:eastAsiaTheme="minorEastAsia" w:hAnsi="Arial" w:cs="Arial"/>
-        </w:rPr>
-      </w:pPr>
-      <w:r>
-        <w:rPr>
-          <w:rFonts w:ascii="Arial" w:eastAsiaTheme="minorEastAsia" w:hAnsi="Arial" w:cs="Arial"/>
+          <w:rFonts w:ascii="Arial" w:hAnsi="Arial" w:cs="Arial" w:eastAsiaTheme="minorEastAsia"/>
+        </w:rPr>
+      </w:pPr>
+      <w:r>
+        <w:rPr>
+          <w:rFonts w:ascii="Arial" w:hAnsi="Arial" w:cs="Arial" w:eastAsiaTheme="minorEastAsia"/>
         </w:rPr>
         <w:t>Período de suporte e manutenção corretiva de 60 dias.</w:t>
       </w:r>
@@ -3220,7 +3318,7 @@
         <w:ind w:left="709"/>
         <w:jc w:val="both"/>
         <w:rPr>
-          <w:rFonts w:ascii="Arial" w:eastAsiaTheme="minorEastAsia" w:hAnsi="Arial" w:cs="Arial"/>
+          <w:rFonts w:ascii="Arial" w:hAnsi="Arial" w:cs="Arial" w:eastAsiaTheme="minorEastAsia"/>
           <w:b/>
           <w:bCs/>
         </w:rPr>
@@ -3233,7 +3331,7 @@
           <w:rFonts w:eastAsiaTheme="minorEastAsia"/>
         </w:rPr>
       </w:pPr>
-      <w:bookmarkStart w:id="11" w:name="_Toc207399843"/>
+      <w:bookmarkStart w:name="_Toc207399843" w:id="11"/>
       <w:r>
         <w:rPr>
           <w:rFonts w:eastAsiaTheme="minorEastAsia"/>
@@ -3260,7 +3358,7 @@
         <w:ind w:firstLine="709"/>
         <w:jc w:val="both"/>
         <w:rPr>
-          <w:rFonts w:ascii="Arial" w:eastAsiaTheme="minorEastAsia" w:hAnsi="Arial" w:cs="Arial"/>
+          <w:rFonts w:ascii="Arial" w:hAnsi="Arial" w:cs="Arial" w:eastAsiaTheme="minorEastAsia"/>
         </w:rPr>
       </w:pPr>
     </w:p>
@@ -3270,18 +3368,18 @@
         <w:ind w:firstLine="709"/>
         <w:jc w:val="both"/>
         <w:rPr>
-          <w:rFonts w:ascii="Arial" w:eastAsiaTheme="minorEastAsia" w:hAnsi="Arial" w:cs="Arial"/>
-        </w:rPr>
-      </w:pPr>
-      <w:r>
-        <w:rPr>
-          <w:rFonts w:ascii="Arial" w:eastAsiaTheme="minorEastAsia" w:hAnsi="Arial" w:cs="Arial"/>
+          <w:rFonts w:ascii="Arial" w:hAnsi="Arial" w:cs="Arial" w:eastAsiaTheme="minorEastAsia"/>
+        </w:rPr>
+      </w:pPr>
+      <w:r>
+        <w:rPr>
+          <w:rFonts w:ascii="Arial" w:hAnsi="Arial" w:cs="Arial" w:eastAsiaTheme="minorEastAsia"/>
         </w:rPr>
         <w:t xml:space="preserve">Este é o sensor mais indicado para medir temperatura em líquidos, especialmente em projetos de Arduino. </w:t>
       </w:r>
       <w:r>
         <w:rPr>
-          <w:rFonts w:ascii="Arial" w:eastAsiaTheme="minorEastAsia" w:hAnsi="Arial" w:cs="Arial"/>
+          <w:rFonts w:ascii="Arial" w:hAnsi="Arial" w:cs="Arial" w:eastAsiaTheme="minorEastAsia"/>
         </w:rPr>
         <w:t>Possui as características técnicas conforme ao quadro 1, abaixo.</w:t>
       </w:r>
@@ -3292,7 +3390,7 @@
         <w:ind w:firstLine="709"/>
         <w:jc w:val="both"/>
         <w:rPr>
-          <w:rFonts w:ascii="Arial" w:eastAsiaTheme="minorEastAsia" w:hAnsi="Arial" w:cs="Arial"/>
+          <w:rFonts w:ascii="Arial" w:hAnsi="Arial" w:cs="Arial" w:eastAsiaTheme="minorEastAsia"/>
         </w:rPr>
       </w:pPr>
     </w:p>
@@ -3301,14 +3399,14 @@
         <w:spacing w:after="0" w:line="360" w:lineRule="auto"/>
         <w:jc w:val="both"/>
         <w:rPr>
-          <w:rFonts w:ascii="Arial" w:eastAsiaTheme="minorEastAsia" w:hAnsi="Arial" w:cs="Arial"/>
+          <w:rFonts w:ascii="Arial" w:hAnsi="Arial" w:cs="Arial" w:eastAsiaTheme="minorEastAsia"/>
           <w:sz w:val="22"/>
           <w:szCs w:val="22"/>
         </w:rPr>
       </w:pPr>
       <w:r>
         <w:rPr>
-          <w:rFonts w:ascii="Arial" w:eastAsiaTheme="minorEastAsia" w:hAnsi="Arial" w:cs="Arial"/>
+          <w:rFonts w:ascii="Arial" w:hAnsi="Arial" w:cs="Arial" w:eastAsiaTheme="minorEastAsia"/>
           <w:b/>
           <w:bCs/>
           <w:sz w:val="22"/>
@@ -3318,7 +3416,7 @@
       </w:r>
       <w:r>
         <w:rPr>
-          <w:rFonts w:ascii="Arial" w:eastAsiaTheme="minorEastAsia" w:hAnsi="Arial" w:cs="Arial"/>
+          <w:rFonts w:ascii="Arial" w:hAnsi="Arial" w:cs="Arial" w:eastAsiaTheme="minorEastAsia"/>
           <w:sz w:val="22"/>
           <w:szCs w:val="22"/>
         </w:rPr>
@@ -3345,7 +3443,7 @@
               <w:spacing w:line="360" w:lineRule="auto"/>
               <w:jc w:val="both"/>
               <w:rPr>
-                <w:rFonts w:ascii="Arial" w:eastAsiaTheme="minorEastAsia" w:hAnsi="Arial" w:cs="Arial"/>
+                <w:rFonts w:ascii="Arial" w:hAnsi="Arial" w:cs="Arial" w:eastAsiaTheme="minorEastAsia"/>
                 <w:b/>
                 <w:bCs/>
                 <w:sz w:val="20"/>
@@ -3354,7 +3452,7 @@
             </w:pPr>
             <w:r>
               <w:rPr>
-                <w:rFonts w:ascii="Arial" w:eastAsiaTheme="minorEastAsia" w:hAnsi="Arial" w:cs="Arial"/>
+                <w:rFonts w:ascii="Arial" w:hAnsi="Arial" w:cs="Arial" w:eastAsiaTheme="minorEastAsia"/>
                 <w:b/>
                 <w:bCs/>
                 <w:sz w:val="20"/>
@@ -3373,14 +3471,14 @@
               <w:spacing w:line="360" w:lineRule="auto"/>
               <w:jc w:val="both"/>
               <w:rPr>
-                <w:rFonts w:ascii="Arial" w:eastAsiaTheme="minorEastAsia" w:hAnsi="Arial" w:cs="Arial"/>
+                <w:rFonts w:ascii="Arial" w:hAnsi="Arial" w:cs="Arial" w:eastAsiaTheme="minorEastAsia"/>
                 <w:sz w:val="20"/>
                 <w:szCs w:val="20"/>
               </w:rPr>
             </w:pPr>
             <w:r>
               <w:rPr>
-                <w:rFonts w:ascii="Arial" w:eastAsiaTheme="minorEastAsia" w:hAnsi="Arial" w:cs="Arial"/>
+                <w:rFonts w:ascii="Arial" w:hAnsi="Arial" w:cs="Arial" w:eastAsiaTheme="minorEastAsia"/>
                 <w:sz w:val="20"/>
                 <w:szCs w:val="20"/>
               </w:rPr>
@@ -3399,7 +3497,7 @@
               <w:spacing w:line="360" w:lineRule="auto"/>
               <w:jc w:val="both"/>
               <w:rPr>
-                <w:rFonts w:ascii="Arial" w:eastAsiaTheme="minorEastAsia" w:hAnsi="Arial" w:cs="Arial"/>
+                <w:rFonts w:ascii="Arial" w:hAnsi="Arial" w:cs="Arial" w:eastAsiaTheme="minorEastAsia"/>
                 <w:b/>
                 <w:bCs/>
                 <w:sz w:val="20"/>
@@ -3408,7 +3506,7 @@
             </w:pPr>
             <w:r>
               <w:rPr>
-                <w:rFonts w:ascii="Arial" w:eastAsiaTheme="minorEastAsia" w:hAnsi="Arial" w:cs="Arial"/>
+                <w:rFonts w:ascii="Arial" w:hAnsi="Arial" w:cs="Arial" w:eastAsiaTheme="minorEastAsia"/>
                 <w:b/>
                 <w:bCs/>
                 <w:sz w:val="20"/>
@@ -3427,14 +3525,14 @@
               <w:spacing w:line="360" w:lineRule="auto"/>
               <w:jc w:val="both"/>
               <w:rPr>
-                <w:rFonts w:ascii="Arial" w:eastAsiaTheme="minorEastAsia" w:hAnsi="Arial" w:cs="Arial"/>
+                <w:rFonts w:ascii="Arial" w:hAnsi="Arial" w:cs="Arial" w:eastAsiaTheme="minorEastAsia"/>
                 <w:sz w:val="20"/>
                 <w:szCs w:val="20"/>
               </w:rPr>
             </w:pPr>
             <w:r>
               <w:rPr>
-                <w:rFonts w:ascii="Arial" w:eastAsiaTheme="minorEastAsia" w:hAnsi="Arial" w:cs="Arial"/>
+                <w:rFonts w:ascii="Arial" w:hAnsi="Arial" w:cs="Arial" w:eastAsiaTheme="minorEastAsia"/>
                 <w:sz w:val="20"/>
                 <w:szCs w:val="20"/>
               </w:rPr>
@@ -3453,7 +3551,7 @@
               <w:spacing w:line="360" w:lineRule="auto"/>
               <w:jc w:val="both"/>
               <w:rPr>
-                <w:rFonts w:ascii="Arial" w:eastAsiaTheme="minorEastAsia" w:hAnsi="Arial" w:cs="Arial"/>
+                <w:rFonts w:ascii="Arial" w:hAnsi="Arial" w:cs="Arial" w:eastAsiaTheme="minorEastAsia"/>
                 <w:b/>
                 <w:bCs/>
                 <w:sz w:val="20"/>
@@ -3462,7 +3560,7 @@
             </w:pPr>
             <w:r>
               <w:rPr>
-                <w:rFonts w:ascii="Arial" w:eastAsiaTheme="minorEastAsia" w:hAnsi="Arial" w:cs="Arial"/>
+                <w:rFonts w:ascii="Arial" w:hAnsi="Arial" w:cs="Arial" w:eastAsiaTheme="minorEastAsia"/>
                 <w:b/>
                 <w:bCs/>
                 <w:sz w:val="20"/>
@@ -3481,14 +3579,14 @@
               <w:spacing w:line="360" w:lineRule="auto"/>
               <w:jc w:val="both"/>
               <w:rPr>
-                <w:rFonts w:ascii="Arial" w:eastAsiaTheme="minorEastAsia" w:hAnsi="Arial" w:cs="Arial"/>
+                <w:rFonts w:ascii="Arial" w:hAnsi="Arial" w:cs="Arial" w:eastAsiaTheme="minorEastAsia"/>
                 <w:sz w:val="20"/>
                 <w:szCs w:val="20"/>
               </w:rPr>
             </w:pPr>
             <w:r>
               <w:rPr>
-                <w:rFonts w:ascii="Arial" w:eastAsiaTheme="minorEastAsia" w:hAnsi="Arial" w:cs="Arial"/>
+                <w:rFonts w:ascii="Arial" w:hAnsi="Arial" w:cs="Arial" w:eastAsiaTheme="minorEastAsia"/>
                 <w:sz w:val="20"/>
                 <w:szCs w:val="20"/>
               </w:rPr>
@@ -3507,7 +3605,7 @@
               <w:spacing w:line="360" w:lineRule="auto"/>
               <w:jc w:val="both"/>
               <w:rPr>
-                <w:rFonts w:ascii="Arial" w:eastAsiaTheme="minorEastAsia" w:hAnsi="Arial" w:cs="Arial"/>
+                <w:rFonts w:ascii="Arial" w:hAnsi="Arial" w:cs="Arial" w:eastAsiaTheme="minorEastAsia"/>
                 <w:b/>
                 <w:bCs/>
                 <w:sz w:val="20"/>
@@ -3516,7 +3614,7 @@
             </w:pPr>
             <w:r>
               <w:rPr>
-                <w:rFonts w:ascii="Arial" w:eastAsiaTheme="minorEastAsia" w:hAnsi="Arial" w:cs="Arial"/>
+                <w:rFonts w:ascii="Arial" w:hAnsi="Arial" w:cs="Arial" w:eastAsiaTheme="minorEastAsia"/>
                 <w:b/>
                 <w:bCs/>
                 <w:sz w:val="20"/>
@@ -3535,14 +3633,14 @@
               <w:spacing w:line="360" w:lineRule="auto"/>
               <w:jc w:val="both"/>
               <w:rPr>
-                <w:rFonts w:ascii="Arial" w:eastAsiaTheme="minorEastAsia" w:hAnsi="Arial" w:cs="Arial"/>
+                <w:rFonts w:ascii="Arial" w:hAnsi="Arial" w:cs="Arial" w:eastAsiaTheme="minorEastAsia"/>
                 <w:sz w:val="20"/>
                 <w:szCs w:val="20"/>
               </w:rPr>
             </w:pPr>
             <w:r>
               <w:rPr>
-                <w:rFonts w:ascii="Arial" w:eastAsiaTheme="minorEastAsia" w:hAnsi="Arial" w:cs="Arial"/>
+                <w:rFonts w:ascii="Arial" w:hAnsi="Arial" w:cs="Arial" w:eastAsiaTheme="minorEastAsia"/>
                 <w:sz w:val="20"/>
                 <w:szCs w:val="20"/>
               </w:rPr>
@@ -3561,7 +3659,7 @@
               <w:spacing w:line="360" w:lineRule="auto"/>
               <w:jc w:val="both"/>
               <w:rPr>
-                <w:rFonts w:ascii="Arial" w:eastAsiaTheme="minorEastAsia" w:hAnsi="Arial" w:cs="Arial"/>
+                <w:rFonts w:ascii="Arial" w:hAnsi="Arial" w:cs="Arial" w:eastAsiaTheme="minorEastAsia"/>
                 <w:b/>
                 <w:bCs/>
                 <w:sz w:val="20"/>
@@ -3570,7 +3668,7 @@
             </w:pPr>
             <w:r>
               <w:rPr>
-                <w:rFonts w:ascii="Arial" w:eastAsiaTheme="minorEastAsia" w:hAnsi="Arial" w:cs="Arial"/>
+                <w:rFonts w:ascii="Arial" w:hAnsi="Arial" w:cs="Arial" w:eastAsiaTheme="minorEastAsia"/>
                 <w:b/>
                 <w:bCs/>
                 <w:sz w:val="20"/>
@@ -3589,14 +3687,14 @@
               <w:spacing w:line="360" w:lineRule="auto"/>
               <w:jc w:val="both"/>
               <w:rPr>
-                <w:rFonts w:ascii="Arial" w:eastAsiaTheme="minorEastAsia" w:hAnsi="Arial" w:cs="Arial"/>
+                <w:rFonts w:ascii="Arial" w:hAnsi="Arial" w:cs="Arial" w:eastAsiaTheme="minorEastAsia"/>
                 <w:sz w:val="20"/>
                 <w:szCs w:val="20"/>
               </w:rPr>
             </w:pPr>
             <w:r>
               <w:rPr>
-                <w:rFonts w:ascii="Arial" w:eastAsiaTheme="minorEastAsia" w:hAnsi="Arial" w:cs="Arial"/>
+                <w:rFonts w:ascii="Arial" w:hAnsi="Arial" w:cs="Arial" w:eastAsiaTheme="minorEastAsia"/>
                 <w:sz w:val="20"/>
                 <w:szCs w:val="20"/>
               </w:rPr>
@@ -3605,7 +3703,7 @@
             <w:proofErr w:type="spellStart"/>
             <w:r>
               <w:rPr>
-                <w:rFonts w:ascii="Arial" w:eastAsiaTheme="minorEastAsia" w:hAnsi="Arial" w:cs="Arial"/>
+                <w:rFonts w:ascii="Arial" w:hAnsi="Arial" w:cs="Arial" w:eastAsiaTheme="minorEastAsia"/>
                 <w:sz w:val="20"/>
                 <w:szCs w:val="20"/>
               </w:rPr>
@@ -3614,7 +3712,7 @@
             <w:proofErr w:type="spellEnd"/>
             <w:r>
               <w:rPr>
-                <w:rFonts w:ascii="Arial" w:eastAsiaTheme="minorEastAsia" w:hAnsi="Arial" w:cs="Arial"/>
+                <w:rFonts w:ascii="Arial" w:hAnsi="Arial" w:cs="Arial" w:eastAsiaTheme="minorEastAsia"/>
                 <w:sz w:val="20"/>
                 <w:szCs w:val="20"/>
               </w:rPr>
@@ -3633,7 +3731,7 @@
               <w:spacing w:line="360" w:lineRule="auto"/>
               <w:jc w:val="both"/>
               <w:rPr>
-                <w:rFonts w:ascii="Arial" w:eastAsiaTheme="minorEastAsia" w:hAnsi="Arial" w:cs="Arial"/>
+                <w:rFonts w:ascii="Arial" w:hAnsi="Arial" w:cs="Arial" w:eastAsiaTheme="minorEastAsia"/>
                 <w:b/>
                 <w:bCs/>
                 <w:sz w:val="20"/>
@@ -3642,7 +3740,7 @@
             </w:pPr>
             <w:r>
               <w:rPr>
-                <w:rFonts w:ascii="Arial" w:eastAsiaTheme="minorEastAsia" w:hAnsi="Arial" w:cs="Arial"/>
+                <w:rFonts w:ascii="Arial" w:hAnsi="Arial" w:cs="Arial" w:eastAsiaTheme="minorEastAsia"/>
                 <w:b/>
                 <w:bCs/>
                 <w:sz w:val="20"/>
@@ -3661,14 +3759,14 @@
               <w:spacing w:line="360" w:lineRule="auto"/>
               <w:jc w:val="both"/>
               <w:rPr>
-                <w:rFonts w:ascii="Arial" w:eastAsiaTheme="minorEastAsia" w:hAnsi="Arial" w:cs="Arial"/>
+                <w:rFonts w:ascii="Arial" w:hAnsi="Arial" w:cs="Arial" w:eastAsiaTheme="minorEastAsia"/>
                 <w:sz w:val="20"/>
                 <w:szCs w:val="20"/>
               </w:rPr>
             </w:pPr>
             <w:r>
               <w:rPr>
-                <w:rFonts w:ascii="Arial" w:eastAsiaTheme="minorEastAsia" w:hAnsi="Arial" w:cs="Arial"/>
+                <w:rFonts w:ascii="Arial" w:hAnsi="Arial" w:cs="Arial" w:eastAsiaTheme="minorEastAsia"/>
                 <w:sz w:val="20"/>
                 <w:szCs w:val="20"/>
               </w:rPr>
@@ -3683,14 +3781,14 @@
         <w:spacing w:line="360" w:lineRule="auto"/>
         <w:jc w:val="both"/>
         <w:rPr>
-          <w:rFonts w:ascii="Arial" w:eastAsiaTheme="minorEastAsia" w:hAnsi="Arial" w:cs="Arial"/>
+          <w:rFonts w:ascii="Arial" w:hAnsi="Arial" w:cs="Arial" w:eastAsiaTheme="minorEastAsia"/>
           <w:sz w:val="22"/>
           <w:szCs w:val="22"/>
         </w:rPr>
       </w:pPr>
       <w:r>
         <w:rPr>
-          <w:rFonts w:ascii="Arial" w:eastAsiaTheme="minorEastAsia" w:hAnsi="Arial" w:cs="Arial"/>
+          <w:rFonts w:ascii="Arial" w:hAnsi="Arial" w:cs="Arial" w:eastAsiaTheme="minorEastAsia"/>
           <w:b/>
           <w:bCs/>
           <w:sz w:val="22"/>
@@ -3700,7 +3798,7 @@
       </w:r>
       <w:r>
         <w:rPr>
-          <w:rFonts w:ascii="Arial" w:eastAsiaTheme="minorEastAsia" w:hAnsi="Arial" w:cs="Arial"/>
+          <w:rFonts w:ascii="Arial" w:hAnsi="Arial" w:cs="Arial" w:eastAsiaTheme="minorEastAsia"/>
           <w:sz w:val="22"/>
           <w:szCs w:val="22"/>
         </w:rPr>
@@ -3709,7 +3807,7 @@
       <w:proofErr w:type="spellStart"/>
       <w:r>
         <w:rPr>
-          <w:rFonts w:ascii="Arial" w:eastAsiaTheme="minorEastAsia" w:hAnsi="Arial" w:cs="Arial"/>
+          <w:rFonts w:ascii="Arial" w:hAnsi="Arial" w:cs="Arial" w:eastAsiaTheme="minorEastAsia"/>
           <w:sz w:val="22"/>
           <w:szCs w:val="22"/>
         </w:rPr>
@@ -3718,7 +3816,7 @@
       <w:proofErr w:type="spellEnd"/>
       <w:r>
         <w:rPr>
-          <w:rFonts w:ascii="Arial" w:eastAsiaTheme="minorEastAsia" w:hAnsi="Arial" w:cs="Arial"/>
+          <w:rFonts w:ascii="Arial" w:hAnsi="Arial" w:cs="Arial" w:eastAsiaTheme="minorEastAsia"/>
           <w:sz w:val="22"/>
           <w:szCs w:val="22"/>
         </w:rPr>
@@ -3727,7 +3825,7 @@
       <w:proofErr w:type="spellStart"/>
       <w:r>
         <w:rPr>
-          <w:rFonts w:ascii="Arial" w:eastAsiaTheme="minorEastAsia" w:hAnsi="Arial" w:cs="Arial"/>
+          <w:rFonts w:ascii="Arial" w:hAnsi="Arial" w:cs="Arial" w:eastAsiaTheme="minorEastAsia"/>
           <w:sz w:val="22"/>
           <w:szCs w:val="22"/>
         </w:rPr>
@@ -3736,7 +3834,7 @@
       <w:proofErr w:type="spellEnd"/>
       <w:r>
         <w:rPr>
-          <w:rFonts w:ascii="Arial" w:eastAsiaTheme="minorEastAsia" w:hAnsi="Arial" w:cs="Arial"/>
+          <w:rFonts w:ascii="Arial" w:hAnsi="Arial" w:cs="Arial" w:eastAsiaTheme="minorEastAsia"/>
           <w:sz w:val="22"/>
           <w:szCs w:val="22"/>
         </w:rPr>
@@ -3746,14 +3844,14 @@
     <w:p>
       <w:pPr>
         <w:rPr>
-          <w:rFonts w:ascii="Arial" w:eastAsiaTheme="minorEastAsia" w:hAnsi="Arial" w:cs="Arial"/>
+          <w:rFonts w:ascii="Arial" w:hAnsi="Arial" w:cs="Arial" w:eastAsiaTheme="minorEastAsia"/>
           <w:sz w:val="22"/>
           <w:szCs w:val="22"/>
         </w:rPr>
       </w:pPr>
       <w:r>
         <w:rPr>
-          <w:rFonts w:ascii="Arial" w:eastAsiaTheme="minorEastAsia" w:hAnsi="Arial" w:cs="Arial"/>
+          <w:rFonts w:ascii="Arial" w:hAnsi="Arial" w:cs="Arial" w:eastAsiaTheme="minorEastAsia"/>
           <w:sz w:val="22"/>
           <w:szCs w:val="22"/>
         </w:rPr>
@@ -3765,23 +3863,22 @@
         <w:spacing w:line="360" w:lineRule="auto"/>
         <w:jc w:val="both"/>
         <w:rPr>
-          <w:rFonts w:ascii="Arial" w:eastAsiaTheme="minorEastAsia" w:hAnsi="Arial" w:cs="Arial"/>
+          <w:rFonts w:ascii="Arial" w:hAnsi="Arial" w:cs="Arial" w:eastAsiaTheme="minorEastAsia"/>
           <w:b/>
           <w:bCs/>
         </w:rPr>
       </w:pPr>
-      <w:bookmarkStart w:id="12" w:name="_Toc207399844"/>
+      <w:bookmarkStart w:name="_Toc207399844" w:id="12"/>
       <w:r>
         <w:rPr>
           <w:rStyle w:val="Ttulo1Char"/>
         </w:rPr>
-        <w:lastRenderedPageBreak/>
         <w:t>PREMISSAS</w:t>
       </w:r>
       <w:bookmarkEnd w:id="12"/>
       <w:r>
         <w:rPr>
-          <w:rFonts w:ascii="Arial" w:eastAsiaTheme="minorEastAsia" w:hAnsi="Arial" w:cs="Arial"/>
+          <w:rFonts w:ascii="Arial" w:hAnsi="Arial" w:cs="Arial" w:eastAsiaTheme="minorEastAsia"/>
           <w:b/>
           <w:bCs/>
         </w:rPr>
@@ -3797,12 +3894,12 @@
         <w:spacing w:after="0" w:line="360" w:lineRule="auto"/>
         <w:jc w:val="both"/>
         <w:rPr>
-          <w:rFonts w:ascii="Arial" w:eastAsiaTheme="minorEastAsia" w:hAnsi="Arial" w:cs="Arial"/>
-        </w:rPr>
-      </w:pPr>
-      <w:r>
-        <w:rPr>
-          <w:rFonts w:ascii="Arial" w:eastAsiaTheme="minorEastAsia" w:hAnsi="Arial" w:cs="Arial"/>
+          <w:rFonts w:ascii="Arial" w:hAnsi="Arial" w:cs="Arial" w:eastAsiaTheme="minorEastAsia"/>
+        </w:rPr>
+      </w:pPr>
+      <w:r>
+        <w:rPr>
+          <w:rFonts w:ascii="Arial" w:hAnsi="Arial" w:cs="Arial" w:eastAsiaTheme="minorEastAsia"/>
         </w:rPr>
         <w:t xml:space="preserve">O cliente deverá ter um reservatório de peixes, com funcionamento adequado. </w:t>
       </w:r>
@@ -3816,12 +3913,12 @@
         <w:spacing w:after="0" w:line="360" w:lineRule="auto"/>
         <w:jc w:val="both"/>
         <w:rPr>
-          <w:rFonts w:ascii="Arial" w:eastAsiaTheme="minorEastAsia" w:hAnsi="Arial" w:cs="Arial"/>
-        </w:rPr>
-      </w:pPr>
-      <w:r>
-        <w:rPr>
-          <w:rFonts w:ascii="Arial" w:eastAsiaTheme="minorEastAsia" w:hAnsi="Arial" w:cs="Arial"/>
+          <w:rFonts w:ascii="Arial" w:hAnsi="Arial" w:cs="Arial" w:eastAsiaTheme="minorEastAsia"/>
+        </w:rPr>
+      </w:pPr>
+      <w:r>
+        <w:rPr>
+          <w:rFonts w:ascii="Arial" w:hAnsi="Arial" w:cs="Arial" w:eastAsiaTheme="minorEastAsia"/>
         </w:rPr>
         <w:t>O cliente será responsável pela leitura e interpretação de dados da tabela gráfica fornecida.</w:t>
       </w:r>
@@ -3835,12 +3932,12 @@
         <w:spacing w:line="360" w:lineRule="auto"/>
         <w:jc w:val="both"/>
         <w:rPr>
-          <w:rFonts w:ascii="Arial" w:eastAsiaTheme="minorEastAsia" w:hAnsi="Arial" w:cs="Arial"/>
-        </w:rPr>
-      </w:pPr>
-      <w:r>
-        <w:rPr>
-          <w:rFonts w:ascii="Arial" w:eastAsiaTheme="minorEastAsia" w:hAnsi="Arial" w:cs="Arial"/>
+          <w:rFonts w:ascii="Arial" w:hAnsi="Arial" w:cs="Arial" w:eastAsiaTheme="minorEastAsia"/>
+        </w:rPr>
+      </w:pPr>
+      <w:r>
+        <w:rPr>
+          <w:rFonts w:ascii="Arial" w:hAnsi="Arial" w:cs="Arial" w:eastAsiaTheme="minorEastAsia"/>
         </w:rPr>
         <w:t>O cliente deverá ter autonomia com as decisões quanto aos parâmetros de temperatura.</w:t>
       </w:r>
@@ -3854,18 +3951,18 @@
         <w:spacing w:after="0" w:line="360" w:lineRule="auto"/>
         <w:jc w:val="both"/>
         <w:rPr>
-          <w:rFonts w:ascii="Arial" w:eastAsiaTheme="minorEastAsia" w:hAnsi="Arial" w:cs="Arial"/>
-        </w:rPr>
-      </w:pPr>
-      <w:r>
-        <w:rPr>
-          <w:rFonts w:ascii="Arial" w:eastAsiaTheme="minorEastAsia" w:hAnsi="Arial" w:cs="Arial"/>
+          <w:rFonts w:ascii="Arial" w:hAnsi="Arial" w:cs="Arial" w:eastAsiaTheme="minorEastAsia"/>
+        </w:rPr>
+      </w:pPr>
+      <w:r>
+        <w:rPr>
+          <w:rFonts w:ascii="Arial" w:hAnsi="Arial" w:cs="Arial" w:eastAsiaTheme="minorEastAsia"/>
         </w:rPr>
         <w:t>O cliente fornecerá acesso adequado aos tanques para instalação dos sensores</w:t>
       </w:r>
       <w:r>
         <w:rPr>
-          <w:rFonts w:ascii="Arial" w:eastAsiaTheme="minorEastAsia" w:hAnsi="Arial" w:cs="Arial"/>
+          <w:rFonts w:ascii="Arial" w:hAnsi="Arial" w:cs="Arial" w:eastAsiaTheme="minorEastAsia"/>
         </w:rPr>
         <w:t>.</w:t>
       </w:r>
@@ -3879,12 +3976,12 @@
         <w:spacing w:after="0" w:line="360" w:lineRule="auto"/>
         <w:jc w:val="both"/>
         <w:rPr>
-          <w:rFonts w:ascii="Arial" w:eastAsiaTheme="minorEastAsia" w:hAnsi="Arial" w:cs="Arial"/>
-        </w:rPr>
-      </w:pPr>
-      <w:r>
-        <w:rPr>
-          <w:rFonts w:ascii="Arial" w:eastAsiaTheme="minorEastAsia" w:hAnsi="Arial" w:cs="Arial"/>
+          <w:rFonts w:ascii="Arial" w:hAnsi="Arial" w:cs="Arial" w:eastAsiaTheme="minorEastAsia"/>
+        </w:rPr>
+      </w:pPr>
+      <w:r>
+        <w:rPr>
+          <w:rFonts w:ascii="Arial" w:hAnsi="Arial" w:cs="Arial" w:eastAsiaTheme="minorEastAsia"/>
         </w:rPr>
         <w:t>O cliente disponibilizará energia elétrica e conexão à internet estáveis para o funcionamento contínuo do sistema;</w:t>
       </w:r>
@@ -3898,12 +3995,12 @@
         <w:spacing w:line="360" w:lineRule="auto"/>
         <w:jc w:val="both"/>
         <w:rPr>
-          <w:rFonts w:ascii="Arial" w:eastAsiaTheme="minorEastAsia" w:hAnsi="Arial" w:cs="Arial"/>
-        </w:rPr>
-      </w:pPr>
-      <w:r>
-        <w:rPr>
-          <w:rFonts w:ascii="Arial" w:eastAsiaTheme="minorEastAsia" w:hAnsi="Arial" w:cs="Arial"/>
+          <w:rFonts w:ascii="Arial" w:hAnsi="Arial" w:cs="Arial" w:eastAsiaTheme="minorEastAsia"/>
+        </w:rPr>
+      </w:pPr>
+      <w:r>
+        <w:rPr>
+          <w:rFonts w:ascii="Arial" w:hAnsi="Arial" w:cs="Arial" w:eastAsiaTheme="minorEastAsia"/>
         </w:rPr>
         <w:t>O cliente seguirá as orientações básicas de uso fornecidas pela equipe de suporte.</w:t>
       </w:r>
@@ -3917,18 +4014,18 @@
         <w:spacing w:line="360" w:lineRule="auto"/>
         <w:jc w:val="both"/>
         <w:rPr>
-          <w:rFonts w:ascii="Arial" w:eastAsiaTheme="minorEastAsia" w:hAnsi="Arial" w:cs="Arial"/>
-        </w:rPr>
-      </w:pPr>
-      <w:r>
-        <w:rPr>
-          <w:rFonts w:ascii="Arial" w:eastAsiaTheme="minorEastAsia" w:hAnsi="Arial" w:cs="Arial"/>
+          <w:rFonts w:ascii="Arial" w:hAnsi="Arial" w:cs="Arial" w:eastAsiaTheme="minorEastAsia"/>
+        </w:rPr>
+      </w:pPr>
+      <w:r>
+        <w:rPr>
+          <w:rFonts w:ascii="Arial" w:hAnsi="Arial" w:cs="Arial" w:eastAsiaTheme="minorEastAsia"/>
         </w:rPr>
         <w:t>O cliente fornecerá identificação do funcionário que será responsável pela operação e monitoramento</w:t>
       </w:r>
       <w:r>
         <w:rPr>
-          <w:rFonts w:ascii="Arial" w:eastAsiaTheme="minorEastAsia" w:hAnsi="Arial" w:cs="Arial"/>
+          <w:rFonts w:ascii="Arial" w:hAnsi="Arial" w:cs="Arial" w:eastAsiaTheme="minorEastAsia"/>
         </w:rPr>
         <w:t>, para prestação de treinamento.</w:t>
       </w:r>
@@ -3938,12 +4035,12 @@
         <w:spacing w:line="360" w:lineRule="auto"/>
         <w:jc w:val="both"/>
         <w:rPr>
-          <w:rFonts w:ascii="Arial" w:eastAsiaTheme="minorEastAsia" w:hAnsi="Arial" w:cs="Arial"/>
+          <w:rFonts w:ascii="Arial" w:hAnsi="Arial" w:cs="Arial" w:eastAsiaTheme="minorEastAsia"/>
           <w:b/>
           <w:bCs/>
         </w:rPr>
       </w:pPr>
-      <w:bookmarkStart w:id="13" w:name="_Toc207399845"/>
+      <w:bookmarkStart w:name="_Toc207399845" w:id="13"/>
       <w:r>
         <w:rPr>
           <w:rStyle w:val="Ttulo1Char"/>
@@ -3953,7 +4050,7 @@
       <w:bookmarkEnd w:id="13"/>
       <w:r>
         <w:rPr>
-          <w:rFonts w:ascii="Arial" w:eastAsiaTheme="minorEastAsia" w:hAnsi="Arial" w:cs="Arial"/>
+          <w:rFonts w:ascii="Arial" w:hAnsi="Arial" w:cs="Arial" w:eastAsiaTheme="minorEastAsia"/>
           <w:b/>
           <w:bCs/>
         </w:rPr>
@@ -3969,12 +4066,12 @@
         <w:spacing w:after="0" w:line="360" w:lineRule="auto"/>
         <w:jc w:val="both"/>
         <w:rPr>
-          <w:rFonts w:ascii="Arial" w:eastAsiaTheme="minorEastAsia" w:hAnsi="Arial" w:cs="Arial"/>
-        </w:rPr>
-      </w:pPr>
-      <w:r>
-        <w:rPr>
-          <w:rFonts w:ascii="Arial" w:eastAsiaTheme="minorEastAsia" w:hAnsi="Arial" w:cs="Arial"/>
+          <w:rFonts w:ascii="Arial" w:hAnsi="Arial" w:cs="Arial" w:eastAsiaTheme="minorEastAsia"/>
+        </w:rPr>
+      </w:pPr>
+      <w:r>
+        <w:rPr>
+          <w:rFonts w:ascii="Arial" w:hAnsi="Arial" w:cs="Arial" w:eastAsiaTheme="minorEastAsia"/>
         </w:rPr>
         <w:t>O projeto se limita ao monitoramento de temperatura da água, não abrangendo parâmetros adicionais (como oxigênio dissolvido, pH ou turbidez);</w:t>
       </w:r>
@@ -3988,12 +4085,12 @@
         <w:spacing w:after="0" w:line="360" w:lineRule="auto"/>
         <w:jc w:val="both"/>
         <w:rPr>
-          <w:rFonts w:ascii="Arial" w:eastAsiaTheme="minorEastAsia" w:hAnsi="Arial" w:cs="Arial"/>
-        </w:rPr>
-      </w:pPr>
-      <w:r>
-        <w:rPr>
-          <w:rFonts w:ascii="Arial" w:eastAsiaTheme="minorEastAsia" w:hAnsi="Arial" w:cs="Arial"/>
+          <w:rFonts w:ascii="Arial" w:hAnsi="Arial" w:cs="Arial" w:eastAsiaTheme="minorEastAsia"/>
+        </w:rPr>
+      </w:pPr>
+      <w:r>
+        <w:rPr>
+          <w:rFonts w:ascii="Arial" w:hAnsi="Arial" w:cs="Arial" w:eastAsiaTheme="minorEastAsia"/>
         </w:rPr>
         <w:t>A manutenção corretiva será prestada apenas durante os 60 dias após a entrega final;</w:t>
       </w:r>
@@ -4007,12 +4104,12 @@
         <w:spacing w:after="0" w:line="360" w:lineRule="auto"/>
         <w:jc w:val="both"/>
         <w:rPr>
-          <w:rFonts w:ascii="Arial" w:eastAsiaTheme="minorEastAsia" w:hAnsi="Arial" w:cs="Arial"/>
-        </w:rPr>
-      </w:pPr>
-      <w:r>
-        <w:rPr>
-          <w:rFonts w:ascii="Arial" w:eastAsiaTheme="minorEastAsia" w:hAnsi="Arial" w:cs="Arial"/>
+          <w:rFonts w:ascii="Arial" w:hAnsi="Arial" w:cs="Arial" w:eastAsiaTheme="minorEastAsia"/>
+        </w:rPr>
+      </w:pPr>
+      <w:r>
+        <w:rPr>
+          <w:rFonts w:ascii="Arial" w:hAnsi="Arial" w:cs="Arial" w:eastAsiaTheme="minorEastAsia"/>
         </w:rPr>
         <w:t>Não será possível alterações no escopo após o aceite inicial do contrato.</w:t>
       </w:r>
@@ -4026,12 +4123,12 @@
         <w:spacing w:after="0" w:line="360" w:lineRule="auto"/>
         <w:jc w:val="both"/>
         <w:rPr>
-          <w:rFonts w:ascii="Arial" w:eastAsiaTheme="minorEastAsia" w:hAnsi="Arial" w:cs="Arial"/>
-        </w:rPr>
-      </w:pPr>
-      <w:r>
-        <w:rPr>
-          <w:rFonts w:ascii="Arial" w:eastAsiaTheme="minorEastAsia" w:hAnsi="Arial" w:cs="Arial"/>
+          <w:rFonts w:ascii="Arial" w:hAnsi="Arial" w:cs="Arial" w:eastAsiaTheme="minorEastAsia"/>
+        </w:rPr>
+      </w:pPr>
+      <w:r>
+        <w:rPr>
+          <w:rFonts w:ascii="Arial" w:hAnsi="Arial" w:cs="Arial" w:eastAsiaTheme="minorEastAsia"/>
         </w:rPr>
         <w:t>Os sensores se limitam aos parâmetros de temperatura ideais para o cultivo de trutas arco-íris e marrom;</w:t>
       </w:r>
@@ -4039,12 +4136,12 @@
     <w:p>
       <w:pPr>
         <w:rPr>
-          <w:rFonts w:ascii="Arial" w:eastAsiaTheme="minorEastAsia" w:hAnsi="Arial" w:cs="Arial"/>
-        </w:rPr>
-      </w:pPr>
-      <w:r>
-        <w:rPr>
-          <w:rFonts w:ascii="Arial" w:eastAsiaTheme="minorEastAsia" w:hAnsi="Arial" w:cs="Arial"/>
+          <w:rFonts w:ascii="Arial" w:hAnsi="Arial" w:cs="Arial" w:eastAsiaTheme="minorEastAsia"/>
+        </w:rPr>
+      </w:pPr>
+      <w:r>
+        <w:rPr>
+          <w:rFonts w:ascii="Arial" w:hAnsi="Arial" w:cs="Arial" w:eastAsiaTheme="minorEastAsia"/>
         </w:rPr>
         <w:br w:type="page"/>
       </w:r>
@@ -4056,12 +4153,11 @@
           <w:rFonts w:eastAsiaTheme="minorEastAsia"/>
         </w:rPr>
       </w:pPr>
-      <w:bookmarkStart w:id="14" w:name="_Toc207399846"/>
+      <w:bookmarkStart w:name="_Toc207399846" w:id="14"/>
       <w:r>
         <w:rPr>
           <w:rFonts w:eastAsiaTheme="minorEastAsia"/>
         </w:rPr>
-        <w:lastRenderedPageBreak/>
         <w:t>DIAGRAMA DE SOLUÇÃO</w:t>
       </w:r>
       <w:bookmarkEnd w:id="14"/>
@@ -4071,12 +4167,12 @@
         <w:spacing w:before="240"/>
         <w:ind w:firstLine="708"/>
         <w:rPr>
-          <w:rFonts w:ascii="Arial" w:eastAsiaTheme="minorEastAsia" w:hAnsi="Arial" w:cs="Arial"/>
-        </w:rPr>
-      </w:pPr>
-      <w:r>
-        <w:rPr>
-          <w:rFonts w:ascii="Arial" w:eastAsiaTheme="minorEastAsia" w:hAnsi="Arial" w:cs="Arial"/>
+          <w:rFonts w:ascii="Arial" w:hAnsi="Arial" w:cs="Arial" w:eastAsiaTheme="minorEastAsia"/>
+        </w:rPr>
+      </w:pPr>
+      <w:r>
+        <w:rPr>
+          <w:rFonts w:ascii="Arial" w:hAnsi="Arial" w:cs="Arial" w:eastAsiaTheme="minorEastAsia"/>
         </w:rPr>
         <w:t>A seguir, um diagrama simplificado da solução apresentada pelo projeto em questão.</w:t>
       </w:r>
@@ -4092,7 +4188,7 @@
       </w:pPr>
       <w:r>
         <w:rPr>
-          <w:rFonts w:ascii="Arial" w:eastAsiaTheme="minorEastAsia" w:hAnsi="Arial" w:cs="Arial"/>
+          <w:rFonts w:ascii="Arial" w:hAnsi="Arial" w:cs="Arial" w:eastAsiaTheme="minorEastAsia"/>
           <w:b/>
           <w:bCs/>
           <w:sz w:val="22"/>
@@ -4102,7 +4198,7 @@
       </w:r>
       <w:r>
         <w:rPr>
-          <w:rFonts w:ascii="Arial" w:eastAsiaTheme="minorEastAsia" w:hAnsi="Arial" w:cs="Arial"/>
+          <w:rFonts w:ascii="Arial" w:hAnsi="Arial" w:cs="Arial" w:eastAsiaTheme="minorEastAsia"/>
           <w:sz w:val="22"/>
           <w:szCs w:val="22"/>
         </w:rPr>
@@ -4156,14 +4252,14 @@
         <w:spacing w:line="240" w:lineRule="auto"/>
         <w:jc w:val="both"/>
         <w:rPr>
-          <w:rFonts w:ascii="Arial" w:eastAsiaTheme="minorEastAsia" w:hAnsi="Arial" w:cs="Arial"/>
+          <w:rFonts w:ascii="Arial" w:hAnsi="Arial" w:cs="Arial" w:eastAsiaTheme="minorEastAsia"/>
           <w:sz w:val="22"/>
           <w:szCs w:val="22"/>
         </w:rPr>
       </w:pPr>
       <w:r>
         <w:rPr>
-          <w:rFonts w:ascii="Arial" w:eastAsiaTheme="minorEastAsia" w:hAnsi="Arial" w:cs="Arial"/>
+          <w:rFonts w:ascii="Arial" w:hAnsi="Arial" w:cs="Arial" w:eastAsiaTheme="minorEastAsia"/>
           <w:b/>
           <w:bCs/>
           <w:sz w:val="22"/>
@@ -4173,7 +4269,7 @@
       </w:r>
       <w:r>
         <w:rPr>
-          <w:rFonts w:ascii="Arial" w:eastAsiaTheme="minorEastAsia" w:hAnsi="Arial" w:cs="Arial"/>
+          <w:rFonts w:ascii="Arial" w:hAnsi="Arial" w:cs="Arial" w:eastAsiaTheme="minorEastAsia"/>
           <w:sz w:val="22"/>
           <w:szCs w:val="22"/>
         </w:rPr>
@@ -4192,12 +4288,11 @@
           <w:rFonts w:eastAsiaTheme="minorEastAsia"/>
         </w:rPr>
       </w:pPr>
-      <w:bookmarkStart w:id="15" w:name="_Toc207399847"/>
+      <w:bookmarkStart w:name="_Toc207399847" w:id="15"/>
       <w:r>
         <w:rPr>
           <w:rFonts w:eastAsiaTheme="minorEastAsia"/>
         </w:rPr>
-        <w:lastRenderedPageBreak/>
         <w:t>REQUISITOS – BACKLOG</w:t>
       </w:r>
       <w:bookmarkEnd w:id="15"/>
@@ -4208,14 +4303,19 @@
         <w:spacing w:line="360" w:lineRule="auto"/>
         <w:jc w:val="both"/>
         <w:rPr>
-          <w:rFonts w:ascii="Arial" w:eastAsiaTheme="minorEastAsia" w:hAnsi="Arial" w:cs="Arial"/>
-        </w:rPr>
-      </w:pPr>
-      <w:r>
-        <w:rPr>
-          <w:rFonts w:ascii="Arial" w:eastAsiaTheme="minorEastAsia" w:hAnsi="Arial" w:cs="Arial"/>
+          <w:rFonts w:ascii="Arial" w:hAnsi="Arial" w:cs="Arial" w:eastAsiaTheme="minorEastAsia"/>
+        </w:rPr>
+      </w:pPr>
+      <w:r>
+        <w:rPr>
+          <w:rFonts w:ascii="Arial" w:hAnsi="Arial" w:cs="Arial" w:eastAsiaTheme="minorEastAsia"/>
         </w:rPr>
         <w:tab/>
+      </w:r>
+      <w:r>
+        <w:rPr>
+          <w:rFonts w:ascii="Arial" w:hAnsi="Arial" w:cs="Arial" w:eastAsiaTheme="minorEastAsia"/>
+        </w:rPr>
         <w:t>Abaixo, na figura 1, uma sistematização dos principais requisitos necessários para o desenvolvimento do projeto, com destaque para a classificação em Essenciais, Importantes ou Desejáveis.</w:t>
       </w:r>
     </w:p>
@@ -4224,14 +4324,14 @@
         <w:spacing w:after="0" w:line="240" w:lineRule="auto"/>
         <w:jc w:val="both"/>
         <w:rPr>
-          <w:rFonts w:ascii="Arial" w:eastAsiaTheme="minorEastAsia" w:hAnsi="Arial" w:cs="Arial"/>
+          <w:rFonts w:ascii="Arial" w:hAnsi="Arial" w:cs="Arial" w:eastAsiaTheme="minorEastAsia"/>
           <w:sz w:val="22"/>
           <w:szCs w:val="22"/>
         </w:rPr>
       </w:pPr>
       <w:r>
         <w:rPr>
-          <w:rFonts w:ascii="Arial" w:eastAsiaTheme="minorEastAsia" w:hAnsi="Arial" w:cs="Arial"/>
+          <w:rFonts w:ascii="Arial" w:hAnsi="Arial" w:cs="Arial" w:eastAsiaTheme="minorEastAsia"/>
           <w:b/>
           <w:bCs/>
           <w:sz w:val="22"/>
@@ -4241,7 +4341,7 @@
       </w:r>
       <w:r>
         <w:rPr>
-          <w:rFonts w:ascii="Arial" w:eastAsiaTheme="minorEastAsia" w:hAnsi="Arial" w:cs="Arial"/>
+          <w:rFonts w:ascii="Arial" w:hAnsi="Arial" w:cs="Arial" w:eastAsiaTheme="minorEastAsia"/>
           <w:b/>
           <w:bCs/>
           <w:sz w:val="22"/>
@@ -4251,7 +4351,7 @@
       </w:r>
       <w:r>
         <w:rPr>
-          <w:rFonts w:ascii="Arial" w:eastAsiaTheme="minorEastAsia" w:hAnsi="Arial" w:cs="Arial"/>
+          <w:rFonts w:ascii="Arial" w:hAnsi="Arial" w:cs="Arial" w:eastAsiaTheme="minorEastAsia"/>
           <w:b/>
           <w:bCs/>
           <w:sz w:val="22"/>
@@ -4261,7 +4361,7 @@
       </w:r>
       <w:r>
         <w:rPr>
-          <w:rFonts w:ascii="Arial" w:eastAsiaTheme="minorEastAsia" w:hAnsi="Arial" w:cs="Arial"/>
+          <w:rFonts w:ascii="Arial" w:hAnsi="Arial" w:cs="Arial" w:eastAsiaTheme="minorEastAsia"/>
           <w:sz w:val="22"/>
           <w:szCs w:val="22"/>
         </w:rPr>
@@ -4273,14 +4373,14 @@
         <w:spacing w:after="0" w:line="240" w:lineRule="auto"/>
         <w:jc w:val="both"/>
         <w:rPr>
-          <w:rFonts w:ascii="Arial" w:eastAsiaTheme="minorEastAsia" w:hAnsi="Arial" w:cs="Arial"/>
+          <w:rFonts w:ascii="Arial" w:hAnsi="Arial" w:cs="Arial" w:eastAsiaTheme="minorEastAsia"/>
           <w:b/>
           <w:bCs/>
         </w:rPr>
       </w:pPr>
       <w:r>
         <w:rPr>
-          <w:rFonts w:ascii="Arial" w:eastAsiaTheme="minorEastAsia" w:hAnsi="Arial" w:cs="Arial"/>
+          <w:rFonts w:ascii="Arial" w:hAnsi="Arial" w:cs="Arial" w:eastAsiaTheme="minorEastAsia"/>
           <w:b/>
           <w:bCs/>
           <w:noProof/>
@@ -4327,14 +4427,14 @@
         <w:spacing w:line="360" w:lineRule="auto"/>
         <w:jc w:val="both"/>
         <w:rPr>
-          <w:rFonts w:ascii="Arial" w:eastAsiaTheme="minorEastAsia" w:hAnsi="Arial" w:cs="Arial"/>
+          <w:rFonts w:ascii="Arial" w:hAnsi="Arial" w:cs="Arial" w:eastAsiaTheme="minorEastAsia"/>
           <w:sz w:val="22"/>
           <w:szCs w:val="22"/>
         </w:rPr>
       </w:pPr>
       <w:r>
         <w:rPr>
-          <w:rFonts w:ascii="Arial" w:eastAsiaTheme="minorEastAsia" w:hAnsi="Arial" w:cs="Arial"/>
+          <w:rFonts w:ascii="Arial" w:hAnsi="Arial" w:cs="Arial" w:eastAsiaTheme="minorEastAsia"/>
           <w:b/>
           <w:bCs/>
           <w:sz w:val="22"/>
@@ -4344,7 +4444,7 @@
       </w:r>
       <w:r>
         <w:rPr>
-          <w:rFonts w:ascii="Arial" w:eastAsiaTheme="minorEastAsia" w:hAnsi="Arial" w:cs="Arial"/>
+          <w:rFonts w:ascii="Arial" w:hAnsi="Arial" w:cs="Arial" w:eastAsiaTheme="minorEastAsia"/>
           <w:b/>
           <w:bCs/>
           <w:sz w:val="22"/>
@@ -4354,7 +4454,7 @@
       </w:r>
       <w:r>
         <w:rPr>
-          <w:rFonts w:ascii="Arial" w:eastAsiaTheme="minorEastAsia" w:hAnsi="Arial" w:cs="Arial"/>
+          <w:rFonts w:ascii="Arial" w:hAnsi="Arial" w:cs="Arial" w:eastAsiaTheme="minorEastAsia"/>
           <w:sz w:val="22"/>
           <w:szCs w:val="22"/>
         </w:rPr>
@@ -4366,12 +4466,12 @@
         <w:spacing w:line="360" w:lineRule="auto"/>
         <w:jc w:val="both"/>
         <w:rPr>
-          <w:rFonts w:ascii="Arial" w:eastAsiaTheme="minorEastAsia" w:hAnsi="Arial" w:cs="Arial"/>
-        </w:rPr>
-      </w:pPr>
-      <w:r>
-        <w:rPr>
-          <w:rFonts w:ascii="Arial" w:eastAsiaTheme="minorEastAsia" w:hAnsi="Arial" w:cs="Arial"/>
+          <w:rFonts w:ascii="Arial" w:hAnsi="Arial" w:cs="Arial" w:eastAsiaTheme="minorEastAsia"/>
+        </w:rPr>
+      </w:pPr>
+      <w:r>
+        <w:rPr>
+          <w:rFonts w:ascii="Arial" w:hAnsi="Arial" w:cs="Arial" w:eastAsiaTheme="minorEastAsia"/>
           <w:b/>
           <w:bCs/>
         </w:rPr>
@@ -4379,21 +4479,21 @@
       </w:r>
       <w:r>
         <w:rPr>
-          <w:rFonts w:ascii="Arial" w:eastAsiaTheme="minorEastAsia" w:hAnsi="Arial" w:cs="Arial"/>
+          <w:rFonts w:ascii="Arial" w:hAnsi="Arial" w:cs="Arial" w:eastAsiaTheme="minorEastAsia"/>
         </w:rPr>
         <w:t xml:space="preserve">Além disso, na Figura 2 também é demonstrada a organização dos requisitos na forma de objetivos entregáveis por meio da plataforma </w:t>
       </w:r>
       <w:proofErr w:type="spellStart"/>
       <w:r>
         <w:rPr>
-          <w:rFonts w:ascii="Arial" w:eastAsiaTheme="minorEastAsia" w:hAnsi="Arial" w:cs="Arial"/>
+          <w:rFonts w:ascii="Arial" w:hAnsi="Arial" w:cs="Arial" w:eastAsiaTheme="minorEastAsia"/>
         </w:rPr>
         <w:t>Trello</w:t>
       </w:r>
       <w:proofErr w:type="spellEnd"/>
       <w:r>
         <w:rPr>
-          <w:rFonts w:ascii="Arial" w:eastAsiaTheme="minorEastAsia" w:hAnsi="Arial" w:cs="Arial"/>
+          <w:rFonts w:ascii="Arial" w:hAnsi="Arial" w:cs="Arial" w:eastAsiaTheme="minorEastAsia"/>
         </w:rPr>
         <w:t>. Dessa forma, permite-se um maior manejo de recursos humanos, melhor monitoramento do desenvolvimento do projeto e transparência.</w:t>
       </w:r>
@@ -4403,14 +4503,14 @@
         <w:spacing w:after="0" w:line="240" w:lineRule="auto"/>
         <w:jc w:val="both"/>
         <w:rPr>
-          <w:rFonts w:ascii="Arial" w:eastAsiaTheme="minorEastAsia" w:hAnsi="Arial" w:cs="Arial"/>
+          <w:rFonts w:ascii="Arial" w:hAnsi="Arial" w:cs="Arial" w:eastAsiaTheme="minorEastAsia"/>
           <w:sz w:val="22"/>
           <w:szCs w:val="22"/>
         </w:rPr>
       </w:pPr>
       <w:r>
         <w:rPr>
-          <w:rFonts w:ascii="Arial" w:eastAsiaTheme="minorEastAsia" w:hAnsi="Arial" w:cs="Arial"/>
+          <w:rFonts w:ascii="Arial" w:hAnsi="Arial" w:cs="Arial" w:eastAsiaTheme="minorEastAsia"/>
           <w:b/>
           <w:bCs/>
           <w:sz w:val="22"/>
@@ -4420,7 +4520,7 @@
       </w:r>
       <w:r>
         <w:rPr>
-          <w:rFonts w:ascii="Arial" w:eastAsiaTheme="minorEastAsia" w:hAnsi="Arial" w:cs="Arial"/>
+          <w:rFonts w:ascii="Arial" w:hAnsi="Arial" w:cs="Arial" w:eastAsiaTheme="minorEastAsia"/>
           <w:b/>
           <w:bCs/>
           <w:sz w:val="22"/>
@@ -4430,7 +4530,7 @@
       </w:r>
       <w:r>
         <w:rPr>
-          <w:rFonts w:ascii="Arial" w:eastAsiaTheme="minorEastAsia" w:hAnsi="Arial" w:cs="Arial"/>
+          <w:rFonts w:ascii="Arial" w:hAnsi="Arial" w:cs="Arial" w:eastAsiaTheme="minorEastAsia"/>
           <w:b/>
           <w:bCs/>
           <w:sz w:val="22"/>
@@ -4440,7 +4540,7 @@
       </w:r>
       <w:r>
         <w:rPr>
-          <w:rFonts w:ascii="Arial" w:eastAsiaTheme="minorEastAsia" w:hAnsi="Arial" w:cs="Arial"/>
+          <w:rFonts w:ascii="Arial" w:hAnsi="Arial" w:cs="Arial" w:eastAsiaTheme="minorEastAsia"/>
           <w:sz w:val="22"/>
           <w:szCs w:val="22"/>
         </w:rPr>
@@ -4448,7 +4548,7 @@
       </w:r>
       <w:r>
         <w:rPr>
-          <w:rFonts w:ascii="Arial" w:eastAsiaTheme="minorEastAsia" w:hAnsi="Arial" w:cs="Arial"/>
+          <w:rFonts w:ascii="Arial" w:hAnsi="Arial" w:cs="Arial" w:eastAsiaTheme="minorEastAsia"/>
           <w:sz w:val="22"/>
           <w:szCs w:val="22"/>
         </w:rPr>
@@ -4457,7 +4557,7 @@
       <w:proofErr w:type="spellStart"/>
       <w:r>
         <w:rPr>
-          <w:rFonts w:ascii="Arial" w:eastAsiaTheme="minorEastAsia" w:hAnsi="Arial" w:cs="Arial"/>
+          <w:rFonts w:ascii="Arial" w:hAnsi="Arial" w:cs="Arial" w:eastAsiaTheme="minorEastAsia"/>
           <w:sz w:val="22"/>
           <w:szCs w:val="22"/>
         </w:rPr>
@@ -4466,7 +4566,7 @@
       <w:proofErr w:type="spellEnd"/>
       <w:r>
         <w:rPr>
-          <w:rFonts w:ascii="Arial" w:eastAsiaTheme="minorEastAsia" w:hAnsi="Arial" w:cs="Arial"/>
+          <w:rFonts w:ascii="Arial" w:hAnsi="Arial" w:cs="Arial" w:eastAsiaTheme="minorEastAsia"/>
           <w:sz w:val="22"/>
           <w:szCs w:val="22"/>
         </w:rPr>
@@ -4478,14 +4578,14 @@
         <w:spacing w:after="0" w:line="240" w:lineRule="auto"/>
         <w:jc w:val="both"/>
         <w:rPr>
-          <w:rFonts w:ascii="Arial" w:eastAsiaTheme="minorEastAsia" w:hAnsi="Arial" w:cs="Arial"/>
+          <w:rFonts w:ascii="Arial" w:hAnsi="Arial" w:cs="Arial" w:eastAsiaTheme="minorEastAsia"/>
           <w:sz w:val="22"/>
           <w:szCs w:val="22"/>
         </w:rPr>
       </w:pPr>
       <w:r>
         <w:rPr>
-          <w:rFonts w:ascii="Arial" w:eastAsiaTheme="minorEastAsia" w:hAnsi="Arial" w:cs="Arial"/>
+          <w:rFonts w:ascii="Arial" w:hAnsi="Arial" w:cs="Arial" w:eastAsiaTheme="minorEastAsia"/>
           <w:b/>
           <w:bCs/>
         </w:rPr>
@@ -4527,7 +4627,7 @@
       </w:r>
       <w:r>
         <w:rPr>
-          <w:rFonts w:ascii="Arial" w:eastAsiaTheme="minorEastAsia" w:hAnsi="Arial" w:cs="Arial"/>
+          <w:rFonts w:ascii="Arial" w:hAnsi="Arial" w:cs="Arial" w:eastAsiaTheme="minorEastAsia"/>
           <w:b/>
           <w:bCs/>
           <w:sz w:val="22"/>
@@ -4537,7 +4637,7 @@
       </w:r>
       <w:r>
         <w:rPr>
-          <w:rFonts w:ascii="Arial" w:eastAsiaTheme="minorEastAsia" w:hAnsi="Arial" w:cs="Arial"/>
+          <w:rFonts w:ascii="Arial" w:hAnsi="Arial" w:cs="Arial" w:eastAsiaTheme="minorEastAsia"/>
           <w:sz w:val="22"/>
           <w:szCs w:val="22"/>
         </w:rPr>
@@ -4547,14 +4647,14 @@
     <w:p>
       <w:pPr>
         <w:rPr>
-          <w:rFonts w:ascii="Arial" w:eastAsiaTheme="minorEastAsia" w:hAnsi="Arial" w:cs="Arial"/>
+          <w:rFonts w:ascii="Arial" w:hAnsi="Arial" w:cs="Arial" w:eastAsiaTheme="minorEastAsia"/>
           <w:sz w:val="22"/>
           <w:szCs w:val="22"/>
         </w:rPr>
       </w:pPr>
       <w:r>
         <w:rPr>
-          <w:rFonts w:ascii="Arial" w:eastAsiaTheme="minorEastAsia" w:hAnsi="Arial" w:cs="Arial"/>
+          <w:rFonts w:ascii="Arial" w:hAnsi="Arial" w:cs="Arial" w:eastAsiaTheme="minorEastAsia"/>
           <w:sz w:val="22"/>
           <w:szCs w:val="22"/>
         </w:rPr>
@@ -4568,12 +4668,11 @@
           <w:rFonts w:eastAsiaTheme="minorEastAsia"/>
         </w:rPr>
       </w:pPr>
-      <w:bookmarkStart w:id="16" w:name="_Toc207399848"/>
+      <w:bookmarkStart w:name="_Toc207399848" w:id="16"/>
       <w:r>
         <w:rPr>
           <w:rFonts w:eastAsiaTheme="minorEastAsia"/>
         </w:rPr>
-        <w:lastRenderedPageBreak/>
         <w:t>MACROCRONOGRAMA</w:t>
       </w:r>
       <w:bookmarkEnd w:id="16"/>
@@ -4584,12 +4683,12 @@
         <w:spacing w:line="360" w:lineRule="auto"/>
         <w:jc w:val="both"/>
         <w:rPr>
-          <w:rFonts w:ascii="Arial" w:eastAsiaTheme="minorEastAsia" w:hAnsi="Arial" w:cs="Arial"/>
-        </w:rPr>
-      </w:pPr>
-      <w:r>
-        <w:rPr>
-          <w:rFonts w:ascii="Arial" w:eastAsiaTheme="minorEastAsia" w:hAnsi="Arial" w:cs="Arial"/>
+          <w:rFonts w:ascii="Arial" w:hAnsi="Arial" w:cs="Arial" w:eastAsiaTheme="minorEastAsia"/>
+        </w:rPr>
+      </w:pPr>
+      <w:r>
+        <w:rPr>
+          <w:rFonts w:ascii="Arial" w:hAnsi="Arial" w:cs="Arial" w:eastAsiaTheme="minorEastAsia"/>
           <w:b/>
           <w:bCs/>
         </w:rPr>
@@ -4597,7 +4696,7 @@
       </w:r>
       <w:r>
         <w:rPr>
-          <w:rFonts w:ascii="Arial" w:eastAsiaTheme="minorEastAsia" w:hAnsi="Arial" w:cs="Arial"/>
+          <w:rFonts w:ascii="Arial" w:hAnsi="Arial" w:cs="Arial" w:eastAsiaTheme="minorEastAsia"/>
         </w:rPr>
         <w:t>O projeto está previsto para acontecer conforme o cronograma abaixo, sujeito a alterações conforme o necessário.</w:t>
       </w:r>
@@ -4622,14 +4721,14 @@
               <w:spacing w:line="360" w:lineRule="auto"/>
               <w:jc w:val="both"/>
               <w:rPr>
-                <w:rFonts w:ascii="Arial" w:eastAsiaTheme="minorEastAsia" w:hAnsi="Arial" w:cs="Arial"/>
+                <w:rFonts w:ascii="Arial" w:hAnsi="Arial" w:cs="Arial" w:eastAsiaTheme="minorEastAsia"/>
                 <w:b/>
                 <w:bCs/>
               </w:rPr>
             </w:pPr>
             <w:r>
               <w:rPr>
-                <w:rFonts w:ascii="Arial" w:eastAsiaTheme="minorEastAsia" w:hAnsi="Arial" w:cs="Arial"/>
+                <w:rFonts w:ascii="Arial" w:hAnsi="Arial" w:cs="Arial" w:eastAsiaTheme="minorEastAsia"/>
                 <w:b/>
                 <w:bCs/>
               </w:rPr>
@@ -4646,14 +4745,14 @@
               <w:spacing w:line="360" w:lineRule="auto"/>
               <w:jc w:val="both"/>
               <w:rPr>
-                <w:rFonts w:ascii="Arial" w:eastAsiaTheme="minorEastAsia" w:hAnsi="Arial" w:cs="Arial"/>
+                <w:rFonts w:ascii="Arial" w:hAnsi="Arial" w:cs="Arial" w:eastAsiaTheme="minorEastAsia"/>
                 <w:b/>
                 <w:bCs/>
               </w:rPr>
             </w:pPr>
             <w:r>
               <w:rPr>
-                <w:rFonts w:ascii="Arial" w:eastAsiaTheme="minorEastAsia" w:hAnsi="Arial" w:cs="Arial"/>
+                <w:rFonts w:ascii="Arial" w:hAnsi="Arial" w:cs="Arial" w:eastAsiaTheme="minorEastAsia"/>
                 <w:b/>
                 <w:bCs/>
               </w:rPr>
@@ -4672,12 +4771,12 @@
               <w:spacing w:line="360" w:lineRule="auto"/>
               <w:jc w:val="both"/>
               <w:rPr>
-                <w:rFonts w:ascii="Arial" w:eastAsiaTheme="minorEastAsia" w:hAnsi="Arial" w:cs="Arial"/>
+                <w:rFonts w:ascii="Arial" w:hAnsi="Arial" w:cs="Arial" w:eastAsiaTheme="minorEastAsia"/>
               </w:rPr>
             </w:pPr>
             <w:r>
               <w:rPr>
-                <w:rFonts w:ascii="Arial" w:eastAsiaTheme="minorEastAsia" w:hAnsi="Arial" w:cs="Arial"/>
+                <w:rFonts w:ascii="Arial" w:hAnsi="Arial" w:cs="Arial" w:eastAsiaTheme="minorEastAsia"/>
               </w:rPr>
               <w:t>Protótipo de Site para aprovação e testes</w:t>
             </w:r>
@@ -4692,12 +4791,12 @@
               <w:spacing w:line="360" w:lineRule="auto"/>
               <w:jc w:val="both"/>
               <w:rPr>
-                <w:rFonts w:ascii="Arial" w:eastAsiaTheme="minorEastAsia" w:hAnsi="Arial" w:cs="Arial"/>
+                <w:rFonts w:ascii="Arial" w:hAnsi="Arial" w:cs="Arial" w:eastAsiaTheme="minorEastAsia"/>
               </w:rPr>
             </w:pPr>
             <w:r>
               <w:rPr>
-                <w:rFonts w:ascii="Arial" w:eastAsiaTheme="minorEastAsia" w:hAnsi="Arial" w:cs="Arial"/>
+                <w:rFonts w:ascii="Arial" w:hAnsi="Arial" w:cs="Arial" w:eastAsiaTheme="minorEastAsia"/>
               </w:rPr>
               <w:t>10 dias</w:t>
             </w:r>
@@ -4714,12 +4813,12 @@
               <w:spacing w:line="360" w:lineRule="auto"/>
               <w:jc w:val="both"/>
               <w:rPr>
-                <w:rFonts w:ascii="Arial" w:eastAsiaTheme="minorEastAsia" w:hAnsi="Arial" w:cs="Arial"/>
+                <w:rFonts w:ascii="Arial" w:hAnsi="Arial" w:cs="Arial" w:eastAsiaTheme="minorEastAsia"/>
               </w:rPr>
             </w:pPr>
             <w:r>
               <w:rPr>
-                <w:rFonts w:ascii="Arial" w:eastAsiaTheme="minorEastAsia" w:hAnsi="Arial" w:cs="Arial"/>
+                <w:rFonts w:ascii="Arial" w:hAnsi="Arial" w:cs="Arial" w:eastAsiaTheme="minorEastAsia"/>
               </w:rPr>
               <w:t>Elaboração de Apresentação do Projeto</w:t>
             </w:r>
@@ -4734,12 +4833,12 @@
               <w:spacing w:line="360" w:lineRule="auto"/>
               <w:jc w:val="both"/>
               <w:rPr>
-                <w:rFonts w:ascii="Arial" w:eastAsiaTheme="minorEastAsia" w:hAnsi="Arial" w:cs="Arial"/>
+                <w:rFonts w:ascii="Arial" w:hAnsi="Arial" w:cs="Arial" w:eastAsiaTheme="minorEastAsia"/>
               </w:rPr>
             </w:pPr>
             <w:r>
               <w:rPr>
-                <w:rFonts w:ascii="Arial" w:eastAsiaTheme="minorEastAsia" w:hAnsi="Arial" w:cs="Arial"/>
+                <w:rFonts w:ascii="Arial" w:hAnsi="Arial" w:cs="Arial" w:eastAsiaTheme="minorEastAsia"/>
               </w:rPr>
               <w:t>7 dias</w:t>
             </w:r>
@@ -4756,12 +4855,12 @@
               <w:spacing w:line="360" w:lineRule="auto"/>
               <w:jc w:val="both"/>
               <w:rPr>
-                <w:rFonts w:ascii="Arial" w:eastAsiaTheme="minorEastAsia" w:hAnsi="Arial" w:cs="Arial"/>
+                <w:rFonts w:ascii="Arial" w:hAnsi="Arial" w:cs="Arial" w:eastAsiaTheme="minorEastAsia"/>
               </w:rPr>
             </w:pPr>
             <w:r>
               <w:rPr>
-                <w:rFonts w:ascii="Arial" w:eastAsiaTheme="minorEastAsia" w:hAnsi="Arial" w:cs="Arial"/>
+                <w:rFonts w:ascii="Arial" w:hAnsi="Arial" w:cs="Arial" w:eastAsiaTheme="minorEastAsia"/>
               </w:rPr>
               <w:t>Montagem e Teste de Arquitetura do Sensor</w:t>
             </w:r>
@@ -4776,12 +4875,12 @@
               <w:spacing w:line="360" w:lineRule="auto"/>
               <w:jc w:val="both"/>
               <w:rPr>
-                <w:rFonts w:ascii="Arial" w:eastAsiaTheme="minorEastAsia" w:hAnsi="Arial" w:cs="Arial"/>
+                <w:rFonts w:ascii="Arial" w:hAnsi="Arial" w:cs="Arial" w:eastAsiaTheme="minorEastAsia"/>
               </w:rPr>
             </w:pPr>
             <w:r>
               <w:rPr>
-                <w:rFonts w:ascii="Arial" w:eastAsiaTheme="minorEastAsia" w:hAnsi="Arial" w:cs="Arial"/>
+                <w:rFonts w:ascii="Arial" w:hAnsi="Arial" w:cs="Arial" w:eastAsiaTheme="minorEastAsia"/>
               </w:rPr>
               <w:t>10 dias</w:t>
             </w:r>
@@ -4798,12 +4897,12 @@
               <w:spacing w:line="360" w:lineRule="auto"/>
               <w:jc w:val="both"/>
               <w:rPr>
-                <w:rFonts w:ascii="Arial" w:eastAsiaTheme="minorEastAsia" w:hAnsi="Arial" w:cs="Arial"/>
+                <w:rFonts w:ascii="Arial" w:hAnsi="Arial" w:cs="Arial" w:eastAsiaTheme="minorEastAsia"/>
               </w:rPr>
             </w:pPr>
             <w:r>
               <w:rPr>
-                <w:rFonts w:ascii="Arial" w:eastAsiaTheme="minorEastAsia" w:hAnsi="Arial" w:cs="Arial"/>
+                <w:rFonts w:ascii="Arial" w:hAnsi="Arial" w:cs="Arial" w:eastAsiaTheme="minorEastAsia"/>
               </w:rPr>
               <w:t>Programação de Software do Sensor</w:t>
             </w:r>
@@ -4818,12 +4917,12 @@
               <w:spacing w:line="360" w:lineRule="auto"/>
               <w:jc w:val="both"/>
               <w:rPr>
-                <w:rFonts w:ascii="Arial" w:eastAsiaTheme="minorEastAsia" w:hAnsi="Arial" w:cs="Arial"/>
+                <w:rFonts w:ascii="Arial" w:hAnsi="Arial" w:cs="Arial" w:eastAsiaTheme="minorEastAsia"/>
               </w:rPr>
             </w:pPr>
             <w:r>
               <w:rPr>
-                <w:rFonts w:ascii="Arial" w:eastAsiaTheme="minorEastAsia" w:hAnsi="Arial" w:cs="Arial"/>
+                <w:rFonts w:ascii="Arial" w:hAnsi="Arial" w:cs="Arial" w:eastAsiaTheme="minorEastAsia"/>
               </w:rPr>
               <w:t>10 dias</w:t>
             </w:r>
@@ -4840,12 +4939,12 @@
               <w:spacing w:line="360" w:lineRule="auto"/>
               <w:jc w:val="both"/>
               <w:rPr>
-                <w:rFonts w:ascii="Arial" w:eastAsiaTheme="minorEastAsia" w:hAnsi="Arial" w:cs="Arial"/>
+                <w:rFonts w:ascii="Arial" w:hAnsi="Arial" w:cs="Arial" w:eastAsiaTheme="minorEastAsia"/>
               </w:rPr>
             </w:pPr>
             <w:r>
               <w:rPr>
-                <w:rFonts w:ascii="Arial" w:eastAsiaTheme="minorEastAsia" w:hAnsi="Arial" w:cs="Arial"/>
+                <w:rFonts w:ascii="Arial" w:hAnsi="Arial" w:cs="Arial" w:eastAsiaTheme="minorEastAsia"/>
               </w:rPr>
               <w:t xml:space="preserve">Organização do Banco de Dados </w:t>
             </w:r>
@@ -4860,12 +4959,12 @@
               <w:spacing w:line="360" w:lineRule="auto"/>
               <w:jc w:val="both"/>
               <w:rPr>
-                <w:rFonts w:ascii="Arial" w:eastAsiaTheme="minorEastAsia" w:hAnsi="Arial" w:cs="Arial"/>
+                <w:rFonts w:ascii="Arial" w:hAnsi="Arial" w:cs="Arial" w:eastAsiaTheme="minorEastAsia"/>
               </w:rPr>
             </w:pPr>
             <w:r>
               <w:rPr>
-                <w:rFonts w:ascii="Arial" w:eastAsiaTheme="minorEastAsia" w:hAnsi="Arial" w:cs="Arial"/>
+                <w:rFonts w:ascii="Arial" w:hAnsi="Arial" w:cs="Arial" w:eastAsiaTheme="minorEastAsia"/>
               </w:rPr>
               <w:t>14 dias</w:t>
             </w:r>
@@ -4882,12 +4981,12 @@
               <w:spacing w:line="360" w:lineRule="auto"/>
               <w:jc w:val="both"/>
               <w:rPr>
-                <w:rFonts w:ascii="Arial" w:eastAsiaTheme="minorEastAsia" w:hAnsi="Arial" w:cs="Arial"/>
+                <w:rFonts w:ascii="Arial" w:hAnsi="Arial" w:cs="Arial" w:eastAsiaTheme="minorEastAsia"/>
               </w:rPr>
             </w:pPr>
             <w:r>
               <w:rPr>
-                <w:rFonts w:ascii="Arial" w:eastAsiaTheme="minorEastAsia" w:hAnsi="Arial" w:cs="Arial"/>
+                <w:rFonts w:ascii="Arial" w:hAnsi="Arial" w:cs="Arial" w:eastAsiaTheme="minorEastAsia"/>
               </w:rPr>
               <w:t xml:space="preserve">Elaboração de Aplicação Virtualizada para Tratamento de Dados </w:t>
             </w:r>
@@ -4902,12 +5001,12 @@
               <w:spacing w:line="360" w:lineRule="auto"/>
               <w:jc w:val="both"/>
               <w:rPr>
-                <w:rFonts w:ascii="Arial" w:eastAsiaTheme="minorEastAsia" w:hAnsi="Arial" w:cs="Arial"/>
+                <w:rFonts w:ascii="Arial" w:hAnsi="Arial" w:cs="Arial" w:eastAsiaTheme="minorEastAsia"/>
               </w:rPr>
             </w:pPr>
             <w:r>
               <w:rPr>
-                <w:rFonts w:ascii="Arial" w:eastAsiaTheme="minorEastAsia" w:hAnsi="Arial" w:cs="Arial"/>
+                <w:rFonts w:ascii="Arial" w:hAnsi="Arial" w:cs="Arial" w:eastAsiaTheme="minorEastAsia"/>
               </w:rPr>
               <w:t>21 dias</w:t>
             </w:r>
@@ -4924,12 +5023,12 @@
               <w:spacing w:line="360" w:lineRule="auto"/>
               <w:jc w:val="both"/>
               <w:rPr>
-                <w:rFonts w:ascii="Arial" w:eastAsiaTheme="minorEastAsia" w:hAnsi="Arial" w:cs="Arial"/>
+                <w:rFonts w:ascii="Arial" w:hAnsi="Arial" w:cs="Arial" w:eastAsiaTheme="minorEastAsia"/>
               </w:rPr>
             </w:pPr>
             <w:r>
               <w:rPr>
-                <w:rFonts w:ascii="Arial" w:eastAsiaTheme="minorEastAsia" w:hAnsi="Arial" w:cs="Arial"/>
+                <w:rFonts w:ascii="Arial" w:hAnsi="Arial" w:cs="Arial" w:eastAsiaTheme="minorEastAsia"/>
               </w:rPr>
               <w:t>Desenvolvimento de página com Dashboard personalizada</w:t>
             </w:r>
@@ -4944,12 +5043,12 @@
               <w:spacing w:line="360" w:lineRule="auto"/>
               <w:jc w:val="both"/>
               <w:rPr>
-                <w:rFonts w:ascii="Arial" w:eastAsiaTheme="minorEastAsia" w:hAnsi="Arial" w:cs="Arial"/>
+                <w:rFonts w:ascii="Arial" w:hAnsi="Arial" w:cs="Arial" w:eastAsiaTheme="minorEastAsia"/>
               </w:rPr>
             </w:pPr>
             <w:r>
               <w:rPr>
-                <w:rFonts w:ascii="Arial" w:eastAsiaTheme="minorEastAsia" w:hAnsi="Arial" w:cs="Arial"/>
+                <w:rFonts w:ascii="Arial" w:hAnsi="Arial" w:cs="Arial" w:eastAsiaTheme="minorEastAsia"/>
               </w:rPr>
               <w:t>14 dias</w:t>
             </w:r>
@@ -4966,12 +5065,12 @@
               <w:spacing w:line="360" w:lineRule="auto"/>
               <w:jc w:val="both"/>
               <w:rPr>
-                <w:rFonts w:ascii="Arial" w:eastAsiaTheme="minorEastAsia" w:hAnsi="Arial" w:cs="Arial"/>
+                <w:rFonts w:ascii="Arial" w:hAnsi="Arial" w:cs="Arial" w:eastAsiaTheme="minorEastAsia"/>
               </w:rPr>
             </w:pPr>
             <w:r>
               <w:rPr>
-                <w:rFonts w:ascii="Arial" w:eastAsiaTheme="minorEastAsia" w:hAnsi="Arial" w:cs="Arial"/>
+                <w:rFonts w:ascii="Arial" w:hAnsi="Arial" w:cs="Arial" w:eastAsiaTheme="minorEastAsia"/>
               </w:rPr>
               <w:t>Acompanhamento de implementação do sensor e software associado</w:t>
             </w:r>
@@ -4986,12 +5085,12 @@
               <w:spacing w:line="360" w:lineRule="auto"/>
               <w:jc w:val="both"/>
               <w:rPr>
-                <w:rFonts w:ascii="Arial" w:eastAsiaTheme="minorEastAsia" w:hAnsi="Arial" w:cs="Arial"/>
+                <w:rFonts w:ascii="Arial" w:hAnsi="Arial" w:cs="Arial" w:eastAsiaTheme="minorEastAsia"/>
               </w:rPr>
             </w:pPr>
             <w:r>
               <w:rPr>
-                <w:rFonts w:ascii="Arial" w:eastAsiaTheme="minorEastAsia" w:hAnsi="Arial" w:cs="Arial"/>
+                <w:rFonts w:ascii="Arial" w:hAnsi="Arial" w:cs="Arial" w:eastAsiaTheme="minorEastAsia"/>
               </w:rPr>
               <w:t>14 dias</w:t>
             </w:r>
@@ -5008,26 +5107,26 @@
               <w:spacing w:line="360" w:lineRule="auto"/>
               <w:jc w:val="both"/>
               <w:rPr>
-                <w:rFonts w:ascii="Arial" w:eastAsiaTheme="minorEastAsia" w:hAnsi="Arial" w:cs="Arial"/>
+                <w:rFonts w:ascii="Arial" w:hAnsi="Arial" w:cs="Arial" w:eastAsiaTheme="minorEastAsia"/>
               </w:rPr>
             </w:pPr>
             <w:r>
               <w:rPr>
-                <w:rFonts w:ascii="Arial" w:eastAsiaTheme="minorEastAsia" w:hAnsi="Arial" w:cs="Arial"/>
+                <w:rFonts w:ascii="Arial" w:hAnsi="Arial" w:cs="Arial" w:eastAsiaTheme="minorEastAsia"/>
               </w:rPr>
               <w:t xml:space="preserve">Fornecimento de suporte técnico após </w:t>
             </w:r>
             <w:proofErr w:type="spellStart"/>
             <w:r>
               <w:rPr>
-                <w:rFonts w:ascii="Arial" w:eastAsiaTheme="minorEastAsia" w:hAnsi="Arial" w:cs="Arial"/>
+                <w:rFonts w:ascii="Arial" w:hAnsi="Arial" w:cs="Arial" w:eastAsiaTheme="minorEastAsia"/>
               </w:rPr>
               <w:t>perído</w:t>
             </w:r>
             <w:proofErr w:type="spellEnd"/>
             <w:r>
               <w:rPr>
-                <w:rFonts w:ascii="Arial" w:eastAsiaTheme="minorEastAsia" w:hAnsi="Arial" w:cs="Arial"/>
+                <w:rFonts w:ascii="Arial" w:hAnsi="Arial" w:cs="Arial" w:eastAsiaTheme="minorEastAsia"/>
               </w:rPr>
               <w:t xml:space="preserve"> de testes</w:t>
             </w:r>
@@ -5042,12 +5141,12 @@
               <w:spacing w:line="360" w:lineRule="auto"/>
               <w:jc w:val="both"/>
               <w:rPr>
-                <w:rFonts w:ascii="Arial" w:eastAsiaTheme="minorEastAsia" w:hAnsi="Arial" w:cs="Arial"/>
+                <w:rFonts w:ascii="Arial" w:hAnsi="Arial" w:cs="Arial" w:eastAsiaTheme="minorEastAsia"/>
               </w:rPr>
             </w:pPr>
             <w:r>
               <w:rPr>
-                <w:rFonts w:ascii="Arial" w:eastAsiaTheme="minorEastAsia" w:hAnsi="Arial" w:cs="Arial"/>
+                <w:rFonts w:ascii="Arial" w:hAnsi="Arial" w:cs="Arial" w:eastAsiaTheme="minorEastAsia"/>
               </w:rPr>
               <w:t>60 dias</w:t>
             </w:r>
@@ -5060,7 +5159,7 @@
         <w:spacing w:line="360" w:lineRule="auto"/>
         <w:jc w:val="both"/>
         <w:rPr>
-          <w:rFonts w:ascii="Arial" w:eastAsiaTheme="minorEastAsia" w:hAnsi="Arial" w:cs="Arial"/>
+          <w:rFonts w:ascii="Arial" w:hAnsi="Arial" w:cs="Arial" w:eastAsiaTheme="minorEastAsia"/>
           <w:b/>
           <w:bCs/>
         </w:rPr>
@@ -5071,7 +5170,7 @@
         <w:spacing w:line="360" w:lineRule="auto"/>
         <w:jc w:val="both"/>
         <w:rPr>
-          <w:rFonts w:ascii="Arial" w:eastAsiaTheme="minorEastAsia" w:hAnsi="Arial" w:cs="Arial"/>
+          <w:rFonts w:ascii="Arial" w:hAnsi="Arial" w:cs="Arial" w:eastAsiaTheme="minorEastAsia"/>
           <w:b/>
           <w:bCs/>
         </w:rPr>
@@ -5080,14 +5179,14 @@
     <w:p>
       <w:pPr>
         <w:rPr>
-          <w:rFonts w:ascii="Arial" w:eastAsiaTheme="minorEastAsia" w:hAnsi="Arial" w:cs="Arial"/>
+          <w:rFonts w:ascii="Arial" w:hAnsi="Arial" w:cs="Arial" w:eastAsiaTheme="minorEastAsia"/>
           <w:b/>
           <w:bCs/>
         </w:rPr>
       </w:pPr>
       <w:r>
         <w:rPr>
-          <w:rFonts w:ascii="Arial" w:eastAsiaTheme="minorEastAsia" w:hAnsi="Arial" w:cs="Arial"/>
+          <w:rFonts w:ascii="Arial" w:hAnsi="Arial" w:cs="Arial" w:eastAsiaTheme="minorEastAsia"/>
           <w:b/>
           <w:bCs/>
         </w:rPr>
@@ -5101,12 +5200,11 @@
           <w:rFonts w:eastAsiaTheme="minorEastAsia"/>
         </w:rPr>
       </w:pPr>
-      <w:bookmarkStart w:id="17" w:name="_Toc207399849"/>
+      <w:bookmarkStart w:name="_Toc207399849" w:id="17"/>
       <w:r>
         <w:rPr>
           <w:rFonts w:eastAsiaTheme="minorEastAsia"/>
         </w:rPr>
-        <w:lastRenderedPageBreak/>
         <w:t>REFERÊNCIAS UTILIZADAS</w:t>
       </w:r>
       <w:bookmarkEnd w:id="17"/>
@@ -5115,7 +5213,7 @@
       <w:pPr>
         <w:spacing w:line="240" w:lineRule="auto"/>
         <w:rPr>
-          <w:rFonts w:ascii="Arial" w:eastAsiaTheme="minorEastAsia" w:hAnsi="Arial" w:cs="Arial"/>
+          <w:rFonts w:ascii="Arial" w:hAnsi="Arial" w:cs="Arial" w:eastAsiaTheme="minorEastAsia"/>
         </w:rPr>
       </w:pPr>
     </w:p>
@@ -5123,18 +5221,18 @@
       <w:pPr>
         <w:spacing w:line="240" w:lineRule="auto"/>
         <w:rPr>
-          <w:rFonts w:ascii="Arial" w:eastAsiaTheme="minorEastAsia" w:hAnsi="Arial" w:cs="Arial"/>
-        </w:rPr>
-      </w:pPr>
-      <w:r>
-        <w:rPr>
-          <w:rFonts w:ascii="Arial" w:eastAsiaTheme="minorEastAsia" w:hAnsi="Arial" w:cs="Arial"/>
+          <w:rFonts w:ascii="Arial" w:hAnsi="Arial" w:cs="Arial" w:eastAsiaTheme="minorEastAsia"/>
+        </w:rPr>
+      </w:pPr>
+      <w:r>
+        <w:rPr>
+          <w:rFonts w:ascii="Arial" w:hAnsi="Arial" w:cs="Arial" w:eastAsiaTheme="minorEastAsia"/>
         </w:rPr>
         <w:t xml:space="preserve">ANTHEROTEC. </w:t>
       </w:r>
       <w:r>
         <w:rPr>
-          <w:rFonts w:ascii="Arial" w:eastAsiaTheme="minorEastAsia" w:hAnsi="Arial" w:cs="Arial"/>
+          <w:rFonts w:ascii="Arial" w:hAnsi="Arial" w:cs="Arial" w:eastAsiaTheme="minorEastAsia"/>
           <w:b/>
           <w:bCs/>
         </w:rPr>
@@ -5142,7 +5240,7 @@
       </w:r>
       <w:r>
         <w:rPr>
-          <w:rFonts w:ascii="Arial" w:eastAsiaTheme="minorEastAsia" w:hAnsi="Arial" w:cs="Arial"/>
+          <w:rFonts w:ascii="Arial" w:hAnsi="Arial" w:cs="Arial" w:eastAsiaTheme="minorEastAsia"/>
         </w:rPr>
         <w:t>. 2023. Disponível em: https://antherotec.com.br/truticultura-em-ras/. Acesso em: 28 ago. 2025.</w:t>
       </w:r>
@@ -5151,18 +5249,18 @@
       <w:pPr>
         <w:spacing w:line="240" w:lineRule="auto"/>
         <w:rPr>
-          <w:rFonts w:ascii="Arial" w:eastAsiaTheme="minorEastAsia" w:hAnsi="Arial" w:cs="Arial"/>
-        </w:rPr>
-      </w:pPr>
-      <w:r>
-        <w:rPr>
-          <w:rFonts w:ascii="Arial" w:eastAsiaTheme="minorEastAsia" w:hAnsi="Arial" w:cs="Arial"/>
+          <w:rFonts w:ascii="Arial" w:hAnsi="Arial" w:cs="Arial" w:eastAsiaTheme="minorEastAsia"/>
+        </w:rPr>
+      </w:pPr>
+      <w:r>
+        <w:rPr>
+          <w:rFonts w:ascii="Arial" w:hAnsi="Arial" w:cs="Arial" w:eastAsiaTheme="minorEastAsia"/>
         </w:rPr>
         <w:t xml:space="preserve">ASSAD, L. T.; BURSZTYN, M. </w:t>
       </w:r>
       <w:r>
         <w:rPr>
-          <w:rFonts w:ascii="Arial" w:eastAsiaTheme="minorEastAsia" w:hAnsi="Arial" w:cs="Arial"/>
+          <w:rFonts w:ascii="Arial" w:hAnsi="Arial" w:cs="Arial" w:eastAsiaTheme="minorEastAsia"/>
           <w:b/>
           <w:bCs/>
         </w:rPr>
@@ -5170,7 +5268,7 @@
       </w:r>
       <w:r>
         <w:rPr>
-          <w:rFonts w:ascii="Arial" w:eastAsiaTheme="minorEastAsia" w:hAnsi="Arial" w:cs="Arial"/>
+          <w:rFonts w:ascii="Arial" w:hAnsi="Arial" w:cs="Arial" w:eastAsiaTheme="minorEastAsia"/>
         </w:rPr>
         <w:t xml:space="preserve"> Brasília: Universidade de Brasília, 2000.</w:t>
       </w:r>
@@ -5179,18 +5277,18 @@
       <w:pPr>
         <w:spacing w:line="240" w:lineRule="auto"/>
         <w:rPr>
-          <w:rFonts w:ascii="Arial" w:eastAsiaTheme="minorEastAsia" w:hAnsi="Arial" w:cs="Arial"/>
-        </w:rPr>
-      </w:pPr>
-      <w:r>
-        <w:rPr>
-          <w:rFonts w:ascii="Arial" w:eastAsiaTheme="minorEastAsia" w:hAnsi="Arial" w:cs="Arial"/>
+          <w:rFonts w:ascii="Arial" w:hAnsi="Arial" w:cs="Arial" w:eastAsiaTheme="minorEastAsia"/>
+        </w:rPr>
+      </w:pPr>
+      <w:r>
+        <w:rPr>
+          <w:rFonts w:ascii="Arial" w:hAnsi="Arial" w:cs="Arial" w:eastAsiaTheme="minorEastAsia"/>
         </w:rPr>
         <w:t xml:space="preserve">BRASIL. Ministério da Pesca e Aquicultura. </w:t>
       </w:r>
       <w:r>
         <w:rPr>
-          <w:rFonts w:ascii="Arial" w:eastAsiaTheme="minorEastAsia" w:hAnsi="Arial" w:cs="Arial"/>
+          <w:rFonts w:ascii="Arial" w:hAnsi="Arial" w:cs="Arial" w:eastAsiaTheme="minorEastAsia"/>
           <w:b/>
           <w:bCs/>
         </w:rPr>
@@ -5198,7 +5296,7 @@
       </w:r>
       <w:r>
         <w:rPr>
-          <w:rFonts w:ascii="Arial" w:eastAsiaTheme="minorEastAsia" w:hAnsi="Arial" w:cs="Arial"/>
+          <w:rFonts w:ascii="Arial" w:hAnsi="Arial" w:cs="Arial" w:eastAsiaTheme="minorEastAsia"/>
         </w:rPr>
         <w:t xml:space="preserve"> Brasília: MPA, 2012.</w:t>
       </w:r>
@@ -5207,18 +5305,18 @@
       <w:pPr>
         <w:spacing w:line="240" w:lineRule="auto"/>
         <w:rPr>
-          <w:rFonts w:ascii="Arial" w:eastAsiaTheme="minorEastAsia" w:hAnsi="Arial" w:cs="Arial"/>
-        </w:rPr>
-      </w:pPr>
-      <w:r>
-        <w:rPr>
-          <w:rFonts w:ascii="Arial" w:eastAsiaTheme="minorEastAsia" w:hAnsi="Arial" w:cs="Arial"/>
+          <w:rFonts w:ascii="Arial" w:hAnsi="Arial" w:cs="Arial" w:eastAsiaTheme="minorEastAsia"/>
+        </w:rPr>
+      </w:pPr>
+      <w:r>
+        <w:rPr>
+          <w:rFonts w:ascii="Arial" w:hAnsi="Arial" w:cs="Arial" w:eastAsiaTheme="minorEastAsia"/>
         </w:rPr>
         <w:t xml:space="preserve">EMBRAPA. </w:t>
       </w:r>
       <w:r>
         <w:rPr>
-          <w:rFonts w:ascii="Arial" w:eastAsiaTheme="minorEastAsia" w:hAnsi="Arial" w:cs="Arial"/>
+          <w:rFonts w:ascii="Arial" w:hAnsi="Arial" w:cs="Arial" w:eastAsiaTheme="minorEastAsia"/>
           <w:b/>
           <w:bCs/>
         </w:rPr>
@@ -5226,7 +5324,7 @@
       </w:r>
       <w:r>
         <w:rPr>
-          <w:rFonts w:ascii="Arial" w:eastAsiaTheme="minorEastAsia" w:hAnsi="Arial" w:cs="Arial"/>
+          <w:rFonts w:ascii="Arial" w:hAnsi="Arial" w:cs="Arial" w:eastAsiaTheme="minorEastAsia"/>
         </w:rPr>
         <w:t xml:space="preserve"> 2021. Disponível em: https://www.embrapa.br/busca-de-noticias/-/noticia/59944353/alevinos-sao-a-semente-da-piscicultura-mostra-curso-de-videoaula-da-embrapa. Acesso em: 28 ago. 2025.</w:t>
       </w:r>
@@ -5235,18 +5333,18 @@
       <w:pPr>
         <w:spacing w:line="240" w:lineRule="auto"/>
         <w:rPr>
-          <w:rFonts w:ascii="Arial" w:eastAsiaTheme="minorEastAsia" w:hAnsi="Arial" w:cs="Arial"/>
-        </w:rPr>
-      </w:pPr>
-      <w:r>
-        <w:rPr>
-          <w:rFonts w:ascii="Arial" w:eastAsiaTheme="minorEastAsia" w:hAnsi="Arial" w:cs="Arial"/>
+          <w:rFonts w:ascii="Arial" w:hAnsi="Arial" w:cs="Arial" w:eastAsiaTheme="minorEastAsia"/>
+        </w:rPr>
+      </w:pPr>
+      <w:r>
+        <w:rPr>
+          <w:rFonts w:ascii="Arial" w:hAnsi="Arial" w:cs="Arial" w:eastAsiaTheme="minorEastAsia"/>
         </w:rPr>
         <w:t xml:space="preserve">EMBRAPA. </w:t>
       </w:r>
       <w:r>
         <w:rPr>
-          <w:rFonts w:ascii="Arial" w:eastAsiaTheme="minorEastAsia" w:hAnsi="Arial" w:cs="Arial"/>
+          <w:rFonts w:ascii="Arial" w:hAnsi="Arial" w:cs="Arial" w:eastAsiaTheme="minorEastAsia"/>
           <w:b/>
           <w:bCs/>
         </w:rPr>
@@ -5254,7 +5352,7 @@
       </w:r>
       <w:r>
         <w:rPr>
-          <w:rFonts w:ascii="Arial" w:eastAsiaTheme="minorEastAsia" w:hAnsi="Arial" w:cs="Arial"/>
+          <w:rFonts w:ascii="Arial" w:hAnsi="Arial" w:cs="Arial" w:eastAsiaTheme="minorEastAsia"/>
         </w:rPr>
         <w:t>. 2024. Disponível em: https://www.cnpma.embrapa.br/projetos/ecoagua/eco/oxigdiss.html. Acesso em: 28 ago. 2025.</w:t>
       </w:r>
@@ -5263,18 +5361,18 @@
       <w:pPr>
         <w:spacing w:line="240" w:lineRule="auto"/>
         <w:rPr>
-          <w:rFonts w:ascii="Arial" w:eastAsiaTheme="minorEastAsia" w:hAnsi="Arial" w:cs="Arial"/>
-        </w:rPr>
-      </w:pPr>
-      <w:r>
-        <w:rPr>
-          <w:rFonts w:ascii="Arial" w:eastAsiaTheme="minorEastAsia" w:hAnsi="Arial" w:cs="Arial"/>
+          <w:rFonts w:ascii="Arial" w:hAnsi="Arial" w:cs="Arial" w:eastAsiaTheme="minorEastAsia"/>
+        </w:rPr>
+      </w:pPr>
+      <w:r>
+        <w:rPr>
+          <w:rFonts w:ascii="Arial" w:hAnsi="Arial" w:cs="Arial" w:eastAsiaTheme="minorEastAsia"/>
         </w:rPr>
         <w:t xml:space="preserve">ESTADÃO. </w:t>
       </w:r>
       <w:r>
         <w:rPr>
-          <w:rFonts w:ascii="Arial" w:eastAsiaTheme="minorEastAsia" w:hAnsi="Arial" w:cs="Arial"/>
+          <w:rFonts w:ascii="Arial" w:hAnsi="Arial" w:cs="Arial" w:eastAsiaTheme="minorEastAsia"/>
           <w:b/>
           <w:bCs/>
         </w:rPr>
@@ -5282,7 +5380,7 @@
       </w:r>
       <w:r>
         <w:rPr>
-          <w:rFonts w:ascii="Arial" w:eastAsiaTheme="minorEastAsia" w:hAnsi="Arial" w:cs="Arial"/>
+          <w:rFonts w:ascii="Arial" w:hAnsi="Arial" w:cs="Arial" w:eastAsiaTheme="minorEastAsia"/>
         </w:rPr>
         <w:t xml:space="preserve"> 2022. Disponível em: https://agro.estadao.com.br/economia/de-onde-vem-o-salmao-consumido-no-brasil. Acesso em: 28 ago. 2025.</w:t>
       </w:r>
@@ -5291,18 +5389,18 @@
       <w:pPr>
         <w:spacing w:line="240" w:lineRule="auto"/>
         <w:rPr>
-          <w:rFonts w:ascii="Arial" w:eastAsiaTheme="minorEastAsia" w:hAnsi="Arial" w:cs="Arial"/>
-        </w:rPr>
-      </w:pPr>
-      <w:r>
-        <w:rPr>
-          <w:rFonts w:ascii="Arial" w:eastAsiaTheme="minorEastAsia" w:hAnsi="Arial" w:cs="Arial"/>
+          <w:rFonts w:ascii="Arial" w:hAnsi="Arial" w:cs="Arial" w:eastAsiaTheme="minorEastAsia"/>
+        </w:rPr>
+      </w:pPr>
+      <w:r>
+        <w:rPr>
+          <w:rFonts w:ascii="Arial" w:hAnsi="Arial" w:cs="Arial" w:eastAsiaTheme="minorEastAsia"/>
         </w:rPr>
         <w:t xml:space="preserve">G1. </w:t>
       </w:r>
       <w:r>
         <w:rPr>
-          <w:rFonts w:ascii="Arial" w:eastAsiaTheme="minorEastAsia" w:hAnsi="Arial" w:cs="Arial"/>
+          <w:rFonts w:ascii="Arial" w:hAnsi="Arial" w:cs="Arial" w:eastAsiaTheme="minorEastAsia"/>
           <w:b/>
           <w:bCs/>
         </w:rPr>
@@ -5310,7 +5408,7 @@
       </w:r>
       <w:r>
         <w:rPr>
-          <w:rFonts w:ascii="Arial" w:eastAsiaTheme="minorEastAsia" w:hAnsi="Arial" w:cs="Arial"/>
+          <w:rFonts w:ascii="Arial" w:hAnsi="Arial" w:cs="Arial" w:eastAsiaTheme="minorEastAsia"/>
         </w:rPr>
         <w:t xml:space="preserve"> 2024. Disponível em: https://g1.globo.com/economia/agronegocios/noticia/2024/05/26/salmao-ou-truta-salmonada-entenda-as-diferencas.ghtml. Acesso em: 28 ago. 2025.</w:t>
       </w:r>
@@ -5319,18 +5417,18 @@
       <w:pPr>
         <w:spacing w:line="240" w:lineRule="auto"/>
         <w:rPr>
-          <w:rFonts w:ascii="Arial" w:eastAsiaTheme="minorEastAsia" w:hAnsi="Arial" w:cs="Arial"/>
-        </w:rPr>
-      </w:pPr>
-      <w:r>
-        <w:rPr>
-          <w:rFonts w:ascii="Arial" w:eastAsiaTheme="minorEastAsia" w:hAnsi="Arial" w:cs="Arial"/>
+          <w:rFonts w:ascii="Arial" w:hAnsi="Arial" w:cs="Arial" w:eastAsiaTheme="minorEastAsia"/>
+        </w:rPr>
+      </w:pPr>
+      <w:r>
+        <w:rPr>
+          <w:rFonts w:ascii="Arial" w:hAnsi="Arial" w:cs="Arial" w:eastAsiaTheme="minorEastAsia"/>
         </w:rPr>
         <w:t xml:space="preserve">IBGE. </w:t>
       </w:r>
       <w:r>
         <w:rPr>
-          <w:rFonts w:ascii="Arial" w:eastAsiaTheme="minorEastAsia" w:hAnsi="Arial" w:cs="Arial"/>
+          <w:rFonts w:ascii="Arial" w:hAnsi="Arial" w:cs="Arial" w:eastAsiaTheme="minorEastAsia"/>
           <w:b/>
           <w:bCs/>
         </w:rPr>
@@ -5339,7 +5437,7 @@
       <w:proofErr w:type="spellStart"/>
       <w:r>
         <w:rPr>
-          <w:rFonts w:ascii="Arial" w:eastAsiaTheme="minorEastAsia" w:hAnsi="Arial" w:cs="Arial"/>
+          <w:rFonts w:ascii="Arial" w:hAnsi="Arial" w:cs="Arial" w:eastAsiaTheme="minorEastAsia"/>
           <w:b/>
           <w:bCs/>
         </w:rPr>
@@ -5348,7 +5446,7 @@
       <w:proofErr w:type="spellEnd"/>
       <w:r>
         <w:rPr>
-          <w:rFonts w:ascii="Arial" w:eastAsiaTheme="minorEastAsia" w:hAnsi="Arial" w:cs="Arial"/>
+          <w:rFonts w:ascii="Arial" w:hAnsi="Arial" w:cs="Arial" w:eastAsiaTheme="minorEastAsia"/>
           <w:b/>
           <w:bCs/>
         </w:rPr>
@@ -5356,7 +5454,7 @@
       </w:r>
       <w:r>
         <w:rPr>
-          <w:rFonts w:ascii="Arial" w:eastAsiaTheme="minorEastAsia" w:hAnsi="Arial" w:cs="Arial"/>
+          <w:rFonts w:ascii="Arial" w:hAnsi="Arial" w:cs="Arial" w:eastAsiaTheme="minorEastAsia"/>
         </w:rPr>
         <w:t>. Rio de Janeiro: IBGE, 2019.</w:t>
       </w:r>
@@ -5365,18 +5463,18 @@
       <w:pPr>
         <w:spacing w:line="240" w:lineRule="auto"/>
         <w:rPr>
-          <w:rFonts w:ascii="Arial" w:eastAsiaTheme="minorEastAsia" w:hAnsi="Arial" w:cs="Arial"/>
-        </w:rPr>
-      </w:pPr>
-      <w:r>
-        <w:rPr>
-          <w:rFonts w:ascii="Arial" w:eastAsiaTheme="minorEastAsia" w:hAnsi="Arial" w:cs="Arial"/>
+          <w:rFonts w:ascii="Arial" w:hAnsi="Arial" w:cs="Arial" w:eastAsiaTheme="minorEastAsia"/>
+        </w:rPr>
+      </w:pPr>
+      <w:r>
+        <w:rPr>
+          <w:rFonts w:ascii="Arial" w:hAnsi="Arial" w:cs="Arial" w:eastAsiaTheme="minorEastAsia"/>
         </w:rPr>
         <w:t xml:space="preserve">UFRJ. </w:t>
       </w:r>
       <w:r>
         <w:rPr>
-          <w:rFonts w:ascii="Arial" w:eastAsiaTheme="minorEastAsia" w:hAnsi="Arial" w:cs="Arial"/>
+          <w:rFonts w:ascii="Arial" w:hAnsi="Arial" w:cs="Arial" w:eastAsiaTheme="minorEastAsia"/>
           <w:b/>
           <w:bCs/>
         </w:rPr>
@@ -5384,7 +5482,7 @@
       </w:r>
       <w:r>
         <w:rPr>
-          <w:rFonts w:ascii="Arial" w:eastAsiaTheme="minorEastAsia" w:hAnsi="Arial" w:cs="Arial"/>
+          <w:rFonts w:ascii="Arial" w:hAnsi="Arial" w:cs="Arial" w:eastAsiaTheme="minorEastAsia"/>
         </w:rPr>
         <w:t xml:space="preserve"> Rio de Janeiro: Universidade Federal do Rio de Janeiro, 2020. Disponível em: https://pantheon.ufrj.br/handle/11422/17433. Acesso em: 28 ago. 2025.</w:t>
       </w:r>
@@ -5393,12 +5491,12 @@
       <w:pPr>
         <w:spacing w:line="240" w:lineRule="auto"/>
         <w:rPr>
-          <w:rFonts w:ascii="Arial" w:eastAsiaTheme="minorEastAsia" w:hAnsi="Arial" w:cs="Arial"/>
+          <w:rFonts w:ascii="Arial" w:hAnsi="Arial" w:cs="Arial" w:eastAsiaTheme="minorEastAsia"/>
         </w:rPr>
       </w:pPr>
     </w:p>
     <w:sectPr>
-      <w:pgSz w:w="11906" w:h="16838"/>
+      <w:pgSz w:w="11906" w:h="16838" w:orient="portrait"/>
       <w:pgMar w:top="1701" w:right="1134" w:bottom="1134" w:left="1701" w:header="720" w:footer="720" w:gutter="0"/>
       <w:cols w:space="720"/>
       <w:docGrid w:linePitch="360"/>
@@ -5409,7 +5507,7 @@
 
 <file path=word/comments.xml><?xml version="1.0" encoding="utf-8"?>
 <w:comments xmlns:wpc="http://schemas.microsoft.com/office/word/2010/wordprocessingCanvas" xmlns:cx="http://schemas.microsoft.com/office/drawing/2014/chartex" xmlns:cx1="http://schemas.microsoft.com/office/drawing/2015/9/8/chartex" xmlns:cx2="http://schemas.microsoft.com/office/drawing/2015/10/21/chartex" xmlns:cx3="http://schemas.microsoft.com/office/drawing/2016/5/9/chartex" xmlns:cx4="http://schemas.microsoft.com/office/drawing/2016/5/10/chartex" xmlns:cx5="http://schemas.microsoft.com/office/drawing/2016/5/11/chartex" xmlns:cx6="http://schemas.microsoft.com/office/drawing/2016/5/12/chartex" xmlns:cx7="http://schemas.microsoft.com/office/drawing/2016/5/13/chartex" xmlns:cx8="http://schemas.microsoft.com/office/drawing/2016/5/14/chartex" xmlns:mc="http://schemas.openxmlformats.org/markup-compatibility/2006" xmlns:aink="http://schemas.microsoft.com/office/drawing/2016/ink" xmlns:am3d="http://schemas.microsoft.com/office/drawing/2017/model3d" xmlns:o="urn:schemas-microsoft-com:office:office" xmlns:oel="http://schemas.microsoft.com/office/2019/extlst" xmlns:r="http://schemas.openxmlformats.org/officeDocument/2006/relationships" xmlns:m="http://schemas.openxmlformats.org/officeDocument/2006/math" xmlns:v="urn:schemas-microsoft-com:vml" xmlns:wp14="http://schemas.microsoft.com/office/word/2010/wordprocessingDrawing" xmlns:wp="http://schemas.openxmlformats.org/drawingml/2006/wordprocessingDrawing" xmlns:w10="urn:schemas-microsoft-com:office:word" xmlns:w="http://schemas.openxmlformats.org/wordprocessingml/2006/main" xmlns:w14="http://schemas.microsoft.com/office/word/2010/wordml" xmlns:w15="http://schemas.microsoft.com/office/word/2012/wordml" xmlns:w16cex="http://schemas.microsoft.com/office/word/2018/wordml/cex" xmlns:w16cid="http://schemas.microsoft.com/office/word/2016/wordml/cid" xmlns:w16="http://schemas.microsoft.com/office/word/2018/wordml" xmlns:w16du="http://schemas.microsoft.com/office/word/2023/wordml/word16du" xmlns:w16sdtdh="http://schemas.microsoft.com/office/word/2020/wordml/sdtdatahash" xmlns:w16sdtfl="http://schemas.microsoft.com/office/word/2024/wordml/sdtformatlock" xmlns:w16se="http://schemas.microsoft.com/office/word/2015/wordml/symex" xmlns:wpg="http://schemas.microsoft.com/office/word/2010/wordprocessingGroup" xmlns:wpi="http://schemas.microsoft.com/office/word/2010/wordprocessingInk" xmlns:wne="http://schemas.microsoft.com/office/word/2006/wordml" xmlns:wps="http://schemas.microsoft.com/office/word/2010/wordprocessingShape" mc:Ignorable="w14 w15 w16se w16cid w16 w16cex w16sdtdh w16sdtfl w16du wp14">
-  <w:comment w:id="6" w:author="MARIA ROSA LIMA MAIA ." w:date="2025-08-27T18:13:00Z" w:initials="M.">
+  <w:comment w:initials="M." w:author="MARIA ROSA LIMA MAIA ." w:date="2025-08-27T18:13:00Z" w:id="6">
     <w:p>
       <w:r>
         <w:annotationRef/>
@@ -5749,7 +5847,7 @@
         <w:ind w:left="720" w:hanging="360"/>
       </w:pPr>
       <w:rPr>
-        <w:rFonts w:ascii="Symbol" w:hAnsi="Symbol" w:hint="default"/>
+        <w:rFonts w:hint="default" w:ascii="Symbol" w:hAnsi="Symbol"/>
       </w:rPr>
     </w:lvl>
     <w:lvl w:ilvl="1" w:tplc="04160003" w:tentative="1">
@@ -5761,7 +5859,7 @@
         <w:ind w:left="1440" w:hanging="360"/>
       </w:pPr>
       <w:rPr>
-        <w:rFonts w:ascii="Courier New" w:hAnsi="Courier New" w:cs="Courier New" w:hint="default"/>
+        <w:rFonts w:hint="default" w:ascii="Courier New" w:hAnsi="Courier New" w:cs="Courier New"/>
       </w:rPr>
     </w:lvl>
     <w:lvl w:ilvl="2" w:tplc="04160005" w:tentative="1">
@@ -5773,7 +5871,7 @@
         <w:ind w:left="2160" w:hanging="360"/>
       </w:pPr>
       <w:rPr>
-        <w:rFonts w:ascii="Wingdings" w:hAnsi="Wingdings" w:hint="default"/>
+        <w:rFonts w:hint="default" w:ascii="Wingdings" w:hAnsi="Wingdings"/>
       </w:rPr>
     </w:lvl>
     <w:lvl w:ilvl="3" w:tplc="04160001" w:tentative="1">
@@ -5785,7 +5883,7 @@
         <w:ind w:left="2880" w:hanging="360"/>
       </w:pPr>
       <w:rPr>
-        <w:rFonts w:ascii="Symbol" w:hAnsi="Symbol" w:hint="default"/>
+        <w:rFonts w:hint="default" w:ascii="Symbol" w:hAnsi="Symbol"/>
       </w:rPr>
     </w:lvl>
     <w:lvl w:ilvl="4" w:tplc="04160003" w:tentative="1">
@@ -5797,7 +5895,7 @@
         <w:ind w:left="3600" w:hanging="360"/>
       </w:pPr>
       <w:rPr>
-        <w:rFonts w:ascii="Courier New" w:hAnsi="Courier New" w:cs="Courier New" w:hint="default"/>
+        <w:rFonts w:hint="default" w:ascii="Courier New" w:hAnsi="Courier New" w:cs="Courier New"/>
       </w:rPr>
     </w:lvl>
     <w:lvl w:ilvl="5" w:tplc="04160005" w:tentative="1">
@@ -5809,7 +5907,7 @@
         <w:ind w:left="4320" w:hanging="360"/>
       </w:pPr>
       <w:rPr>
-        <w:rFonts w:ascii="Wingdings" w:hAnsi="Wingdings" w:hint="default"/>
+        <w:rFonts w:hint="default" w:ascii="Wingdings" w:hAnsi="Wingdings"/>
       </w:rPr>
     </w:lvl>
     <w:lvl w:ilvl="6" w:tplc="04160001" w:tentative="1">
@@ -5821,7 +5919,7 @@
         <w:ind w:left="5040" w:hanging="360"/>
       </w:pPr>
       <w:rPr>
-        <w:rFonts w:ascii="Symbol" w:hAnsi="Symbol" w:hint="default"/>
+        <w:rFonts w:hint="default" w:ascii="Symbol" w:hAnsi="Symbol"/>
       </w:rPr>
     </w:lvl>
     <w:lvl w:ilvl="7" w:tplc="04160003" w:tentative="1">
@@ -5833,7 +5931,7 @@
         <w:ind w:left="5760" w:hanging="360"/>
       </w:pPr>
       <w:rPr>
-        <w:rFonts w:ascii="Courier New" w:hAnsi="Courier New" w:cs="Courier New" w:hint="default"/>
+        <w:rFonts w:hint="default" w:ascii="Courier New" w:hAnsi="Courier New" w:cs="Courier New"/>
       </w:rPr>
     </w:lvl>
     <w:lvl w:ilvl="8" w:tplc="04160005" w:tentative="1">
@@ -5845,7 +5943,7 @@
         <w:ind w:left="6480" w:hanging="360"/>
       </w:pPr>
       <w:rPr>
-        <w:rFonts w:ascii="Wingdings" w:hAnsi="Wingdings" w:hint="default"/>
+        <w:rFonts w:hint="default" w:ascii="Wingdings" w:hAnsi="Wingdings"/>
       </w:rPr>
     </w:lvl>
   </w:abstractNum>
@@ -6439,7 +6537,7 @@
         <w:ind w:left="720" w:hanging="360"/>
       </w:pPr>
       <w:rPr>
-        <w:rFonts w:ascii="Symbol" w:hAnsi="Symbol" w:hint="default"/>
+        <w:rFonts w:hint="default" w:ascii="Symbol" w:hAnsi="Symbol"/>
         <w:sz w:val="20"/>
       </w:rPr>
     </w:lvl>
@@ -6455,7 +6553,7 @@
         <w:ind w:left="1440" w:hanging="360"/>
       </w:pPr>
       <w:rPr>
-        <w:rFonts w:ascii="Courier New" w:hAnsi="Courier New" w:hint="default"/>
+        <w:rFonts w:hint="default" w:ascii="Courier New" w:hAnsi="Courier New"/>
         <w:sz w:val="20"/>
       </w:rPr>
     </w:lvl>
@@ -6471,7 +6569,7 @@
         <w:ind w:left="2160" w:hanging="360"/>
       </w:pPr>
       <w:rPr>
-        <w:rFonts w:ascii="Wingdings" w:hAnsi="Wingdings" w:hint="default"/>
+        <w:rFonts w:hint="default" w:ascii="Wingdings" w:hAnsi="Wingdings"/>
         <w:sz w:val="20"/>
       </w:rPr>
     </w:lvl>
@@ -6487,7 +6585,7 @@
         <w:ind w:left="2880" w:hanging="360"/>
       </w:pPr>
       <w:rPr>
-        <w:rFonts w:ascii="Wingdings" w:hAnsi="Wingdings" w:hint="default"/>
+        <w:rFonts w:hint="default" w:ascii="Wingdings" w:hAnsi="Wingdings"/>
         <w:sz w:val="20"/>
       </w:rPr>
     </w:lvl>
@@ -6503,7 +6601,7 @@
         <w:ind w:left="3600" w:hanging="360"/>
       </w:pPr>
       <w:rPr>
-        <w:rFonts w:ascii="Wingdings" w:hAnsi="Wingdings" w:hint="default"/>
+        <w:rFonts w:hint="default" w:ascii="Wingdings" w:hAnsi="Wingdings"/>
         <w:sz w:val="20"/>
       </w:rPr>
     </w:lvl>
@@ -6519,7 +6617,7 @@
         <w:ind w:left="4320" w:hanging="360"/>
       </w:pPr>
       <w:rPr>
-        <w:rFonts w:ascii="Wingdings" w:hAnsi="Wingdings" w:hint="default"/>
+        <w:rFonts w:hint="default" w:ascii="Wingdings" w:hAnsi="Wingdings"/>
         <w:sz w:val="20"/>
       </w:rPr>
     </w:lvl>
@@ -6535,7 +6633,7 @@
         <w:ind w:left="5040" w:hanging="360"/>
       </w:pPr>
       <w:rPr>
-        <w:rFonts w:ascii="Wingdings" w:hAnsi="Wingdings" w:hint="default"/>
+        <w:rFonts w:hint="default" w:ascii="Wingdings" w:hAnsi="Wingdings"/>
         <w:sz w:val="20"/>
       </w:rPr>
     </w:lvl>
@@ -6551,7 +6649,7 @@
         <w:ind w:left="5760" w:hanging="360"/>
       </w:pPr>
       <w:rPr>
-        <w:rFonts w:ascii="Wingdings" w:hAnsi="Wingdings" w:hint="default"/>
+        <w:rFonts w:hint="default" w:ascii="Wingdings" w:hAnsi="Wingdings"/>
         <w:sz w:val="20"/>
       </w:rPr>
     </w:lvl>
@@ -6567,7 +6665,7 @@
         <w:ind w:left="6480" w:hanging="360"/>
       </w:pPr>
       <w:rPr>
-        <w:rFonts w:ascii="Wingdings" w:hAnsi="Wingdings" w:hint="default"/>
+        <w:rFonts w:hint="default" w:ascii="Wingdings" w:hAnsi="Wingdings"/>
         <w:sz w:val="20"/>
       </w:rPr>
     </w:lvl>
@@ -6900,7 +6998,7 @@
         <w:ind w:left="720" w:hanging="360"/>
       </w:pPr>
       <w:rPr>
-        <w:rFonts w:ascii="Symbol" w:hAnsi="Symbol" w:hint="default"/>
+        <w:rFonts w:hint="default" w:ascii="Symbol" w:hAnsi="Symbol"/>
         <w:sz w:val="20"/>
       </w:rPr>
     </w:lvl>
@@ -6916,7 +7014,7 @@
         <w:ind w:left="1440" w:hanging="360"/>
       </w:pPr>
       <w:rPr>
-        <w:rFonts w:ascii="Courier New" w:hAnsi="Courier New" w:hint="default"/>
+        <w:rFonts w:hint="default" w:ascii="Courier New" w:hAnsi="Courier New"/>
         <w:sz w:val="20"/>
       </w:rPr>
     </w:lvl>
@@ -6932,7 +7030,7 @@
         <w:ind w:left="2160" w:hanging="360"/>
       </w:pPr>
       <w:rPr>
-        <w:rFonts w:ascii="Wingdings" w:hAnsi="Wingdings" w:hint="default"/>
+        <w:rFonts w:hint="default" w:ascii="Wingdings" w:hAnsi="Wingdings"/>
         <w:sz w:val="20"/>
       </w:rPr>
     </w:lvl>
@@ -6948,7 +7046,7 @@
         <w:ind w:left="2880" w:hanging="360"/>
       </w:pPr>
       <w:rPr>
-        <w:rFonts w:ascii="Wingdings" w:hAnsi="Wingdings" w:hint="default"/>
+        <w:rFonts w:hint="default" w:ascii="Wingdings" w:hAnsi="Wingdings"/>
         <w:sz w:val="20"/>
       </w:rPr>
     </w:lvl>
@@ -6964,7 +7062,7 @@
         <w:ind w:left="3600" w:hanging="360"/>
       </w:pPr>
       <w:rPr>
-        <w:rFonts w:ascii="Wingdings" w:hAnsi="Wingdings" w:hint="default"/>
+        <w:rFonts w:hint="default" w:ascii="Wingdings" w:hAnsi="Wingdings"/>
         <w:sz w:val="20"/>
       </w:rPr>
     </w:lvl>
@@ -6980,7 +7078,7 @@
         <w:ind w:left="4320" w:hanging="360"/>
       </w:pPr>
       <w:rPr>
-        <w:rFonts w:ascii="Wingdings" w:hAnsi="Wingdings" w:hint="default"/>
+        <w:rFonts w:hint="default" w:ascii="Wingdings" w:hAnsi="Wingdings"/>
         <w:sz w:val="20"/>
       </w:rPr>
     </w:lvl>
@@ -6996,7 +7094,7 @@
         <w:ind w:left="5040" w:hanging="360"/>
       </w:pPr>
       <w:rPr>
-        <w:rFonts w:ascii="Wingdings" w:hAnsi="Wingdings" w:hint="default"/>
+        <w:rFonts w:hint="default" w:ascii="Wingdings" w:hAnsi="Wingdings"/>
         <w:sz w:val="20"/>
       </w:rPr>
     </w:lvl>
@@ -7012,7 +7110,7 @@
         <w:ind w:left="5760" w:hanging="360"/>
       </w:pPr>
       <w:rPr>
-        <w:rFonts w:ascii="Wingdings" w:hAnsi="Wingdings" w:hint="default"/>
+        <w:rFonts w:hint="default" w:ascii="Wingdings" w:hAnsi="Wingdings"/>
         <w:sz w:val="20"/>
       </w:rPr>
     </w:lvl>
@@ -7028,7 +7126,7 @@
         <w:ind w:left="6480" w:hanging="360"/>
       </w:pPr>
       <w:rPr>
-        <w:rFonts w:ascii="Wingdings" w:hAnsi="Wingdings" w:hint="default"/>
+        <w:rFonts w:hint="default" w:ascii="Wingdings" w:hAnsi="Wingdings"/>
         <w:sz w:val="20"/>
       </w:rPr>
     </w:lvl>
@@ -7049,7 +7147,7 @@
         <w:ind w:left="720" w:hanging="360"/>
       </w:pPr>
       <w:rPr>
-        <w:rFonts w:ascii="Symbol" w:hAnsi="Symbol" w:hint="default"/>
+        <w:rFonts w:hint="default" w:ascii="Symbol" w:hAnsi="Symbol"/>
         <w:sz w:val="20"/>
       </w:rPr>
     </w:lvl>
@@ -7065,7 +7163,7 @@
         <w:ind w:left="1440" w:hanging="360"/>
       </w:pPr>
       <w:rPr>
-        <w:rFonts w:ascii="Courier New" w:hAnsi="Courier New" w:hint="default"/>
+        <w:rFonts w:hint="default" w:ascii="Courier New" w:hAnsi="Courier New"/>
         <w:sz w:val="20"/>
       </w:rPr>
     </w:lvl>
@@ -7081,7 +7179,7 @@
         <w:ind w:left="2160" w:hanging="360"/>
       </w:pPr>
       <w:rPr>
-        <w:rFonts w:ascii="Wingdings" w:hAnsi="Wingdings" w:hint="default"/>
+        <w:rFonts w:hint="default" w:ascii="Wingdings" w:hAnsi="Wingdings"/>
         <w:sz w:val="20"/>
       </w:rPr>
     </w:lvl>
@@ -7097,7 +7195,7 @@
         <w:ind w:left="2880" w:hanging="360"/>
       </w:pPr>
       <w:rPr>
-        <w:rFonts w:ascii="Wingdings" w:hAnsi="Wingdings" w:hint="default"/>
+        <w:rFonts w:hint="default" w:ascii="Wingdings" w:hAnsi="Wingdings"/>
         <w:sz w:val="20"/>
       </w:rPr>
     </w:lvl>
@@ -7113,7 +7211,7 @@
         <w:ind w:left="3600" w:hanging="360"/>
       </w:pPr>
       <w:rPr>
-        <w:rFonts w:ascii="Wingdings" w:hAnsi="Wingdings" w:hint="default"/>
+        <w:rFonts w:hint="default" w:ascii="Wingdings" w:hAnsi="Wingdings"/>
         <w:sz w:val="20"/>
       </w:rPr>
     </w:lvl>
@@ -7129,7 +7227,7 @@
         <w:ind w:left="4320" w:hanging="360"/>
       </w:pPr>
       <w:rPr>
-        <w:rFonts w:ascii="Wingdings" w:hAnsi="Wingdings" w:hint="default"/>
+        <w:rFonts w:hint="default" w:ascii="Wingdings" w:hAnsi="Wingdings"/>
         <w:sz w:val="20"/>
       </w:rPr>
     </w:lvl>
@@ -7145,7 +7243,7 @@
         <w:ind w:left="5040" w:hanging="360"/>
       </w:pPr>
       <w:rPr>
-        <w:rFonts w:ascii="Wingdings" w:hAnsi="Wingdings" w:hint="default"/>
+        <w:rFonts w:hint="default" w:ascii="Wingdings" w:hAnsi="Wingdings"/>
         <w:sz w:val="20"/>
       </w:rPr>
     </w:lvl>
@@ -7161,7 +7259,7 @@
         <w:ind w:left="5760" w:hanging="360"/>
       </w:pPr>
       <w:rPr>
-        <w:rFonts w:ascii="Wingdings" w:hAnsi="Wingdings" w:hint="default"/>
+        <w:rFonts w:hint="default" w:ascii="Wingdings" w:hAnsi="Wingdings"/>
         <w:sz w:val="20"/>
       </w:rPr>
     </w:lvl>
@@ -7177,7 +7275,7 @@
         <w:ind w:left="6480" w:hanging="360"/>
       </w:pPr>
       <w:rPr>
-        <w:rFonts w:ascii="Wingdings" w:hAnsi="Wingdings" w:hint="default"/>
+        <w:rFonts w:hint="default" w:ascii="Wingdings" w:hAnsi="Wingdings"/>
         <w:sz w:val="20"/>
       </w:rPr>
     </w:lvl>
@@ -7236,11 +7334,11 @@
 </file>
 
 <file path=word/styles.xml><?xml version="1.0" encoding="utf-8"?>
-<w:styles xmlns:mc="http://schemas.openxmlformats.org/markup-compatibility/2006" xmlns:r="http://schemas.openxmlformats.org/officeDocument/2006/relationships" xmlns:w="http://schemas.openxmlformats.org/wordprocessingml/2006/main" xmlns:w14="http://schemas.microsoft.com/office/word/2010/wordml" xmlns:w15="http://schemas.microsoft.com/office/word/2012/wordml" xmlns:w16cex="http://schemas.microsoft.com/office/word/2018/wordml/cex" xmlns:w16cid="http://schemas.microsoft.com/office/word/2016/wordml/cid" xmlns:w16="http://schemas.microsoft.com/office/word/2018/wordml" xmlns:w16du="http://schemas.microsoft.com/office/word/2023/wordml/word16du" xmlns:w16sdtdh="http://schemas.microsoft.com/office/word/2020/wordml/sdtdatahash" xmlns:w16sdtfl="http://schemas.microsoft.com/office/word/2024/wordml/sdtformatlock" xmlns:w16se="http://schemas.microsoft.com/office/word/2015/wordml/symex" mc:Ignorable="w14 w15 w16se w16cid w16 w16cex w16sdtdh w16sdtfl w16du">
+<w:styles xmlns:wp14="http://schemas.microsoft.com/office/word/2010/wordprocessingDrawing" xmlns:mc="http://schemas.openxmlformats.org/markup-compatibility/2006" xmlns:r="http://schemas.openxmlformats.org/officeDocument/2006/relationships" xmlns:w="http://schemas.openxmlformats.org/wordprocessingml/2006/main" xmlns:w14="http://schemas.microsoft.com/office/word/2010/wordml" xmlns:w15="http://schemas.microsoft.com/office/word/2012/wordml" xmlns:w16cex="http://schemas.microsoft.com/office/word/2018/wordml/cex" xmlns:w16cid="http://schemas.microsoft.com/office/word/2016/wordml/cid" xmlns:w16="http://schemas.microsoft.com/office/word/2018/wordml" xmlns:w16du="http://schemas.microsoft.com/office/word/2023/wordml/word16du" xmlns:w16sdtdh="http://schemas.microsoft.com/office/word/2020/wordml/sdtdatahash" xmlns:w16sdtfl="http://schemas.microsoft.com/office/word/2024/wordml/sdtformatlock" xmlns:w16se="http://schemas.microsoft.com/office/word/2015/wordml/symex" mc:Ignorable="w14 w15 w16se w16cid w16 w16cex w16sdtdh w16sdtfl w16du wp14">
   <w:docDefaults>
     <w:rPrDefault>
       <w:rPr>
-        <w:rFonts w:asciiTheme="minorHAnsi" w:eastAsiaTheme="minorHAnsi" w:hAnsiTheme="minorHAnsi" w:cstheme="minorBidi"/>
+        <w:rFonts w:asciiTheme="minorHAnsi" w:hAnsiTheme="minorHAnsi" w:eastAsiaTheme="minorHAnsi" w:cstheme="minorBidi"/>
         <w:sz w:val="24"/>
         <w:szCs w:val="24"/>
         <w:lang w:val="pt-BR" w:eastAsia="en-US" w:bidi="ar-SA"/>
@@ -7255,14 +7353,14 @@
   <w:latentStyles w:defLockedState="0" w:defUIPriority="99" w:defSemiHidden="0" w:defUnhideWhenUsed="0" w:defQFormat="0" w:count="376">
     <w:lsdException w:name="Normal" w:uiPriority="0" w:qFormat="1"/>
     <w:lsdException w:name="heading 1" w:uiPriority="9" w:qFormat="1"/>
-    <w:lsdException w:name="heading 2" w:semiHidden="1" w:uiPriority="9" w:unhideWhenUsed="1" w:qFormat="1"/>
-    <w:lsdException w:name="heading 3" w:semiHidden="1" w:uiPriority="9" w:unhideWhenUsed="1" w:qFormat="1"/>
-    <w:lsdException w:name="heading 4" w:semiHidden="1" w:uiPriority="9" w:unhideWhenUsed="1" w:qFormat="1"/>
-    <w:lsdException w:name="heading 5" w:semiHidden="1" w:uiPriority="9" w:unhideWhenUsed="1" w:qFormat="1"/>
-    <w:lsdException w:name="heading 6" w:semiHidden="1" w:uiPriority="9" w:unhideWhenUsed="1" w:qFormat="1"/>
-    <w:lsdException w:name="heading 7" w:semiHidden="1" w:uiPriority="9" w:unhideWhenUsed="1" w:qFormat="1"/>
-    <w:lsdException w:name="heading 8" w:semiHidden="1" w:uiPriority="9" w:unhideWhenUsed="1" w:qFormat="1"/>
-    <w:lsdException w:name="heading 9" w:semiHidden="1" w:uiPriority="9" w:unhideWhenUsed="1" w:qFormat="1"/>
+    <w:lsdException w:name="heading 2" w:uiPriority="9" w:semiHidden="1" w:unhideWhenUsed="1" w:qFormat="1"/>
+    <w:lsdException w:name="heading 3" w:uiPriority="9" w:semiHidden="1" w:unhideWhenUsed="1" w:qFormat="1"/>
+    <w:lsdException w:name="heading 4" w:uiPriority="9" w:semiHidden="1" w:unhideWhenUsed="1" w:qFormat="1"/>
+    <w:lsdException w:name="heading 5" w:uiPriority="9" w:semiHidden="1" w:unhideWhenUsed="1" w:qFormat="1"/>
+    <w:lsdException w:name="heading 6" w:uiPriority="9" w:semiHidden="1" w:unhideWhenUsed="1" w:qFormat="1"/>
+    <w:lsdException w:name="heading 7" w:uiPriority="9" w:semiHidden="1" w:unhideWhenUsed="1" w:qFormat="1"/>
+    <w:lsdException w:name="heading 8" w:uiPriority="9" w:semiHidden="1" w:unhideWhenUsed="1" w:qFormat="1"/>
+    <w:lsdException w:name="heading 9" w:uiPriority="9" w:semiHidden="1" w:unhideWhenUsed="1" w:qFormat="1"/>
     <w:lsdException w:name="index 1" w:semiHidden="1" w:unhideWhenUsed="1"/>
     <w:lsdException w:name="index 2" w:semiHidden="1" w:unhideWhenUsed="1"/>
     <w:lsdException w:name="index 3" w:semiHidden="1" w:unhideWhenUsed="1"/>
@@ -7272,22 +7370,22 @@
     <w:lsdException w:name="index 7" w:semiHidden="1" w:unhideWhenUsed="1"/>
     <w:lsdException w:name="index 8" w:semiHidden="1" w:unhideWhenUsed="1"/>
     <w:lsdException w:name="index 9" w:semiHidden="1" w:unhideWhenUsed="1"/>
-    <w:lsdException w:name="toc 1" w:semiHidden="1" w:uiPriority="39" w:unhideWhenUsed="1"/>
-    <w:lsdException w:name="toc 2" w:semiHidden="1" w:uiPriority="39" w:unhideWhenUsed="1"/>
-    <w:lsdException w:name="toc 3" w:semiHidden="1" w:uiPriority="39" w:unhideWhenUsed="1"/>
-    <w:lsdException w:name="toc 4" w:semiHidden="1" w:uiPriority="39" w:unhideWhenUsed="1"/>
-    <w:lsdException w:name="toc 5" w:semiHidden="1" w:uiPriority="39" w:unhideWhenUsed="1"/>
-    <w:lsdException w:name="toc 6" w:semiHidden="1" w:uiPriority="39" w:unhideWhenUsed="1"/>
-    <w:lsdException w:name="toc 7" w:semiHidden="1" w:uiPriority="39" w:unhideWhenUsed="1"/>
-    <w:lsdException w:name="toc 8" w:semiHidden="1" w:uiPriority="39" w:unhideWhenUsed="1"/>
-    <w:lsdException w:name="toc 9" w:semiHidden="1" w:uiPriority="39" w:unhideWhenUsed="1"/>
+    <w:lsdException w:name="toc 1" w:uiPriority="39" w:semiHidden="1" w:unhideWhenUsed="1"/>
+    <w:lsdException w:name="toc 2" w:uiPriority="39" w:semiHidden="1" w:unhideWhenUsed="1"/>
+    <w:lsdException w:name="toc 3" w:uiPriority="39" w:semiHidden="1" w:unhideWhenUsed="1"/>
+    <w:lsdException w:name="toc 4" w:uiPriority="39" w:semiHidden="1" w:unhideWhenUsed="1"/>
+    <w:lsdException w:name="toc 5" w:uiPriority="39" w:semiHidden="1" w:unhideWhenUsed="1"/>
+    <w:lsdException w:name="toc 6" w:uiPriority="39" w:semiHidden="1" w:unhideWhenUsed="1"/>
+    <w:lsdException w:name="toc 7" w:uiPriority="39" w:semiHidden="1" w:unhideWhenUsed="1"/>
+    <w:lsdException w:name="toc 8" w:uiPriority="39" w:semiHidden="1" w:unhideWhenUsed="1"/>
+    <w:lsdException w:name="toc 9" w:uiPriority="39" w:semiHidden="1" w:unhideWhenUsed="1"/>
     <w:lsdException w:name="Normal Indent" w:semiHidden="1" w:unhideWhenUsed="1"/>
     <w:lsdException w:name="footnote text" w:semiHidden="1" w:unhideWhenUsed="1"/>
     <w:lsdException w:name="annotation text" w:semiHidden="1" w:unhideWhenUsed="1"/>
     <w:lsdException w:name="header" w:semiHidden="1" w:unhideWhenUsed="1"/>
     <w:lsdException w:name="footer" w:semiHidden="1" w:unhideWhenUsed="1"/>
     <w:lsdException w:name="index heading" w:semiHidden="1" w:unhideWhenUsed="1"/>
-    <w:lsdException w:name="caption" w:semiHidden="1" w:uiPriority="35" w:unhideWhenUsed="1" w:qFormat="1"/>
+    <w:lsdException w:name="caption" w:uiPriority="35" w:semiHidden="1" w:unhideWhenUsed="1" w:qFormat="1"/>
     <w:lsdException w:name="table of figures" w:semiHidden="1" w:unhideWhenUsed="1"/>
     <w:lsdException w:name="envelope address" w:semiHidden="1" w:unhideWhenUsed="1"/>
     <w:lsdException w:name="envelope return" w:semiHidden="1" w:unhideWhenUsed="1"/>
@@ -7318,7 +7416,7 @@
     <w:lsdException w:name="Title" w:uiPriority="10" w:qFormat="1"/>
     <w:lsdException w:name="Closing" w:semiHidden="1" w:unhideWhenUsed="1"/>
     <w:lsdException w:name="Signature" w:semiHidden="1" w:unhideWhenUsed="1"/>
-    <w:lsdException w:name="Default Paragraph Font" w:semiHidden="1" w:uiPriority="1" w:unhideWhenUsed="1"/>
+    <w:lsdException w:name="Default Paragraph Font" w:uiPriority="1" w:semiHidden="1" w:unhideWhenUsed="1"/>
     <w:lsdException w:name="Body Text" w:semiHidden="1" w:unhideWhenUsed="1"/>
     <w:lsdException w:name="Body Text Indent" w:semiHidden="1" w:unhideWhenUsed="1"/>
     <w:lsdException w:name="List Continue" w:semiHidden="1" w:unhideWhenUsed="1"/>
@@ -7518,8 +7616,8 @@
     <w:lsdException w:name="Subtle Reference" w:uiPriority="31" w:qFormat="1"/>
     <w:lsdException w:name="Intense Reference" w:uiPriority="32" w:qFormat="1"/>
     <w:lsdException w:name="Book Title" w:uiPriority="33" w:qFormat="1"/>
-    <w:lsdException w:name="Bibliography" w:semiHidden="1" w:uiPriority="37" w:unhideWhenUsed="1"/>
-    <w:lsdException w:name="TOC Heading" w:semiHidden="1" w:uiPriority="39" w:unhideWhenUsed="1" w:qFormat="1"/>
+    <w:lsdException w:name="Bibliography" w:uiPriority="37" w:semiHidden="1" w:unhideWhenUsed="1"/>
+    <w:lsdException w:name="TOC Heading" w:uiPriority="39" w:semiHidden="1" w:unhideWhenUsed="1" w:qFormat="1"/>
     <w:lsdException w:name="Plain Table 1" w:uiPriority="41"/>
     <w:lsdException w:name="Plain Table 2" w:uiPriority="42"/>
     <w:lsdException w:name="Plain Table 3" w:uiPriority="43"/>
@@ -7630,7 +7728,7 @@
     <w:lsdException w:name="Unresolved Mention" w:semiHidden="1" w:unhideWhenUsed="1"/>
     <w:lsdException w:name="Smart Link" w:semiHidden="1" w:unhideWhenUsed="1"/>
   </w:latentStyles>
-  <w:style w:type="paragraph" w:default="1" w:styleId="Normal">
+  <w:style w:type="paragraph" w:styleId="Normal" w:default="1">
     <w:name w:val="Normal"/>
     <w:qFormat/>
   </w:style>
@@ -7649,19 +7747,19 @@
       <w:outlineLvl w:val="0"/>
     </w:pPr>
     <w:rPr>
-      <w:rFonts w:ascii="Arial" w:eastAsiaTheme="majorEastAsia" w:hAnsi="Arial" w:cstheme="majorBidi"/>
+      <w:rFonts w:ascii="Arial" w:hAnsi="Arial" w:eastAsiaTheme="majorEastAsia" w:cstheme="majorBidi"/>
       <w:b/>
       <w:sz w:val="28"/>
       <w:szCs w:val="32"/>
     </w:rPr>
   </w:style>
-  <w:style w:type="character" w:default="1" w:styleId="Fontepargpadro">
+  <w:style w:type="character" w:styleId="Fontepargpadro" w:default="1">
     <w:name w:val="Default Paragraph Font"/>
     <w:uiPriority w:val="1"/>
     <w:semiHidden/>
     <w:unhideWhenUsed/>
   </w:style>
-  <w:style w:type="table" w:default="1" w:styleId="Tabelanormal">
+  <w:style w:type="table" w:styleId="Tabelanormal" w:default="1">
     <w:name w:val="Normal Table"/>
     <w:uiPriority w:val="99"/>
     <w:semiHidden/>
@@ -7676,7 +7774,7 @@
       </w:tblCellMar>
     </w:tblPr>
   </w:style>
-  <w:style w:type="numbering" w:default="1" w:styleId="Semlista">
+  <w:style w:type="numbering" w:styleId="Semlista" w:default="1">
     <w:name w:val="No List"/>
     <w:uiPriority w:val="99"/>
     <w:semiHidden/>
@@ -7692,12 +7790,12 @@
     </w:pPr>
     <w:tblPr>
       <w:tblBorders>
-        <w:top w:val="single" w:sz="4" w:space="0" w:color="000000" w:themeColor="text1"/>
-        <w:left w:val="single" w:sz="4" w:space="0" w:color="000000" w:themeColor="text1"/>
-        <w:bottom w:val="single" w:sz="4" w:space="0" w:color="000000" w:themeColor="text1"/>
-        <w:right w:val="single" w:sz="4" w:space="0" w:color="000000" w:themeColor="text1"/>
-        <w:insideH w:val="single" w:sz="4" w:space="0" w:color="000000" w:themeColor="text1"/>
-        <w:insideV w:val="single" w:sz="4" w:space="0" w:color="000000" w:themeColor="text1"/>
+        <w:top w:val="single" w:color="000000" w:themeColor="text1" w:sz="4" w:space="0"/>
+        <w:left w:val="single" w:color="000000" w:themeColor="text1" w:sz="4" w:space="0"/>
+        <w:bottom w:val="single" w:color="000000" w:themeColor="text1" w:sz="4" w:space="0"/>
+        <w:right w:val="single" w:color="000000" w:themeColor="text1" w:sz="4" w:space="0"/>
+        <w:insideH w:val="single" w:color="000000" w:themeColor="text1" w:sz="4" w:space="0"/>
+        <w:insideV w:val="single" w:color="000000" w:themeColor="text1" w:sz="4" w:space="0"/>
       </w:tblBorders>
     </w:tblPr>
   </w:style>
@@ -7738,7 +7836,7 @@
       <w:szCs w:val="20"/>
     </w:rPr>
   </w:style>
-  <w:style w:type="character" w:customStyle="1" w:styleId="TextodecomentrioChar">
+  <w:style w:type="character" w:styleId="TextodecomentrioChar" w:customStyle="1">
     <w:name w:val="Texto de comentário Char"/>
     <w:basedOn w:val="Fontepargpadro"/>
     <w:link w:val="Textodecomentrio"/>
@@ -7787,7 +7885,7 @@
       <w:spacing w:after="0" w:line="240" w:lineRule="auto"/>
     </w:pPr>
   </w:style>
-  <w:style w:type="character" w:customStyle="1" w:styleId="CabealhoChar">
+  <w:style w:type="character" w:styleId="CabealhoChar" w:customStyle="1">
     <w:name w:val="Cabeçalho Char"/>
     <w:basedOn w:val="Fontepargpadro"/>
     <w:link w:val="Cabealho"/>
@@ -7809,21 +7907,21 @@
       <w:spacing w:after="0" w:line="240" w:lineRule="auto"/>
     </w:pPr>
   </w:style>
-  <w:style w:type="character" w:customStyle="1" w:styleId="RodapChar">
+  <w:style w:type="character" w:styleId="RodapChar" w:customStyle="1">
     <w:name w:val="Rodapé Char"/>
     <w:basedOn w:val="Fontepargpadro"/>
     <w:link w:val="Rodap"/>
     <w:uiPriority w:val="99"/>
     <w:rsid w:val="00431CB3"/>
   </w:style>
-  <w:style w:type="character" w:customStyle="1" w:styleId="Ttulo1Char">
+  <w:style w:type="character" w:styleId="Ttulo1Char" w:customStyle="1">
     <w:name w:val="Título 1 Char"/>
     <w:basedOn w:val="Fontepargpadro"/>
     <w:link w:val="Ttulo1"/>
     <w:uiPriority w:val="9"/>
     <w:rsid w:val="009A376D"/>
     <w:rPr>
-      <w:rFonts w:ascii="Arial" w:eastAsiaTheme="majorEastAsia" w:hAnsi="Arial" w:cstheme="majorBidi"/>
+      <w:rFonts w:ascii="Arial" w:hAnsi="Arial" w:eastAsiaTheme="majorEastAsia" w:cstheme="majorBidi"/>
       <w:b/>
       <w:sz w:val="28"/>
       <w:szCs w:val="32"/>
@@ -7882,7 +7980,7 @@
 </file>
 
 <file path=word/theme/theme1.xml><?xml version="1.0" encoding="utf-8"?>
-<a:theme xmlns:a="http://schemas.openxmlformats.org/drawingml/2006/main" name="Office Theme">
+<a:theme xmlns:a="http://schemas.openxmlformats.org/drawingml/2006/main" xmlns:thm15="http://schemas.microsoft.com/office/thememl/2012/main" name="Office Theme">
   <a:themeElements>
     <a:clrScheme name="Office">
       <a:dk1>

</xml_diff>

<commit_message>
Edição de espaçamento e tópicos
</commit_message>
<xml_diff>
--- a/TI-Documentação-TroustSolutions-GrupoX.docx
+++ b/TI-Documentação-TroustSolutions-GrupoX.docx
@@ -105,12 +105,13 @@
     <w:tbl>
       <w:tblPr>
         <w:tblStyle w:val="Tabelacomgrade"/>
-        <w:tblW w:w="0" w:type="auto"/>
+        <w:tblW w:w="10928" w:type="dxa"/>
         <w:tblLayout w:type="fixed"/>
         <w:tblLook w:val="06A0" w:firstRow="1" w:lastRow="0" w:firstColumn="1" w:lastColumn="0" w:noHBand="1" w:noVBand="1"/>
       </w:tblPr>
       <w:tblGrid>
         <w:gridCol w:w="7320"/>
+        <w:gridCol w:w="1804"/>
         <w:gridCol w:w="1804"/>
       </w:tblGrid>
       <w:tr>
@@ -173,6 +174,25 @@
               </w:rPr>
               <w:t>[RA 04252015]</w:t>
             </w:r>
+          </w:p>
+        </w:tc>
+        <w:tc>
+          <w:tcPr>
+            <w:tcW w:w="1804" w:type="dxa"/>
+            <w:tcBorders>
+              <w:top w:val="none" w:sz="2" w:space="0" w:color="000000" w:themeColor="text1"/>
+              <w:left w:val="none" w:sz="2" w:space="0" w:color="000000" w:themeColor="text1"/>
+              <w:bottom w:val="none" w:sz="2" w:space="0" w:color="000000" w:themeColor="text1"/>
+              <w:right w:val="none" w:sz="2" w:space="0" w:color="000000" w:themeColor="text1"/>
+            </w:tcBorders>
+          </w:tcPr>
+          <w:p>
+            <w:pPr>
+              <w:jc w:val="both"/>
+              <w:rPr>
+                <w:rFonts w:ascii="Arial" w:eastAsiaTheme="minorEastAsia" w:hAnsi="Arial" w:cs="Arial"/>
+              </w:rPr>
+            </w:pPr>
           </w:p>
         </w:tc>
       </w:tr>
@@ -253,37 +273,6 @@
             </w:r>
           </w:p>
         </w:tc>
-      </w:tr>
-      <w:tr>
-        <w:trPr>
-          <w:trHeight w:val="300"/>
-        </w:trPr>
-        <w:tc>
-          <w:tcPr>
-            <w:tcW w:w="7320" w:type="dxa"/>
-            <w:tcBorders>
-              <w:top w:val="none" w:sz="4" w:space="0" w:color="000000" w:themeColor="text1"/>
-              <w:left w:val="none" w:sz="4" w:space="0" w:color="000000" w:themeColor="text1"/>
-              <w:bottom w:val="none" w:sz="4" w:space="0" w:color="000000" w:themeColor="text1"/>
-              <w:right w:val="none" w:sz="2" w:space="0" w:color="000000" w:themeColor="text1"/>
-            </w:tcBorders>
-          </w:tcPr>
-          <w:p>
-            <w:pPr>
-              <w:jc w:val="both"/>
-              <w:rPr>
-                <w:rFonts w:ascii="Arial" w:eastAsiaTheme="minorEastAsia" w:hAnsi="Arial" w:cs="Arial"/>
-                <w:color w:val="000000" w:themeColor="text1"/>
-              </w:rPr>
-            </w:pPr>
-            <w:r>
-              <w:rPr>
-                <w:rFonts w:ascii="Arial" w:eastAsiaTheme="minorEastAsia" w:hAnsi="Arial" w:cs="Arial"/>
-              </w:rPr>
-              <w:t>Deivid Duarte Oliveira</w:t>
-            </w:r>
-          </w:p>
-        </w:tc>
         <w:tc>
           <w:tcPr>
             <w:tcW w:w="1804" w:type="dxa"/>
@@ -301,12 +290,6 @@
                 <w:rFonts w:ascii="Arial" w:eastAsiaTheme="minorEastAsia" w:hAnsi="Arial" w:cs="Arial"/>
               </w:rPr>
             </w:pPr>
-            <w:r>
-              <w:rPr>
-                <w:rFonts w:ascii="Arial" w:eastAsiaTheme="minorEastAsia" w:hAnsi="Arial" w:cs="Arial"/>
-              </w:rPr>
-              <w:t>[RA 04252007]</w:t>
-            </w:r>
           </w:p>
         </w:tc>
       </w:tr>
@@ -329,13 +312,14 @@
               <w:jc w:val="both"/>
               <w:rPr>
                 <w:rFonts w:ascii="Arial" w:eastAsiaTheme="minorEastAsia" w:hAnsi="Arial" w:cs="Arial"/>
+                <w:color w:val="000000" w:themeColor="text1"/>
               </w:rPr>
             </w:pPr>
             <w:r>
               <w:rPr>
                 <w:rFonts w:ascii="Arial" w:eastAsiaTheme="minorEastAsia" w:hAnsi="Arial" w:cs="Arial"/>
               </w:rPr>
-              <w:t>João Ricardo Jortieke Junior</w:t>
+              <w:t>Deivid Duarte Oliveira</w:t>
             </w:r>
           </w:p>
         </w:tc>
@@ -360,8 +344,27 @@
               <w:rPr>
                 <w:rFonts w:ascii="Arial" w:eastAsiaTheme="minorEastAsia" w:hAnsi="Arial" w:cs="Arial"/>
               </w:rPr>
-              <w:t>[RA 04252002]</w:t>
-            </w:r>
+              <w:t>[RA 04252007]</w:t>
+            </w:r>
+          </w:p>
+        </w:tc>
+        <w:tc>
+          <w:tcPr>
+            <w:tcW w:w="1804" w:type="dxa"/>
+            <w:tcBorders>
+              <w:top w:val="none" w:sz="2" w:space="0" w:color="000000" w:themeColor="text1"/>
+              <w:left w:val="none" w:sz="2" w:space="0" w:color="000000" w:themeColor="text1"/>
+              <w:bottom w:val="none" w:sz="2" w:space="0" w:color="000000" w:themeColor="text1"/>
+              <w:right w:val="none" w:sz="2" w:space="0" w:color="000000" w:themeColor="text1"/>
+            </w:tcBorders>
+          </w:tcPr>
+          <w:p>
+            <w:pPr>
+              <w:jc w:val="both"/>
+              <w:rPr>
+                <w:rFonts w:ascii="Arial" w:eastAsiaTheme="minorEastAsia" w:hAnsi="Arial" w:cs="Arial"/>
+              </w:rPr>
+            </w:pPr>
           </w:p>
         </w:tc>
       </w:tr>
@@ -384,14 +387,13 @@
               <w:jc w:val="both"/>
               <w:rPr>
                 <w:rFonts w:ascii="Arial" w:eastAsiaTheme="minorEastAsia" w:hAnsi="Arial" w:cs="Arial"/>
-                <w:color w:val="000000" w:themeColor="text1"/>
               </w:rPr>
             </w:pPr>
             <w:r>
               <w:rPr>
                 <w:rFonts w:ascii="Arial" w:eastAsiaTheme="minorEastAsia" w:hAnsi="Arial" w:cs="Arial"/>
               </w:rPr>
-              <w:t>Maria Maia</w:t>
+              <w:t>João Ricardo Jortieke Junior</w:t>
             </w:r>
           </w:p>
         </w:tc>
@@ -416,8 +418,27 @@
               <w:rPr>
                 <w:rFonts w:ascii="Arial" w:eastAsiaTheme="minorEastAsia" w:hAnsi="Arial" w:cs="Arial"/>
               </w:rPr>
-              <w:t>[RA 04252011]</w:t>
-            </w:r>
+              <w:t>[RA 04252002]</w:t>
+            </w:r>
+          </w:p>
+        </w:tc>
+        <w:tc>
+          <w:tcPr>
+            <w:tcW w:w="1804" w:type="dxa"/>
+            <w:tcBorders>
+              <w:top w:val="none" w:sz="2" w:space="0" w:color="000000" w:themeColor="text1"/>
+              <w:left w:val="none" w:sz="2" w:space="0" w:color="000000" w:themeColor="text1"/>
+              <w:bottom w:val="none" w:sz="2" w:space="0" w:color="000000" w:themeColor="text1"/>
+              <w:right w:val="none" w:sz="2" w:space="0" w:color="000000" w:themeColor="text1"/>
+            </w:tcBorders>
+          </w:tcPr>
+          <w:p>
+            <w:pPr>
+              <w:jc w:val="both"/>
+              <w:rPr>
+                <w:rFonts w:ascii="Arial" w:eastAsiaTheme="minorEastAsia" w:hAnsi="Arial" w:cs="Arial"/>
+              </w:rPr>
+            </w:pPr>
           </w:p>
         </w:tc>
       </w:tr>
@@ -440,13 +461,14 @@
               <w:jc w:val="both"/>
               <w:rPr>
                 <w:rFonts w:ascii="Arial" w:eastAsiaTheme="minorEastAsia" w:hAnsi="Arial" w:cs="Arial"/>
+                <w:color w:val="000000" w:themeColor="text1"/>
               </w:rPr>
             </w:pPr>
             <w:r>
               <w:rPr>
                 <w:rFonts w:ascii="Arial" w:eastAsiaTheme="minorEastAsia" w:hAnsi="Arial" w:cs="Arial"/>
               </w:rPr>
-              <w:t>Pedro Augusto L. Rodrigues</w:t>
+              <w:t>Maria Maia</w:t>
             </w:r>
           </w:p>
         </w:tc>
@@ -471,8 +493,27 @@
               <w:rPr>
                 <w:rFonts w:ascii="Arial" w:eastAsiaTheme="minorEastAsia" w:hAnsi="Arial" w:cs="Arial"/>
               </w:rPr>
-              <w:t>[RA 04252020]</w:t>
-            </w:r>
+              <w:t>[RA 04252011]</w:t>
+            </w:r>
+          </w:p>
+        </w:tc>
+        <w:tc>
+          <w:tcPr>
+            <w:tcW w:w="1804" w:type="dxa"/>
+            <w:tcBorders>
+              <w:top w:val="none" w:sz="2" w:space="0" w:color="000000" w:themeColor="text1"/>
+              <w:left w:val="none" w:sz="2" w:space="0" w:color="000000" w:themeColor="text1"/>
+              <w:bottom w:val="none" w:sz="2" w:space="0" w:color="000000" w:themeColor="text1"/>
+              <w:right w:val="none" w:sz="2" w:space="0" w:color="000000" w:themeColor="text1"/>
+            </w:tcBorders>
+          </w:tcPr>
+          <w:p>
+            <w:pPr>
+              <w:jc w:val="both"/>
+              <w:rPr>
+                <w:rFonts w:ascii="Arial" w:eastAsiaTheme="minorEastAsia" w:hAnsi="Arial" w:cs="Arial"/>
+              </w:rPr>
+            </w:pPr>
           </w:p>
         </w:tc>
       </w:tr>
@@ -495,14 +536,13 @@
               <w:jc w:val="both"/>
               <w:rPr>
                 <w:rFonts w:ascii="Arial" w:eastAsiaTheme="minorEastAsia" w:hAnsi="Arial" w:cs="Arial"/>
-                <w:color w:val="000000" w:themeColor="text1"/>
               </w:rPr>
             </w:pPr>
             <w:r>
               <w:rPr>
                 <w:rFonts w:ascii="Arial" w:eastAsiaTheme="minorEastAsia" w:hAnsi="Arial" w:cs="Arial"/>
               </w:rPr>
-              <w:t>Victor Gastardeli</w:t>
+              <w:t>Pedro Augusto L. Rodrigues</w:t>
             </w:r>
           </w:p>
         </w:tc>
@@ -521,6 +561,55 @@
               <w:jc w:val="both"/>
               <w:rPr>
                 <w:rFonts w:ascii="Arial" w:eastAsiaTheme="minorEastAsia" w:hAnsi="Arial" w:cs="Arial"/>
+              </w:rPr>
+            </w:pPr>
+            <w:r>
+              <w:rPr>
+                <w:rFonts w:ascii="Arial" w:eastAsiaTheme="minorEastAsia" w:hAnsi="Arial" w:cs="Arial"/>
+              </w:rPr>
+              <w:t>[RA 04252020]</w:t>
+            </w:r>
+          </w:p>
+        </w:tc>
+        <w:tc>
+          <w:tcPr>
+            <w:tcW w:w="1804" w:type="dxa"/>
+            <w:tcBorders>
+              <w:top w:val="none" w:sz="2" w:space="0" w:color="000000" w:themeColor="text1"/>
+              <w:left w:val="none" w:sz="2" w:space="0" w:color="000000" w:themeColor="text1"/>
+              <w:bottom w:val="none" w:sz="2" w:space="0" w:color="000000" w:themeColor="text1"/>
+              <w:right w:val="none" w:sz="2" w:space="0" w:color="000000" w:themeColor="text1"/>
+            </w:tcBorders>
+          </w:tcPr>
+          <w:p>
+            <w:pPr>
+              <w:jc w:val="both"/>
+              <w:rPr>
+                <w:rFonts w:ascii="Arial" w:eastAsiaTheme="minorEastAsia" w:hAnsi="Arial" w:cs="Arial"/>
+              </w:rPr>
+            </w:pPr>
+          </w:p>
+        </w:tc>
+      </w:tr>
+      <w:tr>
+        <w:trPr>
+          <w:trHeight w:val="300"/>
+        </w:trPr>
+        <w:tc>
+          <w:tcPr>
+            <w:tcW w:w="7320" w:type="dxa"/>
+            <w:tcBorders>
+              <w:top w:val="none" w:sz="4" w:space="0" w:color="000000" w:themeColor="text1"/>
+              <w:left w:val="none" w:sz="4" w:space="0" w:color="000000" w:themeColor="text1"/>
+              <w:bottom w:val="none" w:sz="4" w:space="0" w:color="000000" w:themeColor="text1"/>
+              <w:right w:val="none" w:sz="2" w:space="0" w:color="000000" w:themeColor="text1"/>
+            </w:tcBorders>
+          </w:tcPr>
+          <w:p>
+            <w:pPr>
+              <w:jc w:val="both"/>
+              <w:rPr>
+                <w:rFonts w:ascii="Arial" w:eastAsiaTheme="minorEastAsia" w:hAnsi="Arial" w:cs="Arial"/>
                 <w:color w:val="000000" w:themeColor="text1"/>
               </w:rPr>
             </w:pPr>
@@ -528,8 +617,53 @@
               <w:rPr>
                 <w:rFonts w:ascii="Arial" w:eastAsiaTheme="minorEastAsia" w:hAnsi="Arial" w:cs="Arial"/>
               </w:rPr>
+              <w:t>Victor Gastardeli</w:t>
+            </w:r>
+          </w:p>
+        </w:tc>
+        <w:tc>
+          <w:tcPr>
+            <w:tcW w:w="1804" w:type="dxa"/>
+            <w:tcBorders>
+              <w:top w:val="none" w:sz="2" w:space="0" w:color="000000" w:themeColor="text1"/>
+              <w:left w:val="none" w:sz="2" w:space="0" w:color="000000" w:themeColor="text1"/>
+              <w:bottom w:val="none" w:sz="2" w:space="0" w:color="000000" w:themeColor="text1"/>
+              <w:right w:val="none" w:sz="2" w:space="0" w:color="000000" w:themeColor="text1"/>
+            </w:tcBorders>
+          </w:tcPr>
+          <w:p>
+            <w:pPr>
+              <w:jc w:val="both"/>
+              <w:rPr>
+                <w:rFonts w:ascii="Arial" w:eastAsiaTheme="minorEastAsia" w:hAnsi="Arial" w:cs="Arial"/>
+                <w:color w:val="000000" w:themeColor="text1"/>
+              </w:rPr>
+            </w:pPr>
+            <w:r>
+              <w:rPr>
+                <w:rFonts w:ascii="Arial" w:eastAsiaTheme="minorEastAsia" w:hAnsi="Arial" w:cs="Arial"/>
+              </w:rPr>
               <w:t>[RA 04252050]</w:t>
             </w:r>
+          </w:p>
+        </w:tc>
+        <w:tc>
+          <w:tcPr>
+            <w:tcW w:w="1804" w:type="dxa"/>
+            <w:tcBorders>
+              <w:top w:val="none" w:sz="2" w:space="0" w:color="000000" w:themeColor="text1"/>
+              <w:left w:val="none" w:sz="2" w:space="0" w:color="000000" w:themeColor="text1"/>
+              <w:bottom w:val="none" w:sz="2" w:space="0" w:color="000000" w:themeColor="text1"/>
+              <w:right w:val="none" w:sz="2" w:space="0" w:color="000000" w:themeColor="text1"/>
+            </w:tcBorders>
+          </w:tcPr>
+          <w:p>
+            <w:pPr>
+              <w:jc w:val="both"/>
+              <w:rPr>
+                <w:rFonts w:ascii="Arial" w:eastAsiaTheme="minorEastAsia" w:hAnsi="Arial" w:cs="Arial"/>
+              </w:rPr>
+            </w:pPr>
           </w:p>
         </w:tc>
       </w:tr>
@@ -1957,34 +2091,14 @@
         </w:rPr>
         <w:t>A truta arco-íris (</w:t>
       </w:r>
-      <w:proofErr w:type="spellStart"/>
       <w:r>
         <w:rPr>
           <w:rFonts w:ascii="Arial" w:eastAsiaTheme="minorEastAsia" w:hAnsi="Arial" w:cs="Arial"/>
           <w:i/>
           <w:iCs/>
         </w:rPr>
-        <w:t>Oncorhynchus</w:t>
-      </w:r>
-      <w:proofErr w:type="spellEnd"/>
-      <w:r>
-        <w:rPr>
-          <w:rFonts w:ascii="Arial" w:eastAsiaTheme="minorEastAsia" w:hAnsi="Arial" w:cs="Arial"/>
-          <w:i/>
-          <w:iCs/>
-        </w:rPr>
-        <w:t xml:space="preserve"> </w:t>
-      </w:r>
-      <w:proofErr w:type="spellStart"/>
-      <w:r>
-        <w:rPr>
-          <w:rFonts w:ascii="Arial" w:eastAsiaTheme="minorEastAsia" w:hAnsi="Arial" w:cs="Arial"/>
-          <w:i/>
-          <w:iCs/>
-        </w:rPr>
-        <w:t>mykiss</w:t>
-      </w:r>
-      <w:proofErr w:type="spellEnd"/>
+        <w:t>Oncorhynchus mykiss</w:t>
+      </w:r>
       <w:r>
         <w:rPr>
           <w:rFonts w:ascii="Arial" w:eastAsiaTheme="minorEastAsia" w:hAnsi="Arial" w:cs="Arial"/>
@@ -2066,6 +2180,7 @@
       <w:r>
         <w:rPr>
           <w:rFonts w:ascii="Arial" w:eastAsiaTheme="minorEastAsia" w:hAnsi="Arial" w:cs="Arial"/>
+          <w:noProof/>
         </w:rPr>
         <w:drawing>
           <wp:inline distT="0" distB="0" distL="0" distR="0" wp14:anchorId="561A2CC8" wp14:editId="0C98932E">
@@ -2336,49 +2451,19 @@
         <w:rPr>
           <w:rFonts w:ascii="Arial" w:eastAsiaTheme="minorEastAsia" w:hAnsi="Arial" w:cs="Arial"/>
         </w:rPr>
-        <w:t>Do ponto de vista econômico, a truta arco-íris possui alto valor agregado, sendo utilizada não apenas como pescado regional, mas também como alternativa ao salmão importado. Como o Brasil não apresenta condições naturais para a criação do salmão — que exige águas ainda mais frias —, produtores investiram na truta salmonada, obtida pela adição de carotenoides (</w:t>
-      </w:r>
-      <w:proofErr w:type="spellStart"/>
-      <w:r>
-        <w:rPr>
-          <w:rFonts w:ascii="Arial" w:eastAsiaTheme="minorEastAsia" w:hAnsi="Arial" w:cs="Arial"/>
-        </w:rPr>
-        <w:t>astaxantina</w:t>
-      </w:r>
-      <w:proofErr w:type="spellEnd"/>
-      <w:r>
-        <w:rPr>
-          <w:rFonts w:ascii="Arial" w:eastAsiaTheme="minorEastAsia" w:hAnsi="Arial" w:cs="Arial"/>
-        </w:rPr>
-        <w:t xml:space="preserve"> ou </w:t>
-      </w:r>
-      <w:proofErr w:type="spellStart"/>
-      <w:r>
-        <w:rPr>
-          <w:rFonts w:ascii="Arial" w:eastAsiaTheme="minorEastAsia" w:hAnsi="Arial" w:cs="Arial"/>
-        </w:rPr>
-        <w:t>cantaxantina</w:t>
-      </w:r>
-      <w:proofErr w:type="spellEnd"/>
-      <w:r>
-        <w:rPr>
-          <w:rFonts w:ascii="Arial" w:eastAsiaTheme="minorEastAsia" w:hAnsi="Arial" w:cs="Arial"/>
-        </w:rPr>
-        <w:t xml:space="preserve">) na alimentação do peixe, que confere a coloração característica da carne. Essa prática intensificou-se após a crise de abastecimento do salmão chileno em 2014, ocasionada pelo </w:t>
-      </w:r>
-      <w:proofErr w:type="spellStart"/>
-      <w:r>
-        <w:rPr>
-          <w:rFonts w:ascii="Arial" w:eastAsiaTheme="minorEastAsia" w:hAnsi="Arial" w:cs="Arial"/>
-        </w:rPr>
-        <w:t>Isavírus</w:t>
-      </w:r>
-      <w:proofErr w:type="spellEnd"/>
-      <w:r>
-        <w:rPr>
-          <w:rFonts w:ascii="Arial" w:eastAsiaTheme="minorEastAsia" w:hAnsi="Arial" w:cs="Arial"/>
-        </w:rPr>
-        <w:t>, fortalecendo a truta como alternativa de mercado (G1, 2024).</w:t>
+        <w:t xml:space="preserve">Do ponto de vista econômico, a truta arco-íris possui alto valor agregado, sendo utilizada não apenas como pescado regional, mas também como alternativa ao salmão importado. Como o Brasil não apresenta condições naturais para a criação do salmão — que exige águas ainda mais frias —, produtores investiram na truta salmonada, obtida pela adição de carotenoides (astaxantina ou cantaxantina) na alimentação do peixe, que confere a coloração </w:t>
+      </w:r>
+      <w:r>
+        <w:rPr>
+          <w:rFonts w:ascii="Arial" w:eastAsiaTheme="minorEastAsia" w:hAnsi="Arial" w:cs="Arial"/>
+        </w:rPr>
+        <w:t xml:space="preserve">alaranjada </w:t>
+      </w:r>
+      <w:r>
+        <w:rPr>
+          <w:rFonts w:ascii="Arial" w:eastAsiaTheme="minorEastAsia" w:hAnsi="Arial" w:cs="Arial"/>
+        </w:rPr>
+        <w:t>característica da carne. Essa prática intensificou-se após a crise de abastecimento do salmão chileno em 2014, ocasionada pelo Isavírus, fortalecendo a truta como alternativa de mercado (G1, 2024).</w:t>
       </w:r>
     </w:p>
     <w:p>
@@ -2580,25 +2665,7 @@
           <w:sz w:val="22"/>
           <w:szCs w:val="22"/>
         </w:rPr>
-        <w:t xml:space="preserve"> </w:t>
-      </w:r>
-      <w:proofErr w:type="spellStart"/>
-      <w:r>
-        <w:rPr>
-          <w:rFonts w:ascii="Arial" w:eastAsiaTheme="minorEastAsia" w:hAnsi="Arial" w:cs="Arial"/>
-          <w:sz w:val="22"/>
-          <w:szCs w:val="22"/>
-        </w:rPr>
-        <w:t>Seafood</w:t>
-      </w:r>
-      <w:proofErr w:type="spellEnd"/>
-      <w:r>
-        <w:rPr>
-          <w:rFonts w:ascii="Arial" w:eastAsiaTheme="minorEastAsia" w:hAnsi="Arial" w:cs="Arial"/>
-          <w:sz w:val="22"/>
-          <w:szCs w:val="22"/>
-        </w:rPr>
-        <w:t xml:space="preserve"> Brasil, 2025.</w:t>
+        <w:t xml:space="preserve"> Seafood Brasil, 2025.</w:t>
       </w:r>
     </w:p>
     <w:p>
@@ -2992,21 +3059,7 @@
         <w:rPr>
           <w:rFonts w:ascii="Arial" w:eastAsiaTheme="minorEastAsia" w:hAnsi="Arial" w:cs="Arial"/>
         </w:rPr>
-        <w:t xml:space="preserve">projeto tem como objetivo disponibilizar um sensor integrado a uma plataforma online de monitoramento, capaz de assegurar equilíbrio e constância na temperatura da água utilizada na criação de trutas. Por meio da aquisição de uma conta, o </w:t>
-      </w:r>
-      <w:proofErr w:type="spellStart"/>
-      <w:r>
-        <w:rPr>
-          <w:rFonts w:ascii="Arial" w:eastAsiaTheme="minorEastAsia" w:hAnsi="Arial" w:cs="Arial"/>
-        </w:rPr>
-        <w:t>truticultor</w:t>
-      </w:r>
-      <w:proofErr w:type="spellEnd"/>
-      <w:r>
-        <w:rPr>
-          <w:rFonts w:ascii="Arial" w:eastAsiaTheme="minorEastAsia" w:hAnsi="Arial" w:cs="Arial"/>
-        </w:rPr>
-        <w:t xml:space="preserve"> terá acesso a gráficos atualizados em tempo real, alertas automáticos sobre alterações críticas e relatórios diários de desempenho. Assim, será possível alcançar maior controle sobre as condições ambientais de cultivo, aumentando a produtividade e preservando a qualidade dos peixes.</w:t>
+        <w:t>projeto tem como objetivo disponibilizar um sensor integrado a uma plataforma online de monitoramento, capaz de assegurar equilíbrio e constância na temperatura da água utilizada na criação de trutas. Por meio da aquisição de uma conta, o truticultor terá acesso a gráficos atualizados em tempo real, alertas automáticos sobre alterações críticas e relatórios diários de desempenho. Assim, será possível alcançar maior controle sobre as condições ambientais de cultivo, aumentando a produtividade e preservando a qualidade dos peixes.</w:t>
       </w:r>
     </w:p>
     <w:p>
@@ -3327,7 +3380,6 @@
     <w:p>
       <w:pPr>
         <w:spacing w:after="0" w:line="360" w:lineRule="auto"/>
-        <w:ind w:firstLine="708"/>
         <w:jc w:val="both"/>
         <w:rPr>
           <w:rFonts w:ascii="Arial" w:eastAsiaTheme="minorEastAsia" w:hAnsi="Arial" w:cs="Arial"/>
@@ -3365,6 +3417,16 @@
         </w:rPr>
         <w:t>Os dados coletados serão processados em relatórios e gráficos intuitivos, auxiliando o produtor na tomada de decisões preventivas e estratégicas, visando maior controle de gastos, bem-estar animal e aumento da produtividade.</w:t>
       </w:r>
+    </w:p>
+    <w:p>
+      <w:pPr>
+        <w:spacing w:line="360" w:lineRule="auto"/>
+        <w:ind w:firstLine="708"/>
+        <w:jc w:val="both"/>
+        <w:rPr>
+          <w:rFonts w:ascii="Arial" w:eastAsiaTheme="minorEastAsia" w:hAnsi="Arial" w:cs="Arial"/>
+        </w:rPr>
+      </w:pPr>
     </w:p>
     <w:p>
       <w:pPr>
@@ -3373,7 +3435,7 @@
           <w:ilvl w:val="0"/>
           <w:numId w:val="13"/>
         </w:numPr>
-        <w:spacing w:after="0" w:line="360" w:lineRule="auto"/>
+        <w:spacing w:line="360" w:lineRule="auto"/>
         <w:ind w:left="0" w:firstLine="0"/>
         <w:jc w:val="both"/>
         <w:outlineLvl w:val="1"/>
@@ -3397,6 +3459,77 @@
         <w:t>:</w:t>
       </w:r>
       <w:bookmarkEnd w:id="7"/>
+    </w:p>
+    <w:p>
+      <w:pPr>
+        <w:pStyle w:val="PargrafodaLista"/>
+        <w:numPr>
+          <w:ilvl w:val="1"/>
+          <w:numId w:val="13"/>
+        </w:numPr>
+        <w:spacing w:before="240" w:after="0" w:line="360" w:lineRule="auto"/>
+        <w:ind w:left="0" w:firstLine="709"/>
+        <w:jc w:val="both"/>
+        <w:rPr>
+          <w:rFonts w:ascii="Arial" w:eastAsiaTheme="minorEastAsia" w:hAnsi="Arial" w:cs="Arial"/>
+        </w:rPr>
+      </w:pPr>
+      <w:r>
+        <w:rPr>
+          <w:rFonts w:ascii="Arial" w:eastAsiaTheme="minorEastAsia" w:hAnsi="Arial" w:cs="Arial"/>
+        </w:rPr>
+        <w:t>Instalação dos sensores</w:t>
+      </w:r>
+      <w:r>
+        <w:rPr>
+          <w:rFonts w:ascii="Arial" w:eastAsiaTheme="minorEastAsia" w:hAnsi="Arial" w:cs="Arial"/>
+        </w:rPr>
+        <w:t xml:space="preserve"> </w:t>
+      </w:r>
+      <w:r>
+        <w:rPr>
+          <w:rFonts w:ascii="Arial" w:eastAsiaTheme="minorEastAsia" w:hAnsi="Arial" w:cs="Arial"/>
+          <w:b/>
+          <w:bCs/>
+        </w:rPr>
+        <w:t>DS18B20</w:t>
+      </w:r>
+      <w:r>
+        <w:rPr>
+          <w:rFonts w:ascii="Arial" w:eastAsiaTheme="minorEastAsia" w:hAnsi="Arial" w:cs="Arial"/>
+        </w:rPr>
+        <w:t xml:space="preserve"> que, s</w:t>
+      </w:r>
+      <w:r>
+        <w:rPr>
+          <w:rFonts w:ascii="Arial" w:eastAsiaTheme="minorEastAsia" w:hAnsi="Arial" w:cs="Arial"/>
+        </w:rPr>
+        <w:t>ão</w:t>
+      </w:r>
+      <w:r>
+        <w:rPr>
+          <w:rFonts w:ascii="Arial" w:eastAsiaTheme="minorEastAsia" w:hAnsi="Arial" w:cs="Arial"/>
+        </w:rPr>
+        <w:t xml:space="preserve"> comprovadamente à prova d’água,</w:t>
+      </w:r>
+      <w:r>
+        <w:rPr>
+          <w:rFonts w:ascii="Arial" w:eastAsiaTheme="minorEastAsia" w:hAnsi="Arial" w:cs="Arial"/>
+        </w:rPr>
+        <w:t xml:space="preserve"> nos tanques </w:t>
+      </w:r>
+      <w:r>
+        <w:rPr>
+          <w:rFonts w:ascii="Arial" w:eastAsiaTheme="minorEastAsia" w:hAnsi="Arial" w:cs="Arial"/>
+        </w:rPr>
+        <w:t>indicados para</w:t>
+      </w:r>
+      <w:r>
+        <w:rPr>
+          <w:rFonts w:ascii="Arial" w:eastAsiaTheme="minorEastAsia" w:hAnsi="Arial" w:cs="Arial"/>
+        </w:rPr>
+        <w:t xml:space="preserve"> a medição e monitoramento de temperatura;</w:t>
+      </w:r>
     </w:p>
     <w:p>
       <w:pPr>
@@ -3416,77 +3549,6 @@
         <w:rPr>
           <w:rFonts w:ascii="Arial" w:eastAsiaTheme="minorEastAsia" w:hAnsi="Arial" w:cs="Arial"/>
         </w:rPr>
-        <w:t>Instalação dos sensores</w:t>
-      </w:r>
-      <w:r>
-        <w:rPr>
-          <w:rFonts w:ascii="Arial" w:eastAsiaTheme="minorEastAsia" w:hAnsi="Arial" w:cs="Arial"/>
-        </w:rPr>
-        <w:t xml:space="preserve"> </w:t>
-      </w:r>
-      <w:r>
-        <w:rPr>
-          <w:rFonts w:ascii="Arial" w:eastAsiaTheme="minorEastAsia" w:hAnsi="Arial" w:cs="Arial"/>
-          <w:b/>
-          <w:bCs/>
-        </w:rPr>
-        <w:t>DS18B20</w:t>
-      </w:r>
-      <w:r>
-        <w:rPr>
-          <w:rFonts w:ascii="Arial" w:eastAsiaTheme="minorEastAsia" w:hAnsi="Arial" w:cs="Arial"/>
-        </w:rPr>
-        <w:t xml:space="preserve"> que, s</w:t>
-      </w:r>
-      <w:r>
-        <w:rPr>
-          <w:rFonts w:ascii="Arial" w:eastAsiaTheme="minorEastAsia" w:hAnsi="Arial" w:cs="Arial"/>
-        </w:rPr>
-        <w:t>ão</w:t>
-      </w:r>
-      <w:r>
-        <w:rPr>
-          <w:rFonts w:ascii="Arial" w:eastAsiaTheme="minorEastAsia" w:hAnsi="Arial" w:cs="Arial"/>
-        </w:rPr>
-        <w:t xml:space="preserve"> comprovadamente à prova d’água,</w:t>
-      </w:r>
-      <w:r>
-        <w:rPr>
-          <w:rFonts w:ascii="Arial" w:eastAsiaTheme="minorEastAsia" w:hAnsi="Arial" w:cs="Arial"/>
-        </w:rPr>
-        <w:t xml:space="preserve"> nos tanques </w:t>
-      </w:r>
-      <w:r>
-        <w:rPr>
-          <w:rFonts w:ascii="Arial" w:eastAsiaTheme="minorEastAsia" w:hAnsi="Arial" w:cs="Arial"/>
-        </w:rPr>
-        <w:t>indicados para</w:t>
-      </w:r>
-      <w:r>
-        <w:rPr>
-          <w:rFonts w:ascii="Arial" w:eastAsiaTheme="minorEastAsia" w:hAnsi="Arial" w:cs="Arial"/>
-        </w:rPr>
-        <w:t xml:space="preserve"> a medição e monitoramento de temperatura;</w:t>
-      </w:r>
-    </w:p>
-    <w:p>
-      <w:pPr>
-        <w:pStyle w:val="PargrafodaLista"/>
-        <w:numPr>
-          <w:ilvl w:val="1"/>
-          <w:numId w:val="13"/>
-        </w:numPr>
-        <w:spacing w:after="0" w:line="360" w:lineRule="auto"/>
-        <w:ind w:left="0" w:firstLine="709"/>
-        <w:jc w:val="both"/>
-        <w:rPr>
-          <w:rFonts w:ascii="Arial" w:eastAsiaTheme="minorEastAsia" w:hAnsi="Arial" w:cs="Arial"/>
-        </w:rPr>
-      </w:pPr>
-      <w:r>
-        <w:rPr>
-          <w:rFonts w:ascii="Arial" w:eastAsiaTheme="minorEastAsia" w:hAnsi="Arial" w:cs="Arial"/>
-        </w:rPr>
         <w:t xml:space="preserve">Criação de dados em MySQL Workbench, para armazenamento de dados de aferimento de temperatura; </w:t>
       </w:r>
       <w:r>
@@ -3595,7 +3657,7 @@
           <w:ilvl w:val="0"/>
           <w:numId w:val="13"/>
         </w:numPr>
-        <w:spacing w:after="0" w:line="360" w:lineRule="auto"/>
+        <w:spacing w:line="360" w:lineRule="auto"/>
         <w:ind w:left="0" w:firstLine="0"/>
         <w:jc w:val="both"/>
         <w:outlineLvl w:val="1"/>
@@ -3665,6 +3727,7 @@
         <w:rPr>
           <w:rFonts w:ascii="Arial" w:eastAsiaTheme="minorEastAsia" w:hAnsi="Arial" w:cs="Arial"/>
         </w:rPr>
+        <w:lastRenderedPageBreak/>
         <w:t>2.3. Garantir diretamente resultados de aumento de safra ou redução de mortalidade, visto que tais fatores dependem também do manejo do cliente.</w:t>
       </w:r>
     </w:p>
@@ -3684,7 +3747,7 @@
           <w:ilvl w:val="0"/>
           <w:numId w:val="13"/>
         </w:numPr>
-        <w:spacing w:after="0" w:line="360" w:lineRule="auto"/>
+        <w:spacing w:line="360" w:lineRule="auto"/>
         <w:ind w:left="0" w:firstLine="0"/>
         <w:jc w:val="both"/>
         <w:outlineLvl w:val="1"/>
@@ -3708,17 +3771,6 @@
         <w:t>:</w:t>
       </w:r>
       <w:bookmarkEnd w:id="9"/>
-    </w:p>
-    <w:p>
-      <w:pPr>
-        <w:pStyle w:val="PargrafodaLista"/>
-        <w:spacing w:after="0" w:line="360" w:lineRule="auto"/>
-        <w:ind w:left="709"/>
-        <w:jc w:val="both"/>
-        <w:rPr>
-          <w:rFonts w:ascii="Arial" w:eastAsiaTheme="minorEastAsia" w:hAnsi="Arial" w:cs="Arial"/>
-        </w:rPr>
-      </w:pPr>
     </w:p>
     <w:p>
       <w:pPr>
@@ -3836,6 +3888,7 @@
     <w:p>
       <w:pPr>
         <w:pStyle w:val="Ttulo1"/>
+        <w:spacing w:after="240"/>
         <w:rPr>
           <w:rFonts w:eastAsiaTheme="minorEastAsia"/>
         </w:rPr>
@@ -3863,17 +3916,7 @@
     </w:p>
     <w:p>
       <w:pPr>
-        <w:spacing w:after="0" w:line="360" w:lineRule="auto"/>
-        <w:ind w:firstLine="709"/>
-        <w:jc w:val="both"/>
-        <w:rPr>
-          <w:rFonts w:ascii="Arial" w:eastAsiaTheme="minorEastAsia" w:hAnsi="Arial" w:cs="Arial"/>
-        </w:rPr>
-      </w:pPr>
-    </w:p>
-    <w:p>
-      <w:pPr>
-        <w:spacing w:line="360" w:lineRule="auto"/>
+        <w:spacing w:after="240" w:line="360" w:lineRule="auto"/>
         <w:ind w:firstLine="709"/>
         <w:jc w:val="both"/>
         <w:rPr>
@@ -4197,25 +4240,7 @@
                 <w:sz w:val="20"/>
                 <w:szCs w:val="20"/>
               </w:rPr>
-              <w:t xml:space="preserve">Ligar o VCC ao 5V, GND ao GND e o pino de dados a um pino digital do Arduino (por exemplo, D10), usando um resistor </w:t>
-            </w:r>
-            <w:proofErr w:type="spellStart"/>
-            <w:r>
-              <w:rPr>
-                <w:rFonts w:ascii="Arial" w:eastAsiaTheme="minorEastAsia" w:hAnsi="Arial" w:cs="Arial"/>
-                <w:sz w:val="20"/>
-                <w:szCs w:val="20"/>
-              </w:rPr>
-              <w:t>pull-up</w:t>
-            </w:r>
-            <w:proofErr w:type="spellEnd"/>
-            <w:r>
-              <w:rPr>
-                <w:rFonts w:ascii="Arial" w:eastAsiaTheme="minorEastAsia" w:hAnsi="Arial" w:cs="Arial"/>
-                <w:sz w:val="20"/>
-                <w:szCs w:val="20"/>
-              </w:rPr>
-              <w:t xml:space="preserve"> de 4.7kΩ.</w:t>
+              <w:t>Ligar o VCC ao 5V, GND ao GND e o pino de dados a um pino digital do Arduino (por exemplo, D10), usando um resistor pull-up de 4.7kΩ.</w:t>
             </w:r>
           </w:p>
         </w:tc>
@@ -4303,63 +4328,41 @@
         </w:rPr>
         <w:t xml:space="preserve"> </w:t>
       </w:r>
-      <w:proofErr w:type="spellStart"/>
       <w:r>
         <w:rPr>
           <w:rFonts w:ascii="Arial" w:eastAsiaTheme="minorEastAsia" w:hAnsi="Arial" w:cs="Arial"/>
           <w:sz w:val="22"/>
           <w:szCs w:val="22"/>
         </w:rPr>
-        <w:t>Trouts</w:t>
-      </w:r>
-      <w:proofErr w:type="spellEnd"/>
-      <w:r>
+        <w:t xml:space="preserve">Trouts Solutions. </w:t>
+      </w:r>
+    </w:p>
+    <w:p>
+      <w:pPr>
         <w:rPr>
           <w:rFonts w:ascii="Arial" w:eastAsiaTheme="minorEastAsia" w:hAnsi="Arial" w:cs="Arial"/>
           <w:sz w:val="22"/>
           <w:szCs w:val="22"/>
         </w:rPr>
-        <w:t xml:space="preserve"> </w:t>
-      </w:r>
-      <w:proofErr w:type="spellStart"/>
+      </w:pPr>
       <w:r>
         <w:rPr>
           <w:rFonts w:ascii="Arial" w:eastAsiaTheme="minorEastAsia" w:hAnsi="Arial" w:cs="Arial"/>
           <w:sz w:val="22"/>
           <w:szCs w:val="22"/>
         </w:rPr>
-        <w:t>Solutions</w:t>
-      </w:r>
-      <w:proofErr w:type="spellEnd"/>
-      <w:r>
-        <w:rPr>
-          <w:rFonts w:ascii="Arial" w:eastAsiaTheme="minorEastAsia" w:hAnsi="Arial" w:cs="Arial"/>
-          <w:sz w:val="22"/>
-          <w:szCs w:val="22"/>
-        </w:rPr>
-        <w:t xml:space="preserve">. </w:t>
-      </w:r>
-    </w:p>
-    <w:p>
-      <w:pPr>
-        <w:rPr>
-          <w:rFonts w:ascii="Arial" w:eastAsiaTheme="minorEastAsia" w:hAnsi="Arial" w:cs="Arial"/>
-          <w:sz w:val="22"/>
-          <w:szCs w:val="22"/>
-        </w:rPr>
-      </w:pPr>
-      <w:r>
-        <w:rPr>
-          <w:rFonts w:ascii="Arial" w:eastAsiaTheme="minorEastAsia" w:hAnsi="Arial" w:cs="Arial"/>
-          <w:sz w:val="22"/>
-          <w:szCs w:val="22"/>
-        </w:rPr>
         <w:br w:type="page"/>
       </w:r>
     </w:p>
     <w:p>
       <w:pPr>
+        <w:pStyle w:val="PargrafodaLista"/>
+        <w:numPr>
+          <w:ilvl w:val="0"/>
+          <w:numId w:val="13"/>
+        </w:numPr>
         <w:spacing w:line="360" w:lineRule="auto"/>
+        <w:ind w:left="0" w:firstLine="0"/>
         <w:jc w:val="both"/>
         <w:rPr>
           <w:rFonts w:ascii="Arial" w:eastAsiaTheme="minorEastAsia" w:hAnsi="Arial" w:cs="Arial"/>
@@ -4536,6 +4539,21 @@
         <w:jc w:val="both"/>
         <w:rPr>
           <w:rFonts w:ascii="Arial" w:eastAsiaTheme="minorEastAsia" w:hAnsi="Arial" w:cs="Arial"/>
+        </w:rPr>
+      </w:pPr>
+    </w:p>
+    <w:p>
+      <w:pPr>
+        <w:pStyle w:val="PargrafodaLista"/>
+        <w:numPr>
+          <w:ilvl w:val="0"/>
+          <w:numId w:val="13"/>
+        </w:numPr>
+        <w:spacing w:line="360" w:lineRule="auto"/>
+        <w:ind w:left="0" w:firstLine="0"/>
+        <w:jc w:val="both"/>
+        <w:rPr>
+          <w:rFonts w:ascii="Arial" w:eastAsiaTheme="minorEastAsia" w:hAnsi="Arial" w:cs="Arial"/>
           <w:b/>
           <w:bCs/>
         </w:rPr>
@@ -4649,6 +4667,12 @@
     <w:p>
       <w:pPr>
         <w:pStyle w:val="Ttulo1"/>
+        <w:numPr>
+          <w:ilvl w:val="0"/>
+          <w:numId w:val="13"/>
+        </w:numPr>
+        <w:spacing w:after="240"/>
+        <w:ind w:left="0" w:firstLine="0"/>
         <w:rPr>
           <w:rFonts w:eastAsiaTheme="minorEastAsia"/>
         </w:rPr>
@@ -4671,6 +4695,7 @@
     </w:p>
     <w:p>
       <w:pPr>
+        <w:ind w:firstLine="708"/>
         <w:rPr>
           <w:rFonts w:ascii="Arial" w:eastAsiaTheme="minorEastAsia" w:hAnsi="Arial" w:cs="Arial"/>
         </w:rPr>
@@ -4812,36 +4837,8 @@
           <w:sz w:val="22"/>
           <w:szCs w:val="22"/>
         </w:rPr>
-        <w:t xml:space="preserve"> </w:t>
-      </w:r>
-      <w:proofErr w:type="spellStart"/>
-      <w:r>
-        <w:rPr>
-          <w:rFonts w:ascii="Arial" w:eastAsiaTheme="minorEastAsia" w:hAnsi="Arial" w:cs="Arial"/>
-          <w:sz w:val="22"/>
-          <w:szCs w:val="22"/>
-        </w:rPr>
-        <w:t>Troust</w:t>
-      </w:r>
-      <w:proofErr w:type="spellEnd"/>
-      <w:r>
-        <w:rPr>
-          <w:rFonts w:ascii="Arial" w:eastAsiaTheme="minorEastAsia" w:hAnsi="Arial" w:cs="Arial"/>
-          <w:sz w:val="22"/>
-          <w:szCs w:val="22"/>
-        </w:rPr>
-        <w:t xml:space="preserve"> </w:t>
-      </w:r>
-      <w:proofErr w:type="spellStart"/>
-      <w:r>
-        <w:rPr>
-          <w:rFonts w:ascii="Arial" w:eastAsiaTheme="minorEastAsia" w:hAnsi="Arial" w:cs="Arial"/>
-          <w:sz w:val="22"/>
-          <w:szCs w:val="22"/>
-        </w:rPr>
-        <w:t>Solutions</w:t>
-      </w:r>
-      <w:proofErr w:type="spellEnd"/>
+        <w:t xml:space="preserve"> Troust Solutions</w:t>
+      </w:r>
       <w:r>
         <w:rPr>
           <w:rFonts w:ascii="Arial" w:eastAsiaTheme="minorEastAsia" w:hAnsi="Arial" w:cs="Arial"/>
@@ -4901,6 +4898,7 @@
       <w:r>
         <w:rPr>
           <w:rFonts w:ascii="Arial" w:eastAsiaTheme="minorEastAsia" w:hAnsi="Arial" w:cs="Arial"/>
+          <w:noProof/>
           <w:sz w:val="22"/>
           <w:szCs w:val="22"/>
         </w:rPr>
@@ -4970,41 +4968,13 @@
         </w:rPr>
         <w:t xml:space="preserve">Fonte: </w:t>
       </w:r>
-      <w:proofErr w:type="spellStart"/>
       <w:r>
         <w:rPr>
           <w:rFonts w:ascii="Arial" w:eastAsiaTheme="minorEastAsia" w:hAnsi="Arial" w:cs="Arial"/>
           <w:sz w:val="22"/>
           <w:szCs w:val="22"/>
         </w:rPr>
-        <w:t>Troust</w:t>
-      </w:r>
-      <w:proofErr w:type="spellEnd"/>
-      <w:r>
-        <w:rPr>
-          <w:rFonts w:ascii="Arial" w:eastAsiaTheme="minorEastAsia" w:hAnsi="Arial" w:cs="Arial"/>
-          <w:sz w:val="22"/>
-          <w:szCs w:val="22"/>
-        </w:rPr>
-        <w:t xml:space="preserve"> </w:t>
-      </w:r>
-      <w:proofErr w:type="spellStart"/>
-      <w:r>
-        <w:rPr>
-          <w:rFonts w:ascii="Arial" w:eastAsiaTheme="minorEastAsia" w:hAnsi="Arial" w:cs="Arial"/>
-          <w:sz w:val="22"/>
-          <w:szCs w:val="22"/>
-        </w:rPr>
-        <w:t>Solutions</w:t>
-      </w:r>
-      <w:proofErr w:type="spellEnd"/>
-      <w:r>
-        <w:rPr>
-          <w:rFonts w:ascii="Arial" w:eastAsiaTheme="minorEastAsia" w:hAnsi="Arial" w:cs="Arial"/>
-          <w:sz w:val="22"/>
-          <w:szCs w:val="22"/>
-        </w:rPr>
-        <w:t>, 2025.</w:t>
+        <w:t>Troust Solutions, 2025.</w:t>
       </w:r>
     </w:p>
     <w:p>
@@ -5015,6 +4985,11 @@
     <w:p>
       <w:pPr>
         <w:pStyle w:val="Ttulo1"/>
+        <w:numPr>
+          <w:ilvl w:val="0"/>
+          <w:numId w:val="13"/>
+        </w:numPr>
+        <w:ind w:left="0" w:firstLine="0"/>
         <w:rPr>
           <w:rFonts w:eastAsiaTheme="minorEastAsia"/>
         </w:rPr>
@@ -5191,41 +5166,13 @@
         </w:rPr>
         <w:t xml:space="preserve"> </w:t>
       </w:r>
-      <w:proofErr w:type="spellStart"/>
       <w:r>
         <w:rPr>
           <w:rFonts w:ascii="Arial" w:eastAsiaTheme="minorEastAsia" w:hAnsi="Arial" w:cs="Arial"/>
           <w:sz w:val="22"/>
           <w:szCs w:val="22"/>
         </w:rPr>
-        <w:t>Troust</w:t>
-      </w:r>
-      <w:proofErr w:type="spellEnd"/>
-      <w:r>
-        <w:rPr>
-          <w:rFonts w:ascii="Arial" w:eastAsiaTheme="minorEastAsia" w:hAnsi="Arial" w:cs="Arial"/>
-          <w:sz w:val="22"/>
-          <w:szCs w:val="22"/>
-        </w:rPr>
-        <w:t xml:space="preserve"> </w:t>
-      </w:r>
-      <w:proofErr w:type="spellStart"/>
-      <w:r>
-        <w:rPr>
-          <w:rFonts w:ascii="Arial" w:eastAsiaTheme="minorEastAsia" w:hAnsi="Arial" w:cs="Arial"/>
-          <w:sz w:val="22"/>
-          <w:szCs w:val="22"/>
-        </w:rPr>
-        <w:t>Solutions</w:t>
-      </w:r>
-      <w:proofErr w:type="spellEnd"/>
-      <w:r>
-        <w:rPr>
-          <w:rFonts w:ascii="Arial" w:eastAsiaTheme="minorEastAsia" w:hAnsi="Arial" w:cs="Arial"/>
-          <w:sz w:val="22"/>
-          <w:szCs w:val="22"/>
-        </w:rPr>
-        <w:t>.</w:t>
+        <w:t>Troust Solutions.</w:t>
       </w:r>
     </w:p>
     <w:p>
@@ -5260,21 +5207,7 @@
         <w:rPr>
           <w:rFonts w:ascii="Arial" w:eastAsiaTheme="minorEastAsia" w:hAnsi="Arial" w:cs="Arial"/>
         </w:rPr>
-        <w:t xml:space="preserve"> também é demonstrada a organização dos requisitos na forma de objetivos entregáveis por meio da plataforma </w:t>
-      </w:r>
-      <w:proofErr w:type="spellStart"/>
-      <w:r>
-        <w:rPr>
-          <w:rFonts w:ascii="Arial" w:eastAsiaTheme="minorEastAsia" w:hAnsi="Arial" w:cs="Arial"/>
-        </w:rPr>
-        <w:t>Trello</w:t>
-      </w:r>
-      <w:proofErr w:type="spellEnd"/>
-      <w:r>
-        <w:rPr>
-          <w:rFonts w:ascii="Arial" w:eastAsiaTheme="minorEastAsia" w:hAnsi="Arial" w:cs="Arial"/>
-        </w:rPr>
-        <w:t>. Dessa forma, permite-se um maior manejo de recursos humanos, melhor monitoramento do desenvolvimento do projeto e transparência.</w:t>
+        <w:t xml:space="preserve"> também é demonstrada a organização dos requisitos na forma de objetivos entregáveis por meio da plataforma Trello. Dessa forma, permite-se um maior manejo de recursos humanos, melhor monitoramento do desenvolvimento do projeto e transparência.</w:t>
       </w:r>
     </w:p>
     <w:p>
@@ -5331,25 +5264,7 @@
           <w:sz w:val="22"/>
           <w:szCs w:val="22"/>
         </w:rPr>
-        <w:t xml:space="preserve">Projeto sistematizado na plataforma </w:t>
-      </w:r>
-      <w:proofErr w:type="spellStart"/>
-      <w:r>
-        <w:rPr>
-          <w:rFonts w:ascii="Arial" w:eastAsiaTheme="minorEastAsia" w:hAnsi="Arial" w:cs="Arial"/>
-          <w:sz w:val="22"/>
-          <w:szCs w:val="22"/>
-        </w:rPr>
-        <w:t>Trello</w:t>
-      </w:r>
-      <w:proofErr w:type="spellEnd"/>
-      <w:r>
-        <w:rPr>
-          <w:rFonts w:ascii="Arial" w:eastAsiaTheme="minorEastAsia" w:hAnsi="Arial" w:cs="Arial"/>
-          <w:sz w:val="22"/>
-          <w:szCs w:val="22"/>
-        </w:rPr>
-        <w:t>.</w:t>
+        <w:t>Projeto sistematizado na plataforma Trello.</w:t>
       </w:r>
     </w:p>
     <w:p>
@@ -5415,63 +5330,40 @@
         </w:rPr>
         <w:t xml:space="preserve">Fonte: </w:t>
       </w:r>
-      <w:proofErr w:type="spellStart"/>
       <w:r>
         <w:rPr>
           <w:rFonts w:ascii="Arial" w:eastAsiaTheme="minorEastAsia" w:hAnsi="Arial" w:cs="Arial"/>
           <w:sz w:val="22"/>
           <w:szCs w:val="22"/>
         </w:rPr>
-        <w:t>Troust</w:t>
-      </w:r>
-      <w:proofErr w:type="spellEnd"/>
-      <w:r>
+        <w:t>Troust Solutions, 2025.</w:t>
+      </w:r>
+    </w:p>
+    <w:p>
+      <w:pPr>
         <w:rPr>
           <w:rFonts w:ascii="Arial" w:eastAsiaTheme="minorEastAsia" w:hAnsi="Arial" w:cs="Arial"/>
           <w:sz w:val="22"/>
           <w:szCs w:val="22"/>
         </w:rPr>
-        <w:t xml:space="preserve"> </w:t>
-      </w:r>
-      <w:proofErr w:type="spellStart"/>
+      </w:pPr>
       <w:r>
         <w:rPr>
           <w:rFonts w:ascii="Arial" w:eastAsiaTheme="minorEastAsia" w:hAnsi="Arial" w:cs="Arial"/>
           <w:sz w:val="22"/>
           <w:szCs w:val="22"/>
         </w:rPr>
-        <w:t>Solutions</w:t>
-      </w:r>
-      <w:proofErr w:type="spellEnd"/>
-      <w:r>
-        <w:rPr>
-          <w:rFonts w:ascii="Arial" w:eastAsiaTheme="minorEastAsia" w:hAnsi="Arial" w:cs="Arial"/>
-          <w:sz w:val="22"/>
-          <w:szCs w:val="22"/>
-        </w:rPr>
-        <w:t>, 2025.</w:t>
-      </w:r>
-    </w:p>
-    <w:p>
-      <w:pPr>
-        <w:rPr>
-          <w:rFonts w:ascii="Arial" w:eastAsiaTheme="minorEastAsia" w:hAnsi="Arial" w:cs="Arial"/>
-          <w:sz w:val="22"/>
-          <w:szCs w:val="22"/>
-        </w:rPr>
-      </w:pPr>
-      <w:r>
-        <w:rPr>
-          <w:rFonts w:ascii="Arial" w:eastAsiaTheme="minorEastAsia" w:hAnsi="Arial" w:cs="Arial"/>
-          <w:sz w:val="22"/>
-          <w:szCs w:val="22"/>
-        </w:rPr>
         <w:br w:type="page"/>
       </w:r>
     </w:p>
     <w:p>
       <w:pPr>
         <w:pStyle w:val="Ttulo1"/>
+        <w:numPr>
+          <w:ilvl w:val="0"/>
+          <w:numId w:val="13"/>
+        </w:numPr>
+        <w:ind w:left="0" w:firstLine="0"/>
         <w:rPr>
           <w:rFonts w:eastAsiaTheme="minorEastAsia"/>
         </w:rPr>
@@ -5964,21 +5856,7 @@
               <w:rPr>
                 <w:rFonts w:ascii="Arial" w:eastAsiaTheme="minorEastAsia" w:hAnsi="Arial" w:cs="Arial"/>
               </w:rPr>
-              <w:t xml:space="preserve">Fornecimento de suporte técnico após </w:t>
-            </w:r>
-            <w:proofErr w:type="spellStart"/>
-            <w:r>
-              <w:rPr>
-                <w:rFonts w:ascii="Arial" w:eastAsiaTheme="minorEastAsia" w:hAnsi="Arial" w:cs="Arial"/>
-              </w:rPr>
-              <w:t>perído</w:t>
-            </w:r>
-            <w:proofErr w:type="spellEnd"/>
-            <w:r>
-              <w:rPr>
-                <w:rFonts w:ascii="Arial" w:eastAsiaTheme="minorEastAsia" w:hAnsi="Arial" w:cs="Arial"/>
-              </w:rPr>
-              <w:t xml:space="preserve"> de testes</w:t>
+              <w:t>Fornecimento de suporte técnico após perído de testes</w:t>
             </w:r>
           </w:p>
         </w:tc>
@@ -6026,41 +5904,13 @@
         </w:rPr>
         <w:t xml:space="preserve">Fonte: </w:t>
       </w:r>
-      <w:proofErr w:type="spellStart"/>
       <w:r>
         <w:rPr>
           <w:rFonts w:ascii="Arial" w:eastAsiaTheme="minorEastAsia" w:hAnsi="Arial" w:cs="Arial"/>
           <w:sz w:val="22"/>
           <w:szCs w:val="22"/>
         </w:rPr>
-        <w:t>Troust</w:t>
-      </w:r>
-      <w:proofErr w:type="spellEnd"/>
-      <w:r>
-        <w:rPr>
-          <w:rFonts w:ascii="Arial" w:eastAsiaTheme="minorEastAsia" w:hAnsi="Arial" w:cs="Arial"/>
-          <w:sz w:val="22"/>
-          <w:szCs w:val="22"/>
-        </w:rPr>
-        <w:t xml:space="preserve"> </w:t>
-      </w:r>
-      <w:proofErr w:type="spellStart"/>
-      <w:r>
-        <w:rPr>
-          <w:rFonts w:ascii="Arial" w:eastAsiaTheme="minorEastAsia" w:hAnsi="Arial" w:cs="Arial"/>
-          <w:sz w:val="22"/>
-          <w:szCs w:val="22"/>
-        </w:rPr>
-        <w:t>Solutions</w:t>
-      </w:r>
-      <w:proofErr w:type="spellEnd"/>
-      <w:r>
-        <w:rPr>
-          <w:rFonts w:ascii="Arial" w:eastAsiaTheme="minorEastAsia" w:hAnsi="Arial" w:cs="Arial"/>
-          <w:sz w:val="22"/>
-          <w:szCs w:val="22"/>
-        </w:rPr>
-        <w:t>, 2025.</w:t>
+        <w:t>Troust Solutions, 2025.</w:t>
       </w:r>
     </w:p>
     <w:p>
@@ -6427,6 +6277,7 @@
         <w:spacing w:line="240" w:lineRule="auto"/>
         <w:rPr>
           <w:rFonts w:ascii="Arial" w:eastAsiaTheme="minorEastAsia" w:hAnsi="Arial" w:cs="Arial"/>
+          <w:lang w:val="en-US"/>
         </w:rPr>
       </w:pPr>
       <w:r>
@@ -6471,87 +6322,43 @@
         </w:rPr>
         <w:t xml:space="preserve"> A. Análise do perfil dos consumidores de peixes em Gaspar (SC). </w:t>
       </w:r>
-      <w:proofErr w:type="spellStart"/>
       <w:r>
         <w:rPr>
           <w:rFonts w:ascii="Arial" w:eastAsiaTheme="minorEastAsia" w:hAnsi="Arial" w:cs="Arial"/>
           <w:b/>
           <w:bCs/>
-        </w:rPr>
-        <w:t>Research</w:t>
-      </w:r>
-      <w:proofErr w:type="spellEnd"/>
+          <w:lang w:val="en-US"/>
+        </w:rPr>
+        <w:t>Research, Society and Development</w:t>
+      </w:r>
+      <w:r>
+        <w:rPr>
+          <w:rFonts w:ascii="Arial" w:eastAsiaTheme="minorEastAsia" w:hAnsi="Arial" w:cs="Arial"/>
+          <w:lang w:val="en-US"/>
+        </w:rPr>
+        <w:t>, v. 10, n. 2, e50510212706, 2021. DOI: https://doi.org/10.33448/rsd-v10i2.12706.</w:t>
+      </w:r>
+    </w:p>
+    <w:p>
+      <w:pPr>
+        <w:spacing w:line="240" w:lineRule="auto"/>
+        <w:rPr>
+          <w:rFonts w:ascii="Arial" w:eastAsiaTheme="minorEastAsia" w:hAnsi="Arial" w:cs="Arial"/>
+        </w:rPr>
+      </w:pPr>
+      <w:r>
+        <w:rPr>
+          <w:rFonts w:ascii="Arial" w:eastAsiaTheme="minorEastAsia" w:hAnsi="Arial" w:cs="Arial"/>
+        </w:rPr>
+        <w:t xml:space="preserve">SEAFOOD BRASIL. </w:t>
+      </w:r>
       <w:r>
         <w:rPr>
           <w:rFonts w:ascii="Arial" w:eastAsiaTheme="minorEastAsia" w:hAnsi="Arial" w:cs="Arial"/>
           <w:b/>
           <w:bCs/>
         </w:rPr>
-        <w:t xml:space="preserve">, Society </w:t>
-      </w:r>
-      <w:proofErr w:type="spellStart"/>
-      <w:r>
-        <w:rPr>
-          <w:rFonts w:ascii="Arial" w:eastAsiaTheme="minorEastAsia" w:hAnsi="Arial" w:cs="Arial"/>
-          <w:b/>
-          <w:bCs/>
-        </w:rPr>
-        <w:t>and</w:t>
-      </w:r>
-      <w:proofErr w:type="spellEnd"/>
-      <w:r>
-        <w:rPr>
-          <w:rFonts w:ascii="Arial" w:eastAsiaTheme="minorEastAsia" w:hAnsi="Arial" w:cs="Arial"/>
-          <w:b/>
-          <w:bCs/>
-        </w:rPr>
-        <w:t xml:space="preserve"> </w:t>
-      </w:r>
-      <w:proofErr w:type="spellStart"/>
-      <w:r>
-        <w:rPr>
-          <w:rFonts w:ascii="Arial" w:eastAsiaTheme="minorEastAsia" w:hAnsi="Arial" w:cs="Arial"/>
-          <w:b/>
-          <w:bCs/>
-        </w:rPr>
-        <w:t>Development</w:t>
-      </w:r>
-      <w:proofErr w:type="spellEnd"/>
-      <w:r>
-        <w:rPr>
-          <w:rFonts w:ascii="Arial" w:eastAsiaTheme="minorEastAsia" w:hAnsi="Arial" w:cs="Arial"/>
-        </w:rPr>
-        <w:t>, v. 10, n. 2, e50510212706, 2021. DOI: https://doi.org/10.33448/rsd-v10i2.12706.</w:t>
-      </w:r>
-    </w:p>
-    <w:p>
-      <w:pPr>
-        <w:spacing w:line="240" w:lineRule="auto"/>
-        <w:rPr>
-          <w:rFonts w:ascii="Arial" w:eastAsiaTheme="minorEastAsia" w:hAnsi="Arial" w:cs="Arial"/>
-        </w:rPr>
-      </w:pPr>
-      <w:r>
-        <w:rPr>
-          <w:rFonts w:ascii="Arial" w:eastAsiaTheme="minorEastAsia" w:hAnsi="Arial" w:cs="Arial"/>
-        </w:rPr>
-        <w:t xml:space="preserve">SEAFOOD BRASIL. </w:t>
-      </w:r>
-      <w:r>
-        <w:rPr>
-          <w:rFonts w:ascii="Arial" w:eastAsiaTheme="minorEastAsia" w:hAnsi="Arial" w:cs="Arial"/>
-          <w:b/>
-          <w:bCs/>
-        </w:rPr>
-        <w:t>Veja qual é o consumo per capita de pescado no Brasil</w:t>
-      </w:r>
-      <w:r>
-        <w:rPr>
-          <w:rFonts w:ascii="Arial" w:eastAsiaTheme="minorEastAsia" w:hAnsi="Arial" w:cs="Arial"/>
-          <w:b/>
-          <w:bCs/>
-        </w:rPr>
-        <w:t>.</w:t>
+        <w:t>Veja qual é o consumo per capita de pescado no Brasil.</w:t>
       </w:r>
       <w:r>
         <w:rPr>
@@ -8822,6 +8629,7 @@
   <w:style w:type="character" w:default="1" w:styleId="Fontepargpadro">
     <w:name w:val="Default Paragraph Font"/>
     <w:uiPriority w:val="1"/>
+    <w:semiHidden/>
     <w:unhideWhenUsed/>
   </w:style>
   <w:style w:type="table" w:default="1" w:styleId="Tabelanormal">

</xml_diff>